<commit_message>
Update： arrived 10000 words！
</commit_message>
<xml_diff>
--- a/李博_1120162015_基于二次汇编的ROP攻击防御技术研究与实现 (2).docx
+++ b/李博_1120162015_基于二次汇编的ROP攻击防御技术研究与实现 (2).docx
@@ -1307,7 +1307,7 @@
       <w:bookmarkStart w:id="0" w:name="_Toc9780762"/>
       <w:bookmarkStart w:id="1" w:name="_Toc9782602"/>
       <w:bookmarkStart w:id="2" w:name="_Toc10469838"/>
-      <w:bookmarkStart w:id="3" w:name="_Toc37339115"/>
+      <w:bookmarkStart w:id="3" w:name="_Toc37426817"/>
       <w:r>
         <w:rPr>
           <w:rFonts w:ascii="黑体" w:eastAsia="黑体" w:hint="eastAsia"/>
@@ -1700,13 +1700,22 @@
           <w:rFonts w:asciiTheme="minorEastAsia" w:eastAsiaTheme="minorEastAsia" w:hAnsiTheme="minorEastAsia" w:hint="eastAsia"/>
           <w:spacing w:val="10"/>
         </w:rPr>
-        <w:t>框架Ramblr</w:t>
-      </w:r>
+        <w:t>框架</w:t>
+      </w:r>
+      <w:proofErr w:type="spellStart"/>
       <w:r>
         <w:rPr>
           <w:rFonts w:asciiTheme="minorEastAsia" w:eastAsiaTheme="minorEastAsia" w:hAnsiTheme="minorEastAsia" w:hint="eastAsia"/>
           <w:spacing w:val="10"/>
         </w:rPr>
+        <w:t>Ramblr</w:t>
+      </w:r>
+      <w:proofErr w:type="spellEnd"/>
+      <w:r>
+        <w:rPr>
+          <w:rFonts w:asciiTheme="minorEastAsia" w:eastAsiaTheme="minorEastAsia" w:hAnsiTheme="minorEastAsia" w:hint="eastAsia"/>
+          <w:spacing w:val="10"/>
+        </w:rPr>
         <w:t>，可以有效的避免二进制文件没有源码的问题，</w:t>
       </w:r>
       <w:r>
@@ -1735,13 +1744,29 @@
           <w:rFonts w:asciiTheme="minorEastAsia" w:eastAsiaTheme="minorEastAsia" w:hAnsiTheme="minorEastAsia" w:hint="eastAsia"/>
           <w:spacing w:val="10"/>
         </w:rPr>
-        <w:t>通过对含有0xc2这样可能被解析为retn指令的指令进行等效指令替换或无效指令分隔，减少gadget数量，达到缓解ROP攻击的效果；以及</w:t>
-      </w:r>
+        <w:t>通过对含有0xc2这样可能被解析为</w:t>
+      </w:r>
+      <w:proofErr w:type="spellStart"/>
       <w:r>
         <w:rPr>
           <w:rFonts w:asciiTheme="minorEastAsia" w:eastAsiaTheme="minorEastAsia" w:hAnsiTheme="minorEastAsia" w:hint="eastAsia"/>
           <w:spacing w:val="10"/>
         </w:rPr>
+        <w:t>retn</w:t>
+      </w:r>
+      <w:proofErr w:type="spellEnd"/>
+      <w:r>
+        <w:rPr>
+          <w:rFonts w:asciiTheme="minorEastAsia" w:eastAsiaTheme="minorEastAsia" w:hAnsiTheme="minorEastAsia" w:hint="eastAsia"/>
+          <w:spacing w:val="10"/>
+        </w:rPr>
+        <w:t>指令的指令进行等效指令替换或无效指令分隔，减少gadget数量，达到缓解ROP攻击的效果；以及</w:t>
+      </w:r>
+      <w:r>
+        <w:rPr>
+          <w:rFonts w:asciiTheme="minorEastAsia" w:eastAsiaTheme="minorEastAsia" w:hAnsiTheme="minorEastAsia" w:hint="eastAsia"/>
+          <w:spacing w:val="10"/>
+        </w:rPr>
         <w:t>在</w:t>
       </w:r>
       <w:r>
@@ -1842,8 +1867,17 @@
           <w:rFonts w:asciiTheme="minorEastAsia" w:eastAsiaTheme="minorEastAsia" w:hAnsiTheme="minorEastAsia" w:hint="eastAsia"/>
           <w:spacing w:val="10"/>
         </w:rPr>
-        <w:t>，balabala</w:t>
-      </w:r>
+        <w:t>，</w:t>
+      </w:r>
+      <w:proofErr w:type="spellStart"/>
+      <w:r>
+        <w:rPr>
+          <w:rFonts w:asciiTheme="minorEastAsia" w:eastAsiaTheme="minorEastAsia" w:hAnsiTheme="minorEastAsia" w:hint="eastAsia"/>
+          <w:spacing w:val="10"/>
+        </w:rPr>
+        <w:t>balabala</w:t>
+      </w:r>
+      <w:proofErr w:type="spellEnd"/>
       <w:r>
         <w:rPr>
           <w:rFonts w:asciiTheme="minorEastAsia" w:eastAsiaTheme="minorEastAsia" w:hAnsiTheme="minorEastAsia" w:hint="eastAsia"/>
@@ -1918,6 +1952,7 @@
         </w:rPr>
         <w:t>二次汇编、</w:t>
       </w:r>
+      <w:proofErr w:type="spellStart"/>
       <w:r>
         <w:rPr>
           <w:rFonts w:asciiTheme="minorEastAsia" w:eastAsiaTheme="minorEastAsia" w:hAnsiTheme="minorEastAsia"/>
@@ -1925,6 +1960,7 @@
         </w:rPr>
         <w:t>Ramblr</w:t>
       </w:r>
+      <w:proofErr w:type="spellEnd"/>
     </w:p>
     <w:p>
       <w:pPr>
@@ -2010,7 +2046,7 @@
       <w:bookmarkStart w:id="4" w:name="_Toc9780763"/>
       <w:bookmarkStart w:id="5" w:name="_Toc9782603"/>
       <w:bookmarkStart w:id="6" w:name="_Toc10469839"/>
-      <w:bookmarkStart w:id="7" w:name="_Toc37339116"/>
+      <w:bookmarkStart w:id="7" w:name="_Toc37426818"/>
       <w:r>
         <w:rPr>
           <w:rFonts w:eastAsia="黑体"/>
@@ -2093,9 +2129,11 @@
       <w:r>
         <w:t xml:space="preserve">, reassemble, </w:t>
       </w:r>
+      <w:proofErr w:type="spellStart"/>
       <w:r>
         <w:t>Ramblr</w:t>
       </w:r>
+      <w:proofErr w:type="spellEnd"/>
       <w:r>
         <w:rPr>
           <w:rFonts w:hint="eastAsia"/>
@@ -2176,7 +2214,7 @@
           <w:r>
             <w:fldChar w:fldCharType="separate"/>
           </w:r>
-          <w:hyperlink w:anchor="_Toc37339115" w:history="1">
+          <w:hyperlink w:anchor="_Toc37426817" w:history="1">
             <w:r>
               <w:rPr>
                 <w:rStyle w:val="ad"/>
@@ -2204,7 +2242,7 @@
                 <w:noProof/>
                 <w:webHidden/>
               </w:rPr>
-              <w:instrText xml:space="preserve"> PAGEREF _Toc37339115 \h </w:instrText>
+              <w:instrText xml:space="preserve"> PAGEREF _Toc37426817 \h </w:instrText>
             </w:r>
             <w:r>
               <w:rPr>
@@ -2244,7 +2282,7 @@
               <w:sz w:val="21"/>
             </w:rPr>
           </w:pPr>
-          <w:hyperlink w:anchor="_Toc37339116" w:history="1">
+          <w:hyperlink w:anchor="_Toc37426818" w:history="1">
             <w:r>
               <w:rPr>
                 <w:rStyle w:val="ad"/>
@@ -2272,7 +2310,7 @@
                 <w:noProof/>
                 <w:webHidden/>
               </w:rPr>
-              <w:instrText xml:space="preserve"> PAGEREF _Toc37339116 \h </w:instrText>
+              <w:instrText xml:space="preserve"> PAGEREF _Toc37426818 \h </w:instrText>
             </w:r>
             <w:r>
               <w:rPr>
@@ -2312,7 +2350,7 @@
               <w:sz w:val="21"/>
             </w:rPr>
           </w:pPr>
-          <w:hyperlink w:anchor="_Toc37339117" w:history="1">
+          <w:hyperlink w:anchor="_Toc37426819" w:history="1">
             <w:r>
               <w:rPr>
                 <w:rStyle w:val="ad"/>
@@ -2339,7 +2377,7 @@
                 <w:noProof/>
                 <w:webHidden/>
               </w:rPr>
-              <w:instrText xml:space="preserve"> PAGEREF _Toc37339117 \h </w:instrText>
+              <w:instrText xml:space="preserve"> PAGEREF _Toc37426819 \h </w:instrText>
             </w:r>
             <w:r>
               <w:rPr>
@@ -2383,7 +2421,7 @@
               <w:sz w:val="21"/>
             </w:rPr>
           </w:pPr>
-          <w:hyperlink w:anchor="_Toc37339118" w:history="1">
+          <w:hyperlink w:anchor="_Toc37426820" w:history="1">
             <w:r>
               <w:rPr>
                 <w:rStyle w:val="ad"/>
@@ -2410,7 +2448,7 @@
                 <w:noProof/>
                 <w:webHidden/>
               </w:rPr>
-              <w:instrText xml:space="preserve"> PAGEREF _Toc37339118 \h </w:instrText>
+              <w:instrText xml:space="preserve"> PAGEREF _Toc37426820 \h </w:instrText>
             </w:r>
             <w:r>
               <w:rPr>
@@ -2454,7 +2492,7 @@
               <w:sz w:val="21"/>
             </w:rPr>
           </w:pPr>
-          <w:hyperlink w:anchor="_Toc37339119" w:history="1">
+          <w:hyperlink w:anchor="_Toc37426821" w:history="1">
             <w:r>
               <w:rPr>
                 <w:rStyle w:val="ad"/>
@@ -2481,7 +2519,7 @@
                 <w:noProof/>
                 <w:webHidden/>
               </w:rPr>
-              <w:instrText xml:space="preserve"> PAGEREF _Toc37339119 \h </w:instrText>
+              <w:instrText xml:space="preserve"> PAGEREF _Toc37426821 \h </w:instrText>
             </w:r>
             <w:r>
               <w:rPr>
@@ -2525,7 +2563,7 @@
               <w:sz w:val="21"/>
             </w:rPr>
           </w:pPr>
-          <w:hyperlink w:anchor="_Toc37339120" w:history="1">
+          <w:hyperlink w:anchor="_Toc37426822" w:history="1">
             <w:r>
               <w:rPr>
                 <w:rStyle w:val="ad"/>
@@ -2552,7 +2590,7 @@
                 <w:noProof/>
                 <w:webHidden/>
               </w:rPr>
-              <w:instrText xml:space="preserve"> PAGEREF _Toc37339120 \h </w:instrText>
+              <w:instrText xml:space="preserve"> PAGEREF _Toc37426822 \h </w:instrText>
             </w:r>
             <w:r>
               <w:rPr>
@@ -2596,7 +2634,7 @@
               <w:sz w:val="21"/>
             </w:rPr>
           </w:pPr>
-          <w:hyperlink w:anchor="_Toc37339121" w:history="1">
+          <w:hyperlink w:anchor="_Toc37426823" w:history="1">
             <w:r>
               <w:rPr>
                 <w:rStyle w:val="ad"/>
@@ -2623,7 +2661,7 @@
                 <w:noProof/>
                 <w:webHidden/>
               </w:rPr>
-              <w:instrText xml:space="preserve"> PAGEREF _Toc37339121 \h </w:instrText>
+              <w:instrText xml:space="preserve"> PAGEREF _Toc37426823 \h </w:instrText>
             </w:r>
             <w:r>
               <w:rPr>
@@ -2667,7 +2705,7 @@
               <w:sz w:val="21"/>
             </w:rPr>
           </w:pPr>
-          <w:hyperlink w:anchor="_Toc37339122" w:history="1">
+          <w:hyperlink w:anchor="_Toc37426824" w:history="1">
             <w:r>
               <w:rPr>
                 <w:rStyle w:val="ad"/>
@@ -2694,7 +2732,7 @@
                 <w:noProof/>
                 <w:webHidden/>
               </w:rPr>
-              <w:instrText xml:space="preserve"> PAGEREF _Toc37339122 \h </w:instrText>
+              <w:instrText xml:space="preserve"> PAGEREF _Toc37426824 \h </w:instrText>
             </w:r>
             <w:r>
               <w:rPr>
@@ -2738,7 +2776,7 @@
               <w:sz w:val="21"/>
             </w:rPr>
           </w:pPr>
-          <w:hyperlink w:anchor="_Toc37339123" w:history="1">
+          <w:hyperlink w:anchor="_Toc37426825" w:history="1">
             <w:r>
               <w:rPr>
                 <w:rStyle w:val="ad"/>
@@ -2765,7 +2803,7 @@
                 <w:noProof/>
                 <w:webHidden/>
               </w:rPr>
-              <w:instrText xml:space="preserve"> PAGEREF _Toc37339123 \h </w:instrText>
+              <w:instrText xml:space="preserve"> PAGEREF _Toc37426825 \h </w:instrText>
             </w:r>
             <w:r>
               <w:rPr>
@@ -2805,7 +2843,7 @@
               <w:sz w:val="21"/>
             </w:rPr>
           </w:pPr>
-          <w:hyperlink w:anchor="_Toc37339124" w:history="1">
+          <w:hyperlink w:anchor="_Toc37426826" w:history="1">
             <w:r>
               <w:rPr>
                 <w:rStyle w:val="ad"/>
@@ -2832,7 +2870,7 @@
                 <w:noProof/>
                 <w:webHidden/>
               </w:rPr>
-              <w:instrText xml:space="preserve"> PAGEREF _Toc37339124 \h </w:instrText>
+              <w:instrText xml:space="preserve"> PAGEREF _Toc37426826 \h </w:instrText>
             </w:r>
             <w:r>
               <w:rPr>
@@ -2876,7 +2914,7 @@
               <w:sz w:val="21"/>
             </w:rPr>
           </w:pPr>
-          <w:hyperlink w:anchor="_Toc37339125" w:history="1">
+          <w:hyperlink w:anchor="_Toc37426827" w:history="1">
             <w:r>
               <w:rPr>
                 <w:rStyle w:val="ad"/>
@@ -2903,7 +2941,7 @@
                 <w:noProof/>
                 <w:webHidden/>
               </w:rPr>
-              <w:instrText xml:space="preserve"> PAGEREF _Toc37339125 \h </w:instrText>
+              <w:instrText xml:space="preserve"> PAGEREF _Toc37426827 \h </w:instrText>
             </w:r>
             <w:r>
               <w:rPr>
@@ -2947,7 +2985,7 @@
               <w:sz w:val="21"/>
             </w:rPr>
           </w:pPr>
-          <w:hyperlink w:anchor="_Toc37339126" w:history="1">
+          <w:hyperlink w:anchor="_Toc37426828" w:history="1">
             <w:r>
               <w:rPr>
                 <w:rStyle w:val="ad"/>
@@ -2974,7 +3012,7 @@
                 <w:noProof/>
                 <w:webHidden/>
               </w:rPr>
-              <w:instrText xml:space="preserve"> PAGEREF _Toc37339126 \h </w:instrText>
+              <w:instrText xml:space="preserve"> PAGEREF _Toc37426828 \h </w:instrText>
             </w:r>
             <w:r>
               <w:rPr>
@@ -3018,7 +3056,7 @@
               <w:sz w:val="21"/>
             </w:rPr>
           </w:pPr>
-          <w:hyperlink w:anchor="_Toc37339127" w:history="1">
+          <w:hyperlink w:anchor="_Toc37426829" w:history="1">
             <w:r>
               <w:rPr>
                 <w:rStyle w:val="ad"/>
@@ -3045,7 +3083,7 @@
                 <w:noProof/>
                 <w:webHidden/>
               </w:rPr>
-              <w:instrText xml:space="preserve"> PAGEREF _Toc37339127 \h </w:instrText>
+              <w:instrText xml:space="preserve"> PAGEREF _Toc37426829 \h </w:instrText>
             </w:r>
             <w:r>
               <w:rPr>
@@ -3089,7 +3127,7 @@
               <w:sz w:val="21"/>
             </w:rPr>
           </w:pPr>
-          <w:hyperlink w:anchor="_Toc37339128" w:history="1">
+          <w:hyperlink w:anchor="_Toc37426830" w:history="1">
             <w:r>
               <w:rPr>
                 <w:rStyle w:val="ad"/>
@@ -3116,7 +3154,7 @@
                 <w:noProof/>
                 <w:webHidden/>
               </w:rPr>
-              <w:instrText xml:space="preserve"> PAGEREF _Toc37339128 \h </w:instrText>
+              <w:instrText xml:space="preserve"> PAGEREF _Toc37426830 \h </w:instrText>
             </w:r>
             <w:r>
               <w:rPr>
@@ -3136,7 +3174,149 @@
                 <w:noProof/>
                 <w:webHidden/>
               </w:rPr>
-              <w:t>12</w:t>
+              <w:t>13</w:t>
+            </w:r>
+            <w:r>
+              <w:rPr>
+                <w:noProof/>
+                <w:webHidden/>
+              </w:rPr>
+              <w:fldChar w:fldCharType="end"/>
+            </w:r>
+          </w:hyperlink>
+        </w:p>
+        <w:p>
+          <w:pPr>
+            <w:pStyle w:val="TOC3"/>
+            <w:tabs>
+              <w:tab w:val="right" w:leader="dot" w:pos="8721"/>
+            </w:tabs>
+            <w:ind w:left="960"/>
+            <w:rPr>
+              <w:rFonts w:asciiTheme="minorHAnsi" w:eastAsiaTheme="minorEastAsia" w:hAnsiTheme="minorHAnsi"/>
+              <w:noProof/>
+              <w:sz w:val="21"/>
+            </w:rPr>
+          </w:pPr>
+          <w:hyperlink w:anchor="_Toc37426831" w:history="1">
+            <w:r>
+              <w:rPr>
+                <w:rStyle w:val="ad"/>
+                <w:noProof/>
+              </w:rPr>
+              <w:t>2.2.1 二次汇编技术的相关知识</w:t>
+            </w:r>
+            <w:r>
+              <w:rPr>
+                <w:noProof/>
+                <w:webHidden/>
+              </w:rPr>
+              <w:tab/>
+            </w:r>
+            <w:r>
+              <w:rPr>
+                <w:noProof/>
+                <w:webHidden/>
+              </w:rPr>
+              <w:fldChar w:fldCharType="begin"/>
+            </w:r>
+            <w:r>
+              <w:rPr>
+                <w:noProof/>
+                <w:webHidden/>
+              </w:rPr>
+              <w:instrText xml:space="preserve"> PAGEREF _Toc37426831 \h </w:instrText>
+            </w:r>
+            <w:r>
+              <w:rPr>
+                <w:noProof/>
+                <w:webHidden/>
+              </w:rPr>
+            </w:r>
+            <w:r>
+              <w:rPr>
+                <w:noProof/>
+                <w:webHidden/>
+              </w:rPr>
+              <w:fldChar w:fldCharType="separate"/>
+            </w:r>
+            <w:r>
+              <w:rPr>
+                <w:noProof/>
+                <w:webHidden/>
+              </w:rPr>
+              <w:t>13</w:t>
+            </w:r>
+            <w:r>
+              <w:rPr>
+                <w:noProof/>
+                <w:webHidden/>
+              </w:rPr>
+              <w:fldChar w:fldCharType="end"/>
+            </w:r>
+          </w:hyperlink>
+        </w:p>
+        <w:p>
+          <w:pPr>
+            <w:pStyle w:val="TOC3"/>
+            <w:tabs>
+              <w:tab w:val="right" w:leader="dot" w:pos="8721"/>
+            </w:tabs>
+            <w:ind w:left="960"/>
+            <w:rPr>
+              <w:rFonts w:asciiTheme="minorHAnsi" w:eastAsiaTheme="minorEastAsia" w:hAnsiTheme="minorHAnsi"/>
+              <w:noProof/>
+              <w:sz w:val="21"/>
+            </w:rPr>
+          </w:pPr>
+          <w:hyperlink w:anchor="_Toc37426832" w:history="1">
+            <w:r>
+              <w:rPr>
+                <w:rStyle w:val="ad"/>
+                <w:noProof/>
+              </w:rPr>
+              <w:t>2.2.2 二次汇编技术的原理</w:t>
+            </w:r>
+            <w:r>
+              <w:rPr>
+                <w:noProof/>
+                <w:webHidden/>
+              </w:rPr>
+              <w:tab/>
+            </w:r>
+            <w:r>
+              <w:rPr>
+                <w:noProof/>
+                <w:webHidden/>
+              </w:rPr>
+              <w:fldChar w:fldCharType="begin"/>
+            </w:r>
+            <w:r>
+              <w:rPr>
+                <w:noProof/>
+                <w:webHidden/>
+              </w:rPr>
+              <w:instrText xml:space="preserve"> PAGEREF _Toc37426832 \h </w:instrText>
+            </w:r>
+            <w:r>
+              <w:rPr>
+                <w:noProof/>
+                <w:webHidden/>
+              </w:rPr>
+            </w:r>
+            <w:r>
+              <w:rPr>
+                <w:noProof/>
+                <w:webHidden/>
+              </w:rPr>
+              <w:fldChar w:fldCharType="separate"/>
+            </w:r>
+            <w:r>
+              <w:rPr>
+                <w:noProof/>
+                <w:webHidden/>
+              </w:rPr>
+              <w:t>15</w:t>
             </w:r>
             <w:r>
               <w:rPr>
@@ -3156,7 +3336,7 @@
               <w:sz w:val="21"/>
             </w:rPr>
           </w:pPr>
-          <w:hyperlink w:anchor="_Toc37339129" w:history="1">
+          <w:hyperlink w:anchor="_Toc37426833" w:history="1">
             <w:r>
               <w:rPr>
                 <w:rStyle w:val="ad"/>
@@ -3184,7 +3364,7 @@
                 <w:noProof/>
                 <w:webHidden/>
               </w:rPr>
-              <w:instrText xml:space="preserve"> PAGEREF _Toc37339129 \h </w:instrText>
+              <w:instrText xml:space="preserve"> PAGEREF _Toc37426833 \h </w:instrText>
             </w:r>
             <w:r>
               <w:rPr>
@@ -3204,7 +3384,7 @@
                 <w:noProof/>
                 <w:webHidden/>
               </w:rPr>
-              <w:t>13</w:t>
+              <w:t>16</w:t>
             </w:r>
             <w:r>
               <w:rPr>
@@ -3224,7 +3404,7 @@
               <w:sz w:val="21"/>
             </w:rPr>
           </w:pPr>
-          <w:hyperlink w:anchor="_Toc37339130" w:history="1">
+          <w:hyperlink w:anchor="_Toc37426834" w:history="1">
             <w:r>
               <w:rPr>
                 <w:rStyle w:val="ad"/>
@@ -3252,7 +3432,7 @@
                 <w:noProof/>
                 <w:webHidden/>
               </w:rPr>
-              <w:instrText xml:space="preserve"> PAGEREF _Toc37339130 \h </w:instrText>
+              <w:instrText xml:space="preserve"> PAGEREF _Toc37426834 \h </w:instrText>
             </w:r>
             <w:r>
               <w:rPr>
@@ -3272,7 +3452,7 @@
                 <w:noProof/>
                 <w:webHidden/>
               </w:rPr>
-              <w:t>14</w:t>
+              <w:t>17</w:t>
             </w:r>
             <w:r>
               <w:rPr>
@@ -3292,7 +3472,7 @@
               <w:sz w:val="21"/>
             </w:rPr>
           </w:pPr>
-          <w:hyperlink w:anchor="_Toc37339131" w:history="1">
+          <w:hyperlink w:anchor="_Toc37426835" w:history="1">
             <w:r>
               <w:rPr>
                 <w:rStyle w:val="ad"/>
@@ -3320,7 +3500,7 @@
                 <w:noProof/>
                 <w:webHidden/>
               </w:rPr>
-              <w:instrText xml:space="preserve"> PAGEREF _Toc37339131 \h </w:instrText>
+              <w:instrText xml:space="preserve"> PAGEREF _Toc37426835 \h </w:instrText>
             </w:r>
             <w:r>
               <w:rPr>
@@ -3340,7 +3520,7 @@
                 <w:noProof/>
                 <w:webHidden/>
               </w:rPr>
-              <w:t>15</w:t>
+              <w:t>18</w:t>
             </w:r>
             <w:r>
               <w:rPr>
@@ -3360,7 +3540,7 @@
               <w:sz w:val="21"/>
             </w:rPr>
           </w:pPr>
-          <w:hyperlink w:anchor="_Toc37339132" w:history="1">
+          <w:hyperlink w:anchor="_Toc37426836" w:history="1">
             <w:r>
               <w:rPr>
                 <w:rStyle w:val="ad"/>
@@ -3388,7 +3568,7 @@
                 <w:noProof/>
                 <w:webHidden/>
               </w:rPr>
-              <w:instrText xml:space="preserve"> PAGEREF _Toc37339132 \h </w:instrText>
+              <w:instrText xml:space="preserve"> PAGEREF _Toc37426836 \h </w:instrText>
             </w:r>
             <w:r>
               <w:rPr>
@@ -3408,7 +3588,7 @@
                 <w:noProof/>
                 <w:webHidden/>
               </w:rPr>
-              <w:t>16</w:t>
+              <w:t>19</w:t>
             </w:r>
             <w:r>
               <w:rPr>
@@ -3432,7 +3612,7 @@
               <w:sz w:val="21"/>
             </w:rPr>
           </w:pPr>
-          <w:hyperlink w:anchor="_Toc37339133" w:history="1">
+          <w:hyperlink w:anchor="_Toc37426837" w:history="1">
             <w:r>
               <w:rPr>
                 <w:rStyle w:val="ad"/>
@@ -3460,7 +3640,7 @@
                 <w:noProof/>
                 <w:webHidden/>
               </w:rPr>
-              <w:instrText xml:space="preserve"> PAGEREF _Toc37339133 \h </w:instrText>
+              <w:instrText xml:space="preserve"> PAGEREF _Toc37426837 \h </w:instrText>
             </w:r>
             <w:r>
               <w:rPr>
@@ -3480,7 +3660,7 @@
                 <w:noProof/>
                 <w:webHidden/>
               </w:rPr>
-              <w:t>16</w:t>
+              <w:t>19</w:t>
             </w:r>
             <w:r>
               <w:rPr>
@@ -3504,7 +3684,7 @@
               <w:sz w:val="21"/>
             </w:rPr>
           </w:pPr>
-          <w:hyperlink w:anchor="_Toc37339134" w:history="1">
+          <w:hyperlink w:anchor="_Toc37426838" w:history="1">
             <w:r>
               <w:rPr>
                 <w:rStyle w:val="ad"/>
@@ -3532,7 +3712,7 @@
                 <w:noProof/>
                 <w:webHidden/>
               </w:rPr>
-              <w:instrText xml:space="preserve"> PAGEREF _Toc37339134 \h </w:instrText>
+              <w:instrText xml:space="preserve"> PAGEREF _Toc37426838 \h </w:instrText>
             </w:r>
             <w:r>
               <w:rPr>
@@ -3552,7 +3732,7 @@
                 <w:noProof/>
                 <w:webHidden/>
               </w:rPr>
-              <w:t>16</w:t>
+              <w:t>19</w:t>
             </w:r>
             <w:r>
               <w:rPr>
@@ -3572,7 +3752,7 @@
               <w:sz w:val="21"/>
             </w:rPr>
           </w:pPr>
-          <w:hyperlink w:anchor="_Toc37339135" w:history="1">
+          <w:hyperlink w:anchor="_Toc37426839" w:history="1">
             <w:r>
               <w:rPr>
                 <w:rStyle w:val="ad"/>
@@ -3600,7 +3780,7 @@
                 <w:noProof/>
                 <w:webHidden/>
               </w:rPr>
-              <w:instrText xml:space="preserve"> PAGEREF _Toc37339135 \h </w:instrText>
+              <w:instrText xml:space="preserve"> PAGEREF _Toc37426839 \h </w:instrText>
             </w:r>
             <w:r>
               <w:rPr>
@@ -3620,7 +3800,7 @@
                 <w:noProof/>
                 <w:webHidden/>
               </w:rPr>
-              <w:t>17</w:t>
+              <w:t>20</w:t>
             </w:r>
             <w:r>
               <w:rPr>
@@ -3640,7 +3820,7 @@
               <w:sz w:val="21"/>
             </w:rPr>
           </w:pPr>
-          <w:hyperlink w:anchor="_Toc37339136" w:history="1">
+          <w:hyperlink w:anchor="_Toc37426840" w:history="1">
             <w:r>
               <w:rPr>
                 <w:rStyle w:val="ad"/>
@@ -3667,7 +3847,7 @@
                 <w:noProof/>
                 <w:webHidden/>
               </w:rPr>
-              <w:instrText xml:space="preserve"> PAGEREF _Toc37339136 \h </w:instrText>
+              <w:instrText xml:space="preserve"> PAGEREF _Toc37426840 \h </w:instrText>
             </w:r>
             <w:r>
               <w:rPr>
@@ -3687,7 +3867,7 @@
                 <w:noProof/>
                 <w:webHidden/>
               </w:rPr>
-              <w:t>18</w:t>
+              <w:t>21</w:t>
             </w:r>
             <w:r>
               <w:rPr>
@@ -3730,7 +3910,7 @@
       <w:bookmarkStart w:id="11" w:name="_Toc9780764"/>
       <w:bookmarkStart w:id="12" w:name="_Toc9782604"/>
       <w:bookmarkStart w:id="13" w:name="_Toc10469840"/>
-      <w:bookmarkStart w:id="14" w:name="_Toc37339117"/>
+      <w:bookmarkStart w:id="14" w:name="_Toc37426819"/>
       <w:bookmarkEnd w:id="8"/>
       <w:r>
         <w:rPr>
@@ -3760,7 +3940,7 @@
       <w:bookmarkStart w:id="16" w:name="_Toc9780765"/>
       <w:bookmarkStart w:id="17" w:name="_Toc9782605"/>
       <w:bookmarkStart w:id="18" w:name="_Toc10469841"/>
-      <w:bookmarkStart w:id="19" w:name="_Toc37339118"/>
+      <w:bookmarkStart w:id="19" w:name="_Toc37426820"/>
       <w:r>
         <w:rPr>
           <w:rFonts w:hint="eastAsia"/>
@@ -4093,8 +4273,13 @@
         <w:t>代码重用攻击，例如return-into</w:t>
       </w:r>
       <w:r>
-        <w:t>-libc</w:t>
-      </w:r>
+        <w:t>-</w:t>
+      </w:r>
+      <w:proofErr w:type="spellStart"/>
+      <w:r>
+        <w:t>libc</w:t>
+      </w:r>
+      <w:proofErr w:type="spellEnd"/>
       <w:r>
         <w:rPr>
           <w:rFonts w:hint="eastAsia"/>
@@ -4105,7 +4290,35 @@
         <w:rPr>
           <w:rFonts w:hint="eastAsia"/>
         </w:rPr>
-        <w:t>通过栈溢出覆盖返回地址将控制流转移到libc库中现有的代码片段，调用system函数或mprotect函数创建可写的可执行内存区域来绕过DEP。</w:t>
+        <w:t>通过栈溢出覆盖返回地址将控制流转移到</w:t>
+      </w:r>
+      <w:proofErr w:type="spellStart"/>
+      <w:r>
+        <w:rPr>
+          <w:rFonts w:hint="eastAsia"/>
+        </w:rPr>
+        <w:t>libc</w:t>
+      </w:r>
+      <w:proofErr w:type="spellEnd"/>
+      <w:r>
+        <w:rPr>
+          <w:rFonts w:hint="eastAsia"/>
+        </w:rPr>
+        <w:t>库中现有的代码片段，调用system函数或</w:t>
+      </w:r>
+      <w:proofErr w:type="spellStart"/>
+      <w:r>
+        <w:rPr>
+          <w:rFonts w:hint="eastAsia"/>
+        </w:rPr>
+        <w:t>mprotect</w:t>
+      </w:r>
+      <w:proofErr w:type="spellEnd"/>
+      <w:r>
+        <w:rPr>
+          <w:rFonts w:hint="eastAsia"/>
+        </w:rPr>
+        <w:t>函数创建可写的可执行内存区域来绕过DEP。</w:t>
       </w:r>
       <w:r>
         <w:rPr>
@@ -4295,9 +4508,11 @@
         </w:rPr>
         <w:t>最初由</w:t>
       </w:r>
+      <w:proofErr w:type="spellStart"/>
       <w:r>
         <w:t>Shacham</w:t>
       </w:r>
+      <w:proofErr w:type="spellEnd"/>
       <w:r>
         <w:rPr>
           <w:rFonts w:hint="eastAsia"/>
@@ -4908,7 +5123,7 @@
       <w:pPr>
         <w:pStyle w:val="22"/>
       </w:pPr>
-      <w:bookmarkStart w:id="21" w:name="_Toc37339119"/>
+      <w:bookmarkStart w:id="21" w:name="_Toc37426821"/>
       <w:r>
         <w:rPr>
           <w:rFonts w:hint="eastAsia"/>
@@ -4946,7 +5161,7 @@
       <w:pPr>
         <w:pStyle w:val="33"/>
       </w:pPr>
-      <w:bookmarkStart w:id="23" w:name="_Toc37339120"/>
+      <w:bookmarkStart w:id="23" w:name="_Toc37426822"/>
       <w:r>
         <w:rPr>
           <w:rFonts w:hint="eastAsia"/>
@@ -5036,9 +5251,19 @@
       <w:pPr>
         <w:ind w:firstLine="420"/>
       </w:pPr>
-      <w:r>
-        <w:t>Kaan Onarlioglu</w:t>
-      </w:r>
+      <w:proofErr w:type="spellStart"/>
+      <w:r>
+        <w:t>Kaan</w:t>
+      </w:r>
+      <w:proofErr w:type="spellEnd"/>
+      <w:r>
+        <w:t xml:space="preserve"> </w:t>
+      </w:r>
+      <w:proofErr w:type="spellStart"/>
+      <w:r>
+        <w:t>Onarlioglu</w:t>
+      </w:r>
+      <w:proofErr w:type="spellEnd"/>
       <w:r>
         <w:rPr>
           <w:rFonts w:hint="eastAsia"/>
@@ -5134,7 +5359,21 @@
         <w:rPr>
           <w:rFonts w:hint="eastAsia"/>
         </w:rPr>
-        <w:t>无效指令（nop指令）</w:t>
+        <w:t>无效指令（</w:t>
+      </w:r>
+      <w:proofErr w:type="spellStart"/>
+      <w:r>
+        <w:rPr>
+          <w:rFonts w:hint="eastAsia"/>
+        </w:rPr>
+        <w:t>nop</w:t>
+      </w:r>
+      <w:proofErr w:type="spellEnd"/>
+      <w:r>
+        <w:rPr>
+          <w:rFonts w:hint="eastAsia"/>
+        </w:rPr>
+        <w:t>指令）</w:t>
       </w:r>
       <w:r>
         <w:rPr>
@@ -5154,13 +5393,24 @@
         <w:ind w:firstLine="420"/>
       </w:pPr>
       <w:r>
-        <w:t>Tyler Bletsc</w:t>
-      </w:r>
-      <w:r>
-        <w:rPr>
-          <w:rFonts w:hint="eastAsia"/>
-        </w:rPr>
-        <w:t>h等人</w:t>
+        <w:t xml:space="preserve">Tyler </w:t>
+      </w:r>
+      <w:proofErr w:type="spellStart"/>
+      <w:r>
+        <w:t>Bletsc</w:t>
+      </w:r>
+      <w:r>
+        <w:rPr>
+          <w:rFonts w:hint="eastAsia"/>
+        </w:rPr>
+        <w:t>h</w:t>
+      </w:r>
+      <w:proofErr w:type="spellEnd"/>
+      <w:r>
+        <w:rPr>
+          <w:rFonts w:hint="eastAsia"/>
+        </w:rPr>
+        <w:t>等人</w:t>
       </w:r>
       <w:r>
         <w:fldChar w:fldCharType="begin"/>
@@ -5311,8 +5561,13 @@
         <w:ind w:firstLineChars="200" w:firstLine="480"/>
       </w:pPr>
       <w:r>
-        <w:t>Lucas Davi</w:t>
-      </w:r>
+        <w:t xml:space="preserve">Lucas </w:t>
+      </w:r>
+      <w:proofErr w:type="spellStart"/>
+      <w:r>
+        <w:t>Davi</w:t>
+      </w:r>
+      <w:proofErr w:type="spellEnd"/>
       <w:r>
         <w:rPr>
           <w:rFonts w:hint="eastAsia"/>
@@ -5657,7 +5912,11 @@
         <w:ind w:firstLineChars="200" w:firstLine="480"/>
       </w:pPr>
       <w:r>
-        <w:t>Ivan Fratri</w:t>
+        <w:t xml:space="preserve">Ivan </w:t>
+      </w:r>
+      <w:proofErr w:type="spellStart"/>
+      <w:r>
+        <w:t>Fratri</w:t>
       </w:r>
       <w:r>
         <w:rPr>
@@ -5665,6 +5924,7 @@
         </w:rPr>
         <w:t>ć</w:t>
       </w:r>
+      <w:proofErr w:type="spellEnd"/>
       <w:r>
         <w:rPr>
           <w:rFonts w:hint="eastAsia"/>
@@ -5755,8 +6015,21 @@
         </w:rPr>
         <w:t>以及特定函数检验（</w:t>
       </w:r>
-      <w:r>
-        <w:t>VirtaulProtect和LoadLibrary函数</w:t>
+      <w:proofErr w:type="spellStart"/>
+      <w:r>
+        <w:t>VirtaulProtect</w:t>
+      </w:r>
+      <w:proofErr w:type="spellEnd"/>
+      <w:r>
+        <w:t>和</w:t>
+      </w:r>
+      <w:proofErr w:type="spellStart"/>
+      <w:r>
+        <w:t>LoadLibrary</w:t>
+      </w:r>
+      <w:proofErr w:type="spellEnd"/>
+      <w:r>
+        <w:t>函数</w:t>
       </w:r>
       <w:r>
         <w:rPr>
@@ -5775,12 +6048,14 @@
       <w:pPr>
         <w:ind w:firstLineChars="200" w:firstLine="480"/>
       </w:pPr>
+      <w:proofErr w:type="spellStart"/>
       <w:r>
         <w:rPr>
           <w:rFonts w:hint="eastAsia"/>
         </w:rPr>
         <w:t>Yueqiang</w:t>
       </w:r>
+      <w:proofErr w:type="spellEnd"/>
       <w:r>
         <w:t xml:space="preserve"> C</w:t>
       </w:r>
@@ -5977,8 +6252,13 @@
         <w:t>，并且</w:t>
       </w:r>
       <w:r>
-        <w:t>Nicholas Carlini</w:t>
-      </w:r>
+        <w:t xml:space="preserve">Nicholas </w:t>
+      </w:r>
+      <w:proofErr w:type="spellStart"/>
+      <w:r>
+        <w:t>Carlini</w:t>
+      </w:r>
+      <w:proofErr w:type="spellEnd"/>
       <w:r>
         <w:rPr>
           <w:rFonts w:hint="eastAsia"/>
@@ -6001,7 +6281,35 @@
         <w:rPr>
           <w:rFonts w:hint="eastAsia"/>
         </w:rPr>
-        <w:t>已经对kBouncer和ROPecker两种防御方法提出了破解的</w:t>
+        <w:t>已经对</w:t>
+      </w:r>
+      <w:proofErr w:type="spellStart"/>
+      <w:r>
+        <w:rPr>
+          <w:rFonts w:hint="eastAsia"/>
+        </w:rPr>
+        <w:t>kBouncer</w:t>
+      </w:r>
+      <w:proofErr w:type="spellEnd"/>
+      <w:r>
+        <w:rPr>
+          <w:rFonts w:hint="eastAsia"/>
+        </w:rPr>
+        <w:t>和</w:t>
+      </w:r>
+      <w:proofErr w:type="spellStart"/>
+      <w:r>
+        <w:rPr>
+          <w:rFonts w:hint="eastAsia"/>
+        </w:rPr>
+        <w:t>ROPecker</w:t>
+      </w:r>
+      <w:proofErr w:type="spellEnd"/>
+      <w:r>
+        <w:rPr>
+          <w:rFonts w:hint="eastAsia"/>
+        </w:rPr>
+        <w:t>两种防御方法提出了破解的</w:t>
       </w:r>
       <w:r>
         <w:rPr>
@@ -6014,7 +6322,7 @@
       <w:pPr>
         <w:pStyle w:val="33"/>
       </w:pPr>
-      <w:bookmarkStart w:id="25" w:name="_Toc37339121"/>
+      <w:bookmarkStart w:id="25" w:name="_Toc37426823"/>
       <w:r>
         <w:rPr>
           <w:rFonts w:hint="eastAsia"/>
@@ -6208,8 +6516,13 @@
         </w:rPr>
         <w:t>存在许多的局限使得它无法处理许多可执行文件。</w:t>
       </w:r>
-      <w:r>
-        <w:t>Ruoyu Wang</w:t>
+      <w:proofErr w:type="spellStart"/>
+      <w:r>
+        <w:t>Ruoyu</w:t>
+      </w:r>
+      <w:proofErr w:type="spellEnd"/>
+      <w:r>
+        <w:t xml:space="preserve"> Wang</w:t>
       </w:r>
       <w:r>
         <w:rPr>
@@ -6260,8 +6573,29 @@
         <w:t>roboros工具提供的二次汇编方法的基础上进行完善，</w:t>
       </w:r>
       <w:r>
-        <w:t>实现了一个完成度更高的工具Ramblr。Ramblr使用二进制分析框架angr</w:t>
-      </w:r>
+        <w:t>实现了一个完成度更高的工具</w:t>
+      </w:r>
+      <w:proofErr w:type="spellStart"/>
+      <w:r>
+        <w:t>Ramblr</w:t>
+      </w:r>
+      <w:proofErr w:type="spellEnd"/>
+      <w:r>
+        <w:t>。</w:t>
+      </w:r>
+      <w:proofErr w:type="spellStart"/>
+      <w:r>
+        <w:t>Ramblr</w:t>
+      </w:r>
+      <w:proofErr w:type="spellEnd"/>
+      <w:r>
+        <w:t>使用二进制分析框架</w:t>
+      </w:r>
+      <w:proofErr w:type="spellStart"/>
+      <w:r>
+        <w:t>angr</w:t>
+      </w:r>
+      <w:proofErr w:type="spellEnd"/>
       <w:r>
         <w:fldChar w:fldCharType="begin"/>
       </w:r>
@@ -6278,7 +6612,15 @@
         <w:fldChar w:fldCharType="end"/>
       </w:r>
       <w:r>
-        <w:t>来进行控制流图（Control Flow Graph，CFG）恢复，并封装为了angr的子模块。</w:t>
+        <w:t>来进行控制流图（Control Flow Graph，CFG）恢复，并封装为了</w:t>
+      </w:r>
+      <w:proofErr w:type="spellStart"/>
+      <w:r>
+        <w:t>angr</w:t>
+      </w:r>
+      <w:proofErr w:type="spellEnd"/>
+      <w:r>
+        <w:t>的子模块。</w:t>
       </w:r>
       <w:r>
         <w:t>相较</w:t>
@@ -6292,9 +6634,11 @@
       <w:r>
         <w:t>roboros，</w:t>
       </w:r>
+      <w:proofErr w:type="spellStart"/>
       <w:r>
         <w:t>Ramblr</w:t>
       </w:r>
+      <w:proofErr w:type="spellEnd"/>
       <w:r>
         <w:t>具有更高的成功率和很好</w:t>
       </w:r>
@@ -6308,8 +6652,13 @@
         <w:t>可拓展性，</w:t>
       </w:r>
       <w:r>
-        <w:t>所以本文的ROP攻击防御方法基于Ramblr</w:t>
-      </w:r>
+        <w:t>所以本文的ROP攻击防御方法基于</w:t>
+      </w:r>
+      <w:proofErr w:type="spellStart"/>
+      <w:r>
+        <w:t>Ramblr</w:t>
+      </w:r>
+      <w:proofErr w:type="spellEnd"/>
       <w:r>
         <w:t>进行实现。</w:t>
       </w:r>
@@ -6318,7 +6667,7 @@
       <w:pPr>
         <w:pStyle w:val="22"/>
       </w:pPr>
-      <w:bookmarkStart w:id="27" w:name="_Toc37339122"/>
+      <w:bookmarkStart w:id="27" w:name="_Toc37426824"/>
       <w:r>
         <w:rPr>
           <w:rFonts w:hint="eastAsia"/>
@@ -6569,7 +6918,35 @@
         <w:rPr>
           <w:rFonts w:hint="eastAsia"/>
         </w:rPr>
-        <w:t>本文使用linux的coreutils工具包作为测试</w:t>
+        <w:t>本文使用</w:t>
+      </w:r>
+      <w:proofErr w:type="spellStart"/>
+      <w:r>
+        <w:rPr>
+          <w:rFonts w:hint="eastAsia"/>
+        </w:rPr>
+        <w:t>linux</w:t>
+      </w:r>
+      <w:proofErr w:type="spellEnd"/>
+      <w:r>
+        <w:rPr>
+          <w:rFonts w:hint="eastAsia"/>
+        </w:rPr>
+        <w:t>的</w:t>
+      </w:r>
+      <w:proofErr w:type="spellStart"/>
+      <w:r>
+        <w:rPr>
+          <w:rFonts w:hint="eastAsia"/>
+        </w:rPr>
+        <w:t>coreutils</w:t>
+      </w:r>
+      <w:proofErr w:type="spellEnd"/>
+      <w:r>
+        <w:rPr>
+          <w:rFonts w:hint="eastAsia"/>
+        </w:rPr>
+        <w:t>工具包作为测试</w:t>
       </w:r>
       <w:r>
         <w:rPr>
@@ -6617,6 +6994,7 @@
         <w:t>，在性能开销上</w:t>
       </w:r>
       <w:commentRangeStart w:id="28"/>
+      <w:proofErr w:type="spellStart"/>
       <w:r>
         <w:rPr>
           <w:rFonts w:hint="eastAsia"/>
@@ -6627,6 +7005,7 @@
         <w:t>xxxx</w:t>
       </w:r>
       <w:commentRangeEnd w:id="28"/>
+      <w:proofErr w:type="spellEnd"/>
       <w:r>
         <w:rPr>
           <w:rStyle w:val="af1"/>
@@ -6638,7 +7017,7 @@
       <w:pPr>
         <w:pStyle w:val="22"/>
       </w:pPr>
-      <w:bookmarkStart w:id="29" w:name="_Toc37339123"/>
+      <w:bookmarkStart w:id="29" w:name="_Toc37426825"/>
       <w:r>
         <w:rPr>
           <w:rFonts w:hint="eastAsia"/>
@@ -6813,7 +7192,7 @@
       <w:pPr>
         <w:pStyle w:val="111"/>
       </w:pPr>
-      <w:bookmarkStart w:id="31" w:name="_Toc37339124"/>
+      <w:bookmarkStart w:id="31" w:name="_Toc37426826"/>
       <w:r>
         <w:rPr>
           <w:rFonts w:hint="eastAsia"/>
@@ -6827,7 +7206,7 @@
       <w:pPr>
         <w:pStyle w:val="22"/>
       </w:pPr>
-      <w:bookmarkStart w:id="32" w:name="_Toc37339125"/>
+      <w:bookmarkStart w:id="32" w:name="_Toc37426827"/>
       <w:r>
         <w:rPr>
           <w:rFonts w:hint="eastAsia"/>
@@ -6841,7 +7220,23 @@
         <w:rPr>
           <w:rFonts w:hint="eastAsia"/>
         </w:rPr>
-        <w:t>ROP攻击技术</w:t>
+        <w:t>ROP攻击</w:t>
+      </w:r>
+      <w:commentRangeStart w:id="33"/>
+      <w:r>
+        <w:rPr>
+          <w:rFonts w:hint="eastAsia"/>
+        </w:rPr>
+        <w:t>技术</w:t>
+      </w:r>
+      <w:commentRangeEnd w:id="33"/>
+      <w:r>
+        <w:rPr>
+          <w:rStyle w:val="af1"/>
+          <w:rFonts w:ascii="宋体" w:eastAsia="宋体" w:hAnsi="宋体" w:cstheme="minorBidi"/>
+          <w:bCs w:val="0"/>
+        </w:rPr>
+        <w:commentReference w:id="33"/>
       </w:r>
       <w:bookmarkEnd w:id="32"/>
     </w:p>
@@ -6849,7 +7244,7 @@
       <w:pPr>
         <w:pStyle w:val="33"/>
       </w:pPr>
-      <w:bookmarkStart w:id="33" w:name="_Toc37339126"/>
+      <w:bookmarkStart w:id="34" w:name="_Toc37426828"/>
       <w:r>
         <w:rPr>
           <w:rFonts w:hint="eastAsia"/>
@@ -6877,7 +7272,7 @@
         </w:rPr>
         <w:t>背景知识</w:t>
       </w:r>
-      <w:bookmarkEnd w:id="33"/>
+      <w:bookmarkEnd w:id="34"/>
     </w:p>
     <w:p>
       <w:r>
@@ -8061,7 +8456,21 @@
         <w:rPr>
           <w:rFonts w:hint="eastAsia"/>
         </w:rPr>
-        <w:t>库（Return-to-libc）</w:t>
+        <w:t>库（Return-to-</w:t>
+      </w:r>
+      <w:proofErr w:type="spellStart"/>
+      <w:r>
+        <w:rPr>
+          <w:rFonts w:hint="eastAsia"/>
+        </w:rPr>
+        <w:t>libc</w:t>
+      </w:r>
+      <w:proofErr w:type="spellEnd"/>
+      <w:r>
+        <w:rPr>
+          <w:rFonts w:hint="eastAsia"/>
+        </w:rPr>
+        <w:t>）</w:t>
       </w:r>
       <w:r>
         <w:rPr>
@@ -8289,16 +8698,32 @@
         <w:rPr>
           <w:rFonts w:hint="eastAsia"/>
         </w:rPr>
-        <w:t>我们将堆栈上的返回地址覆盖为jmp</w:t>
-      </w:r>
+        <w:t>我们将堆栈上的返回地址覆盖为</w:t>
+      </w:r>
+      <w:proofErr w:type="spellStart"/>
+      <w:r>
+        <w:rPr>
+          <w:rFonts w:hint="eastAsia"/>
+        </w:rPr>
+        <w:t>jmp</w:t>
+      </w:r>
+      <w:proofErr w:type="spellEnd"/>
       <w:r>
         <w:t xml:space="preserve"> </w:t>
       </w:r>
-      <w:r>
-        <w:rPr>
-          <w:rFonts w:hint="eastAsia"/>
-        </w:rPr>
-        <w:t>esp指令所在的地址，</w:t>
+      <w:proofErr w:type="spellStart"/>
+      <w:r>
+        <w:rPr>
+          <w:rFonts w:hint="eastAsia"/>
+        </w:rPr>
+        <w:t>esp</w:t>
+      </w:r>
+      <w:proofErr w:type="spellEnd"/>
+      <w:r>
+        <w:rPr>
+          <w:rFonts w:hint="eastAsia"/>
+        </w:rPr>
+        <w:t>指令所在的地址，</w:t>
       </w:r>
       <w:r>
         <w:rPr>
@@ -8316,17 +8741,27 @@
         <w:rPr>
           <w:rFonts w:hint="eastAsia"/>
         </w:rPr>
-        <w:t>执行jmp</w:t>
-      </w:r>
+        <w:t>执行</w:t>
+      </w:r>
+      <w:proofErr w:type="spellStart"/>
+      <w:r>
+        <w:rPr>
+          <w:rFonts w:hint="eastAsia"/>
+        </w:rPr>
+        <w:t>jmp</w:t>
+      </w:r>
+      <w:proofErr w:type="spellEnd"/>
       <w:r>
         <w:t xml:space="preserve"> </w:t>
       </w:r>
+      <w:proofErr w:type="spellStart"/>
       <w:r>
         <w:rPr>
           <w:rFonts w:hint="eastAsia"/>
         </w:rPr>
         <w:t>esp</w:t>
       </w:r>
+      <w:proofErr w:type="spellEnd"/>
       <w:r>
         <w:rPr>
           <w:rFonts w:hint="eastAsia"/>
@@ -8488,8 +8923,13 @@
         <w:t>，它由</w:t>
       </w:r>
       <w:r>
-        <w:t>Alexander Peslyak</w:t>
-      </w:r>
+        <w:t xml:space="preserve">Alexander </w:t>
+      </w:r>
+      <w:proofErr w:type="spellStart"/>
+      <w:r>
+        <w:t>Peslyak</w:t>
+      </w:r>
+      <w:proofErr w:type="spellEnd"/>
       <w:r>
         <w:rPr>
           <w:rFonts w:hint="eastAsia"/>
@@ -8563,7 +9003,21 @@
         <w:rPr>
           <w:rFonts w:hint="eastAsia"/>
         </w:rPr>
-        <w:t>这也是为什么返回到共享库技术被命名为Return-to-libc的原因，其中的字母c代表的就是c语言。</w:t>
+        <w:t>这也是为什么返回到共享库技术被命名为Return-to-</w:t>
+      </w:r>
+      <w:proofErr w:type="spellStart"/>
+      <w:r>
+        <w:rPr>
+          <w:rFonts w:hint="eastAsia"/>
+        </w:rPr>
+        <w:t>libc</w:t>
+      </w:r>
+      <w:proofErr w:type="spellEnd"/>
+      <w:r>
+        <w:rPr>
+          <w:rFonts w:hint="eastAsia"/>
+        </w:rPr>
+        <w:t>的原因，其中的字母c代表的就是c语言。</w:t>
       </w:r>
       <w:r>
         <w:rPr>
@@ -8887,7 +9341,7 @@
       <w:pPr>
         <w:pStyle w:val="33"/>
       </w:pPr>
-      <w:bookmarkStart w:id="34" w:name="_Toc37339127"/>
+      <w:bookmarkStart w:id="35" w:name="_Toc37426829"/>
       <w:r>
         <w:rPr>
           <w:rFonts w:hint="eastAsia"/>
@@ -8916,7 +9370,7 @@
         </w:rPr>
         <w:t>原理</w:t>
       </w:r>
-      <w:bookmarkEnd w:id="34"/>
+      <w:bookmarkEnd w:id="35"/>
     </w:p>
     <w:p>
       <w:r>
@@ -9016,9 +9470,6 @@
     <w:p>
       <w:pPr>
         <w:pStyle w:val="44"/>
-        <w:rPr>
-          <w:rFonts w:hint="eastAsia"/>
-        </w:rPr>
       </w:pPr>
       <w:r>
         <w:rPr>
@@ -9047,7 +9498,21 @@
         <w:rPr>
           <w:rFonts w:hint="eastAsia"/>
         </w:rPr>
-        <w:t>是一条或多条指令组成的指令片段，并且以返回指令（retn）结束。</w:t>
+        <w:t>是一条或多条指令组成的指令片段，并且以返回指令（</w:t>
+      </w:r>
+      <w:proofErr w:type="spellStart"/>
+      <w:r>
+        <w:rPr>
+          <w:rFonts w:hint="eastAsia"/>
+        </w:rPr>
+        <w:t>retn</w:t>
+      </w:r>
+      <w:proofErr w:type="spellEnd"/>
+      <w:r>
+        <w:rPr>
+          <w:rFonts w:hint="eastAsia"/>
+        </w:rPr>
+        <w:t>）结束。</w:t>
       </w:r>
       <w:r>
         <w:rPr>
@@ -9092,7 +9557,49 @@
         <w:rPr>
           <w:rFonts w:hint="eastAsia"/>
         </w:rPr>
-        <w:t>它的功能是将寄存器eax和edx清零，然后将eax加</w:t>
+        <w:t>它的功能是将寄存器</w:t>
+      </w:r>
+      <w:proofErr w:type="spellStart"/>
+      <w:r>
+        <w:rPr>
+          <w:rFonts w:hint="eastAsia"/>
+        </w:rPr>
+        <w:t>eax</w:t>
+      </w:r>
+      <w:proofErr w:type="spellEnd"/>
+      <w:r>
+        <w:rPr>
+          <w:rFonts w:hint="eastAsia"/>
+        </w:rPr>
+        <w:t>和</w:t>
+      </w:r>
+      <w:proofErr w:type="spellStart"/>
+      <w:r>
+        <w:rPr>
+          <w:rFonts w:hint="eastAsia"/>
+        </w:rPr>
+        <w:t>edx</w:t>
+      </w:r>
+      <w:proofErr w:type="spellEnd"/>
+      <w:r>
+        <w:rPr>
+          <w:rFonts w:hint="eastAsia"/>
+        </w:rPr>
+        <w:t>清零，然后将</w:t>
+      </w:r>
+      <w:proofErr w:type="spellStart"/>
+      <w:r>
+        <w:rPr>
+          <w:rFonts w:hint="eastAsia"/>
+        </w:rPr>
+        <w:t>eax</w:t>
+      </w:r>
+      <w:proofErr w:type="spellEnd"/>
+      <w:r>
+        <w:rPr>
+          <w:rFonts w:hint="eastAsia"/>
+        </w:rPr>
+        <w:t>加</w:t>
       </w:r>
       <w:r>
         <w:t>3</w:t>
@@ -9101,7 +9608,49 @@
         <w:rPr>
           <w:rFonts w:hint="eastAsia"/>
         </w:rPr>
-        <w:t>，edx加2，并把edx的值加在eax上。</w:t>
+        <w:t>，</w:t>
+      </w:r>
+      <w:proofErr w:type="spellStart"/>
+      <w:r>
+        <w:rPr>
+          <w:rFonts w:hint="eastAsia"/>
+        </w:rPr>
+        <w:t>edx</w:t>
+      </w:r>
+      <w:proofErr w:type="spellEnd"/>
+      <w:r>
+        <w:rPr>
+          <w:rFonts w:hint="eastAsia"/>
+        </w:rPr>
+        <w:t>加2，并把</w:t>
+      </w:r>
+      <w:proofErr w:type="spellStart"/>
+      <w:r>
+        <w:rPr>
+          <w:rFonts w:hint="eastAsia"/>
+        </w:rPr>
+        <w:t>edx</w:t>
+      </w:r>
+      <w:proofErr w:type="spellEnd"/>
+      <w:r>
+        <w:rPr>
+          <w:rFonts w:hint="eastAsia"/>
+        </w:rPr>
+        <w:t>的值加在</w:t>
+      </w:r>
+      <w:proofErr w:type="spellStart"/>
+      <w:r>
+        <w:rPr>
+          <w:rFonts w:hint="eastAsia"/>
+        </w:rPr>
+        <w:t>eax</w:t>
+      </w:r>
+      <w:proofErr w:type="spellEnd"/>
+      <w:r>
+        <w:rPr>
+          <w:rFonts w:hint="eastAsia"/>
+        </w:rPr>
+        <w:t>上。</w:t>
       </w:r>
     </w:p>
     <w:p>
@@ -9223,12 +9772,14 @@
         </w:rPr>
         <w:t>指令</w:t>
       </w:r>
+      <w:proofErr w:type="spellStart"/>
       <w:r>
         <w:rPr>
           <w:rFonts w:hint="eastAsia"/>
         </w:rPr>
         <w:t>xor</w:t>
       </w:r>
+      <w:proofErr w:type="spellEnd"/>
       <w:r>
         <w:rPr>
           <w:rFonts w:hint="eastAsia"/>
@@ -9269,9 +9820,6 @@
     <w:p>
       <w:pPr>
         <w:pStyle w:val="44"/>
-        <w:rPr>
-          <w:rFonts w:hint="eastAsia"/>
-        </w:rPr>
       </w:pPr>
       <w:r>
         <w:rPr>
@@ -9328,7 +9876,21 @@
         <w:rPr>
           <w:rFonts w:hint="eastAsia"/>
         </w:rPr>
-        <w:t>在寻找gadgets时，应避免一些特殊值，如空字节（0x0）、换行符（0xA）和回车符（0xD）。因为这些值代表了C语言中字符串的结束，这导致当我们在利用像strcpy之类的函数时，导入的ROP链会被提前解析结束</w:t>
+        <w:t>在寻找gadgets时，应避免一些特殊值，如空字节（0x0）、换行符（0xA）和回车符（0xD）。因为这些值代表了C语言中字符串的结束，这导致当我们在利用像</w:t>
+      </w:r>
+      <w:proofErr w:type="spellStart"/>
+      <w:r>
+        <w:rPr>
+          <w:rFonts w:hint="eastAsia"/>
+        </w:rPr>
+        <w:t>strcpy</w:t>
+      </w:r>
+      <w:proofErr w:type="spellEnd"/>
+      <w:r>
+        <w:rPr>
+          <w:rFonts w:hint="eastAsia"/>
+        </w:rPr>
+        <w:t>之类的函数时，导入的ROP链会被提前解析结束</w:t>
       </w:r>
       <w:r>
         <w:rPr>
@@ -9355,8 +9917,13 @@
         <w:t>寻找gadgets时，最好先将其构建的尽可能长，然后将其拆分为多个小的gadget。例如如果需要构造“a</w:t>
       </w:r>
       <w:r>
-        <w:t>; b; c; retn</w:t>
-      </w:r>
+        <w:t xml:space="preserve">; b; c; </w:t>
+      </w:r>
+      <w:proofErr w:type="spellStart"/>
+      <w:r>
+        <w:t>retn</w:t>
+      </w:r>
+      <w:proofErr w:type="spellEnd"/>
       <w:r>
         <w:rPr>
           <w:rFonts w:hint="eastAsia"/>
@@ -9364,8 +9931,13 @@
         <w:t>”这样的gadgets，那么从逻辑上讲，也可以将其分隔成“a</w:t>
       </w:r>
       <w:r>
-        <w:t>; b; retn</w:t>
-      </w:r>
+        <w:t xml:space="preserve">; b; </w:t>
+      </w:r>
+      <w:proofErr w:type="spellStart"/>
+      <w:r>
+        <w:t>retn</w:t>
+      </w:r>
+      <w:proofErr w:type="spellEnd"/>
       <w:r>
         <w:rPr>
           <w:rFonts w:hint="eastAsia"/>
@@ -9373,14 +9945,20 @@
         <w:t>”和“c</w:t>
       </w:r>
       <w:r>
-        <w:t>; retn</w:t>
-      </w:r>
+        <w:t xml:space="preserve">; </w:t>
+      </w:r>
+      <w:proofErr w:type="spellStart"/>
+      <w:r>
+        <w:t>retn</w:t>
+      </w:r>
+      <w:proofErr w:type="spellEnd"/>
       <w:r>
         <w:rPr>
           <w:rFonts w:hint="eastAsia"/>
         </w:rPr>
         <w:t>”两个小的gadgets。</w:t>
       </w:r>
+      <w:proofErr w:type="spellStart"/>
       <w:r>
         <w:t>S</w:t>
       </w:r>
@@ -9388,7 +9966,14 @@
         <w:rPr>
           <w:rFonts w:hint="eastAsia"/>
         </w:rPr>
-        <w:t>hacham提出了一种算法</w:t>
+        <w:t>hacham</w:t>
+      </w:r>
+      <w:proofErr w:type="spellEnd"/>
+      <w:r>
+        <w:rPr>
+          <w:rFonts w:hint="eastAsia"/>
+        </w:rPr>
+        <w:t>提出了一种算法</w:t>
       </w:r>
       <w:r>
         <w:fldChar w:fldCharType="begin"/>
@@ -9646,14 +10231,36 @@
         <w:rPr>
           <w:rFonts w:hint="eastAsia"/>
         </w:rPr>
-        <w:t>，比如ROPgadge</w:t>
-      </w:r>
-      <w:r>
-        <w:rPr>
-          <w:rFonts w:hint="eastAsia"/>
-        </w:rPr>
-        <w:t>t、ROPGenerator</w:t>
-      </w:r>
+        <w:t>，比如</w:t>
+      </w:r>
+      <w:proofErr w:type="spellStart"/>
+      <w:r>
+        <w:rPr>
+          <w:rFonts w:hint="eastAsia"/>
+        </w:rPr>
+        <w:t>ROPgadge</w:t>
+      </w:r>
+      <w:r>
+        <w:rPr>
+          <w:rFonts w:hint="eastAsia"/>
+        </w:rPr>
+        <w:t>t</w:t>
+      </w:r>
+      <w:proofErr w:type="spellEnd"/>
+      <w:r>
+        <w:rPr>
+          <w:rFonts w:hint="eastAsia"/>
+        </w:rPr>
+        <w:t>、</w:t>
+      </w:r>
+      <w:proofErr w:type="spellStart"/>
+      <w:r>
+        <w:rPr>
+          <w:rFonts w:hint="eastAsia"/>
+        </w:rPr>
+        <w:t>ROPGenerator</w:t>
+      </w:r>
+      <w:proofErr w:type="spellEnd"/>
       <w:r>
         <w:rPr>
           <w:rFonts w:hint="eastAsia"/>
@@ -9776,7 +10383,21 @@
         <w:rPr>
           <w:rFonts w:hint="eastAsia"/>
         </w:rPr>
-        <w:t>这里我们要利用的是execve函数</w:t>
+        <w:t>这里我们要利用的是</w:t>
+      </w:r>
+      <w:proofErr w:type="spellStart"/>
+      <w:r>
+        <w:rPr>
+          <w:rFonts w:hint="eastAsia"/>
+        </w:rPr>
+        <w:t>execve</w:t>
+      </w:r>
+      <w:proofErr w:type="spellEnd"/>
+      <w:r>
+        <w:rPr>
+          <w:rFonts w:hint="eastAsia"/>
+        </w:rPr>
+        <w:t>函数</w:t>
       </w:r>
       <w:r>
         <w:rPr>
@@ -9797,8 +10418,13 @@
         <w:t>，其输入的参数为字符串“/</w:t>
       </w:r>
       <w:r>
-        <w:t>bin/sh</w:t>
-      </w:r>
+        <w:t>bin/</w:t>
+      </w:r>
+      <w:proofErr w:type="spellStart"/>
+      <w:r>
+        <w:t>sh</w:t>
+      </w:r>
+      <w:proofErr w:type="spellEnd"/>
       <w:r>
         <w:rPr>
           <w:rFonts w:hint="eastAsia"/>
@@ -9821,7 +10447,63 @@
         <w:rPr>
           <w:rFonts w:hint="eastAsia"/>
         </w:rPr>
-        <w:t>所以需要控制寄存器eax、edx、ecx和edx分别为0xb、</w:t>
+        <w:t>所以需要控制寄存器</w:t>
+      </w:r>
+      <w:proofErr w:type="spellStart"/>
+      <w:r>
+        <w:rPr>
+          <w:rFonts w:hint="eastAsia"/>
+        </w:rPr>
+        <w:t>eax</w:t>
+      </w:r>
+      <w:proofErr w:type="spellEnd"/>
+      <w:r>
+        <w:rPr>
+          <w:rFonts w:hint="eastAsia"/>
+        </w:rPr>
+        <w:t>、</w:t>
+      </w:r>
+      <w:proofErr w:type="spellStart"/>
+      <w:r>
+        <w:rPr>
+          <w:rFonts w:hint="eastAsia"/>
+        </w:rPr>
+        <w:t>edx</w:t>
+      </w:r>
+      <w:proofErr w:type="spellEnd"/>
+      <w:r>
+        <w:rPr>
+          <w:rFonts w:hint="eastAsia"/>
+        </w:rPr>
+        <w:t>、</w:t>
+      </w:r>
+      <w:proofErr w:type="spellStart"/>
+      <w:r>
+        <w:rPr>
+          <w:rFonts w:hint="eastAsia"/>
+        </w:rPr>
+        <w:t>ecx</w:t>
+      </w:r>
+      <w:proofErr w:type="spellEnd"/>
+      <w:r>
+        <w:rPr>
+          <w:rFonts w:hint="eastAsia"/>
+        </w:rPr>
+        <w:t>和</w:t>
+      </w:r>
+      <w:proofErr w:type="spellStart"/>
+      <w:r>
+        <w:rPr>
+          <w:rFonts w:hint="eastAsia"/>
+        </w:rPr>
+        <w:t>edx</w:t>
+      </w:r>
+      <w:proofErr w:type="spellEnd"/>
+      <w:r>
+        <w:rPr>
+          <w:rFonts w:hint="eastAsia"/>
+        </w:rPr>
+        <w:t>分别为0xb、</w:t>
       </w:r>
       <w:r>
         <w:rPr>
@@ -9836,8 +10518,13 @@
         <w:t>“/</w:t>
       </w:r>
       <w:r>
-        <w:t>bin/sh</w:t>
-      </w:r>
+        <w:t>bin/</w:t>
+      </w:r>
+      <w:proofErr w:type="spellStart"/>
+      <w:r>
+        <w:t>sh</w:t>
+      </w:r>
+      <w:proofErr w:type="spellEnd"/>
       <w:r>
         <w:rPr>
           <w:rFonts w:hint="eastAsia"/>
@@ -9935,11 +10622,6 @@
       </w:r>
     </w:p>
     <w:p>
-      <w:pPr>
-        <w:rPr>
-          <w:rFonts w:hint="eastAsia"/>
-        </w:rPr>
-      </w:pPr>
       <w:r>
         <w:rPr>
           <w:rFonts w:hint="eastAsia"/>
@@ -9953,40 +10635,461 @@
         <w:rPr>
           <w:rFonts w:hint="eastAsia"/>
         </w:rPr>
+        <w:t>。可以看到，首先通过长度为1</w:t>
+      </w:r>
+      <w:r>
+        <w:t>2</w:t>
+      </w:r>
+      <w:r>
+        <w:rPr>
+          <w:rFonts w:hint="eastAsia"/>
+        </w:rPr>
+        <w:t>由字符A组成的字符串</w:t>
+      </w:r>
+      <w:r>
+        <w:rPr>
+          <w:rFonts w:hint="eastAsia"/>
+        </w:rPr>
+        <w:t>填充缓冲区并覆盖上一个栈帧</w:t>
+      </w:r>
+      <w:r>
+        <w:rPr>
+          <w:rFonts w:hint="eastAsia"/>
+        </w:rPr>
+        <w:t>；</w:t>
+      </w:r>
+      <w:r>
+        <w:rPr>
+          <w:rFonts w:hint="eastAsia"/>
+        </w:rPr>
+        <w:t>接着使用“pop</w:t>
+      </w:r>
+      <w:r>
+        <w:t xml:space="preserve"> </w:t>
+      </w:r>
+      <w:proofErr w:type="spellStart"/>
+      <w:r>
+        <w:rPr>
+          <w:rFonts w:hint="eastAsia"/>
+        </w:rPr>
+        <w:t>eax</w:t>
+      </w:r>
+      <w:proofErr w:type="spellEnd"/>
+      <w:r>
+        <w:rPr>
+          <w:rFonts w:hint="eastAsia"/>
+        </w:rPr>
+        <w:t>； ret”指令的地址覆盖返回地址，</w:t>
+      </w:r>
+      <w:r>
+        <w:rPr>
+          <w:rFonts w:hint="eastAsia"/>
+        </w:rPr>
+        <w:t>并在其后附上0xb，当控制流执行到</w:t>
+      </w:r>
+      <w:r>
+        <w:rPr>
+          <w:rFonts w:hint="eastAsia"/>
+        </w:rPr>
+        <w:t>“</w:t>
+      </w:r>
+      <w:r>
+        <w:rPr>
+          <w:rFonts w:hint="eastAsia"/>
+        </w:rPr>
+        <w:t>pop</w:t>
+      </w:r>
+      <w:r>
+        <w:t xml:space="preserve"> </w:t>
+      </w:r>
+      <w:proofErr w:type="spellStart"/>
+      <w:r>
+        <w:rPr>
+          <w:rFonts w:hint="eastAsia"/>
+        </w:rPr>
+        <w:t>eax</w:t>
+      </w:r>
+      <w:proofErr w:type="spellEnd"/>
+      <w:r>
+        <w:rPr>
+          <w:rFonts w:hint="eastAsia"/>
+        </w:rPr>
+        <w:t>”</w:t>
+      </w:r>
+      <w:r>
+        <w:rPr>
+          <w:rFonts w:hint="eastAsia"/>
+        </w:rPr>
+        <w:t>指令时，</w:t>
+      </w:r>
+      <w:r>
+        <w:rPr>
+          <w:rFonts w:hint="eastAsia"/>
+        </w:rPr>
+        <w:t>弹出的栈顶元素即0xb，达到控制寄存器</w:t>
+      </w:r>
+      <w:proofErr w:type="spellStart"/>
+      <w:r>
+        <w:rPr>
+          <w:rFonts w:hint="eastAsia"/>
+        </w:rPr>
+        <w:t>eax</w:t>
+      </w:r>
+      <w:proofErr w:type="spellEnd"/>
+      <w:r>
+        <w:rPr>
+          <w:rFonts w:hint="eastAsia"/>
+        </w:rPr>
+        <w:t>的值的目的。</w:t>
+      </w:r>
+      <w:r>
+        <w:rPr>
+          <w:rFonts w:hint="eastAsia"/>
+        </w:rPr>
+        <w:t>此后的内容同理，</w:t>
+      </w:r>
+      <w:r>
+        <w:rPr>
+          <w:rFonts w:hint="eastAsia"/>
+        </w:rPr>
+        <w:t>控制寄存器</w:t>
+      </w:r>
+      <w:proofErr w:type="spellStart"/>
+      <w:r>
+        <w:rPr>
+          <w:rFonts w:hint="eastAsia"/>
+        </w:rPr>
+        <w:t>edx</w:t>
+      </w:r>
+      <w:proofErr w:type="spellEnd"/>
+      <w:r>
+        <w:rPr>
+          <w:rFonts w:hint="eastAsia"/>
+        </w:rPr>
+        <w:t>、</w:t>
+      </w:r>
+      <w:proofErr w:type="spellStart"/>
+      <w:r>
+        <w:rPr>
+          <w:rFonts w:hint="eastAsia"/>
+        </w:rPr>
+        <w:t>ecx</w:t>
+      </w:r>
+      <w:proofErr w:type="spellEnd"/>
+      <w:r>
+        <w:rPr>
+          <w:rFonts w:hint="eastAsia"/>
+        </w:rPr>
+        <w:t>和</w:t>
+      </w:r>
+      <w:proofErr w:type="spellStart"/>
+      <w:r>
+        <w:rPr>
+          <w:rFonts w:hint="eastAsia"/>
+        </w:rPr>
+        <w:t>ebx</w:t>
+      </w:r>
+      <w:proofErr w:type="spellEnd"/>
+      <w:r>
+        <w:rPr>
+          <w:rFonts w:hint="eastAsia"/>
+        </w:rPr>
+        <w:t>，</w:t>
+      </w:r>
+      <w:r>
+        <w:rPr>
+          <w:rFonts w:hint="eastAsia"/>
+        </w:rPr>
+        <w:t>并最终返回到int</w:t>
+      </w:r>
+      <w:r>
+        <w:t xml:space="preserve"> 80</w:t>
+      </w:r>
+      <w:r>
+        <w:rPr>
+          <w:rFonts w:hint="eastAsia"/>
+        </w:rPr>
+        <w:t>h处，执行</w:t>
+      </w:r>
+      <w:proofErr w:type="spellStart"/>
+      <w:r>
+        <w:rPr>
+          <w:rFonts w:hint="eastAsia"/>
+        </w:rPr>
+        <w:t>execve</w:t>
+      </w:r>
+      <w:proofErr w:type="spellEnd"/>
+      <w:r>
+        <w:rPr>
+          <w:rFonts w:hint="eastAsia"/>
+        </w:rPr>
+        <w:t>函数并获取shell。</w:t>
+      </w:r>
+      <w:r>
+        <w:rPr>
+          <w:rFonts w:hint="eastAsia"/>
+        </w:rPr>
+        <w:t>通过这个实例，可以更加直观的</w:t>
+      </w:r>
+      <w:r>
+        <w:rPr>
+          <w:rFonts w:hint="eastAsia"/>
+        </w:rPr>
+        <w:t>了解ROP链的工作原理。</w:t>
+      </w:r>
+    </w:p>
+    <w:p>
+      <w:pPr>
+        <w:pStyle w:val="22"/>
+      </w:pPr>
+      <w:bookmarkStart w:id="36" w:name="_Toc37426830"/>
+      <w:r>
+        <w:rPr>
+          <w:rFonts w:hint="eastAsia"/>
+        </w:rPr>
+        <w:t>2</w:t>
+      </w:r>
+      <w:r>
+        <w:t xml:space="preserve">.2 </w:t>
+      </w:r>
+      <w:r>
+        <w:rPr>
+          <w:rFonts w:hint="eastAsia"/>
+        </w:rPr>
+        <w:t>二次汇编技术</w:t>
+      </w:r>
+      <w:bookmarkEnd w:id="36"/>
+    </w:p>
+    <w:p>
+      <w:pPr>
+        <w:pStyle w:val="33"/>
+      </w:pPr>
+      <w:bookmarkStart w:id="37" w:name="_Toc37426831"/>
+      <w:r>
+        <w:rPr>
+          <w:rFonts w:hint="eastAsia"/>
+        </w:rPr>
+        <w:t>2</w:t>
+      </w:r>
+      <w:r>
+        <w:t xml:space="preserve">.2.1 </w:t>
+      </w:r>
+      <w:r>
+        <w:rPr>
+          <w:rFonts w:hint="eastAsia"/>
+        </w:rPr>
+        <w:t>二次汇编技术的</w:t>
+      </w:r>
+      <w:r>
+        <w:rPr>
+          <w:rFonts w:hint="eastAsia"/>
+        </w:rPr>
+        <w:t>相关</w:t>
+      </w:r>
+      <w:r>
+        <w:rPr>
+          <w:rFonts w:hint="eastAsia"/>
+        </w:rPr>
+        <w:t>知识</w:t>
+      </w:r>
+      <w:bookmarkEnd w:id="37"/>
+    </w:p>
+    <w:p>
+      <w:pPr>
+        <w:rPr>
+          <w:rFonts w:hint="eastAsia"/>
+        </w:rPr>
+      </w:pPr>
+      <w:r>
+        <w:tab/>
+      </w:r>
+      <w:r>
+        <w:rPr>
+          <w:rFonts w:hint="eastAsia"/>
+        </w:rPr>
+        <w:t>在阐述二次汇编的原理之前，</w:t>
+      </w:r>
+      <w:r>
+        <w:rPr>
+          <w:rFonts w:hint="eastAsia"/>
+        </w:rPr>
+        <w:t>先对这项技术的</w:t>
+      </w:r>
+      <w:r>
+        <w:rPr>
+          <w:rFonts w:hint="eastAsia"/>
+        </w:rPr>
+        <w:t>相关</w:t>
+      </w:r>
+      <w:r>
+        <w:rPr>
+          <w:rFonts w:hint="eastAsia"/>
+        </w:rPr>
+        <w:t>知识进行大致的说明，包括静态反汇编</w:t>
+      </w:r>
+      <w:r>
+        <w:rPr>
+          <w:rFonts w:hint="eastAsia"/>
+        </w:rPr>
+        <w:t>和</w:t>
+      </w:r>
+      <w:r>
+        <w:rPr>
+          <w:rFonts w:hint="eastAsia"/>
+        </w:rPr>
+        <w:t>二进制重写技术</w:t>
+      </w:r>
+      <w:r>
+        <w:rPr>
+          <w:rFonts w:hint="eastAsia"/>
+        </w:rPr>
         <w:t>。</w:t>
       </w:r>
-      <w:r>
-        <w:rPr>
-          <w:rFonts w:hint="eastAsia"/>
-        </w:rPr>
-        <w:t>可以看到，首先通过长度为1</w:t>
-      </w:r>
-      <w:r>
+    </w:p>
+    <w:p>
+      <w:pPr>
+        <w:pStyle w:val="44"/>
+      </w:pPr>
+      <w:r>
+        <w:rPr>
+          <w:rFonts w:hint="eastAsia"/>
+        </w:rPr>
+        <w:lastRenderedPageBreak/>
         <w:t>2</w:t>
       </w:r>
       <w:r>
-        <w:rPr>
-          <w:rFonts w:hint="eastAsia"/>
-        </w:rPr>
-        <w:t>由字符A组成的字符串</w:t>
-      </w:r>
-      <w:r>
-        <w:rPr>
-          <w:rFonts w:hint="eastAsia"/>
-        </w:rPr>
-        <w:t>填充缓冲区并覆盖上一个栈帧</w:t>
-      </w:r>
-      <w:r>
-        <w:rPr>
-          <w:rFonts w:hint="eastAsia"/>
-        </w:rPr>
-        <w:t>；</w:t>
-      </w:r>
-      <w:r>
-        <w:rPr>
-          <w:rFonts w:hint="eastAsia"/>
-        </w:rPr>
-        <w:t>接着使用“pop</w:t>
+        <w:t xml:space="preserve">.2.1.1 </w:t>
+      </w:r>
+      <w:r>
+        <w:rPr>
+          <w:rFonts w:hint="eastAsia"/>
+        </w:rPr>
+        <w:t>静态反汇编</w:t>
+      </w:r>
+    </w:p>
+    <w:p>
+      <w:r>
+        <w:tab/>
+      </w:r>
+      <w:r>
+        <w:rPr>
+          <w:rFonts w:hint="eastAsia"/>
+        </w:rPr>
+        <w:t>反汇编顾名思义即汇编的逆过程，是</w:t>
+      </w:r>
+      <w:r>
+        <w:rPr>
+          <w:rFonts w:hint="eastAsia"/>
+        </w:rPr>
+        <w:t>指</w:t>
+      </w:r>
+      <w:r>
+        <w:rPr>
+          <w:rFonts w:hint="eastAsia"/>
+        </w:rPr>
+        <w:t>把</w:t>
+      </w:r>
+      <w:r>
+        <w:rPr>
+          <w:rFonts w:hint="eastAsia"/>
+        </w:rPr>
+        <w:t>机器语言</w:t>
+      </w:r>
+      <w:r>
+        <w:rPr>
+          <w:rFonts w:hint="eastAsia"/>
+        </w:rPr>
+        <w:t>解码成汇编代码</w:t>
+      </w:r>
+      <w:r>
+        <w:rPr>
+          <w:rFonts w:hint="eastAsia"/>
+        </w:rPr>
+        <w:t>。</w:t>
+      </w:r>
+      <w:r>
+        <w:rPr>
+          <w:rFonts w:hint="eastAsia"/>
+        </w:rPr>
+        <w:t>当前有许多关于正确及完全反汇编二进制文件的方法。</w:t>
+      </w:r>
+      <w:r>
+        <w:rPr>
+          <w:rFonts w:hint="eastAsia"/>
+        </w:rPr>
+        <w:t>线性扫描是其中最简单的技术，</w:t>
+      </w:r>
+      <w:r>
+        <w:rPr>
+          <w:rFonts w:hint="eastAsia"/>
+        </w:rPr>
+        <w:t>它是指</w:t>
+      </w:r>
+      <w:r>
+        <w:rPr>
+          <w:rFonts w:hint="eastAsia"/>
+        </w:rPr>
+        <w:t>对</w:t>
+      </w:r>
+      <w:r>
+        <w:rPr>
+          <w:rFonts w:hint="eastAsia"/>
+        </w:rPr>
+        <w:t>二进制文件的可执行区域</w:t>
+      </w:r>
+      <w:r>
+        <w:rPr>
+          <w:rFonts w:hint="eastAsia"/>
+        </w:rPr>
+        <w:t>从头到尾进行扫描，并将所有遇到的机器码解码为指令。</w:t>
+      </w:r>
+      <w:r>
+        <w:rPr>
+          <w:rFonts w:hint="eastAsia"/>
+        </w:rPr>
+        <w:t>大多数反汇编技术都基于更高级的方法，即递归遍历。</w:t>
+      </w:r>
+      <w:r>
+        <w:rPr>
+          <w:rFonts w:hint="eastAsia"/>
+        </w:rPr>
+        <w:t>该技术从二进制文件的入口点开始，解析每个控制转移的目标，并递归地沿着这些目标来解码遇到的机器码</w:t>
+      </w:r>
+      <w:r>
+        <w:fldChar w:fldCharType="begin"/>
+      </w:r>
+      <w:r>
+        <w:instrText xml:space="preserve"> </w:instrText>
+      </w:r>
+      <w:r>
+        <w:rPr>
+          <w:rFonts w:hint="eastAsia"/>
+        </w:rPr>
+        <w:instrText>REF _Ref37409889 \r \h</w:instrText>
+      </w:r>
+      <w:r>
+        <w:instrText xml:space="preserve"> </w:instrText>
+      </w:r>
+      <w:r>
+        <w:fldChar w:fldCharType="separate"/>
+      </w:r>
+      <w:r>
+        <w:t>[15]</w:t>
+      </w:r>
+      <w:r>
+        <w:fldChar w:fldCharType="end"/>
+      </w:r>
+      <w:r>
+        <w:rPr>
+          <w:rFonts w:hint="eastAsia"/>
+        </w:rPr>
+        <w:t>。</w:t>
+      </w:r>
+      <w:r>
+        <w:rPr>
+          <w:rFonts w:hint="eastAsia"/>
+        </w:rPr>
+        <w:t>IDA</w:t>
       </w:r>
       <w:r>
         <w:t xml:space="preserve"> </w:t>
@@ -9995,25 +11098,88 @@
         <w:rPr>
           <w:rFonts w:hint="eastAsia"/>
         </w:rPr>
-        <w:t>eax； ret”指令的地址覆盖返回地址，</w:t>
-      </w:r>
-      <w:r>
-        <w:rPr>
-          <w:rFonts w:hint="eastAsia"/>
-        </w:rPr>
-        <w:t>并在其后附上0xb，当控制流执行到</w:t>
-      </w:r>
-      <w:r>
-        <w:rPr>
-          <w:rFonts w:hint="eastAsia"/>
-        </w:rPr>
-        <w:t>“</w:t>
-      </w:r>
-      <w:r>
-        <w:rPr>
-          <w:rFonts w:hint="eastAsia"/>
-        </w:rPr>
-        <w:t>pop</w:t>
+        <w:t>Pro就是基于递归遍历方法的</w:t>
+      </w:r>
+      <w:r>
+        <w:rPr>
+          <w:rFonts w:hint="eastAsia"/>
+        </w:rPr>
+        <w:t>一个</w:t>
+      </w:r>
+      <w:r>
+        <w:rPr>
+          <w:rFonts w:hint="eastAsia"/>
+        </w:rPr>
+        <w:t>功能</w:t>
+      </w:r>
+      <w:r>
+        <w:rPr>
+          <w:rFonts w:hint="eastAsia"/>
+        </w:rPr>
+        <w:t>非常强大的二进制分析软件。</w:t>
+      </w:r>
+    </w:p>
+    <w:p>
+      <w:pPr>
+        <w:rPr>
+          <w:rFonts w:hint="eastAsia"/>
+        </w:rPr>
+      </w:pPr>
+      <w:r>
+        <w:tab/>
+      </w:r>
+      <w:r>
+        <w:rPr>
+          <w:rFonts w:hint="eastAsia"/>
+        </w:rPr>
+        <w:t>反汇编是二次汇编技术中的第一步，</w:t>
+      </w:r>
+      <w:r>
+        <w:rPr>
+          <w:rFonts w:hint="eastAsia"/>
+        </w:rPr>
+        <w:t>并且也是最基础的一步</w:t>
+      </w:r>
+      <w:r>
+        <w:rPr>
+          <w:rFonts w:hint="eastAsia"/>
+        </w:rPr>
+        <w:t>。反汇编的结果将用于程序控制流图的恢复，</w:t>
+      </w:r>
+      <w:r>
+        <w:rPr>
+          <w:rFonts w:hint="eastAsia"/>
+        </w:rPr>
+        <w:t>完整而准确的汇编代码能够</w:t>
+      </w:r>
+      <w:r>
+        <w:rPr>
+          <w:rFonts w:hint="eastAsia"/>
+        </w:rPr>
+        <w:t>有效地</w:t>
+      </w:r>
+      <w:r>
+        <w:rPr>
+          <w:rFonts w:hint="eastAsia"/>
+        </w:rPr>
+        <w:t>提高正确识别函数的概率。</w:t>
+      </w:r>
+    </w:p>
+    <w:p>
+      <w:pPr>
+        <w:pStyle w:val="44"/>
+      </w:pPr>
+      <w:r>
+        <w:rPr>
+          <w:rFonts w:hint="eastAsia"/>
+        </w:rPr>
+        <w:t>2</w:t>
+      </w:r>
+      <w:r>
+        <w:t>.2.1.</w:t>
+      </w:r>
+      <w:r>
+        <w:t>2</w:t>
       </w:r>
       <w:r>
         <w:t xml:space="preserve"> </w:t>
@@ -10022,67 +11188,85 @@
         <w:rPr>
           <w:rFonts w:hint="eastAsia"/>
         </w:rPr>
-        <w:t>eax</w:t>
-      </w:r>
-      <w:r>
-        <w:rPr>
-          <w:rFonts w:hint="eastAsia"/>
-        </w:rPr>
-        <w:t>”</w:t>
-      </w:r>
-      <w:r>
-        <w:rPr>
-          <w:rFonts w:hint="eastAsia"/>
-        </w:rPr>
-        <w:t>指令时，</w:t>
-      </w:r>
-      <w:r>
-        <w:rPr>
-          <w:rFonts w:hint="eastAsia"/>
-        </w:rPr>
-        <w:t>弹出的栈顶元素即0xb，达到控制寄存器eax的值的目的。</w:t>
-      </w:r>
-      <w:r>
-        <w:rPr>
-          <w:rFonts w:hint="eastAsia"/>
-        </w:rPr>
-        <w:t>此后的内容同理，</w:t>
-      </w:r>
-      <w:r>
-        <w:rPr>
-          <w:rFonts w:hint="eastAsia"/>
-        </w:rPr>
-        <w:t>控制寄存器edx、ecx和ebx，</w:t>
-      </w:r>
-      <w:r>
-        <w:rPr>
-          <w:rFonts w:hint="eastAsia"/>
-        </w:rPr>
-        <w:t>并最终返回到int</w:t>
-      </w:r>
-      <w:r>
-        <w:t xml:space="preserve"> 80</w:t>
-      </w:r>
-      <w:r>
-        <w:rPr>
-          <w:rFonts w:hint="eastAsia"/>
-        </w:rPr>
-        <w:t>h处，执行execve函数并获取shell。</w:t>
-      </w:r>
-      <w:r>
-        <w:rPr>
-          <w:rFonts w:hint="eastAsia"/>
-        </w:rPr>
-        <w:t>通过这个实例，可以更加直观的</w:t>
-      </w:r>
-      <w:r>
-        <w:rPr>
-          <w:rFonts w:hint="eastAsia"/>
-        </w:rPr>
-        <w:t>了解ROP链的工作原理</w:t>
-      </w:r>
-      <w:bookmarkStart w:id="35" w:name="_GoBack"/>
-      <w:bookmarkEnd w:id="35"/>
+        <w:t>二进制重写技术</w:t>
+      </w:r>
+    </w:p>
+    <w:p>
+      <w:r>
+        <w:tab/>
+      </w:r>
+      <w:r>
+        <w:rPr>
+          <w:rFonts w:hint="eastAsia"/>
+        </w:rPr>
+        <w:t>二进制重写是指在保持现有功能的同时</w:t>
+      </w:r>
+      <w:r>
+        <w:rPr>
+          <w:rFonts w:hint="eastAsia"/>
+        </w:rPr>
+        <w:t>，</w:t>
+      </w:r>
+      <w:r>
+        <w:rPr>
+          <w:rFonts w:hint="eastAsia"/>
+        </w:rPr>
+        <w:t>将一个二进制文件静态或动态地转换为另一个二进制文件。</w:t>
+      </w:r>
+      <w:r>
+        <w:rPr>
+          <w:rFonts w:hint="eastAsia"/>
+        </w:rPr>
+        <w:t>通常在此过程</w:t>
+      </w:r>
+      <w:r>
+        <w:rPr>
+          <w:rFonts w:hint="eastAsia"/>
+        </w:rPr>
+        <w:t>中，可以选择将一个或多个新功能添加到转换后的二进制文件中。</w:t>
+      </w:r>
+      <w:r>
+        <w:rPr>
+          <w:rFonts w:hint="eastAsia"/>
+        </w:rPr>
+        <w:t>与动态二进制重写相比，静态二进制重写一般引入更低的开销，而后者在运行时会进行检测。</w:t>
+      </w:r>
+      <w:r>
+        <w:rPr>
+          <w:rFonts w:hint="eastAsia"/>
+        </w:rPr>
+        <w:t>因此，静态重写技术被广泛用于控制流完整性保护、二进制文件强化、安全策略增强以及</w:t>
+      </w:r>
+      <w:r>
+        <w:rPr>
+          <w:rFonts w:hint="eastAsia"/>
+        </w:rPr>
+        <w:t>二进制文件检测等方面</w:t>
+      </w:r>
+      <w:r>
+        <w:fldChar w:fldCharType="begin"/>
+      </w:r>
+      <w:r>
+        <w:instrText xml:space="preserve"> </w:instrText>
+      </w:r>
+      <w:r>
+        <w:rPr>
+          <w:rFonts w:hint="eastAsia"/>
+        </w:rPr>
+        <w:instrText>REF _Ref37012990 \r \h</w:instrText>
+      </w:r>
+      <w:r>
+        <w:instrText xml:space="preserve"> </w:instrText>
+      </w:r>
+      <w:r>
+        <w:fldChar w:fldCharType="separate"/>
+      </w:r>
+      <w:r>
+        <w:t>[11]</w:t>
+      </w:r>
+      <w:r>
+        <w:fldChar w:fldCharType="end"/>
+      </w:r>
       <w:r>
         <w:rPr>
           <w:rFonts w:hint="eastAsia"/>
@@ -10091,28 +11275,384 @@
       </w:r>
     </w:p>
     <w:p>
-      <w:pPr>
-        <w:pStyle w:val="22"/>
-      </w:pPr>
-      <w:bookmarkStart w:id="36" w:name="_Toc37339128"/>
-      <w:r>
-        <w:rPr>
-          <w:rFonts w:hint="eastAsia"/>
-        </w:rPr>
+      <w:r>
+        <w:tab/>
+      </w:r>
+      <w:r>
+        <w:rPr>
+          <w:rFonts w:hint="eastAsia"/>
+        </w:rPr>
+        <w:t>传统的静态二进制重写</w:t>
+      </w:r>
+      <w:r>
+        <w:rPr>
+          <w:rFonts w:hint="eastAsia"/>
+        </w:rPr>
+        <w:t>一般通过给插入的代码添加跳转的钩子</w:t>
+      </w:r>
+      <w:r>
+        <w:rPr>
+          <w:rFonts w:hint="eastAsia"/>
+        </w:rPr>
+        <w:t>，或者通过完整的二进制转换，将所有代码转换为中间表示并将其转换回机器码来进行。</w:t>
+      </w:r>
+      <w:r>
+        <w:rPr>
+          <w:rFonts w:hint="eastAsia"/>
+        </w:rPr>
+        <w:t>与原始文件相比，这两种方式生成的二进制文件都会产生大量开销。</w:t>
+      </w:r>
+      <w:r>
+        <w:rPr>
+          <w:rFonts w:hint="eastAsia"/>
+        </w:rPr>
+        <w:t>并且通过完整的二进制转换产生的文件通常与原始文件会有很大的不同。</w:t>
+      </w:r>
+      <w:r>
+        <w:rPr>
+          <w:rFonts w:hint="eastAsia"/>
+        </w:rPr>
+        <w:t>而二次汇编则没有这些缺点，因为通过二次汇编产生的文件是从原始文件恢复的汇编代码生成的，避免了额外的跳转和完整二进制转换。</w:t>
+      </w:r>
+    </w:p>
+    <w:p>
+      <w:r>
+        <w:tab/>
+      </w:r>
+      <w:r>
+        <w:rPr>
+          <w:rFonts w:hint="eastAsia"/>
+        </w:rPr>
+        <w:t>动态二进制重写技术是指在执行二进制文件时对其进行转换，并以高代价的性能开销来保证对商用软件或去除符号表的文件进行完全覆盖的转换。</w:t>
+      </w:r>
+      <w:r>
+        <w:rPr>
+          <w:rFonts w:hint="eastAsia"/>
+        </w:rPr>
+        <w:t>常见的动态重写工具有Pin、</w:t>
+      </w:r>
+      <w:proofErr w:type="spellStart"/>
+      <w:r>
+        <w:rPr>
+          <w:rFonts w:hint="eastAsia"/>
+        </w:rPr>
+        <w:t>DynamoRIO</w:t>
+      </w:r>
+      <w:proofErr w:type="spellEnd"/>
+      <w:r>
+        <w:rPr>
+          <w:rFonts w:hint="eastAsia"/>
+        </w:rPr>
+        <w:t>和</w:t>
+      </w:r>
+      <w:proofErr w:type="spellStart"/>
+      <w:r>
+        <w:t>Valgrind</w:t>
+      </w:r>
+      <w:proofErr w:type="spellEnd"/>
+      <w:r>
+        <w:rPr>
+          <w:rFonts w:hint="eastAsia"/>
+        </w:rPr>
+        <w:t>等。</w:t>
+      </w:r>
+    </w:p>
+    <w:p>
+      <w:pPr>
+        <w:rPr>
+          <w:rFonts w:hint="eastAsia"/>
+        </w:rPr>
+      </w:pPr>
+    </w:p>
+    <w:p>
+      <w:pPr>
+        <w:pStyle w:val="33"/>
+      </w:pPr>
+      <w:bookmarkStart w:id="38" w:name="_Toc37426832"/>
+      <w:r>
+        <w:rPr>
+          <w:rFonts w:hint="eastAsia"/>
+        </w:rPr>
+        <w:lastRenderedPageBreak/>
         <w:t>2</w:t>
       </w:r>
       <w:r>
-        <w:t xml:space="preserve">.2 </w:t>
-      </w:r>
-      <w:r>
-        <w:rPr>
-          <w:rFonts w:hint="eastAsia"/>
-        </w:rPr>
-        <w:t>二次汇编技术</w:t>
-      </w:r>
-      <w:bookmarkEnd w:id="36"/>
-    </w:p>
-    <w:p>
+        <w:t xml:space="preserve">.2.2 </w:t>
+      </w:r>
+      <w:r>
+        <w:rPr>
+          <w:rFonts w:hint="eastAsia"/>
+        </w:rPr>
+        <w:t>二次汇编技术的原理</w:t>
+      </w:r>
+      <w:bookmarkEnd w:id="38"/>
+    </w:p>
+    <w:p>
+      <w:r>
+        <w:tab/>
+      </w:r>
+      <w:r>
+        <w:rPr>
+          <w:rFonts w:hint="eastAsia"/>
+        </w:rPr>
+        <w:t>以</w:t>
+      </w:r>
+      <w:proofErr w:type="spellStart"/>
+      <w:r>
+        <w:rPr>
+          <w:rFonts w:hint="eastAsia"/>
+        </w:rPr>
+        <w:t>Ramblr</w:t>
+      </w:r>
+      <w:proofErr w:type="spellEnd"/>
+      <w:r>
+        <w:rPr>
+          <w:rFonts w:hint="eastAsia"/>
+        </w:rPr>
+        <w:t>为例，</w:t>
+      </w:r>
+      <w:r>
+        <w:rPr>
+          <w:rFonts w:hint="eastAsia"/>
+        </w:rPr>
+        <w:t>简要阐述二次汇编技术的</w:t>
+      </w:r>
+      <w:r>
+        <w:rPr>
+          <w:rFonts w:hint="eastAsia"/>
+        </w:rPr>
+        <w:t>原理，包括反汇编和控制流图恢复、内容分类、符号化和重汇编。</w:t>
+      </w:r>
+    </w:p>
+    <w:p>
+      <w:pPr>
+        <w:pStyle w:val="44"/>
+      </w:pPr>
+      <w:r>
+        <w:rPr>
+          <w:rFonts w:hint="eastAsia"/>
+        </w:rPr>
+        <w:t>2</w:t>
+      </w:r>
+      <w:r>
+        <w:t xml:space="preserve">.2.2.1 </w:t>
+      </w:r>
+      <w:r>
+        <w:rPr>
+          <w:rFonts w:hint="eastAsia"/>
+        </w:rPr>
+        <w:t>反汇编和控制流图恢复</w:t>
+      </w:r>
+    </w:p>
+    <w:p>
+      <w:pPr>
+        <w:rPr>
+          <w:rFonts w:hint="eastAsia"/>
+        </w:rPr>
+      </w:pPr>
+      <w:r>
+        <w:tab/>
+      </w:r>
+      <w:r>
+        <w:rPr>
+          <w:rFonts w:hint="eastAsia"/>
+        </w:rPr>
+        <w:t>在一个目标文件可以被重汇编之前，需要先进行反汇编。</w:t>
+      </w:r>
+      <w:proofErr w:type="spellStart"/>
+      <w:r>
+        <w:rPr>
+          <w:rFonts w:hint="eastAsia"/>
+        </w:rPr>
+        <w:t>Ramblr</w:t>
+      </w:r>
+      <w:proofErr w:type="spellEnd"/>
+      <w:r>
+        <w:rPr>
+          <w:rFonts w:hint="eastAsia"/>
+        </w:rPr>
+        <w:t>通过计算二进制文件的控制流图</w:t>
+      </w:r>
+      <w:r>
+        <w:rPr>
+          <w:rFonts w:hint="eastAsia"/>
+        </w:rPr>
+        <w:t>（CFG）</w:t>
+      </w:r>
+      <w:r>
+        <w:rPr>
+          <w:rFonts w:hint="eastAsia"/>
+        </w:rPr>
+        <w:t>并反汇编每一个已识别的基本块</w:t>
+      </w:r>
+      <w:r>
+        <w:rPr>
+          <w:rFonts w:hint="eastAsia"/>
+        </w:rPr>
+        <w:t>来实现这一步骤。</w:t>
+      </w:r>
+      <w:r>
+        <w:rPr>
+          <w:rFonts w:hint="eastAsia"/>
+        </w:rPr>
+        <w:t>此外</w:t>
+      </w:r>
+      <w:proofErr w:type="spellStart"/>
+      <w:r>
+        <w:rPr>
+          <w:rFonts w:hint="eastAsia"/>
+        </w:rPr>
+        <w:t>Ramblr</w:t>
+      </w:r>
+      <w:proofErr w:type="spellEnd"/>
+      <w:r>
+        <w:rPr>
+          <w:rFonts w:hint="eastAsia"/>
+        </w:rPr>
+        <w:t>尝试识别并反汇编“死代码”</w:t>
+      </w:r>
+      <w:r>
+        <w:rPr>
+          <w:rFonts w:hint="eastAsia"/>
+        </w:rPr>
+        <w:t>，因为尽可能多的反汇编代码对实现二次汇编是十分重要的。</w:t>
+      </w:r>
+      <w:proofErr w:type="spellStart"/>
+      <w:r>
+        <w:rPr>
+          <w:rFonts w:hint="eastAsia"/>
+        </w:rPr>
+        <w:t>Ramblr</w:t>
+      </w:r>
+      <w:proofErr w:type="spellEnd"/>
+      <w:r>
+        <w:rPr>
+          <w:rFonts w:hint="eastAsia"/>
+        </w:rPr>
+        <w:t>的控制流图恢复基于</w:t>
+      </w:r>
+      <w:proofErr w:type="spellStart"/>
+      <w:r>
+        <w:rPr>
+          <w:rFonts w:hint="eastAsia"/>
+        </w:rPr>
+        <w:t>angr</w:t>
+      </w:r>
+      <w:proofErr w:type="spellEnd"/>
+      <w:r>
+        <w:rPr>
+          <w:rFonts w:hint="eastAsia"/>
+        </w:rPr>
+        <w:t>二进制分析框架实现</w:t>
+      </w:r>
+      <w:r>
+        <w:rPr>
+          <w:rFonts w:hint="eastAsia"/>
+        </w:rPr>
+        <w:t>，如果</w:t>
+      </w:r>
+      <w:proofErr w:type="spellStart"/>
+      <w:r>
+        <w:rPr>
+          <w:rFonts w:hint="eastAsia"/>
+        </w:rPr>
+        <w:t>angr</w:t>
+      </w:r>
+      <w:proofErr w:type="spellEnd"/>
+      <w:r>
+        <w:rPr>
+          <w:rFonts w:hint="eastAsia"/>
+        </w:rPr>
+        <w:t>对</w:t>
+      </w:r>
+      <w:r>
+        <w:rPr>
+          <w:rFonts w:hint="eastAsia"/>
+        </w:rPr>
+        <w:t>程序的</w:t>
+      </w:r>
+      <w:bookmarkStart w:id="39" w:name="_GoBack"/>
+      <w:bookmarkEnd w:id="39"/>
+      <w:r>
+        <w:rPr>
+          <w:rFonts w:hint="eastAsia"/>
+        </w:rPr>
+        <w:t>控制流图恢复失败，</w:t>
+      </w:r>
+      <w:proofErr w:type="spellStart"/>
+      <w:r>
+        <w:rPr>
+          <w:rFonts w:hint="eastAsia"/>
+        </w:rPr>
+        <w:t>Ramblr</w:t>
+      </w:r>
+      <w:proofErr w:type="spellEnd"/>
+      <w:r>
+        <w:rPr>
+          <w:rFonts w:hint="eastAsia"/>
+        </w:rPr>
+        <w:t>将停止继续运行并报告错误信息。</w:t>
+      </w:r>
+    </w:p>
+    <w:p>
+      <w:pPr>
+        <w:pStyle w:val="44"/>
+      </w:pPr>
+      <w:r>
+        <w:rPr>
+          <w:rFonts w:hint="eastAsia"/>
+        </w:rPr>
+        <w:t>2</w:t>
+      </w:r>
+      <w:r>
+        <w:t xml:space="preserve">.2.2.2 </w:t>
+      </w:r>
+      <w:r>
+        <w:rPr>
+          <w:rFonts w:hint="eastAsia"/>
+        </w:rPr>
+        <w:t>内容分类</w:t>
+      </w:r>
+    </w:p>
+    <w:p>
+      <w:pPr>
+        <w:pStyle w:val="44"/>
+      </w:pPr>
+      <w:r>
+        <w:rPr>
+          <w:rFonts w:hint="eastAsia"/>
+        </w:rPr>
+        <w:t>2</w:t>
+      </w:r>
+      <w:r>
+        <w:t xml:space="preserve">.2.2.3 </w:t>
+      </w:r>
+      <w:r>
+        <w:rPr>
+          <w:rFonts w:hint="eastAsia"/>
+        </w:rPr>
+        <w:t>符号化</w:t>
+      </w:r>
+    </w:p>
+    <w:p>
+      <w:pPr>
+        <w:pStyle w:val="44"/>
+      </w:pPr>
+      <w:r>
+        <w:rPr>
+          <w:rFonts w:hint="eastAsia"/>
+        </w:rPr>
+        <w:t>2</w:t>
+      </w:r>
+      <w:r>
+        <w:t xml:space="preserve">.2.2.4 </w:t>
+      </w:r>
+      <w:r>
+        <w:rPr>
+          <w:rFonts w:hint="eastAsia"/>
+        </w:rPr>
+        <w:t>重汇编</w:t>
+      </w:r>
       <w:r>
         <w:br w:type="page"/>
       </w:r>
@@ -10125,7 +11665,7 @@
           <w:szCs w:val="32"/>
         </w:rPr>
       </w:pPr>
-      <w:bookmarkStart w:id="37" w:name="_Toc37339129"/>
+      <w:bookmarkStart w:id="40" w:name="_Toc37426833"/>
       <w:r>
         <w:rPr>
           <w:rFonts w:hint="eastAsia"/>
@@ -10150,7 +11690,7 @@
         </w:rPr>
         <w:t>章 基于二次汇编的ROP攻击防御方法设计</w:t>
       </w:r>
-      <w:bookmarkEnd w:id="37"/>
+      <w:bookmarkEnd w:id="40"/>
     </w:p>
     <w:p>
       <w:pPr>
@@ -10176,7 +11716,7 @@
           <w:szCs w:val="32"/>
         </w:rPr>
       </w:pPr>
-      <w:bookmarkStart w:id="38" w:name="_Toc37339130"/>
+      <w:bookmarkStart w:id="41" w:name="_Toc37426834"/>
       <w:r>
         <w:rPr>
           <w:rFonts w:hint="eastAsia"/>
@@ -10201,7 +11741,7 @@
         </w:rPr>
         <w:t>章 基于二次汇编的ROP攻击防御实现</w:t>
       </w:r>
-      <w:bookmarkEnd w:id="38"/>
+      <w:bookmarkEnd w:id="41"/>
     </w:p>
     <w:p>
       <w:pPr>
@@ -10228,7 +11768,7 @@
           <w:szCs w:val="32"/>
         </w:rPr>
       </w:pPr>
-      <w:bookmarkStart w:id="39" w:name="_Toc37339131"/>
+      <w:bookmarkStart w:id="42" w:name="_Toc37426835"/>
       <w:r>
         <w:rPr>
           <w:rFonts w:hint="eastAsia"/>
@@ -10238,7 +11778,7 @@
         <w:lastRenderedPageBreak/>
         <w:t>第5章 测试及结果分析</w:t>
       </w:r>
-      <w:bookmarkEnd w:id="39"/>
+      <w:bookmarkEnd w:id="42"/>
       <w:r>
         <w:rPr>
           <w:rFonts w:hint="eastAsia"/>
@@ -10269,7 +11809,7 @@
           <w:spacing w:val="10"/>
         </w:rPr>
       </w:pPr>
-      <w:bookmarkStart w:id="40" w:name="_Toc515558029"/>
+      <w:bookmarkStart w:id="43" w:name="_Toc515558029"/>
       <w:r>
         <w:rPr>
           <w:spacing w:val="10"/>
@@ -10289,8 +11829,8 @@
           <w:szCs w:val="32"/>
         </w:rPr>
       </w:pPr>
-      <w:bookmarkStart w:id="41" w:name="_Toc10469893"/>
-      <w:bookmarkStart w:id="42" w:name="_Toc37339132"/>
+      <w:bookmarkStart w:id="44" w:name="_Toc10469893"/>
+      <w:bookmarkStart w:id="45" w:name="_Toc37426836"/>
       <w:r>
         <w:rPr>
           <w:rFonts w:ascii="黑体" w:eastAsia="黑体" w:hint="eastAsia"/>
@@ -10300,8 +11840,8 @@
         <w:lastRenderedPageBreak/>
         <w:t>结　论</w:t>
       </w:r>
-      <w:bookmarkEnd w:id="41"/>
-      <w:bookmarkEnd w:id="42"/>
+      <w:bookmarkEnd w:id="44"/>
+      <w:bookmarkEnd w:id="45"/>
     </w:p>
     <w:p>
       <w:pPr>
@@ -10313,11 +11853,11 @@
           <w:szCs w:val="28"/>
         </w:rPr>
       </w:pPr>
-      <w:bookmarkStart w:id="43" w:name="_Toc9719897"/>
-      <w:bookmarkStart w:id="44" w:name="_Toc9780813"/>
-      <w:bookmarkStart w:id="45" w:name="_Toc9782652"/>
-      <w:bookmarkStart w:id="46" w:name="_Toc10469894"/>
-      <w:bookmarkStart w:id="47" w:name="_Toc37339133"/>
+      <w:bookmarkStart w:id="46" w:name="_Toc9719897"/>
+      <w:bookmarkStart w:id="47" w:name="_Toc9780813"/>
+      <w:bookmarkStart w:id="48" w:name="_Toc9782652"/>
+      <w:bookmarkStart w:id="49" w:name="_Toc10469894"/>
+      <w:bookmarkStart w:id="50" w:name="_Toc37426837"/>
       <w:r>
         <w:rPr>
           <w:rFonts w:ascii="黑体" w:eastAsia="黑体" w:hAnsi="黑体"/>
@@ -10326,11 +11866,11 @@
         </w:rPr>
         <w:t>总结</w:t>
       </w:r>
-      <w:bookmarkEnd w:id="43"/>
-      <w:bookmarkEnd w:id="44"/>
-      <w:bookmarkEnd w:id="45"/>
       <w:bookmarkEnd w:id="46"/>
       <w:bookmarkEnd w:id="47"/>
+      <w:bookmarkEnd w:id="48"/>
+      <w:bookmarkEnd w:id="49"/>
+      <w:bookmarkEnd w:id="50"/>
     </w:p>
     <w:p>
       <w:pPr>
@@ -10347,11 +11887,11 @@
           <w:szCs w:val="28"/>
         </w:rPr>
       </w:pPr>
-      <w:bookmarkStart w:id="48" w:name="_Toc9719898"/>
-      <w:bookmarkStart w:id="49" w:name="_Toc9780814"/>
-      <w:bookmarkStart w:id="50" w:name="_Toc9782653"/>
-      <w:bookmarkStart w:id="51" w:name="_Toc10469895"/>
-      <w:bookmarkStart w:id="52" w:name="_Toc37339134"/>
+      <w:bookmarkStart w:id="51" w:name="_Toc9719898"/>
+      <w:bookmarkStart w:id="52" w:name="_Toc9780814"/>
+      <w:bookmarkStart w:id="53" w:name="_Toc9782653"/>
+      <w:bookmarkStart w:id="54" w:name="_Toc10469895"/>
+      <w:bookmarkStart w:id="55" w:name="_Toc37426838"/>
       <w:r>
         <w:rPr>
           <w:rFonts w:ascii="黑体" w:eastAsia="黑体" w:hAnsi="黑体"/>
@@ -10360,11 +11900,11 @@
         </w:rPr>
         <w:t>展望</w:t>
       </w:r>
-      <w:bookmarkEnd w:id="48"/>
-      <w:bookmarkEnd w:id="49"/>
-      <w:bookmarkEnd w:id="50"/>
       <w:bookmarkEnd w:id="51"/>
       <w:bookmarkEnd w:id="52"/>
+      <w:bookmarkEnd w:id="53"/>
+      <w:bookmarkEnd w:id="54"/>
+      <w:bookmarkEnd w:id="55"/>
     </w:p>
     <w:p>
       <w:pPr>
@@ -10392,7 +11932,7 @@
           <w:spacing w:val="10"/>
         </w:rPr>
       </w:pPr>
-      <w:bookmarkStart w:id="53" w:name="_Toc37339135"/>
+      <w:bookmarkStart w:id="56" w:name="_Toc37426839"/>
       <w:r>
         <w:rPr>
           <w:rFonts w:hint="eastAsia"/>
@@ -10401,8 +11941,8 @@
         <w:lastRenderedPageBreak/>
         <w:t>致谢</w:t>
       </w:r>
-      <w:bookmarkEnd w:id="40"/>
-      <w:bookmarkEnd w:id="53"/>
+      <w:bookmarkEnd w:id="43"/>
+      <w:bookmarkEnd w:id="56"/>
     </w:p>
     <w:p>
       <w:pPr>
@@ -10416,7 +11956,7 @@
           <w:spacing w:val="10"/>
         </w:rPr>
       </w:pPr>
-      <w:bookmarkStart w:id="54" w:name="_Toc515558030"/>
+      <w:bookmarkStart w:id="57" w:name="_Toc515558030"/>
     </w:p>
     <w:p>
       <w:pPr>
@@ -10579,7 +12119,7 @@
       <w:pPr>
         <w:pStyle w:val="111"/>
       </w:pPr>
-      <w:bookmarkStart w:id="55" w:name="_Toc37339136"/>
+      <w:bookmarkStart w:id="58" w:name="_Toc37426840"/>
       <w:r>
         <w:rPr>
           <w:rFonts w:hint="eastAsia"/>
@@ -10587,8 +12127,8 @@
         <w:lastRenderedPageBreak/>
         <w:t>参考文献</w:t>
       </w:r>
-      <w:bookmarkEnd w:id="54"/>
-      <w:bookmarkEnd w:id="55"/>
+      <w:bookmarkEnd w:id="57"/>
+      <w:bookmarkEnd w:id="58"/>
     </w:p>
     <w:p>
       <w:pPr>
@@ -10605,22 +12145,50 @@
           <w:kern w:val="0"/>
         </w:rPr>
       </w:pPr>
-      <w:bookmarkStart w:id="56" w:name="_Ref36925469"/>
-      <w:bookmarkStart w:id="57" w:name="_Ref37326862"/>
-      <w:r>
-        <w:rPr>
-          <w:spacing w:val="10"/>
-        </w:rPr>
-        <w:t>H. Shacham, “The Geometry of Innocent Flesh on the Bone: Returninto-libc Without Function Calls (on the x86),” in Proceedings of the 14th ACM Conference on Computer and Communications Security, 2007</w:t>
-      </w:r>
-      <w:bookmarkEnd w:id="56"/>
+      <w:bookmarkStart w:id="59" w:name="_Ref36925469"/>
+      <w:bookmarkStart w:id="60" w:name="_Ref37326862"/>
+      <w:r>
+        <w:rPr>
+          <w:spacing w:val="10"/>
+        </w:rPr>
+        <w:t xml:space="preserve">H. </w:t>
+      </w:r>
+      <w:proofErr w:type="spellStart"/>
+      <w:r>
+        <w:rPr>
+          <w:spacing w:val="10"/>
+        </w:rPr>
+        <w:t>Shacham</w:t>
+      </w:r>
+      <w:proofErr w:type="spellEnd"/>
+      <w:r>
+        <w:rPr>
+          <w:spacing w:val="10"/>
+        </w:rPr>
+        <w:t xml:space="preserve">, “The Geometry of Innocent Flesh on the Bone: </w:t>
+      </w:r>
+      <w:proofErr w:type="spellStart"/>
+      <w:r>
+        <w:rPr>
+          <w:spacing w:val="10"/>
+        </w:rPr>
+        <w:t>Returninto-libc</w:t>
+      </w:r>
+      <w:proofErr w:type="spellEnd"/>
+      <w:r>
+        <w:rPr>
+          <w:spacing w:val="10"/>
+        </w:rPr>
+        <w:t xml:space="preserve"> Without Function Calls (on the x86),” in Proceedings of the 14th ACM Conference on Computer and Communications Security, 2007</w:t>
+      </w:r>
+      <w:bookmarkEnd w:id="59"/>
       <w:r>
         <w:rPr>
           <w:spacing w:val="10"/>
         </w:rPr>
         <w:t>.</w:t>
       </w:r>
-      <w:bookmarkEnd w:id="57"/>
+      <w:bookmarkEnd w:id="60"/>
     </w:p>
     <w:p>
       <w:pPr>
@@ -10637,7 +12205,7 @@
           <w:kern w:val="0"/>
         </w:rPr>
       </w:pPr>
-      <w:bookmarkStart w:id="58" w:name="_Ref37062896"/>
+      <w:bookmarkStart w:id="61" w:name="_Ref37062896"/>
       <w:r>
         <w:rPr>
           <w:rFonts w:hint="eastAsia"/>
@@ -10674,7 +12242,7 @@
           <w:t>http://www.cnnvd.org.cn/</w:t>
         </w:r>
       </w:hyperlink>
-      <w:bookmarkEnd w:id="58"/>
+      <w:bookmarkEnd w:id="61"/>
     </w:p>
     <w:p>
       <w:pPr>
@@ -10691,14 +12259,36 @@
           <w:kern w:val="0"/>
         </w:rPr>
       </w:pPr>
-      <w:bookmarkStart w:id="59" w:name="_Ref36925700"/>
+      <w:bookmarkStart w:id="62" w:name="_Ref36925700"/>
+      <w:proofErr w:type="spellStart"/>
       <w:r>
         <w:rPr>
           <w:shd w:val="clear" w:color="auto" w:fill="FFFFFF"/>
         </w:rPr>
-        <w:t>Onarlioglu K, Bilge L, Lanzi A, et al. G-Free: defeating return-oriented programming through gadget-less binaries[C]//Proceedings of the 26th Annual Computer Security Applications Conference. 2010: 49-58.</w:t>
-      </w:r>
-      <w:bookmarkEnd w:id="59"/>
+        <w:t>Onarlioglu</w:t>
+      </w:r>
+      <w:proofErr w:type="spellEnd"/>
+      <w:r>
+        <w:rPr>
+          <w:shd w:val="clear" w:color="auto" w:fill="FFFFFF"/>
+        </w:rPr>
+        <w:t xml:space="preserve"> K, Bilge L, </w:t>
+      </w:r>
+      <w:proofErr w:type="spellStart"/>
+      <w:r>
+        <w:rPr>
+          <w:shd w:val="clear" w:color="auto" w:fill="FFFFFF"/>
+        </w:rPr>
+        <w:t>Lanzi</w:t>
+      </w:r>
+      <w:proofErr w:type="spellEnd"/>
+      <w:r>
+        <w:rPr>
+          <w:shd w:val="clear" w:color="auto" w:fill="FFFFFF"/>
+        </w:rPr>
+        <w:t xml:space="preserve"> A, et al. G-Free: defeating return-oriented programming through gadget-less binaries[C]//Proceedings of the 26th Annual Computer Security Applications Conference. 2010: 49-58.</w:t>
+      </w:r>
+      <w:bookmarkEnd w:id="62"/>
     </w:p>
     <w:p>
       <w:pPr>
@@ -10712,14 +12302,22 @@
           <w:spacing w:val="10"/>
         </w:rPr>
       </w:pPr>
-      <w:bookmarkStart w:id="60" w:name="_Ref36928917"/>
+      <w:bookmarkStart w:id="63" w:name="_Ref36928917"/>
+      <w:proofErr w:type="spellStart"/>
       <w:r>
         <w:rPr>
           <w:shd w:val="clear" w:color="auto" w:fill="FFFFFF"/>
         </w:rPr>
-        <w:t>Bletsch T, Jiang X, Freeh V. Mitigating code-reuse attacks with control-flow locking[C]//Proceedings of the 27th Annual Computer Security Applications Conference. 2011: 353-362.</w:t>
-      </w:r>
-      <w:bookmarkEnd w:id="60"/>
+        <w:t>Bletsch</w:t>
+      </w:r>
+      <w:proofErr w:type="spellEnd"/>
+      <w:r>
+        <w:rPr>
+          <w:shd w:val="clear" w:color="auto" w:fill="FFFFFF"/>
+        </w:rPr>
+        <w:t xml:space="preserve"> T, Jiang X, Freeh V. Mitigating code-reuse attacks with control-flow locking[C]//Proceedings of the 27th Annual Computer Security Applications Conference. 2011: 353-362.</w:t>
+      </w:r>
+      <w:bookmarkEnd w:id="63"/>
     </w:p>
     <w:p>
       <w:pPr>
@@ -10733,14 +12331,50 @@
           <w:spacing w:val="10"/>
         </w:rPr>
       </w:pPr>
-      <w:bookmarkStart w:id="61" w:name="_Ref36928191"/>
+      <w:bookmarkStart w:id="64" w:name="_Ref36928191"/>
+      <w:proofErr w:type="spellStart"/>
       <w:r>
         <w:rPr>
           <w:shd w:val="clear" w:color="auto" w:fill="FFFFFF"/>
         </w:rPr>
-        <w:t>Davi L, Sadeghi A R, Winandy M. ROPdefender: A detection tool to defend against return-oriented programming attacks[C]//Proceedings of the 6th ACM Symposium on Information, Computer and Communications Security. 2011: 40-51.</w:t>
-      </w:r>
-      <w:bookmarkEnd w:id="61"/>
+        <w:t>Davi</w:t>
+      </w:r>
+      <w:proofErr w:type="spellEnd"/>
+      <w:r>
+        <w:rPr>
+          <w:shd w:val="clear" w:color="auto" w:fill="FFFFFF"/>
+        </w:rPr>
+        <w:t xml:space="preserve"> L, Sadeghi A R, </w:t>
+      </w:r>
+      <w:proofErr w:type="spellStart"/>
+      <w:r>
+        <w:rPr>
+          <w:shd w:val="clear" w:color="auto" w:fill="FFFFFF"/>
+        </w:rPr>
+        <w:t>Winandy</w:t>
+      </w:r>
+      <w:proofErr w:type="spellEnd"/>
+      <w:r>
+        <w:rPr>
+          <w:shd w:val="clear" w:color="auto" w:fill="FFFFFF"/>
+        </w:rPr>
+        <w:t xml:space="preserve"> M. </w:t>
+      </w:r>
+      <w:proofErr w:type="spellStart"/>
+      <w:r>
+        <w:rPr>
+          <w:shd w:val="clear" w:color="auto" w:fill="FFFFFF"/>
+        </w:rPr>
+        <w:t>ROPdefender</w:t>
+      </w:r>
+      <w:proofErr w:type="spellEnd"/>
+      <w:r>
+        <w:rPr>
+          <w:shd w:val="clear" w:color="auto" w:fill="FFFFFF"/>
+        </w:rPr>
+        <w:t>: A detection tool to defend against return-oriented programming attacks[C]//Proceedings of the 6th ACM Symposium on Information, Computer and Communications Security. 2011: 40-51.</w:t>
+      </w:r>
+      <w:bookmarkEnd w:id="64"/>
     </w:p>
     <w:p>
       <w:pPr>
@@ -10754,14 +12388,28 @@
           <w:spacing w:val="10"/>
         </w:rPr>
       </w:pPr>
-      <w:bookmarkStart w:id="62" w:name="_Ref36975704"/>
+      <w:bookmarkStart w:id="65" w:name="_Ref36975704"/>
       <w:r>
         <w:rPr>
           <w:shd w:val="clear" w:color="auto" w:fill="FFFFFF"/>
         </w:rPr>
-        <w:t>Pappas V. kBouncer: Efficient and transparent ROP mitigation[J]. Apr, 2012, 1: 1-2.</w:t>
-      </w:r>
-      <w:bookmarkEnd w:id="62"/>
+        <w:t xml:space="preserve">Pappas V. </w:t>
+      </w:r>
+      <w:proofErr w:type="spellStart"/>
+      <w:r>
+        <w:rPr>
+          <w:shd w:val="clear" w:color="auto" w:fill="FFFFFF"/>
+        </w:rPr>
+        <w:t>kBouncer</w:t>
+      </w:r>
+      <w:proofErr w:type="spellEnd"/>
+      <w:r>
+        <w:rPr>
+          <w:shd w:val="clear" w:color="auto" w:fill="FFFFFF"/>
+        </w:rPr>
+        <w:t>: Efficient and transparent ROP mitigation[J]. Apr, 2012, 1: 1-2.</w:t>
+      </w:r>
+      <w:bookmarkEnd w:id="65"/>
     </w:p>
     <w:p>
       <w:pPr>
@@ -10775,7 +12423,8 @@
           <w:spacing w:val="10"/>
         </w:rPr>
       </w:pPr>
-      <w:bookmarkStart w:id="63" w:name="_Ref36977057"/>
+      <w:bookmarkStart w:id="66" w:name="_Ref36977057"/>
+      <w:proofErr w:type="spellStart"/>
       <w:r>
         <w:rPr>
           <w:shd w:val="clear" w:color="auto" w:fill="FFFFFF"/>
@@ -10789,13 +12438,28 @@
         </w:rPr>
         <w:t>ć</w:t>
       </w:r>
+      <w:proofErr w:type="spellEnd"/>
       <w:r>
         <w:rPr>
           <w:shd w:val="clear" w:color="auto" w:fill="FFFFFF"/>
         </w:rPr>
-        <w:t xml:space="preserve"> I. ROPGuard: Runtime prevention of return-oriented programming attacks[R]. Technical report, 2012.</w:t>
-      </w:r>
-      <w:bookmarkEnd w:id="63"/>
+        <w:t xml:space="preserve"> I. </w:t>
+      </w:r>
+      <w:proofErr w:type="spellStart"/>
+      <w:r>
+        <w:rPr>
+          <w:shd w:val="clear" w:color="auto" w:fill="FFFFFF"/>
+        </w:rPr>
+        <w:t>ROPGuard</w:t>
+      </w:r>
+      <w:proofErr w:type="spellEnd"/>
+      <w:r>
+        <w:rPr>
+          <w:shd w:val="clear" w:color="auto" w:fill="FFFFFF"/>
+        </w:rPr>
+        <w:t>: Runtime prevention of return-oriented programming attacks[R]. Technical report, 2012.</w:t>
+      </w:r>
+      <w:bookmarkEnd w:id="66"/>
     </w:p>
     <w:p>
       <w:pPr>
@@ -10809,14 +12473,42 @@
           <w:spacing w:val="10"/>
         </w:rPr>
       </w:pPr>
-      <w:bookmarkStart w:id="64" w:name="_Ref36978332"/>
+      <w:bookmarkStart w:id="67" w:name="_Ref36978332"/>
       <w:r>
         <w:rPr>
           <w:shd w:val="clear" w:color="auto" w:fill="FFFFFF"/>
         </w:rPr>
-        <w:t>Cheng, Yueqiang, et al. "ROPecker: A generic and practical approach for defending against ROP attack." (2014): 1.</w:t>
-      </w:r>
-      <w:bookmarkEnd w:id="64"/>
+        <w:t xml:space="preserve">Cheng, </w:t>
+      </w:r>
+      <w:proofErr w:type="spellStart"/>
+      <w:r>
+        <w:rPr>
+          <w:shd w:val="clear" w:color="auto" w:fill="FFFFFF"/>
+        </w:rPr>
+        <w:t>Yueqiang</w:t>
+      </w:r>
+      <w:proofErr w:type="spellEnd"/>
+      <w:r>
+        <w:rPr>
+          <w:shd w:val="clear" w:color="auto" w:fill="FFFFFF"/>
+        </w:rPr>
+        <w:t>, et al. "</w:t>
+      </w:r>
+      <w:proofErr w:type="spellStart"/>
+      <w:r>
+        <w:rPr>
+          <w:shd w:val="clear" w:color="auto" w:fill="FFFFFF"/>
+        </w:rPr>
+        <w:t>ROPecker</w:t>
+      </w:r>
+      <w:proofErr w:type="spellEnd"/>
+      <w:r>
+        <w:rPr>
+          <w:shd w:val="clear" w:color="auto" w:fill="FFFFFF"/>
+        </w:rPr>
+        <w:t>: A generic and practical approach for defending against ROP attack." (2014): 1.</w:t>
+      </w:r>
+      <w:bookmarkEnd w:id="67"/>
     </w:p>
     <w:p>
       <w:pPr>
@@ -10830,11 +12522,19 @@
           <w:spacing w:val="10"/>
         </w:rPr>
       </w:pPr>
+      <w:proofErr w:type="spellStart"/>
       <w:r>
         <w:rPr>
           <w:shd w:val="clear" w:color="auto" w:fill="FFFFFF"/>
         </w:rPr>
-        <w:t>Carlini, Nicholas, and David Wagner. "{ROP} is Still Dangerous: Breaking Modern Defenses." </w:t>
+        <w:t>Carlini</w:t>
+      </w:r>
+      <w:proofErr w:type="spellEnd"/>
+      <w:r>
+        <w:rPr>
+          <w:shd w:val="clear" w:color="auto" w:fill="FFFFFF"/>
+        </w:rPr>
+        <w:t>, Nicholas, and David Wagner. "{ROP} is Still Dangerous: Breaking Modern Defenses." </w:t>
       </w:r>
       <w:r>
         <w:rPr>
@@ -10863,12 +12563,26 @@
           <w:spacing w:val="10"/>
         </w:rPr>
       </w:pPr>
-      <w:bookmarkStart w:id="65" w:name="_Ref36995801"/>
+      <w:bookmarkStart w:id="68" w:name="_Ref36995801"/>
       <w:r>
         <w:rPr>
           <w:shd w:val="clear" w:color="auto" w:fill="FFFFFF"/>
         </w:rPr>
-        <w:t>Wang, Shuai, Pei Wang, and Dinghao Wu. "Uroboros: Instrumenting stripped binaries with static reassembling." </w:t>
+        <w:t xml:space="preserve">Wang, Shuai, Pei Wang, and </w:t>
+      </w:r>
+      <w:proofErr w:type="spellStart"/>
+      <w:r>
+        <w:rPr>
+          <w:shd w:val="clear" w:color="auto" w:fill="FFFFFF"/>
+        </w:rPr>
+        <w:t>Dinghao</w:t>
+      </w:r>
+      <w:proofErr w:type="spellEnd"/>
+      <w:r>
+        <w:rPr>
+          <w:shd w:val="clear" w:color="auto" w:fill="FFFFFF"/>
+        </w:rPr>
+        <w:t xml:space="preserve"> Wu. "Uroboros: Instrumenting stripped binaries with static reassembling." </w:t>
       </w:r>
       <w:r>
         <w:rPr>
@@ -10893,7 +12607,7 @@
         </w:rPr>
         <w:t>. Vol. 1. IEEE, 2016.</w:t>
       </w:r>
-      <w:bookmarkEnd w:id="65"/>
+      <w:bookmarkEnd w:id="68"/>
     </w:p>
     <w:p>
       <w:pPr>
@@ -10907,12 +12621,40 @@
           <w:spacing w:val="10"/>
         </w:rPr>
       </w:pPr>
-      <w:bookmarkStart w:id="66" w:name="_Ref37012990"/>
+      <w:bookmarkStart w:id="69" w:name="_Ref37012990"/>
       <w:r>
         <w:rPr>
           <w:shd w:val="clear" w:color="auto" w:fill="FFFFFF"/>
         </w:rPr>
-        <w:t>Wang, Ruoyu, et al. "Ramblr: Making Reassembly Great Again." </w:t>
+        <w:t xml:space="preserve">Wang, </w:t>
+      </w:r>
+      <w:proofErr w:type="spellStart"/>
+      <w:r>
+        <w:rPr>
+          <w:shd w:val="clear" w:color="auto" w:fill="FFFFFF"/>
+        </w:rPr>
+        <w:t>Ruoyu</w:t>
+      </w:r>
+      <w:proofErr w:type="spellEnd"/>
+      <w:r>
+        <w:rPr>
+          <w:shd w:val="clear" w:color="auto" w:fill="FFFFFF"/>
+        </w:rPr>
+        <w:t>, et al. "</w:t>
+      </w:r>
+      <w:proofErr w:type="spellStart"/>
+      <w:r>
+        <w:rPr>
+          <w:shd w:val="clear" w:color="auto" w:fill="FFFFFF"/>
+        </w:rPr>
+        <w:t>Ramblr</w:t>
+      </w:r>
+      <w:proofErr w:type="spellEnd"/>
+      <w:r>
+        <w:rPr>
+          <w:shd w:val="clear" w:color="auto" w:fill="FFFFFF"/>
+        </w:rPr>
+        <w:t>: Making Reassembly Great Again." </w:t>
       </w:r>
       <w:r>
         <w:rPr>
@@ -10928,7 +12670,7 @@
         </w:rPr>
         <w:t>. 2017.</w:t>
       </w:r>
-      <w:bookmarkEnd w:id="66"/>
+      <w:bookmarkEnd w:id="69"/>
     </w:p>
     <w:p>
       <w:pPr>
@@ -10942,13 +12684,15 @@
           <w:spacing w:val="10"/>
         </w:rPr>
       </w:pPr>
-      <w:bookmarkStart w:id="67" w:name="_Ref37187271"/>
+      <w:bookmarkStart w:id="70" w:name="_Ref37187271"/>
+      <w:proofErr w:type="spellStart"/>
       <w:r>
         <w:rPr>
           <w:spacing w:val="10"/>
         </w:rPr>
         <w:t>angr</w:t>
       </w:r>
+      <w:proofErr w:type="spellEnd"/>
       <w:r>
         <w:rPr>
           <w:spacing w:val="10"/>
@@ -10976,8 +12720,8 @@
           <w:spacing w:val="10"/>
         </w:rPr>
       </w:pPr>
-      <w:bookmarkStart w:id="68" w:name="_Ref37186157"/>
-      <w:bookmarkEnd w:id="67"/>
+      <w:bookmarkStart w:id="71" w:name="_Ref37186157"/>
+      <w:bookmarkEnd w:id="70"/>
       <w:r>
         <w:rPr>
           <w:shd w:val="clear" w:color="auto" w:fill="FFFFFF"/>
@@ -10998,7 +12742,7 @@
         </w:rPr>
         <w:t> (2007).</w:t>
       </w:r>
-      <w:bookmarkEnd w:id="68"/>
+      <w:bookmarkEnd w:id="71"/>
     </w:p>
     <w:p>
       <w:pPr>
@@ -11012,7 +12756,7 @@
           <w:spacing w:val="10"/>
         </w:rPr>
       </w:pPr>
-      <w:bookmarkStart w:id="69" w:name="_Ref37237773"/>
+      <w:bookmarkStart w:id="72" w:name="_Ref37237773"/>
       <w:r>
         <w:rPr>
           <w:shd w:val="clear" w:color="auto" w:fill="FFFFFF"/>
@@ -11057,7 +12801,25 @@
         </w:rPr>
         <w:t> (1997).</w:t>
       </w:r>
-      <w:bookmarkEnd w:id="69"/>
+      <w:bookmarkEnd w:id="72"/>
+    </w:p>
+    <w:p>
+      <w:pPr>
+        <w:pStyle w:val="af"/>
+        <w:numPr>
+          <w:ilvl w:val="0"/>
+          <w:numId w:val="7"/>
+        </w:numPr>
+        <w:ind w:firstLineChars="0"/>
+        <w:rPr>
+          <w:spacing w:val="10"/>
+        </w:rPr>
+      </w:pPr>
+      <w:bookmarkStart w:id="73" w:name="_Ref37409889"/>
+      <w:r>
+        <w:t>J. Kinder, “Static Analysis of x86 Executables,” Ph.D. dissertation, 2010.</w:t>
+      </w:r>
+      <w:bookmarkEnd w:id="73"/>
     </w:p>
     <w:sectPr>
       <w:pgSz w:w="11906" w:h="16838"/>
@@ -11184,7 +12946,13 @@
         <w:rPr>
           <w:rFonts w:hint="eastAsia"/>
         </w:rPr>
-        <w:t>说明ROP攻击形式，引出ROP防御的相关工作</w:t>
+        <w:t>说明ROP</w:t>
+      </w:r>
+      <w:r>
+        <w:rPr>
+          <w:rFonts w:hint="eastAsia"/>
+        </w:rPr>
+        <w:t>攻击形式，引出ROP防御的相关工作</w:t>
       </w:r>
     </w:p>
   </w:comment>
@@ -11223,6 +12991,34 @@
           <w:rFonts w:hint="eastAsia"/>
         </w:rPr>
         <w:t>实验数据支撑。</w:t>
+      </w:r>
+    </w:p>
+  </w:comment>
+  <w:comment w:id="33" w:author="bit_l1b0@163.com [2]" w:date="2020-04-10T10:25:00Z" w:initials="李博">
+    <w:p>
+      <w:pPr>
+        <w:pStyle w:val="af2"/>
+      </w:pPr>
+      <w:r>
+        <w:rPr>
+          <w:rStyle w:val="af1"/>
+        </w:rPr>
+        <w:annotationRef/>
+      </w:r>
+      <w:r>
+        <w:rPr>
+          <w:rFonts w:hint="eastAsia"/>
+        </w:rPr>
+        <w:t>4</w:t>
+      </w:r>
+      <w:r>
+        <w:t>313</w:t>
+      </w:r>
+      <w:r>
+        <w:rPr>
+          <w:rFonts w:hint="eastAsia"/>
+        </w:rPr>
+        <w:t>字</w:t>
       </w:r>
     </w:p>
   </w:comment>
@@ -11236,6 +13032,7 @@
   <w15:commentEx w15:paraId="76DE4C14" w15:done="0"/>
   <w15:commentEx w15:paraId="4CACD249" w15:done="0"/>
   <w15:commentEx w15:paraId="409DA2A8" w15:done="0"/>
+  <w15:commentEx w15:paraId="007B7F0D" w15:done="0"/>
 </w15:commentsEx>
 </file>
 
@@ -11246,6 +13043,7 @@
   <w16cid:commentId w16cid:paraId="76DE4C14" w16cid:durableId="22336D65"/>
   <w16cid:commentId w16cid:paraId="4CACD249" w16cid:durableId="22347AE7"/>
   <w16cid:commentId w16cid:paraId="409DA2A8" w16cid:durableId="22358817"/>
+  <w16cid:commentId w16cid:paraId="007B7F0D" w16cid:durableId="223AC827"/>
 </w16cid:commentsIds>
 </file>
 
@@ -11285,7 +13083,6 @@
     <w:sdtPr>
       <w:id w:val="12489569"/>
     </w:sdtPr>
-    <w:sdtEndPr/>
     <w:sdtContent>
       <w:p>
         <w:pPr>
@@ -12279,6 +14076,9 @@
 <file path=word/people.xml><?xml version="1.0" encoding="utf-8"?>
 <w15:people xmlns:wpc="http://schemas.microsoft.com/office/word/2010/wordprocessingCanvas" xmlns:cx="http://schemas.microsoft.com/office/drawing/2014/chartex" xmlns:cx1="http://schemas.microsoft.com/office/drawing/2015/9/8/chartex" xmlns:cx2="http://schemas.microsoft.com/office/drawing/2015/10/21/chartex" xmlns:cx3="http://schemas.microsoft.com/office/drawing/2016/5/9/chartex" xmlns:cx4="http://schemas.microsoft.com/office/drawing/2016/5/10/chartex" xmlns:cx5="http://schemas.microsoft.com/office/drawing/2016/5/11/chartex" xmlns:cx6="http://schemas.microsoft.com/office/drawing/2016/5/12/chartex" xmlns:cx7="http://schemas.microsoft.com/office/drawing/2016/5/13/chartex" xmlns:cx8="http://schemas.microsoft.com/office/drawing/2016/5/14/chartex" xmlns:mc="http://schemas.openxmlformats.org/markup-compatibility/2006" xmlns:aink="http://schemas.microsoft.com/office/drawing/2016/ink" xmlns:am3d="http://schemas.microsoft.com/office/drawing/2017/model3d" xmlns:o="urn:schemas-microsoft-com:office:office" xmlns:r="http://schemas.openxmlformats.org/officeDocument/2006/relationships" xmlns:m="http://schemas.openxmlformats.org/officeDocument/2006/math" xmlns:v="urn:schemas-microsoft-com:vml" xmlns:wp14="http://schemas.microsoft.com/office/word/2010/wordprocessingDrawing" xmlns:wp="http://schemas.openxmlformats.org/drawingml/2006/wordprocessingDrawing" xmlns:w10="urn:schemas-microsoft-com:office:word" xmlns:w="http://schemas.openxmlformats.org/wordprocessingml/2006/main" xmlns:w14="http://schemas.microsoft.com/office/word/2010/wordml" xmlns:w15="http://schemas.microsoft.com/office/word/2012/wordml" xmlns:w16cid="http://schemas.microsoft.com/office/word/2016/wordml/cid" xmlns:w16se="http://schemas.microsoft.com/office/word/2015/wordml/symex" xmlns:wpg="http://schemas.microsoft.com/office/word/2010/wordprocessingGroup" xmlns:wpi="http://schemas.microsoft.com/office/word/2010/wordprocessingInk" xmlns:wne="http://schemas.microsoft.com/office/word/2006/wordml" xmlns:wps="http://schemas.microsoft.com/office/word/2010/wordprocessingShape" mc:Ignorable="w14 w15 w16se w16cid wp14">
   <w15:person w15:author="bit_l1b0@163.com">
+    <w15:presenceInfo w15:providerId="Windows Live" w15:userId="990764f9903f68ad"/>
+  </w15:person>
+  <w15:person w15:author="bit_l1b0@163.com [2]">
     <w15:presenceInfo w15:providerId="Windows Live" w15:userId="990764f9903f68ad"/>
   </w15:person>
 </w15:people>
@@ -13701,7 +15501,7 @@
 </file>
 
 <file path=customXml/itemProps2.xml><?xml version="1.0" encoding="utf-8"?>
-<ds:datastoreItem xmlns:ds="http://schemas.openxmlformats.org/officeDocument/2006/customXml" ds:itemID="{30FF9215-FF1E-47CA-9818-66482A5B51D6}">
+<ds:datastoreItem xmlns:ds="http://schemas.openxmlformats.org/officeDocument/2006/customXml" ds:itemID="{97BA5190-8D90-4817-82D3-22E8D2DAB1E6}">
   <ds:schemaRefs>
     <ds:schemaRef ds:uri="http://schemas.openxmlformats.org/officeDocument/2006/bibliography"/>
   </ds:schemaRefs>

</xml_diff>

<commit_message>
Update: arrived 13300 words!
</commit_message>
<xml_diff>
--- a/李博_1120162015_基于二次汇编的ROP攻击防御技术研究与实现 (2).docx
+++ b/李博_1120162015_基于二次汇编的ROP攻击防御技术研究与实现 (2).docx
@@ -12850,7 +12850,19 @@
           <w:rFonts w:hint="eastAsia"/>
         </w:rPr>
         <w:lastRenderedPageBreak/>
-        <w:t>有0xC3的指令，</w:t>
+        <w:t>有0x</w:t>
+      </w:r>
+      <w:r>
+        <w:rPr>
+          <w:rFonts w:hint="eastAsia"/>
+        </w:rPr>
+        <w:t>c</w:t>
+      </w:r>
+      <w:r>
+        <w:rPr>
+          <w:rFonts w:hint="eastAsia"/>
+        </w:rPr>
+        <w:t>3的指令，</w:t>
       </w:r>
       <w:r>
         <w:rPr>
@@ -13377,11 +13389,6 @@
       </w:r>
     </w:p>
     <w:p>
-      <w:pPr>
-        <w:rPr>
-          <w:rFonts w:hint="eastAsia"/>
-        </w:rPr>
-      </w:pPr>
       <w:r>
         <w:rPr>
           <w:rFonts w:hint="eastAsia"/>
@@ -13701,6 +13708,439 @@
       <w:bookmarkEnd w:id="47"/>
     </w:p>
     <w:p>
+      <w:r>
+        <w:tab/>
+      </w:r>
+      <w:r>
+        <w:rPr>
+          <w:rFonts w:hint="eastAsia"/>
+        </w:rPr>
+        <w:t>静态插桩包括无效指令填充和自由跳转保护两部分。</w:t>
+      </w:r>
+      <w:r>
+        <w:rPr>
+          <w:rFonts w:hint="eastAsia"/>
+        </w:rPr>
+        <w:t>无效指令填充是指在指令前添加一串特殊的指令序列，通过这串指令序列可以强制一个指令片段的对齐执行，而不会由于攻击者从中间任意位置插入导致执行意料之外的指令序列</w:t>
+      </w:r>
+      <w:r>
+        <w:rPr>
+          <w:rFonts w:hint="eastAsia"/>
+        </w:rPr>
+        <w:t>。</w:t>
+      </w:r>
+      <w:r>
+        <w:rPr>
+          <w:rFonts w:hint="eastAsia"/>
+        </w:rPr>
+        <w:t>无效指令填充是为了对指令替换</w:t>
+      </w:r>
+      <w:r>
+        <w:rPr>
+          <w:rFonts w:hint="eastAsia"/>
+        </w:rPr>
+        <w:t>中没有相应模板</w:t>
+      </w:r>
+      <w:r>
+        <w:rPr>
+          <w:rFonts w:hint="eastAsia"/>
+        </w:rPr>
+        <w:t>的</w:t>
+      </w:r>
+      <w:r>
+        <w:rPr>
+          <w:rFonts w:hint="eastAsia"/>
+        </w:rPr>
+        <w:t>危险指令进行处理</w:t>
+      </w:r>
+      <w:r>
+        <w:rPr>
+          <w:rFonts w:hint="eastAsia"/>
+        </w:rPr>
+        <w:t>，使含有0xc3的指令全部</w:t>
+      </w:r>
+      <w:r>
+        <w:rPr>
+          <w:rFonts w:hint="eastAsia"/>
+        </w:rPr>
+        <w:lastRenderedPageBreak/>
+        <w:t>得到替换或保护</w:t>
+      </w:r>
+      <w:r>
+        <w:rPr>
+          <w:rFonts w:hint="eastAsia"/>
+        </w:rPr>
+        <w:t>。</w:t>
+      </w:r>
+      <w:r>
+        <w:rPr>
+          <w:rFonts w:hint="eastAsia"/>
+        </w:rPr>
+        <w:t>如图3</w:t>
+      </w:r>
+      <w:r>
+        <w:t>-6</w:t>
+      </w:r>
+      <w:r>
+        <w:rPr>
+          <w:rFonts w:hint="eastAsia"/>
+        </w:rPr>
+        <w:t>所示，实线框代表的是原始</w:t>
+      </w:r>
+      <w:r>
+        <w:rPr>
+          <w:rFonts w:hint="eastAsia"/>
+        </w:rPr>
+        <w:t>指令片段</w:t>
+      </w:r>
+      <w:r>
+        <w:rPr>
+          <w:rFonts w:hint="eastAsia"/>
+        </w:rPr>
+        <w:t>，其中第二条指令包含有0xc3</w:t>
+      </w:r>
+      <w:r>
+        <w:rPr>
+          <w:rFonts w:hint="eastAsia"/>
+        </w:rPr>
+        <w:t>。</w:t>
+      </w:r>
+      <w:r>
+        <w:rPr>
+          <w:rFonts w:hint="eastAsia"/>
+        </w:rPr>
+        <w:t>当从0x04开始解析指令时，执行的指令就变成虚线框上方所描述的指令</w:t>
+      </w:r>
+      <w:r>
+        <w:rPr>
+          <w:rFonts w:hint="eastAsia"/>
+        </w:rPr>
+        <w:t>片段</w:t>
+      </w:r>
+      <w:r>
+        <w:rPr>
+          <w:rFonts w:hint="eastAsia"/>
+        </w:rPr>
+        <w:t>，</w:t>
+      </w:r>
+      <w:r>
+        <w:rPr>
+          <w:rFonts w:hint="eastAsia"/>
+        </w:rPr>
+        <w:t>它包含了一个以返回指令ret</w:t>
+      </w:r>
+      <w:r>
+        <w:rPr>
+          <w:rFonts w:hint="eastAsia"/>
+        </w:rPr>
+        <w:t>为结尾</w:t>
+      </w:r>
+      <w:r>
+        <w:rPr>
+          <w:rFonts w:hint="eastAsia"/>
+        </w:rPr>
+        <w:t>的</w:t>
+      </w:r>
+      <w:r>
+        <w:rPr>
+          <w:rFonts w:hint="eastAsia"/>
+        </w:rPr>
+        <w:t>gadgets</w:t>
+      </w:r>
+      <w:r>
+        <w:rPr>
+          <w:rFonts w:hint="eastAsia"/>
+        </w:rPr>
+        <w:t>。</w:t>
+      </w:r>
+      <w:r>
+        <w:rPr>
+          <w:rFonts w:hint="eastAsia"/>
+        </w:rPr>
+        <w:t>但</w:t>
+      </w:r>
+      <w:r>
+        <w:rPr>
+          <w:rFonts w:hint="eastAsia"/>
+        </w:rPr>
+        <w:t>指令替换的设计中没有rolb指令的替换模板，</w:t>
+      </w:r>
+      <w:r>
+        <w:rPr>
+          <w:rFonts w:hint="eastAsia"/>
+        </w:rPr>
+        <w:t>这时就需要</w:t>
+      </w:r>
+      <w:r>
+        <w:rPr>
+          <w:rFonts w:hint="eastAsia"/>
+        </w:rPr>
+        <w:t>进行</w:t>
+      </w:r>
+      <w:r>
+        <w:rPr>
+          <w:rFonts w:hint="eastAsia"/>
+        </w:rPr>
+        <w:t>无效指令填充。</w:t>
+      </w:r>
+    </w:p>
+    <w:p>
+      <w:pPr>
+        <w:keepNext/>
+        <w:jc w:val="center"/>
+      </w:pPr>
+      <w:r>
+        <w:rPr>
+          <w:noProof/>
+        </w:rPr>
+        <w:drawing>
+          <wp:inline distT="0" distB="0" distL="0" distR="0" wp14:anchorId="6C5B4756" wp14:editId="04CC9C8A">
+            <wp:extent cx="2255715" cy="998307"/>
+            <wp:effectExtent l="0" t="0" r="0" b="0"/>
+            <wp:docPr id="14" name="图片 14"/>
+            <wp:cNvGraphicFramePr>
+              <a:graphicFrameLocks xmlns:a="http://schemas.openxmlformats.org/drawingml/2006/main" noChangeAspect="1"/>
+            </wp:cNvGraphicFramePr>
+            <a:graphic xmlns:a="http://schemas.openxmlformats.org/drawingml/2006/main">
+              <a:graphicData uri="http://schemas.openxmlformats.org/drawingml/2006/picture">
+                <pic:pic xmlns:pic="http://schemas.openxmlformats.org/drawingml/2006/picture">
+                  <pic:nvPicPr>
+                    <pic:cNvPr id="1" name=""/>
+                    <pic:cNvPicPr/>
+                  </pic:nvPicPr>
+                  <pic:blipFill>
+                    <a:blip r:embed="rId28"/>
+                    <a:stretch>
+                      <a:fillRect/>
+                    </a:stretch>
+                  </pic:blipFill>
+                  <pic:spPr>
+                    <a:xfrm>
+                      <a:off x="0" y="0"/>
+                      <a:ext cx="2255715" cy="998307"/>
+                    </a:xfrm>
+                    <a:prstGeom prst="rect">
+                      <a:avLst/>
+                    </a:prstGeom>
+                  </pic:spPr>
+                </pic:pic>
+              </a:graphicData>
+            </a:graphic>
+          </wp:inline>
+        </w:drawing>
+      </w:r>
+    </w:p>
+    <w:p>
+      <w:pPr>
+        <w:pStyle w:val="af9"/>
+        <w:jc w:val="center"/>
+      </w:pPr>
+      <w:r>
+        <w:t>图</w:t>
+      </w:r>
+      <w:r>
+        <w:rPr>
+          <w:rFonts w:hint="eastAsia"/>
+        </w:rPr>
+        <w:t xml:space="preserve"> </w:t>
+      </w:r>
+      <w:r>
+        <w:t xml:space="preserve">3-6 </w:t>
+      </w:r>
+      <w:r>
+        <w:rPr>
+          <w:rFonts w:hint="eastAsia"/>
+        </w:rPr>
+        <w:t>无效指令填充示例</w:t>
+      </w:r>
+      <w:r>
+        <w:rPr>
+          <w:rFonts w:hint="eastAsia"/>
+        </w:rPr>
+        <w:t>-</w:t>
+      </w:r>
+      <w:r>
+        <w:rPr>
+          <w:rFonts w:hint="eastAsia"/>
+        </w:rPr>
+        <w:t>原始指令</w:t>
+      </w:r>
+      <w:r>
+        <w:rPr>
+          <w:rFonts w:hint="eastAsia"/>
+        </w:rPr>
+        <w:t>片段</w:t>
+      </w:r>
+    </w:p>
+    <w:p>
+      <w:pPr>
+        <w:rPr>
+          <w:rFonts w:hint="eastAsia"/>
+        </w:rPr>
+      </w:pPr>
+      <w:r>
+        <w:rPr>
+          <w:rFonts w:hint="eastAsia"/>
+        </w:rPr>
+        <w:t>填充后的指令如图3</w:t>
+      </w:r>
+      <w:r>
+        <w:t>-7</w:t>
+      </w:r>
+      <w:r>
+        <w:rPr>
+          <w:rFonts w:hint="eastAsia"/>
+        </w:rPr>
+        <w:t>所示，</w:t>
+      </w:r>
+      <w:r>
+        <w:rPr>
+          <w:rFonts w:hint="eastAsia"/>
+        </w:rPr>
+        <w:t>当在原有指令片段之间填充若干nop指令后</w:t>
+      </w:r>
+      <w:r>
+        <w:rPr>
+          <w:rFonts w:hint="eastAsia"/>
+        </w:rPr>
+        <w:t>，即使攻击者从0x04开始解析指令，</w:t>
+      </w:r>
+      <w:r>
+        <w:rPr>
+          <w:rFonts w:hint="eastAsia"/>
+        </w:rPr>
+        <w:t>由于nop指令的填充，使得第二条指令按照原来的解析方式执行，不会产生以ret</w:t>
+      </w:r>
+      <w:r>
+        <w:rPr>
+          <w:rFonts w:hint="eastAsia"/>
+        </w:rPr>
+        <w:t>指令</w:t>
+      </w:r>
+      <w:r>
+        <w:rPr>
+          <w:rFonts w:hint="eastAsia"/>
+        </w:rPr>
+        <w:t>结尾的gadgets。</w:t>
+      </w:r>
+      <w:r>
+        <w:rPr>
+          <w:rFonts w:hint="eastAsia"/>
+        </w:rPr>
+        <w:t>并且由于nop指令对程序的执行状态没有影响，</w:t>
+      </w:r>
+      <w:r>
+        <w:rPr>
+          <w:rFonts w:hint="eastAsia"/>
+        </w:rPr>
+        <w:t>在正常执行过程中，填充的nop指令也不会造成程序执行异常。</w:t>
+      </w:r>
+    </w:p>
+    <w:p>
+      <w:pPr>
+        <w:keepNext/>
+        <w:jc w:val="center"/>
+      </w:pPr>
+      <w:r>
+        <w:rPr>
+          <w:noProof/>
+        </w:rPr>
+        <w:drawing>
+          <wp:inline distT="0" distB="0" distL="0" distR="0" wp14:anchorId="5F4E5FB0" wp14:editId="5CB9D0DB">
+            <wp:extent cx="3033023" cy="861135"/>
+            <wp:effectExtent l="0" t="0" r="0" b="0"/>
+            <wp:docPr id="15" name="图片 15"/>
+            <wp:cNvGraphicFramePr>
+              <a:graphicFrameLocks xmlns:a="http://schemas.openxmlformats.org/drawingml/2006/main" noChangeAspect="1"/>
+            </wp:cNvGraphicFramePr>
+            <a:graphic xmlns:a="http://schemas.openxmlformats.org/drawingml/2006/main">
+              <a:graphicData uri="http://schemas.openxmlformats.org/drawingml/2006/picture">
+                <pic:pic xmlns:pic="http://schemas.openxmlformats.org/drawingml/2006/picture">
+                  <pic:nvPicPr>
+                    <pic:cNvPr id="1" name=""/>
+                    <pic:cNvPicPr/>
+                  </pic:nvPicPr>
+                  <pic:blipFill>
+                    <a:blip r:embed="rId29"/>
+                    <a:stretch>
+                      <a:fillRect/>
+                    </a:stretch>
+                  </pic:blipFill>
+                  <pic:spPr>
+                    <a:xfrm>
+                      <a:off x="0" y="0"/>
+                      <a:ext cx="3033023" cy="861135"/>
+                    </a:xfrm>
+                    <a:prstGeom prst="rect">
+                      <a:avLst/>
+                    </a:prstGeom>
+                  </pic:spPr>
+                </pic:pic>
+              </a:graphicData>
+            </a:graphic>
+          </wp:inline>
+        </w:drawing>
+      </w:r>
+    </w:p>
+    <w:p>
+      <w:pPr>
+        <w:pStyle w:val="af9"/>
+        <w:jc w:val="center"/>
+      </w:pPr>
+      <w:r>
+        <w:t>图</w:t>
+      </w:r>
+      <w:r>
+        <w:rPr>
+          <w:rFonts w:hint="eastAsia"/>
+        </w:rPr>
+        <w:t xml:space="preserve"> </w:t>
+      </w:r>
+      <w:r>
+        <w:t xml:space="preserve">3-7 </w:t>
+      </w:r>
+      <w:r>
+        <w:rPr>
+          <w:rFonts w:hint="eastAsia"/>
+        </w:rPr>
+        <w:t>无效指令填充示例</w:t>
+      </w:r>
+      <w:r>
+        <w:rPr>
+          <w:rFonts w:hint="eastAsia"/>
+        </w:rPr>
+        <w:t>-</w:t>
+      </w:r>
+      <w:r>
+        <w:rPr>
+          <w:rFonts w:hint="eastAsia"/>
+        </w:rPr>
+        <w:t>填充后的指令</w:t>
+      </w:r>
+      <w:r>
+        <w:rPr>
+          <w:rFonts w:hint="eastAsia"/>
+        </w:rPr>
+        <w:t>片段</w:t>
+      </w:r>
+    </w:p>
+    <w:p>
+      <w:pPr>
+        <w:rPr>
+          <w:rFonts w:hint="eastAsia"/>
+        </w:rPr>
+      </w:pPr>
+      <w:r>
+        <w:tab/>
+      </w:r>
+      <w:r>
+        <w:rPr>
+          <w:rFonts w:hint="eastAsia"/>
+        </w:rPr>
+        <w:t>自由跳转保护</w:t>
+      </w:r>
+    </w:p>
+    <w:p>
       <w:pPr>
         <w:pStyle w:val="33"/>
       </w:pPr>
@@ -14229,7 +14669,7 @@
         </w:rPr>
         <w:t>：</w:t>
       </w:r>
-      <w:hyperlink r:id="rId28" w:history="1">
+      <w:hyperlink r:id="rId30" w:history="1">
         <w:r>
           <w:rPr>
             <w:rStyle w:val="ad"/>
@@ -14518,7 +14958,7 @@
         </w:rPr>
         <w:t xml:space="preserve">: </w:t>
       </w:r>
-      <w:hyperlink r:id="rId29" w:history="1">
+      <w:hyperlink r:id="rId31" w:history="1">
         <w:r>
           <w:rPr>
             <w:rStyle w:val="ad"/>
@@ -17833,7 +18273,7 @@
 </file>
 
 <file path=customXml/itemProps2.xml><?xml version="1.0" encoding="utf-8"?>
-<ds:datastoreItem xmlns:ds="http://schemas.openxmlformats.org/officeDocument/2006/customXml" ds:itemID="{733100AB-14CB-4BC5-836C-E7DEF71090BD}">
+<ds:datastoreItem xmlns:ds="http://schemas.openxmlformats.org/officeDocument/2006/customXml" ds:itemID="{9E41DD3C-48CA-4187-BADA-83CE46085624}">
   <ds:schemaRefs>
     <ds:schemaRef ds:uri="http://schemas.openxmlformats.org/officeDocument/2006/bibliography"/>
   </ds:schemaRefs>

</xml_diff>

<commit_message>
Update: arrived 16100 words!
</commit_message>
<xml_diff>
--- a/李博_1120162015_基于二次汇编的ROP攻击防御技术研究与实现 (2).docx
+++ b/李博_1120162015_基于二次汇编的ROP攻击防御技术研究与实现 (2).docx
@@ -1230,7 +1230,7 @@
       <w:bookmarkStart w:id="0" w:name="_Toc9782602"/>
       <w:bookmarkStart w:id="1" w:name="_Toc10469838"/>
       <w:bookmarkStart w:id="2" w:name="_Toc9780762"/>
-      <w:bookmarkStart w:id="3" w:name="_Toc38138556"/>
+      <w:bookmarkStart w:id="3" w:name="_Toc38202841"/>
       <w:r>
         <w:rPr>
           <w:rFonts w:ascii="黑体" w:eastAsia="黑体" w:hint="eastAsia"/>
@@ -1329,71 +1329,23 @@
           <w:rFonts w:asciiTheme="minorEastAsia" w:eastAsiaTheme="minorEastAsia" w:hAnsiTheme="minorEastAsia" w:hint="eastAsia"/>
           <w:spacing w:val="10"/>
         </w:rPr>
-        <w:t>位可执行文件进行保护。当前的ROP攻击防御方法一部分需要程序的源码，在编译器层面进行修改，然而如今的很多商用软件并不开源；另一部分使用动态监控的方法，会造成很大的性能开销。本文通过使用二次汇编框架</w:t>
-      </w:r>
-      <w:proofErr w:type="spellStart"/>
+        <w:t>位可执行文件进行保护。当前的ROP攻击防御方法一部分需要程序的源码，在编译器层面进行修改，然而如今的很多商用软件并不开源；另一部分使用动态监控的方法，会造成很大的性能开销。本文通过使用二次汇编框架Ramblr，可以有效的避免二进制文件没有源码的问题，在此基础上提出了指令替换，无效指令填充和自由跳转保护三种方案。通过对含有0xc2这样可能被解析为retn指令的指令进行等效指令替换或无效指令分隔，减少gadget数量，达到缓解ROP攻击的效果；以及在直接跳转和间接跳转前进行数据校验，保护控制流的完整性，防止攻击者直接调用跳转指令进行控制流转移。</w:t>
+      </w:r>
+    </w:p>
+    <w:p>
+      <w:pPr>
+        <w:ind w:firstLineChars="200" w:firstLine="520"/>
+        <w:rPr>
+          <w:rFonts w:asciiTheme="minorEastAsia" w:eastAsiaTheme="minorEastAsia" w:hAnsiTheme="minorEastAsia"/>
+          <w:spacing w:val="10"/>
+        </w:rPr>
+      </w:pPr>
       <w:r>
         <w:rPr>
           <w:rFonts w:asciiTheme="minorEastAsia" w:eastAsiaTheme="minorEastAsia" w:hAnsiTheme="minorEastAsia" w:hint="eastAsia"/>
           <w:spacing w:val="10"/>
         </w:rPr>
-        <w:t>Ramblr</w:t>
-      </w:r>
-      <w:proofErr w:type="spellEnd"/>
-      <w:r>
-        <w:rPr>
-          <w:rFonts w:asciiTheme="minorEastAsia" w:eastAsiaTheme="minorEastAsia" w:hAnsiTheme="minorEastAsia" w:hint="eastAsia"/>
-          <w:spacing w:val="10"/>
-        </w:rPr>
-        <w:t>，可以有效的避免二进制文件没有源码的问题，在此基础上提出了指令替换，无效指令填充和自由跳转保护三种方案。通过对含有0xc2这样可能被解析为</w:t>
-      </w:r>
-      <w:proofErr w:type="spellStart"/>
-      <w:r>
-        <w:rPr>
-          <w:rFonts w:asciiTheme="minorEastAsia" w:eastAsiaTheme="minorEastAsia" w:hAnsiTheme="minorEastAsia" w:hint="eastAsia"/>
-          <w:spacing w:val="10"/>
-        </w:rPr>
-        <w:t>retn</w:t>
-      </w:r>
-      <w:proofErr w:type="spellEnd"/>
-      <w:r>
-        <w:rPr>
-          <w:rFonts w:asciiTheme="minorEastAsia" w:eastAsiaTheme="minorEastAsia" w:hAnsiTheme="minorEastAsia" w:hint="eastAsia"/>
-          <w:spacing w:val="10"/>
-        </w:rPr>
-        <w:t>指令的指令进行等效指令替换或无效指令分隔，减少gadget数量，达到缓解ROP攻击的效果；以及在直接跳转和间接跳转前进行数据校验，保护控制流的完整性，防止攻击者直接调用跳转指令进行控制流转移。</w:t>
-      </w:r>
-    </w:p>
-    <w:p>
-      <w:pPr>
-        <w:ind w:firstLineChars="200" w:firstLine="520"/>
-        <w:rPr>
-          <w:rFonts w:asciiTheme="minorEastAsia" w:eastAsiaTheme="minorEastAsia" w:hAnsiTheme="minorEastAsia"/>
-          <w:spacing w:val="10"/>
-        </w:rPr>
-      </w:pPr>
-      <w:r>
-        <w:rPr>
-          <w:rFonts w:asciiTheme="minorEastAsia" w:eastAsiaTheme="minorEastAsia" w:hAnsiTheme="minorEastAsia" w:hint="eastAsia"/>
-          <w:spacing w:val="10"/>
-        </w:rPr>
-        <w:t>实验部分，通过ROP攻击防御测试，上述方案可以有效地减少gadget数量，并且能够防御基于栈溢出的ROP攻击。结果表明，</w:t>
-      </w:r>
-      <w:proofErr w:type="spellStart"/>
-      <w:r>
-        <w:rPr>
-          <w:rFonts w:asciiTheme="minorEastAsia" w:eastAsiaTheme="minorEastAsia" w:hAnsiTheme="minorEastAsia" w:hint="eastAsia"/>
-          <w:spacing w:val="10"/>
-        </w:rPr>
-        <w:t>balabala</w:t>
-      </w:r>
-      <w:proofErr w:type="spellEnd"/>
-      <w:r>
-        <w:rPr>
-          <w:rFonts w:asciiTheme="minorEastAsia" w:eastAsiaTheme="minorEastAsia" w:hAnsiTheme="minorEastAsia" w:hint="eastAsia"/>
-          <w:spacing w:val="10"/>
-        </w:rPr>
-        <w:t>。</w:t>
+        <w:t>实验部分，通过ROP攻击防御测试，上述方案可以有效地减少gadget数量，并且能够防御基于栈溢出的ROP攻击。结果表明，balabala。</w:t>
       </w:r>
     </w:p>
     <w:p>
@@ -1434,7 +1386,6 @@
         </w:rPr>
         <w:t>软件安全、面向返回编程、二次汇编、</w:t>
       </w:r>
-      <w:proofErr w:type="spellStart"/>
       <w:r>
         <w:rPr>
           <w:rFonts w:asciiTheme="minorEastAsia" w:eastAsiaTheme="minorEastAsia" w:hAnsiTheme="minorEastAsia"/>
@@ -1442,7 +1393,6 @@
         </w:rPr>
         <w:t>Ramblr</w:t>
       </w:r>
-      <w:proofErr w:type="spellEnd"/>
     </w:p>
     <w:p>
       <w:pPr>
@@ -1528,7 +1478,7 @@
       <w:bookmarkStart w:id="4" w:name="_Toc9782603"/>
       <w:bookmarkStart w:id="5" w:name="_Toc10469839"/>
       <w:bookmarkStart w:id="6" w:name="_Toc9780763"/>
-      <w:bookmarkStart w:id="7" w:name="_Toc38138557"/>
+      <w:bookmarkStart w:id="7" w:name="_Toc38202842"/>
       <w:r>
         <w:rPr>
           <w:rFonts w:eastAsia="黑体"/>
@@ -1602,13 +1552,8 @@
         <w:t>defense</w:t>
       </w:r>
       <w:r>
-        <w:t xml:space="preserve">, reassemble, </w:t>
-      </w:r>
-      <w:proofErr w:type="spellStart"/>
-      <w:r>
-        <w:t>Ramblr</w:t>
-      </w:r>
-      <w:proofErr w:type="spellEnd"/>
+        <w:t>, reassemble, Ramblr</w:t>
+      </w:r>
       <w:r>
         <w:rPr>
           <w:rFonts w:hint="eastAsia"/>
@@ -1689,7 +1634,7 @@
           <w:r>
             <w:fldChar w:fldCharType="separate"/>
           </w:r>
-          <w:hyperlink w:anchor="_Toc38138556" w:history="1">
+          <w:hyperlink w:anchor="_Toc38202841" w:history="1">
             <w:r>
               <w:rPr>
                 <w:rStyle w:val="af6"/>
@@ -1717,7 +1662,7 @@
                 <w:noProof/>
                 <w:webHidden/>
               </w:rPr>
-              <w:instrText xml:space="preserve"> PAGEREF _Toc38138556 \h </w:instrText>
+              <w:instrText xml:space="preserve"> PAGEREF _Toc38202841 \h </w:instrText>
             </w:r>
             <w:r>
               <w:rPr>
@@ -1757,7 +1702,7 @@
               <w:sz w:val="21"/>
             </w:rPr>
           </w:pPr>
-          <w:hyperlink w:anchor="_Toc38138557" w:history="1">
+          <w:hyperlink w:anchor="_Toc38202842" w:history="1">
             <w:r>
               <w:rPr>
                 <w:rStyle w:val="af6"/>
@@ -1785,7 +1730,7 @@
                 <w:noProof/>
                 <w:webHidden/>
               </w:rPr>
-              <w:instrText xml:space="preserve"> PAGEREF _Toc38138557 \h </w:instrText>
+              <w:instrText xml:space="preserve"> PAGEREF _Toc38202842 \h </w:instrText>
             </w:r>
             <w:r>
               <w:rPr>
@@ -1825,7 +1770,7 @@
               <w:sz w:val="21"/>
             </w:rPr>
           </w:pPr>
-          <w:hyperlink w:anchor="_Toc38138558" w:history="1">
+          <w:hyperlink w:anchor="_Toc38202843" w:history="1">
             <w:r>
               <w:rPr>
                 <w:rStyle w:val="af6"/>
@@ -1852,7 +1797,7 @@
                 <w:noProof/>
                 <w:webHidden/>
               </w:rPr>
-              <w:instrText xml:space="preserve"> PAGEREF _Toc38138558 \h </w:instrText>
+              <w:instrText xml:space="preserve"> PAGEREF _Toc38202843 \h </w:instrText>
             </w:r>
             <w:r>
               <w:rPr>
@@ -1896,7 +1841,7 @@
               <w:sz w:val="21"/>
             </w:rPr>
           </w:pPr>
-          <w:hyperlink w:anchor="_Toc38138559" w:history="1">
+          <w:hyperlink w:anchor="_Toc38202844" w:history="1">
             <w:r>
               <w:rPr>
                 <w:rStyle w:val="af6"/>
@@ -1923,7 +1868,7 @@
                 <w:noProof/>
                 <w:webHidden/>
               </w:rPr>
-              <w:instrText xml:space="preserve"> PAGEREF _Toc38138559 \h </w:instrText>
+              <w:instrText xml:space="preserve"> PAGEREF _Toc38202844 \h </w:instrText>
             </w:r>
             <w:r>
               <w:rPr>
@@ -1967,7 +1912,7 @@
               <w:sz w:val="21"/>
             </w:rPr>
           </w:pPr>
-          <w:hyperlink w:anchor="_Toc38138560" w:history="1">
+          <w:hyperlink w:anchor="_Toc38202845" w:history="1">
             <w:r>
               <w:rPr>
                 <w:rStyle w:val="af6"/>
@@ -1994,7 +1939,7 @@
                 <w:noProof/>
                 <w:webHidden/>
               </w:rPr>
-              <w:instrText xml:space="preserve"> PAGEREF _Toc38138560 \h </w:instrText>
+              <w:instrText xml:space="preserve"> PAGEREF _Toc38202845 \h </w:instrText>
             </w:r>
             <w:r>
               <w:rPr>
@@ -2038,7 +1983,7 @@
               <w:sz w:val="21"/>
             </w:rPr>
           </w:pPr>
-          <w:hyperlink w:anchor="_Toc38138561" w:history="1">
+          <w:hyperlink w:anchor="_Toc38202846" w:history="1">
             <w:r>
               <w:rPr>
                 <w:rStyle w:val="af6"/>
@@ -2065,7 +2010,7 @@
                 <w:noProof/>
                 <w:webHidden/>
               </w:rPr>
-              <w:instrText xml:space="preserve"> PAGEREF _Toc38138561 \h </w:instrText>
+              <w:instrText xml:space="preserve"> PAGEREF _Toc38202846 \h </w:instrText>
             </w:r>
             <w:r>
               <w:rPr>
@@ -2109,7 +2054,7 @@
               <w:sz w:val="21"/>
             </w:rPr>
           </w:pPr>
-          <w:hyperlink w:anchor="_Toc38138562" w:history="1">
+          <w:hyperlink w:anchor="_Toc38202847" w:history="1">
             <w:r>
               <w:rPr>
                 <w:rStyle w:val="af6"/>
@@ -2136,7 +2081,7 @@
                 <w:noProof/>
                 <w:webHidden/>
               </w:rPr>
-              <w:instrText xml:space="preserve"> PAGEREF _Toc38138562 \h </w:instrText>
+              <w:instrText xml:space="preserve"> PAGEREF _Toc38202847 \h </w:instrText>
             </w:r>
             <w:r>
               <w:rPr>
@@ -2180,7 +2125,7 @@
               <w:sz w:val="21"/>
             </w:rPr>
           </w:pPr>
-          <w:hyperlink w:anchor="_Toc38138563" w:history="1">
+          <w:hyperlink w:anchor="_Toc38202848" w:history="1">
             <w:r>
               <w:rPr>
                 <w:rStyle w:val="af6"/>
@@ -2207,7 +2152,7 @@
                 <w:noProof/>
                 <w:webHidden/>
               </w:rPr>
-              <w:instrText xml:space="preserve"> PAGEREF _Toc38138563 \h </w:instrText>
+              <w:instrText xml:space="preserve"> PAGEREF _Toc38202848 \h </w:instrText>
             </w:r>
             <w:r>
               <w:rPr>
@@ -2251,7 +2196,7 @@
               <w:sz w:val="21"/>
             </w:rPr>
           </w:pPr>
-          <w:hyperlink w:anchor="_Toc38138564" w:history="1">
+          <w:hyperlink w:anchor="_Toc38202849" w:history="1">
             <w:r>
               <w:rPr>
                 <w:rStyle w:val="af6"/>
@@ -2278,7 +2223,7 @@
                 <w:noProof/>
                 <w:webHidden/>
               </w:rPr>
-              <w:instrText xml:space="preserve"> PAGEREF _Toc38138564 \h </w:instrText>
+              <w:instrText xml:space="preserve"> PAGEREF _Toc38202849 \h </w:instrText>
             </w:r>
             <w:r>
               <w:rPr>
@@ -2318,7 +2263,7 @@
               <w:sz w:val="21"/>
             </w:rPr>
           </w:pPr>
-          <w:hyperlink w:anchor="_Toc38138565" w:history="1">
+          <w:hyperlink w:anchor="_Toc38202850" w:history="1">
             <w:r>
               <w:rPr>
                 <w:rStyle w:val="af6"/>
@@ -2345,7 +2290,7 @@
                 <w:noProof/>
                 <w:webHidden/>
               </w:rPr>
-              <w:instrText xml:space="preserve"> PAGEREF _Toc38138565 \h </w:instrText>
+              <w:instrText xml:space="preserve"> PAGEREF _Toc38202850 \h </w:instrText>
             </w:r>
             <w:r>
               <w:rPr>
@@ -2389,7 +2334,7 @@
               <w:sz w:val="21"/>
             </w:rPr>
           </w:pPr>
-          <w:hyperlink w:anchor="_Toc38138566" w:history="1">
+          <w:hyperlink w:anchor="_Toc38202851" w:history="1">
             <w:r>
               <w:rPr>
                 <w:rStyle w:val="af6"/>
@@ -2416,7 +2361,7 @@
                 <w:noProof/>
                 <w:webHidden/>
               </w:rPr>
-              <w:instrText xml:space="preserve"> PAGEREF _Toc38138566 \h </w:instrText>
+              <w:instrText xml:space="preserve"> PAGEREF _Toc38202851 \h </w:instrText>
             </w:r>
             <w:r>
               <w:rPr>
@@ -2460,7 +2405,7 @@
               <w:sz w:val="21"/>
             </w:rPr>
           </w:pPr>
-          <w:hyperlink w:anchor="_Toc38138567" w:history="1">
+          <w:hyperlink w:anchor="_Toc38202852" w:history="1">
             <w:r>
               <w:rPr>
                 <w:rStyle w:val="af6"/>
@@ -2487,7 +2432,7 @@
                 <w:noProof/>
                 <w:webHidden/>
               </w:rPr>
-              <w:instrText xml:space="preserve"> PAGEREF _Toc38138567 \h </w:instrText>
+              <w:instrText xml:space="preserve"> PAGEREF _Toc38202852 \h </w:instrText>
             </w:r>
             <w:r>
               <w:rPr>
@@ -2531,7 +2476,7 @@
               <w:sz w:val="21"/>
             </w:rPr>
           </w:pPr>
-          <w:hyperlink w:anchor="_Toc38138568" w:history="1">
+          <w:hyperlink w:anchor="_Toc38202853" w:history="1">
             <w:r>
               <w:rPr>
                 <w:rStyle w:val="af6"/>
@@ -2558,7 +2503,7 @@
                 <w:noProof/>
                 <w:webHidden/>
               </w:rPr>
-              <w:instrText xml:space="preserve"> PAGEREF _Toc38138568 \h </w:instrText>
+              <w:instrText xml:space="preserve"> PAGEREF _Toc38202853 \h </w:instrText>
             </w:r>
             <w:r>
               <w:rPr>
@@ -2602,7 +2547,7 @@
               <w:sz w:val="21"/>
             </w:rPr>
           </w:pPr>
-          <w:hyperlink w:anchor="_Toc38138569" w:history="1">
+          <w:hyperlink w:anchor="_Toc38202854" w:history="1">
             <w:r>
               <w:rPr>
                 <w:rStyle w:val="af6"/>
@@ -2629,7 +2574,7 @@
                 <w:noProof/>
                 <w:webHidden/>
               </w:rPr>
-              <w:instrText xml:space="preserve"> PAGEREF _Toc38138569 \h </w:instrText>
+              <w:instrText xml:space="preserve"> PAGEREF _Toc38202854 \h </w:instrText>
             </w:r>
             <w:r>
               <w:rPr>
@@ -2673,7 +2618,7 @@
               <w:sz w:val="21"/>
             </w:rPr>
           </w:pPr>
-          <w:hyperlink w:anchor="_Toc38138570" w:history="1">
+          <w:hyperlink w:anchor="_Toc38202855" w:history="1">
             <w:r>
               <w:rPr>
                 <w:rStyle w:val="af6"/>
@@ -2700,7 +2645,7 @@
                 <w:noProof/>
                 <w:webHidden/>
               </w:rPr>
-              <w:instrText xml:space="preserve"> PAGEREF _Toc38138570 \h </w:instrText>
+              <w:instrText xml:space="preserve"> PAGEREF _Toc38202855 \h </w:instrText>
             </w:r>
             <w:r>
               <w:rPr>
@@ -2744,7 +2689,7 @@
               <w:sz w:val="21"/>
             </w:rPr>
           </w:pPr>
-          <w:hyperlink w:anchor="_Toc38138571" w:history="1">
+          <w:hyperlink w:anchor="_Toc38202856" w:history="1">
             <w:r>
               <w:rPr>
                 <w:rStyle w:val="af6"/>
@@ -2771,7 +2716,7 @@
                 <w:noProof/>
                 <w:webHidden/>
               </w:rPr>
-              <w:instrText xml:space="preserve"> PAGEREF _Toc38138571 \h </w:instrText>
+              <w:instrText xml:space="preserve"> PAGEREF _Toc38202856 \h </w:instrText>
             </w:r>
             <w:r>
               <w:rPr>
@@ -2811,7 +2756,7 @@
               <w:sz w:val="21"/>
             </w:rPr>
           </w:pPr>
-          <w:hyperlink w:anchor="_Toc38138572" w:history="1">
+          <w:hyperlink w:anchor="_Toc38202857" w:history="1">
             <w:r>
               <w:rPr>
                 <w:rStyle w:val="af6"/>
@@ -2839,7 +2784,7 @@
                 <w:noProof/>
                 <w:webHidden/>
               </w:rPr>
-              <w:instrText xml:space="preserve"> PAGEREF _Toc38138572 \h </w:instrText>
+              <w:instrText xml:space="preserve"> PAGEREF _Toc38202857 \h </w:instrText>
             </w:r>
             <w:r>
               <w:rPr>
@@ -2883,7 +2828,7 @@
               <w:sz w:val="21"/>
             </w:rPr>
           </w:pPr>
-          <w:hyperlink w:anchor="_Toc38138573" w:history="1">
+          <w:hyperlink w:anchor="_Toc38202858" w:history="1">
             <w:r>
               <w:rPr>
                 <w:rStyle w:val="af6"/>
@@ -2910,7 +2855,7 @@
                 <w:noProof/>
                 <w:webHidden/>
               </w:rPr>
-              <w:instrText xml:space="preserve"> PAGEREF _Toc38138573 \h </w:instrText>
+              <w:instrText xml:space="preserve"> PAGEREF _Toc38202858 \h </w:instrText>
             </w:r>
             <w:r>
               <w:rPr>
@@ -2954,7 +2899,7 @@
               <w:sz w:val="21"/>
             </w:rPr>
           </w:pPr>
-          <w:hyperlink w:anchor="_Toc38138574" w:history="1">
+          <w:hyperlink w:anchor="_Toc38202859" w:history="1">
             <w:r>
               <w:rPr>
                 <w:rStyle w:val="af6"/>
@@ -2981,7 +2926,7 @@
                 <w:noProof/>
                 <w:webHidden/>
               </w:rPr>
-              <w:instrText xml:space="preserve"> PAGEREF _Toc38138574 \h </w:instrText>
+              <w:instrText xml:space="preserve"> PAGEREF _Toc38202859 \h </w:instrText>
             </w:r>
             <w:r>
               <w:rPr>
@@ -3025,7 +2970,7 @@
               <w:sz w:val="21"/>
             </w:rPr>
           </w:pPr>
-          <w:hyperlink w:anchor="_Toc38138575" w:history="1">
+          <w:hyperlink w:anchor="_Toc38202860" w:history="1">
             <w:r>
               <w:rPr>
                 <w:rStyle w:val="af6"/>
@@ -3052,7 +2997,7 @@
                 <w:noProof/>
                 <w:webHidden/>
               </w:rPr>
-              <w:instrText xml:space="preserve"> PAGEREF _Toc38138575 \h </w:instrText>
+              <w:instrText xml:space="preserve"> PAGEREF _Toc38202860 \h </w:instrText>
             </w:r>
             <w:r>
               <w:rPr>
@@ -3096,7 +3041,7 @@
               <w:sz w:val="21"/>
             </w:rPr>
           </w:pPr>
-          <w:hyperlink w:anchor="_Toc38138576" w:history="1">
+          <w:hyperlink w:anchor="_Toc38202861" w:history="1">
             <w:r>
               <w:rPr>
                 <w:rStyle w:val="af6"/>
@@ -3123,7 +3068,7 @@
                 <w:noProof/>
                 <w:webHidden/>
               </w:rPr>
-              <w:instrText xml:space="preserve"> PAGEREF _Toc38138576 \h </w:instrText>
+              <w:instrText xml:space="preserve"> PAGEREF _Toc38202861 \h </w:instrText>
             </w:r>
             <w:r>
               <w:rPr>
@@ -3167,7 +3112,7 @@
               <w:sz w:val="21"/>
             </w:rPr>
           </w:pPr>
-          <w:hyperlink w:anchor="_Toc38138577" w:history="1">
+          <w:hyperlink w:anchor="_Toc38202862" w:history="1">
             <w:r>
               <w:rPr>
                 <w:rStyle w:val="af6"/>
@@ -3194,7 +3139,7 @@
                 <w:noProof/>
                 <w:webHidden/>
               </w:rPr>
-              <w:instrText xml:space="preserve"> PAGEREF _Toc38138577 \h </w:instrText>
+              <w:instrText xml:space="preserve"> PAGEREF _Toc38202862 \h </w:instrText>
             </w:r>
             <w:r>
               <w:rPr>
@@ -3234,7 +3179,7 @@
               <w:sz w:val="21"/>
             </w:rPr>
           </w:pPr>
-          <w:hyperlink w:anchor="_Toc38138578" w:history="1">
+          <w:hyperlink w:anchor="_Toc38202863" w:history="1">
             <w:r>
               <w:rPr>
                 <w:rStyle w:val="af6"/>
@@ -3262,7 +3207,7 @@
                 <w:noProof/>
                 <w:webHidden/>
               </w:rPr>
-              <w:instrText xml:space="preserve"> PAGEREF _Toc38138578 \h </w:instrText>
+              <w:instrText xml:space="preserve"> PAGEREF _Toc38202863 \h </w:instrText>
             </w:r>
             <w:r>
               <w:rPr>
@@ -3306,7 +3251,7 @@
               <w:sz w:val="21"/>
             </w:rPr>
           </w:pPr>
-          <w:hyperlink w:anchor="_Toc38138579" w:history="1">
+          <w:hyperlink w:anchor="_Toc38202864" w:history="1">
             <w:r>
               <w:rPr>
                 <w:rStyle w:val="af6"/>
@@ -3333,7 +3278,7 @@
                 <w:noProof/>
                 <w:webHidden/>
               </w:rPr>
-              <w:instrText xml:space="preserve"> PAGEREF _Toc38138579 \h </w:instrText>
+              <w:instrText xml:space="preserve"> PAGEREF _Toc38202864 \h </w:instrText>
             </w:r>
             <w:r>
               <w:rPr>
@@ -3377,7 +3322,7 @@
               <w:sz w:val="21"/>
             </w:rPr>
           </w:pPr>
-          <w:hyperlink w:anchor="_Toc38138580" w:history="1">
+          <w:hyperlink w:anchor="_Toc38202865" w:history="1">
             <w:r>
               <w:rPr>
                 <w:rStyle w:val="af6"/>
@@ -3404,7 +3349,7 @@
                 <w:noProof/>
                 <w:webHidden/>
               </w:rPr>
-              <w:instrText xml:space="preserve"> PAGEREF _Toc38138580 \h </w:instrText>
+              <w:instrText xml:space="preserve"> PAGEREF _Toc38202865 \h </w:instrText>
             </w:r>
             <w:r>
               <w:rPr>
@@ -3448,7 +3393,7 @@
               <w:sz w:val="21"/>
             </w:rPr>
           </w:pPr>
-          <w:hyperlink w:anchor="_Toc38138581" w:history="1">
+          <w:hyperlink w:anchor="_Toc38202866" w:history="1">
             <w:r>
               <w:rPr>
                 <w:rStyle w:val="af6"/>
@@ -3475,7 +3420,7 @@
                 <w:noProof/>
                 <w:webHidden/>
               </w:rPr>
-              <w:instrText xml:space="preserve"> PAGEREF _Toc38138581 \h </w:instrText>
+              <w:instrText xml:space="preserve"> PAGEREF _Toc38202866 \h </w:instrText>
             </w:r>
             <w:r>
               <w:rPr>
@@ -3515,7 +3460,7 @@
               <w:sz w:val="21"/>
             </w:rPr>
           </w:pPr>
-          <w:hyperlink w:anchor="_Toc38138582" w:history="1">
+          <w:hyperlink w:anchor="_Toc38202867" w:history="1">
             <w:r>
               <w:rPr>
                 <w:rStyle w:val="af6"/>
@@ -3543,7 +3488,7 @@
                 <w:noProof/>
                 <w:webHidden/>
               </w:rPr>
-              <w:instrText xml:space="preserve"> PAGEREF _Toc38138582 \h </w:instrText>
+              <w:instrText xml:space="preserve"> PAGEREF _Toc38202867 \h </w:instrText>
             </w:r>
             <w:r>
               <w:rPr>
@@ -3583,7 +3528,7 @@
               <w:sz w:val="21"/>
             </w:rPr>
           </w:pPr>
-          <w:hyperlink w:anchor="_Toc38138583" w:history="1">
+          <w:hyperlink w:anchor="_Toc38202868" w:history="1">
             <w:r>
               <w:rPr>
                 <w:rStyle w:val="af6"/>
@@ -3611,7 +3556,7 @@
                 <w:noProof/>
                 <w:webHidden/>
               </w:rPr>
-              <w:instrText xml:space="preserve"> PAGEREF _Toc38138583 \h </w:instrText>
+              <w:instrText xml:space="preserve"> PAGEREF _Toc38202868 \h </w:instrText>
             </w:r>
             <w:r>
               <w:rPr>
@@ -3655,7 +3600,7 @@
               <w:sz w:val="21"/>
             </w:rPr>
           </w:pPr>
-          <w:hyperlink w:anchor="_Toc38138584" w:history="1">
+          <w:hyperlink w:anchor="_Toc38202869" w:history="1">
             <w:r>
               <w:rPr>
                 <w:rStyle w:val="af6"/>
@@ -3683,7 +3628,7 @@
                 <w:noProof/>
                 <w:webHidden/>
               </w:rPr>
-              <w:instrText xml:space="preserve"> PAGEREF _Toc38138584 \h </w:instrText>
+              <w:instrText xml:space="preserve"> PAGEREF _Toc38202869 \h </w:instrText>
             </w:r>
             <w:r>
               <w:rPr>
@@ -3727,7 +3672,7 @@
               <w:sz w:val="21"/>
             </w:rPr>
           </w:pPr>
-          <w:hyperlink w:anchor="_Toc38138585" w:history="1">
+          <w:hyperlink w:anchor="_Toc38202870" w:history="1">
             <w:r>
               <w:rPr>
                 <w:rStyle w:val="af6"/>
@@ -3755,7 +3700,7 @@
                 <w:noProof/>
                 <w:webHidden/>
               </w:rPr>
-              <w:instrText xml:space="preserve"> PAGEREF _Toc38138585 \h </w:instrText>
+              <w:instrText xml:space="preserve"> PAGEREF _Toc38202870 \h </w:instrText>
             </w:r>
             <w:r>
               <w:rPr>
@@ -3795,7 +3740,7 @@
               <w:sz w:val="21"/>
             </w:rPr>
           </w:pPr>
-          <w:hyperlink w:anchor="_Toc38138586" w:history="1">
+          <w:hyperlink w:anchor="_Toc38202871" w:history="1">
             <w:r>
               <w:rPr>
                 <w:rStyle w:val="af6"/>
@@ -3823,7 +3768,7 @@
                 <w:noProof/>
                 <w:webHidden/>
               </w:rPr>
-              <w:instrText xml:space="preserve"> PAGEREF _Toc38138586 \h </w:instrText>
+              <w:instrText xml:space="preserve"> PAGEREF _Toc38202871 \h </w:instrText>
             </w:r>
             <w:r>
               <w:rPr>
@@ -3863,7 +3808,7 @@
               <w:sz w:val="21"/>
             </w:rPr>
           </w:pPr>
-          <w:hyperlink w:anchor="_Toc38138587" w:history="1">
+          <w:hyperlink w:anchor="_Toc38202872" w:history="1">
             <w:r>
               <w:rPr>
                 <w:rStyle w:val="af6"/>
@@ -3890,7 +3835,7 @@
                 <w:noProof/>
                 <w:webHidden/>
               </w:rPr>
-              <w:instrText xml:space="preserve"> PAGEREF _Toc38138587 \h </w:instrText>
+              <w:instrText xml:space="preserve"> PAGEREF _Toc38202872 \h </w:instrText>
             </w:r>
             <w:r>
               <w:rPr>
@@ -3953,7 +3898,7 @@
       <w:bookmarkStart w:id="11" w:name="_Toc10469840"/>
       <w:bookmarkStart w:id="12" w:name="_Toc9719848"/>
       <w:bookmarkStart w:id="13" w:name="_Toc9780764"/>
-      <w:bookmarkStart w:id="14" w:name="_Toc38138558"/>
+      <w:bookmarkStart w:id="14" w:name="_Toc38202843"/>
       <w:bookmarkEnd w:id="8"/>
       <w:r>
         <w:rPr>
@@ -3994,7 +3939,7 @@
       <w:bookmarkStart w:id="17" w:name="_Toc9782605"/>
       <w:bookmarkStart w:id="18" w:name="_Toc9719849"/>
       <w:bookmarkStart w:id="19" w:name="_Toc9780765"/>
-      <w:bookmarkStart w:id="20" w:name="_Toc38138559"/>
+      <w:bookmarkStart w:id="20" w:name="_Toc38202844"/>
       <w:r>
         <w:rPr>
           <w:rFonts w:hint="eastAsia"/>
@@ -4114,46 +4059,13 @@
         <w:t>Prevention，DEP），开启此功能后，计算机将拒绝执行位于用户可写内存区域中的任何代码，从而防止攻击者将代码写入堆栈并通过返回地址覆盖跳转到堆栈。但是，早期的数据执行保护依旧不是完美的，攻击者可以使用代码重用攻击，例如return-into</w:t>
       </w:r>
       <w:r>
-        <w:t>-</w:t>
-      </w:r>
-      <w:proofErr w:type="spellStart"/>
-      <w:r>
-        <w:t>libc</w:t>
-      </w:r>
-      <w:proofErr w:type="spellEnd"/>
-      <w:r>
-        <w:rPr>
-          <w:rFonts w:hint="eastAsia"/>
-        </w:rPr>
-        <w:t>技术，通过栈溢出覆盖返回地址将控制流转移到</w:t>
-      </w:r>
-      <w:proofErr w:type="spellStart"/>
-      <w:r>
-        <w:rPr>
-          <w:rFonts w:hint="eastAsia"/>
-        </w:rPr>
-        <w:t>libc</w:t>
-      </w:r>
-      <w:proofErr w:type="spellEnd"/>
-      <w:r>
-        <w:rPr>
-          <w:rFonts w:hint="eastAsia"/>
-        </w:rPr>
-        <w:t>库中现有的代码片段，调用system函数或</w:t>
-      </w:r>
-      <w:proofErr w:type="spellStart"/>
-      <w:r>
-        <w:rPr>
-          <w:rFonts w:hint="eastAsia"/>
-        </w:rPr>
-        <w:t>mprotect</w:t>
-      </w:r>
-      <w:proofErr w:type="spellEnd"/>
-      <w:r>
-        <w:rPr>
-          <w:rFonts w:hint="eastAsia"/>
-        </w:rPr>
-        <w:t>函数创建可写的可执行内存区域来绕过DEP。于是Windows系统又添加了地址空间布局随机化（</w:t>
+        <w:t>-libc</w:t>
+      </w:r>
+      <w:r>
+        <w:rPr>
+          <w:rFonts w:hint="eastAsia"/>
+        </w:rPr>
+        <w:t>技术，通过栈溢出覆盖返回地址将控制流转移到libc库中现有的代码片段，调用system函数或mprotect函数创建可写的可执行内存区域来绕过DEP。于是Windows系统又添加了地址空间布局随机化（</w:t>
       </w:r>
       <w:r>
         <w:t>Address Space Layout Randomization, ASLR</w:t>
@@ -4193,11 +4105,9 @@
         </w:rPr>
         <w:t>）是一种基于代码重用的攻击，它也是栈溢出的高级形式，最初由</w:t>
       </w:r>
-      <w:proofErr w:type="spellStart"/>
       <w:r>
         <w:t>Shacham</w:t>
       </w:r>
-      <w:proofErr w:type="spellEnd"/>
       <w:r>
         <w:rPr>
           <w:rFonts w:hint="eastAsia"/>
@@ -4513,7 +4423,7 @@
       <w:pPr>
         <w:pStyle w:val="22"/>
       </w:pPr>
-      <w:bookmarkStart w:id="22" w:name="_Toc38138560"/>
+      <w:bookmarkStart w:id="22" w:name="_Toc38202845"/>
       <w:r>
         <w:rPr>
           <w:rFonts w:hint="eastAsia"/>
@@ -4551,7 +4461,7 @@
       <w:pPr>
         <w:pStyle w:val="33"/>
       </w:pPr>
-      <w:bookmarkStart w:id="24" w:name="_Toc38138561"/>
+      <w:bookmarkStart w:id="24" w:name="_Toc38202846"/>
       <w:r>
         <w:rPr>
           <w:rFonts w:hint="eastAsia"/>
@@ -4611,19 +4521,9 @@
       <w:pPr>
         <w:ind w:firstLine="420"/>
       </w:pPr>
-      <w:proofErr w:type="spellStart"/>
-      <w:r>
-        <w:t>Kaan</w:t>
-      </w:r>
-      <w:proofErr w:type="spellEnd"/>
-      <w:r>
-        <w:t xml:space="preserve"> </w:t>
-      </w:r>
-      <w:proofErr w:type="spellStart"/>
-      <w:r>
-        <w:t>Onarlioglu</w:t>
-      </w:r>
-      <w:proofErr w:type="spellEnd"/>
+      <w:r>
+        <w:t>Kaan Onarlioglu</w:t>
+      </w:r>
       <w:r>
         <w:rPr>
           <w:rFonts w:hint="eastAsia"/>
@@ -4665,21 +4565,7 @@
           <w:rFonts w:hint="eastAsia"/>
         </w:rPr>
         <w:lastRenderedPageBreak/>
-        <w:t>法，通过修改编译器使源代码进行编译生成中间代码时对中间代码进行处理，包括指令替换、无效指令（</w:t>
-      </w:r>
-      <w:proofErr w:type="spellStart"/>
-      <w:r>
-        <w:rPr>
-          <w:rFonts w:hint="eastAsia"/>
-        </w:rPr>
-        <w:t>nop</w:t>
-      </w:r>
-      <w:proofErr w:type="spellEnd"/>
-      <w:r>
-        <w:rPr>
-          <w:rFonts w:hint="eastAsia"/>
-        </w:rPr>
-        <w:t>指令）以及自由跳转保护，以达到减少gadget数量和保护跳转指令不被攻击者滥用的目的。</w:t>
+        <w:t>法，通过修改编译器使源代码进行编译生成中间代码时对中间代码进行处理，包括指令替换、无效指令（nop指令）以及自由跳转保护，以达到减少gadget数量和保护跳转指令不被攻击者滥用的目的。</w:t>
       </w:r>
     </w:p>
     <w:p>
@@ -4687,19 +4573,63 @@
         <w:ind w:firstLine="420"/>
       </w:pPr>
       <w:r>
-        <w:t xml:space="preserve">Tyler </w:t>
-      </w:r>
-      <w:proofErr w:type="spellStart"/>
-      <w:r>
-        <w:t>Bletsc</w:t>
-      </w:r>
-      <w:r>
-        <w:rPr>
-          <w:rFonts w:hint="eastAsia"/>
-        </w:rPr>
-        <w:t>h</w:t>
-      </w:r>
-      <w:proofErr w:type="spellEnd"/>
+        <w:t>Tyler Bletsc</w:t>
+      </w:r>
+      <w:r>
+        <w:rPr>
+          <w:rFonts w:hint="eastAsia"/>
+        </w:rPr>
+        <w:t>h等人</w:t>
+      </w:r>
+      <w:r>
+        <w:fldChar w:fldCharType="begin"/>
+      </w:r>
+      <w:r>
+        <w:instrText xml:space="preserve"> </w:instrText>
+      </w:r>
+      <w:r>
+        <w:rPr>
+          <w:rFonts w:hint="eastAsia"/>
+        </w:rPr>
+        <w:instrText>REF _Ref36928917 \r \h</w:instrText>
+      </w:r>
+      <w:r>
+        <w:instrText xml:space="preserve"> </w:instrText>
+      </w:r>
+      <w:r>
+        <w:fldChar w:fldCharType="separate"/>
+      </w:r>
+      <w:r>
+        <w:t>[4]</w:t>
+      </w:r>
+      <w:r>
+        <w:fldChar w:fldCharType="end"/>
+      </w:r>
+      <w:r>
+        <w:rPr>
+          <w:rFonts w:hint="eastAsia"/>
+        </w:rPr>
+        <w:t>提出了基于控制流锁定的防御方法，通过一个大小为1比特的变量k来标记此时状态是解锁、间接调用、来自间接调用函数的返回以及来自直接调用的函数返回，从而防止跳转指令被攻击者滥用。</w:t>
+      </w:r>
+    </w:p>
+    <w:p>
+      <w:pPr>
+        <w:ind w:firstLine="420"/>
+      </w:pPr>
+      <w:r>
+        <w:rPr>
+          <w:rFonts w:hint="eastAsia"/>
+        </w:rPr>
+        <w:t>以上方法的实现需要重新编译程序，意味着每个使用者不得不使用新的程序来增加安全性。然而重新构建一个新的程序往往是一个巨大的工程，并且如果源代码丢失，那么程序的安全性就更无法得到保障。于是一些安全研究人员在不修改程序的基础上通过外部监控的方式进行ROP攻击的防御。</w:t>
+      </w:r>
+    </w:p>
+    <w:p>
+      <w:pPr>
+        <w:ind w:firstLineChars="200" w:firstLine="480"/>
+      </w:pPr>
+      <w:r>
+        <w:t>Lucas Davi</w:t>
+      </w:r>
       <w:r>
         <w:rPr>
           <w:rFonts w:hint="eastAsia"/>
@@ -4716,16 +4646,16 @@
         <w:rPr>
           <w:rFonts w:hint="eastAsia"/>
         </w:rPr>
-        <w:instrText>REF _Ref36928917 \r \h</w:instrText>
-      </w:r>
-      <w:r>
-        <w:instrText xml:space="preserve"> </w:instrText>
+        <w:instrText>REF _Ref36928191 \r \h</w:instrText>
+      </w:r>
+      <w:r>
+        <w:instrText xml:space="preserve">  \* MERGEFORMAT </w:instrText>
       </w:r>
       <w:r>
         <w:fldChar w:fldCharType="separate"/>
       </w:r>
       <w:r>
-        <w:t>[4]</w:t>
+        <w:t>[5]</w:t>
       </w:r>
       <w:r>
         <w:fldChar w:fldCharType="end"/>
@@ -4734,18 +4664,7 @@
         <w:rPr>
           <w:rFonts w:hint="eastAsia"/>
         </w:rPr>
-        <w:t>提出了基于控制流锁定的防御方法，通过一个大小为1比特的变量k来标记此时状态是解锁、间接调用、来自间接调用函数的返回以及来自直接调用的函数返回，从而防止跳转指令被攻击者滥用。</w:t>
-      </w:r>
-    </w:p>
-    <w:p>
-      <w:pPr>
-        <w:ind w:firstLine="420"/>
-      </w:pPr>
-      <w:r>
-        <w:rPr>
-          <w:rFonts w:hint="eastAsia"/>
-        </w:rPr>
-        <w:t>以上方法的实现需要重新编译程序，意味着每个使用者不得不使用新的程序来增加安全性。然而重新构建一个新的程序往往是一个巨大的工程，并且如果源代码丢失，那么程序的安全性就更无法得到保障。于是一些安全研究人员在不修改程序的基础上通过外部监控的方式进行ROP攻击的防御。</w:t>
+        <w:t>使用二进制指令框架Pin来监控栈内容达到防御ROP攻击的目的。通过复制一个程序栈，在程序动态运行时，在处理器执行指令之前拦截指令并检查指令类型。若为call指令，则将返回地址复制一份压进栈，若为ret指令，则比较复制的栈与程序栈的栈顶内容是否相同，从而判断该跳转指令是否被攻击者使用。</w:t>
       </w:r>
     </w:p>
     <w:p>
@@ -4753,13 +4672,8 @@
         <w:ind w:firstLineChars="200" w:firstLine="480"/>
       </w:pPr>
       <w:r>
-        <w:t xml:space="preserve">Lucas </w:t>
-      </w:r>
-      <w:proofErr w:type="spellStart"/>
-      <w:r>
-        <w:t>Davi</w:t>
-      </w:r>
-      <w:proofErr w:type="spellEnd"/>
+        <w:t>Vasilis Pappas</w:t>
+      </w:r>
       <w:r>
         <w:rPr>
           <w:rFonts w:hint="eastAsia"/>
@@ -4770,22 +4684,13 @@
         <w:fldChar w:fldCharType="begin"/>
       </w:r>
       <w:r>
-        <w:instrText xml:space="preserve"> </w:instrText>
-      </w:r>
-      <w:r>
-        <w:rPr>
-          <w:rFonts w:hint="eastAsia"/>
-        </w:rPr>
-        <w:instrText>REF _Ref36928191 \r \h</w:instrText>
-      </w:r>
-      <w:r>
-        <w:instrText xml:space="preserve">  \* MERGEFORMAT </w:instrText>
+        <w:instrText xml:space="preserve"> REF _Ref36975704 \r \h  \* MERGEFORMAT </w:instrText>
       </w:r>
       <w:r>
         <w:fldChar w:fldCharType="separate"/>
       </w:r>
       <w:r>
-        <w:t>[5]</w:t>
+        <w:t>[6]</w:t>
       </w:r>
       <w:r>
         <w:fldChar w:fldCharType="end"/>
@@ -4794,7 +4699,16 @@
         <w:rPr>
           <w:rFonts w:hint="eastAsia"/>
         </w:rPr>
-        <w:t>使用二进制指令框架Pin来监控栈内容达到防御ROP攻击的目的。通过复制一个程序栈，在程序动态运行时，在处理器执行指令之前拦截指令并检查指令类型。若为call指令，则将返回地址复制一份压进栈，若为ret指令，则比较复制的栈与程序栈的栈顶内容是否相同，从而判断该跳转指令是否被攻击者使用。</w:t>
+        <w:t>提出了一种基于异常控制流转移的动态检测方法。利用处理器提供的上次分支记录技术（</w:t>
+      </w:r>
+      <w:r>
+        <w:t>Last Branch Recording，LBR</w:t>
+      </w:r>
+      <w:r>
+        <w:rPr>
+          <w:rFonts w:hint="eastAsia"/>
+        </w:rPr>
+        <w:t>），可以获取上一次执行分支的记录，从而在系统调用返回时，判断之前是由call指令还是ret指令跳转到系统调用的，若是call指令则是善意的系统调用，否则是恶意的系统调用。</w:t>
       </w:r>
     </w:p>
     <w:p>
@@ -4802,7 +4716,13 @@
         <w:ind w:firstLineChars="200" w:firstLine="480"/>
       </w:pPr>
       <w:r>
-        <w:t>Vasilis Pappas</w:t>
+        <w:t>Ivan Fratri</w:t>
+      </w:r>
+      <w:r>
+        <w:rPr>
+          <w:rFonts w:ascii="Cambria" w:hAnsi="Cambria" w:cs="Cambria"/>
+        </w:rPr>
+        <w:t>ć</w:t>
       </w:r>
       <w:r>
         <w:rPr>
@@ -4814,13 +4734,13 @@
         <w:fldChar w:fldCharType="begin"/>
       </w:r>
       <w:r>
-        <w:instrText xml:space="preserve"> REF _Ref36975704 \r \h  \* MERGEFORMAT </w:instrText>
+        <w:instrText xml:space="preserve"> REF _Ref36977057 \r \h  \* MERGEFORMAT </w:instrText>
       </w:r>
       <w:r>
         <w:fldChar w:fldCharType="separate"/>
       </w:r>
       <w:r>
-        <w:t>[6]</w:t>
+        <w:t>[7]</w:t>
       </w:r>
       <w:r>
         <w:fldChar w:fldCharType="end"/>
@@ -4829,16 +4749,16 @@
         <w:rPr>
           <w:rFonts w:hint="eastAsia"/>
         </w:rPr>
-        <w:t>提出了一种基于异常控制流转移的动态检测方法。利用处理器提供的上次分支记录技术（</w:t>
-      </w:r>
-      <w:r>
-        <w:t>Last Branch Recording，LBR</w:t>
-      </w:r>
-      <w:r>
-        <w:rPr>
-          <w:rFonts w:hint="eastAsia"/>
-        </w:rPr>
-        <w:t>），可以获取上一次执行分支的记录，从而在系统调用返回时，判断之前是由call指令还是ret指令跳转到系统调用的，若是call指令则是善意的系统调用，否则是恶意的系统调用。</w:t>
+        <w:t>提出了六种不同的检测方法来判断一个函数调用是否是恶意的。包括检验栈指针是否在正确的边界内、检查栈上是否有特定函数的入口地址、验证返回地址是否有效（可执行并且前面有call指令）、验证调用栈是否有效、模拟程序执行流程以及特定函数检验（</w:t>
+      </w:r>
+      <w:r>
+        <w:t>VirtaulProtect和LoadLibrary函数</w:t>
+      </w:r>
+      <w:r>
+        <w:rPr>
+          <w:rFonts w:hint="eastAsia"/>
+        </w:rPr>
+        <w:t>）。</w:t>
       </w:r>
     </w:p>
     <w:p>
@@ -4846,81 +4766,11 @@
         <w:ind w:firstLineChars="200" w:firstLine="480"/>
       </w:pPr>
       <w:r>
-        <w:t xml:space="preserve">Ivan </w:t>
-      </w:r>
-      <w:proofErr w:type="spellStart"/>
-      <w:r>
-        <w:t>Fratri</w:t>
-      </w:r>
-      <w:r>
-        <w:rPr>
-          <w:rFonts w:ascii="Cambria" w:hAnsi="Cambria" w:cs="Cambria"/>
-        </w:rPr>
-        <w:t>ć</w:t>
-      </w:r>
-      <w:proofErr w:type="spellEnd"/>
-      <w:r>
-        <w:rPr>
-          <w:rFonts w:hint="eastAsia"/>
-        </w:rPr>
-        <w:t>等人</w:t>
-      </w:r>
-      <w:r>
-        <w:fldChar w:fldCharType="begin"/>
-      </w:r>
-      <w:r>
-        <w:instrText xml:space="preserve"> REF _Ref36977057 \r \h  \* MERGEFORMAT </w:instrText>
-      </w:r>
-      <w:r>
-        <w:fldChar w:fldCharType="separate"/>
-      </w:r>
-      <w:r>
-        <w:t>[7]</w:t>
-      </w:r>
-      <w:r>
-        <w:fldChar w:fldCharType="end"/>
-      </w:r>
-      <w:r>
-        <w:rPr>
-          <w:rFonts w:hint="eastAsia"/>
-        </w:rPr>
-        <w:t>提出了六种不同的检测方法来判断一个函数调用是否是恶意的。包括检验栈指针是否在正确的边界内、检查栈上是否有特定函数的入口地址、验证返回地址是否有效（可执行并且前面有call指令）、验证调用栈是否有效、模拟程序执行流程以及特定函数检验（</w:t>
-      </w:r>
-      <w:proofErr w:type="spellStart"/>
-      <w:r>
-        <w:t>VirtaulProtect</w:t>
-      </w:r>
-      <w:proofErr w:type="spellEnd"/>
-      <w:r>
-        <w:t>和</w:t>
-      </w:r>
-      <w:proofErr w:type="spellStart"/>
-      <w:r>
-        <w:t>LoadLibrary</w:t>
-      </w:r>
-      <w:proofErr w:type="spellEnd"/>
-      <w:r>
-        <w:t>函数</w:t>
-      </w:r>
-      <w:r>
-        <w:rPr>
-          <w:rFonts w:hint="eastAsia"/>
-        </w:rPr>
-        <w:t>）。</w:t>
-      </w:r>
-    </w:p>
-    <w:p>
-      <w:pPr>
-        <w:ind w:firstLineChars="200" w:firstLine="480"/>
-      </w:pPr>
-      <w:proofErr w:type="spellStart"/>
-      <w:r>
         <w:rPr>
           <w:rFonts w:hint="eastAsia"/>
         </w:rPr>
         <w:t>Yueqiang</w:t>
       </w:r>
-      <w:proofErr w:type="spellEnd"/>
       <w:r>
         <w:t xml:space="preserve"> Cheng</w:t>
       </w:r>
@@ -4988,13 +4838,8 @@
         <w:t>程序动态运行时获取控制流的转移信息，从而判断是否受到ROP攻击。然而外部监控的方法会带来很大的性能开销，并且</w:t>
       </w:r>
       <w:r>
-        <w:t xml:space="preserve">Nicholas </w:t>
-      </w:r>
-      <w:proofErr w:type="spellStart"/>
-      <w:r>
-        <w:t>Carlini</w:t>
-      </w:r>
-      <w:proofErr w:type="spellEnd"/>
+        <w:t>Nicholas Carlini</w:t>
+      </w:r>
       <w:r>
         <w:rPr>
           <w:rFonts w:hint="eastAsia"/>
@@ -5008,42 +4853,14 @@
         <w:rPr>
           <w:rFonts w:hint="eastAsia"/>
         </w:rPr>
-        <w:t>已经对</w:t>
-      </w:r>
-      <w:proofErr w:type="spellStart"/>
-      <w:r>
-        <w:rPr>
-          <w:rFonts w:hint="eastAsia"/>
-        </w:rPr>
-        <w:t>kBouncer</w:t>
-      </w:r>
-      <w:proofErr w:type="spellEnd"/>
-      <w:r>
-        <w:rPr>
-          <w:rFonts w:hint="eastAsia"/>
-        </w:rPr>
-        <w:t>和</w:t>
-      </w:r>
-      <w:proofErr w:type="spellStart"/>
-      <w:r>
-        <w:rPr>
-          <w:rFonts w:hint="eastAsia"/>
-        </w:rPr>
-        <w:t>ROPecker</w:t>
-      </w:r>
-      <w:proofErr w:type="spellEnd"/>
-      <w:r>
-        <w:rPr>
-          <w:rFonts w:hint="eastAsia"/>
-        </w:rPr>
-        <w:t>两种防御方法提出了破解的思路及实现方法。</w:t>
+        <w:t>已经对kBouncer和ROPecker两种防御方法提出了破解的思路及实现方法。</w:t>
       </w:r>
     </w:p>
     <w:p>
       <w:pPr>
         <w:pStyle w:val="33"/>
       </w:pPr>
-      <w:bookmarkStart w:id="26" w:name="_Toc38138562"/>
+      <w:bookmarkStart w:id="26" w:name="_Toc38202847"/>
       <w:r>
         <w:rPr>
           <w:rFonts w:hint="eastAsia"/>
@@ -5153,13 +4970,8 @@
         </w:rPr>
         <w:t>存在许多的局限使得它无法处理许多可执行文件。</w:t>
       </w:r>
-      <w:proofErr w:type="spellStart"/>
-      <w:r>
-        <w:t>Ruoyu</w:t>
-      </w:r>
-      <w:proofErr w:type="spellEnd"/>
-      <w:r>
-        <w:t xml:space="preserve"> Wang</w:t>
+      <w:r>
+        <w:t>Ruoyu Wang</w:t>
       </w:r>
       <w:r>
         <w:rPr>
@@ -5201,29 +5013,8 @@
         <w:t>U</w:t>
       </w:r>
       <w:r>
-        <w:t>roboros工具提供的二次汇编方法的基础上进行完善，实现了一个完成度更高的工具</w:t>
-      </w:r>
-      <w:proofErr w:type="spellStart"/>
-      <w:r>
-        <w:t>Ramblr</w:t>
-      </w:r>
-      <w:proofErr w:type="spellEnd"/>
-      <w:r>
-        <w:t>。</w:t>
-      </w:r>
-      <w:proofErr w:type="spellStart"/>
-      <w:r>
-        <w:t>Ramblr</w:t>
-      </w:r>
-      <w:proofErr w:type="spellEnd"/>
-      <w:r>
-        <w:t>使用二进制分析框架</w:t>
-      </w:r>
-      <w:proofErr w:type="spellStart"/>
-      <w:r>
-        <w:t>angr</w:t>
-      </w:r>
-      <w:proofErr w:type="spellEnd"/>
+        <w:t>roboros工具提供的二次汇编方法的基础上进行完善，实现了一个完成度更高的工具Ramblr。Ramblr使用二进制分析框架angr</w:t>
+      </w:r>
       <w:r>
         <w:fldChar w:fldCharType="begin"/>
       </w:r>
@@ -5240,15 +5031,7 @@
         <w:fldChar w:fldCharType="end"/>
       </w:r>
       <w:r>
-        <w:t>来进行控制流图（Control Flow Graph，CFG）恢复，并封装为了</w:t>
-      </w:r>
-      <w:proofErr w:type="spellStart"/>
-      <w:r>
-        <w:t>angr</w:t>
-      </w:r>
-      <w:proofErr w:type="spellEnd"/>
-      <w:r>
-        <w:t>的子模块。相较</w:t>
+        <w:t>来进行控制流图（Control Flow Graph，CFG）恢复，并封装为了angr的子模块。相较</w:t>
       </w:r>
       <w:r>
         <w:rPr>
@@ -5257,15 +5040,7 @@
         <w:t>U</w:t>
       </w:r>
       <w:r>
-        <w:t>roboros，</w:t>
-      </w:r>
-      <w:proofErr w:type="spellStart"/>
-      <w:r>
-        <w:t>Ramblr</w:t>
-      </w:r>
-      <w:proofErr w:type="spellEnd"/>
-      <w:r>
-        <w:t>具有更高的成功率和很好</w:t>
+        <w:t>roboros，Ramblr具有更高的成功率和很好</w:t>
       </w:r>
       <w:r>
         <w:rPr>
@@ -5274,22 +5049,14 @@
         <w:t>的</w:t>
       </w:r>
       <w:r>
-        <w:t>可拓展性，所以本文的ROP攻击防御方法基于</w:t>
-      </w:r>
-      <w:proofErr w:type="spellStart"/>
-      <w:r>
-        <w:t>Ramblr</w:t>
-      </w:r>
-      <w:proofErr w:type="spellEnd"/>
-      <w:r>
-        <w:t>进行实现。</w:t>
+        <w:t>可拓展性，所以本文的ROP攻击防御方法基于Ramblr进行实现。</w:t>
       </w:r>
     </w:p>
     <w:p>
       <w:pPr>
         <w:pStyle w:val="22"/>
       </w:pPr>
-      <w:bookmarkStart w:id="28" w:name="_Toc38138563"/>
+      <w:bookmarkStart w:id="28" w:name="_Toc38202848"/>
       <w:r>
         <w:rPr>
           <w:rFonts w:hint="eastAsia"/>
@@ -5348,35 +5115,7 @@
         <w:rPr>
           <w:rFonts w:hint="eastAsia"/>
         </w:rPr>
-        <w:t>第三：本文使用</w:t>
-      </w:r>
-      <w:proofErr w:type="spellStart"/>
-      <w:r>
-        <w:rPr>
-          <w:rFonts w:hint="eastAsia"/>
-        </w:rPr>
-        <w:t>linux</w:t>
-      </w:r>
-      <w:proofErr w:type="spellEnd"/>
-      <w:r>
-        <w:rPr>
-          <w:rFonts w:hint="eastAsia"/>
-        </w:rPr>
-        <w:t>的</w:t>
-      </w:r>
-      <w:proofErr w:type="spellStart"/>
-      <w:r>
-        <w:rPr>
-          <w:rFonts w:hint="eastAsia"/>
-        </w:rPr>
-        <w:t>coreutils</w:t>
-      </w:r>
-      <w:proofErr w:type="spellEnd"/>
-      <w:r>
-        <w:rPr>
-          <w:rFonts w:hint="eastAsia"/>
-        </w:rPr>
-        <w:t>工具包作为测试样本，结果表明经二次汇编处理之后的程序较原始程序在大小上小近x</w:t>
+        <w:t>第三：本文使用linux的coreutils工具包作为测试样本，结果表明经二次汇编处理之后的程序较原始程序在大小上小近x</w:t>
       </w:r>
       <w:r>
         <w:t>x%</w:t>
@@ -5388,7 +5127,6 @@
         <w:t>，在性能开销上</w:t>
       </w:r>
       <w:commentRangeStart w:id="29"/>
-      <w:proofErr w:type="spellStart"/>
       <w:r>
         <w:rPr>
           <w:rFonts w:hint="eastAsia"/>
@@ -5399,7 +5137,6 @@
         <w:t>xxxx</w:t>
       </w:r>
       <w:commentRangeEnd w:id="29"/>
-      <w:proofErr w:type="spellEnd"/>
       <w:r>
         <w:rPr>
           <w:rStyle w:val="af7"/>
@@ -5411,7 +5148,7 @@
       <w:pPr>
         <w:pStyle w:val="22"/>
       </w:pPr>
-      <w:bookmarkStart w:id="30" w:name="_Toc38138564"/>
+      <w:bookmarkStart w:id="30" w:name="_Toc38202849"/>
       <w:r>
         <w:rPr>
           <w:rFonts w:hint="eastAsia"/>
@@ -5532,7 +5269,7 @@
       <w:pPr>
         <w:pStyle w:val="111"/>
       </w:pPr>
-      <w:bookmarkStart w:id="32" w:name="_Toc38138565"/>
+      <w:bookmarkStart w:id="32" w:name="_Toc38202850"/>
       <w:r>
         <w:rPr>
           <w:rFonts w:hint="eastAsia"/>
@@ -5563,7 +5300,7 @@
       <w:pPr>
         <w:pStyle w:val="22"/>
       </w:pPr>
-      <w:bookmarkStart w:id="34" w:name="_Toc38138566"/>
+      <w:bookmarkStart w:id="34" w:name="_Toc38202851"/>
       <w:r>
         <w:rPr>
           <w:rFonts w:hint="eastAsia"/>
@@ -5601,7 +5338,7 @@
       <w:pPr>
         <w:pStyle w:val="33"/>
       </w:pPr>
-      <w:bookmarkStart w:id="36" w:name="_Toc38138567"/>
+      <w:bookmarkStart w:id="36" w:name="_Toc38202852"/>
       <w:r>
         <w:rPr>
           <w:rFonts w:hint="eastAsia"/>
@@ -6056,21 +5793,7 @@
         <w:rPr>
           <w:rFonts w:hint="eastAsia"/>
         </w:rPr>
-        <w:t>之后该项技术得到了广泛的认可。第二项将介绍的技术是返回到共享库（Return-to-</w:t>
-      </w:r>
-      <w:proofErr w:type="spellStart"/>
-      <w:r>
-        <w:rPr>
-          <w:rFonts w:hint="eastAsia"/>
-        </w:rPr>
-        <w:t>libc</w:t>
-      </w:r>
-      <w:proofErr w:type="spellEnd"/>
-      <w:r>
-        <w:rPr>
-          <w:rFonts w:hint="eastAsia"/>
-        </w:rPr>
-        <w:t>），它被视为面向返回编程的前身，与其有很多相似之处，并且也是基于代码重用的技术，但它的通用性要差一点。</w:t>
+        <w:t>之后该项技术得到了广泛的认可。第二项将介绍的技术是返回到共享库（Return-to-libc），它被视为面向返回编程的前身，与其有很多相似之处，并且也是基于代码重用的技术，但它的通用性要差一点。</w:t>
       </w:r>
     </w:p>
     <w:p>
@@ -6154,57 +5877,25 @@
         <w:rPr>
           <w:rFonts w:hint="eastAsia"/>
         </w:rPr>
-        <w:t>所示，我们将堆栈上的返回地址覆盖为</w:t>
-      </w:r>
-      <w:proofErr w:type="spellStart"/>
-      <w:r>
-        <w:rPr>
-          <w:rFonts w:hint="eastAsia"/>
-        </w:rPr>
-        <w:t>jmp</w:t>
-      </w:r>
-      <w:proofErr w:type="spellEnd"/>
+        <w:t>所示，我们将堆栈上的返回地址覆盖为jmp</w:t>
+      </w:r>
       <w:r>
         <w:t xml:space="preserve"> </w:t>
       </w:r>
-      <w:proofErr w:type="spellStart"/>
-      <w:r>
-        <w:rPr>
-          <w:rFonts w:hint="eastAsia"/>
-        </w:rPr>
-        <w:t>esp</w:t>
-      </w:r>
-      <w:proofErr w:type="spellEnd"/>
-      <w:r>
-        <w:rPr>
-          <w:rFonts w:hint="eastAsia"/>
-        </w:rPr>
-        <w:t>指令所在的地址，在程序执行到函数返回时，使用栈上新的返回地址，执行</w:t>
-      </w:r>
-      <w:proofErr w:type="spellStart"/>
-      <w:r>
-        <w:rPr>
-          <w:rFonts w:hint="eastAsia"/>
-        </w:rPr>
-        <w:t>jmp</w:t>
-      </w:r>
-      <w:proofErr w:type="spellEnd"/>
+      <w:r>
+        <w:rPr>
+          <w:rFonts w:hint="eastAsia"/>
+        </w:rPr>
+        <w:t>esp指令所在的地址，在程序执行到函数返回时，使用栈上新的返回地址，执行jmp</w:t>
+      </w:r>
       <w:r>
         <w:t xml:space="preserve"> </w:t>
       </w:r>
-      <w:proofErr w:type="spellStart"/>
-      <w:r>
-        <w:rPr>
-          <w:rFonts w:hint="eastAsia"/>
-        </w:rPr>
-        <w:t>esp</w:t>
-      </w:r>
-      <w:proofErr w:type="spellEnd"/>
-      <w:r>
-        <w:rPr>
-          <w:rFonts w:hint="eastAsia"/>
-        </w:rPr>
-        <w:t>指令，跳转到栈顶元素所处地址，即shellcode。</w:t>
+      <w:r>
+        <w:rPr>
+          <w:rFonts w:hint="eastAsia"/>
+        </w:rPr>
+        <w:t>esp指令，跳转到栈顶元素所处地址，即shellcode。</w:t>
       </w:r>
     </w:p>
     <w:p>
@@ -6303,13 +5994,8 @@
         <w:t>是面向返回编程的前身，并且是最早发现的代码重用攻击之一，它由</w:t>
       </w:r>
       <w:r>
-        <w:t xml:space="preserve">Alexander </w:t>
-      </w:r>
-      <w:proofErr w:type="spellStart"/>
-      <w:r>
-        <w:t>Peslyak</w:t>
-      </w:r>
-      <w:proofErr w:type="spellEnd"/>
+        <w:t>Alexander Peslyak</w:t>
+      </w:r>
       <w:r>
         <w:rPr>
           <w:rFonts w:hint="eastAsia"/>
@@ -6353,21 +6039,7 @@
         <w:rPr>
           <w:rFonts w:hint="eastAsia"/>
         </w:rPr>
-        <w:t>。返回到共享库攻击通过调用共享库中已经存在的函数来绕过堆栈不可执行的安全措施，它和将攻击者编写的代码压入堆栈并执行的堆栈粉碎技术不同。C的标准共享库是一个寻找现有函数十分方便的地方，其中包含许多不同功能的函数，并且被不同的应用程序广泛使用。这也是为什么返回到共享库技术被命名为Return-to-</w:t>
-      </w:r>
-      <w:proofErr w:type="spellStart"/>
-      <w:r>
-        <w:rPr>
-          <w:rFonts w:hint="eastAsia"/>
-        </w:rPr>
-        <w:t>libc</w:t>
-      </w:r>
-      <w:proofErr w:type="spellEnd"/>
-      <w:r>
-        <w:rPr>
-          <w:rFonts w:hint="eastAsia"/>
-        </w:rPr>
-        <w:t>的原因，其中的字母c代表的就是c语言。利用这项技术的一个很大的限制就是我们只能在漏洞利用中调用已经存在的</w:t>
+        <w:t>。返回到共享库攻击通过调用共享库中已经存在的函数来绕过堆栈不可执行的安全措施，它和将攻击者编写的代码压入堆栈并执行的堆栈粉碎技术不同。C的标准共享库是一个寻找现有函数十分方便的地方，其中包含许多不同功能的函数，并且被不同的应用程序广泛使用。这也是为什么返回到共享库技术被命名为Return-to-libc的原因，其中的字母c代表的就是c语言。利用这项技术的一个很大的限制就是我们只能在漏洞利用中调用已经存在的</w:t>
       </w:r>
       <w:r>
         <w:rPr>
@@ -6487,7 +6159,7 @@
       <w:pPr>
         <w:pStyle w:val="33"/>
       </w:pPr>
-      <w:bookmarkStart w:id="37" w:name="_Toc38138568"/>
+      <w:bookmarkStart w:id="37" w:name="_Toc38202853"/>
       <w:r>
         <w:rPr>
           <w:rFonts w:hint="eastAsia"/>
@@ -6546,21 +6218,7 @@
         <w:rPr>
           <w:rFonts w:hint="eastAsia"/>
         </w:rPr>
-        <w:t>是一条或多条指令组成的指令片段，并且以返回指令（</w:t>
-      </w:r>
-      <w:proofErr w:type="spellStart"/>
-      <w:r>
-        <w:rPr>
-          <w:rFonts w:hint="eastAsia"/>
-        </w:rPr>
-        <w:t>retn</w:t>
-      </w:r>
-      <w:proofErr w:type="spellEnd"/>
-      <w:r>
-        <w:rPr>
-          <w:rFonts w:hint="eastAsia"/>
-        </w:rPr>
-        <w:t>）结束。通过将gadgets组合放到堆栈上，可以实现不同的功能，其中不同的gadgets组合成为ROP链（ROP-chain）。图2</w:t>
+        <w:t>是一条或多条指令组成的指令片段，并且以返回指令（retn）结束。通过将gadgets组合放到堆栈上，可以实现不同的功能，其中不同的gadgets组合成为ROP链（ROP-chain）。图2</w:t>
       </w:r>
       <w:r>
         <w:t>-5</w:t>
@@ -6569,49 +6227,7 @@
         <w:rPr>
           <w:rFonts w:hint="eastAsia"/>
         </w:rPr>
-        <w:t>是一个简单ROP链的示例，它的功能是将寄存器</w:t>
-      </w:r>
-      <w:proofErr w:type="spellStart"/>
-      <w:r>
-        <w:rPr>
-          <w:rFonts w:hint="eastAsia"/>
-        </w:rPr>
-        <w:t>eax</w:t>
-      </w:r>
-      <w:proofErr w:type="spellEnd"/>
-      <w:r>
-        <w:rPr>
-          <w:rFonts w:hint="eastAsia"/>
-        </w:rPr>
-        <w:t>和</w:t>
-      </w:r>
-      <w:proofErr w:type="spellStart"/>
-      <w:r>
-        <w:rPr>
-          <w:rFonts w:hint="eastAsia"/>
-        </w:rPr>
-        <w:t>edx</w:t>
-      </w:r>
-      <w:proofErr w:type="spellEnd"/>
-      <w:r>
-        <w:rPr>
-          <w:rFonts w:hint="eastAsia"/>
-        </w:rPr>
-        <w:t>清零，然后将</w:t>
-      </w:r>
-      <w:proofErr w:type="spellStart"/>
-      <w:r>
-        <w:rPr>
-          <w:rFonts w:hint="eastAsia"/>
-        </w:rPr>
-        <w:t>eax</w:t>
-      </w:r>
-      <w:proofErr w:type="spellEnd"/>
-      <w:r>
-        <w:rPr>
-          <w:rFonts w:hint="eastAsia"/>
-        </w:rPr>
-        <w:t>加</w:t>
+        <w:t>是一个简单ROP链的示例，它的功能是将寄存器eax和edx清零，然后将eax加</w:t>
       </w:r>
       <w:r>
         <w:t>3</w:t>
@@ -6620,49 +6236,7 @@
         <w:rPr>
           <w:rFonts w:hint="eastAsia"/>
         </w:rPr>
-        <w:t>，</w:t>
-      </w:r>
-      <w:proofErr w:type="spellStart"/>
-      <w:r>
-        <w:rPr>
-          <w:rFonts w:hint="eastAsia"/>
-        </w:rPr>
-        <w:t>edx</w:t>
-      </w:r>
-      <w:proofErr w:type="spellEnd"/>
-      <w:r>
-        <w:rPr>
-          <w:rFonts w:hint="eastAsia"/>
-        </w:rPr>
-        <w:t>加2，并把</w:t>
-      </w:r>
-      <w:proofErr w:type="spellStart"/>
-      <w:r>
-        <w:rPr>
-          <w:rFonts w:hint="eastAsia"/>
-        </w:rPr>
-        <w:t>edx</w:t>
-      </w:r>
-      <w:proofErr w:type="spellEnd"/>
-      <w:r>
-        <w:rPr>
-          <w:rFonts w:hint="eastAsia"/>
-        </w:rPr>
-        <w:t>的值加在</w:t>
-      </w:r>
-      <w:proofErr w:type="spellStart"/>
-      <w:r>
-        <w:rPr>
-          <w:rFonts w:hint="eastAsia"/>
-        </w:rPr>
-        <w:t>eax</w:t>
-      </w:r>
-      <w:proofErr w:type="spellEnd"/>
-      <w:r>
-        <w:rPr>
-          <w:rFonts w:hint="eastAsia"/>
-        </w:rPr>
-        <w:t>上。</w:t>
+        <w:t>，edx加2，并把edx的值加在eax上。</w:t>
       </w:r>
     </w:p>
     <w:p>
@@ -6754,21 +6328,7 @@
         <w:rPr>
           <w:rFonts w:hint="eastAsia"/>
         </w:rPr>
-        <w:t>通过返回指令可以将每个gadgets链接在一起。当返回指令执行时，会将栈顶的元素弹出并跳转到元素值所在位置，在ROP链中，则会跳转到下一条指令的地址。建立ROP链时，有一些非常有用的gadgets。例如异或指令</w:t>
-      </w:r>
-      <w:proofErr w:type="spellStart"/>
-      <w:r>
-        <w:rPr>
-          <w:rFonts w:hint="eastAsia"/>
-        </w:rPr>
-        <w:t>xor</w:t>
-      </w:r>
-      <w:proofErr w:type="spellEnd"/>
-      <w:r>
-        <w:rPr>
-          <w:rFonts w:hint="eastAsia"/>
-        </w:rPr>
-        <w:t>，当我们需要将寄存器清零但又要避免空字节时就可以用异或指令将寄存器自身异或，达到清零的目的；还有就是pop指令，它可以将栈顶的值弹出并放入寄存器中。</w:t>
+        <w:t>通过返回指令可以将每个gadgets链接在一起。当返回指令执行时，会将栈顶的元素弹出并跳转到元素值所在位置，在ROP链中，则会跳转到下一条指令的地址。建立ROP链时，有一些非常有用的gadgets。例如异或指令xor，当我们需要将寄存器清零但又要避免空字节时就可以用异或指令将寄存器自身异或，达到清零的目的；还有就是pop指令，它可以将栈顶的值弹出并放入寄存器中。</w:t>
       </w:r>
     </w:p>
     <w:p>
@@ -6806,30 +6366,11 @@
           <w:rFonts w:hint="eastAsia"/>
         </w:rPr>
         <w:lastRenderedPageBreak/>
-        <w:t>何构造ROP链，通过对二进制文件及其导入的共享库进行静态分析，可以找到gadgets。在寻找gadgets时，应避免一些特殊值，如空字节（0x0）、换行符（0xA）和回车符（0xD）。因为这些值代表了C语言中字符串的结束，这导致当我们在利用像</w:t>
-      </w:r>
-      <w:proofErr w:type="spellStart"/>
-      <w:r>
-        <w:rPr>
-          <w:rFonts w:hint="eastAsia"/>
-        </w:rPr>
-        <w:t>strcpy</w:t>
-      </w:r>
-      <w:proofErr w:type="spellEnd"/>
-      <w:r>
-        <w:rPr>
-          <w:rFonts w:hint="eastAsia"/>
-        </w:rPr>
-        <w:t>之类的函数时，导入的ROP链会被提前解析结束。在通过静态分析查找gadgets时，我们应寻找返回指令（0xC3），并从返回指令处向前构建gadgets，直到达到了不希望出现的指令或gadgets预定的最大长度为止。在寻找gadgets时，最好先将其构建的尽可能长，然后将其拆分为多个小的gadget。例如如果需要构造“a</w:t>
-      </w:r>
-      <w:r>
-        <w:t xml:space="preserve">; b; c; </w:t>
-      </w:r>
-      <w:proofErr w:type="spellStart"/>
-      <w:r>
-        <w:t>retn</w:t>
-      </w:r>
-      <w:proofErr w:type="spellEnd"/>
+        <w:t>何构造ROP链，通过对二进制文件及其导入的共享库进行静态分析，可以找到gadgets。在寻找gadgets时，应避免一些特殊值，如空字节（0x0）、换行符（0xA）和回车符（0xD）。因为这些值代表了C语言中字符串的结束，这导致当我们在利用像strcpy之类的函数时，导入的ROP链会被提前解析结束。在通过静态分析查找gadgets时，我们应寻找返回指令（0xC3），并从返回指令处向前构建gadgets，直到达到了不希望出现的指令或gadgets预定的最大长度为止。在寻找gadgets时，最好先将其构建的尽可能长，然后将其拆分为多个小的gadget。例如如果需要构造“a</w:t>
+      </w:r>
+      <w:r>
+        <w:t>; b; c; retn</w:t>
+      </w:r>
       <w:r>
         <w:rPr>
           <w:rFonts w:hint="eastAsia"/>
@@ -6837,13 +6378,8 @@
         <w:t>”这样的gadgets，那么从逻辑上讲，也可以将其分隔成“a</w:t>
       </w:r>
       <w:r>
-        <w:t xml:space="preserve">; b; </w:t>
-      </w:r>
-      <w:proofErr w:type="spellStart"/>
-      <w:r>
-        <w:t>retn</w:t>
-      </w:r>
-      <w:proofErr w:type="spellEnd"/>
+        <w:t>; b; retn</w:t>
+      </w:r>
       <w:r>
         <w:rPr>
           <w:rFonts w:hint="eastAsia"/>
@@ -6851,20 +6387,14 @@
         <w:t>”和“c</w:t>
       </w:r>
       <w:r>
-        <w:t xml:space="preserve">; </w:t>
-      </w:r>
-      <w:proofErr w:type="spellStart"/>
-      <w:r>
-        <w:t>retn</w:t>
-      </w:r>
-      <w:proofErr w:type="spellEnd"/>
+        <w:t>; retn</w:t>
+      </w:r>
       <w:r>
         <w:rPr>
           <w:rFonts w:hint="eastAsia"/>
         </w:rPr>
         <w:t>”两个小的gadgets。</w:t>
       </w:r>
-      <w:proofErr w:type="spellStart"/>
       <w:r>
         <w:t>S</w:t>
       </w:r>
@@ -6872,14 +6402,7 @@
         <w:rPr>
           <w:rFonts w:hint="eastAsia"/>
         </w:rPr>
-        <w:t>hacham</w:t>
-      </w:r>
-      <w:proofErr w:type="spellEnd"/>
-      <w:r>
-        <w:rPr>
-          <w:rFonts w:hint="eastAsia"/>
-        </w:rPr>
-        <w:t>提出了一种算法</w:t>
+        <w:t>hacham提出了一种算法</w:t>
       </w:r>
       <w:r>
         <w:fldChar w:fldCharType="begin"/>
@@ -7016,35 +6539,7 @@
         <w:rPr>
           <w:rFonts w:hint="eastAsia"/>
         </w:rPr>
-        <w:t>通过这种方法我们可以查找出更多可利用的gadgets，从而使面向返回编程的功能更加强大。现在已经有许多成熟的gadgets搜索工具可以直接使用，比如</w:t>
-      </w:r>
-      <w:proofErr w:type="spellStart"/>
-      <w:r>
-        <w:rPr>
-          <w:rFonts w:hint="eastAsia"/>
-        </w:rPr>
-        <w:t>ROPgadget</w:t>
-      </w:r>
-      <w:proofErr w:type="spellEnd"/>
-      <w:r>
-        <w:rPr>
-          <w:rFonts w:hint="eastAsia"/>
-        </w:rPr>
-        <w:t>、</w:t>
-      </w:r>
-      <w:proofErr w:type="spellStart"/>
-      <w:r>
-        <w:rPr>
-          <w:rFonts w:hint="eastAsia"/>
-        </w:rPr>
-        <w:t>ROPGenerator</w:t>
-      </w:r>
-      <w:proofErr w:type="spellEnd"/>
-      <w:r>
-        <w:rPr>
-          <w:rFonts w:hint="eastAsia"/>
-        </w:rPr>
-        <w:t>等。</w:t>
+        <w:t>通过这种方法我们可以查找出更多可利用的gadgets，从而使面向返回编程的功能更加强大。现在已经有许多成熟的gadgets搜索工具可以直接使用，比如ROPgadget、ROPGenerator等。</w:t>
       </w:r>
     </w:p>
     <w:p>
@@ -7102,100 +6597,20 @@
         <w:rPr>
           <w:rFonts w:hint="eastAsia"/>
         </w:rPr>
-        <w:t>h实现，通过系统调用号来区分入口函数。这里我们要利用的是</w:t>
-      </w:r>
-      <w:proofErr w:type="spellStart"/>
-      <w:r>
-        <w:rPr>
-          <w:rFonts w:hint="eastAsia"/>
-        </w:rPr>
-        <w:t>execve</w:t>
-      </w:r>
-      <w:proofErr w:type="spellEnd"/>
-      <w:r>
-        <w:rPr>
-          <w:rFonts w:hint="eastAsia"/>
-        </w:rPr>
-        <w:t>函数获取shell，那么系统调用号就是0xb，其输入的参数为字符串“/</w:t>
-      </w:r>
-      <w:r>
-        <w:t>bin/</w:t>
-      </w:r>
-      <w:proofErr w:type="spellStart"/>
-      <w:r>
-        <w:t>sh</w:t>
-      </w:r>
-      <w:proofErr w:type="spellEnd"/>
-      <w:r>
-        <w:rPr>
-          <w:rFonts w:hint="eastAsia"/>
-        </w:rPr>
-        <w:t>”以及两个空值即0。所以需要控制寄存器</w:t>
-      </w:r>
-      <w:proofErr w:type="spellStart"/>
-      <w:r>
-        <w:rPr>
-          <w:rFonts w:hint="eastAsia"/>
-        </w:rPr>
-        <w:t>eax</w:t>
-      </w:r>
-      <w:proofErr w:type="spellEnd"/>
-      <w:r>
-        <w:rPr>
-          <w:rFonts w:hint="eastAsia"/>
-        </w:rPr>
-        <w:t>、</w:t>
-      </w:r>
-      <w:proofErr w:type="spellStart"/>
-      <w:r>
-        <w:rPr>
-          <w:rFonts w:hint="eastAsia"/>
-        </w:rPr>
-        <w:t>edx</w:t>
-      </w:r>
-      <w:proofErr w:type="spellEnd"/>
-      <w:r>
-        <w:rPr>
-          <w:rFonts w:hint="eastAsia"/>
-        </w:rPr>
-        <w:t>、</w:t>
-      </w:r>
-      <w:proofErr w:type="spellStart"/>
-      <w:r>
-        <w:rPr>
-          <w:rFonts w:hint="eastAsia"/>
-        </w:rPr>
-        <w:t>ecx</w:t>
-      </w:r>
-      <w:proofErr w:type="spellEnd"/>
-      <w:r>
-        <w:rPr>
-          <w:rFonts w:hint="eastAsia"/>
-        </w:rPr>
-        <w:t>和</w:t>
-      </w:r>
-      <w:proofErr w:type="spellStart"/>
-      <w:r>
-        <w:rPr>
-          <w:rFonts w:hint="eastAsia"/>
-        </w:rPr>
-        <w:t>edx</w:t>
-      </w:r>
-      <w:proofErr w:type="spellEnd"/>
-      <w:r>
-        <w:rPr>
-          <w:rFonts w:hint="eastAsia"/>
-        </w:rPr>
-        <w:t>分别为0xb、字符串“/</w:t>
-      </w:r>
-      <w:r>
-        <w:t>bin/</w:t>
-      </w:r>
-      <w:proofErr w:type="spellStart"/>
-      <w:r>
-        <w:t>sh</w:t>
-      </w:r>
-      <w:proofErr w:type="spellEnd"/>
+        <w:t>h实现，通过系统调用号来区分入口函数。这里我们要利用的是execve函数获取shell，那么系统调用号就是0xb，其输入的参数为字符串“/</w:t>
+      </w:r>
+      <w:r>
+        <w:t>bin/sh</w:t>
+      </w:r>
+      <w:r>
+        <w:rPr>
+          <w:rFonts w:hint="eastAsia"/>
+        </w:rPr>
+        <w:t>”以及两个空值即0。所以需要控制寄存器eax、edx、ecx和edx分别为0xb、字符串“/</w:t>
+      </w:r>
+      <w:r>
+        <w:t>bin/sh</w:t>
+      </w:r>
       <w:r>
         <w:rPr>
           <w:rFonts w:hint="eastAsia"/>
@@ -7310,92 +6725,20 @@
       <w:r>
         <w:t xml:space="preserve"> </w:t>
       </w:r>
-      <w:proofErr w:type="spellStart"/>
-      <w:r>
-        <w:rPr>
-          <w:rFonts w:hint="eastAsia"/>
-        </w:rPr>
-        <w:t>eax</w:t>
-      </w:r>
-      <w:proofErr w:type="spellEnd"/>
-      <w:r>
-        <w:rPr>
-          <w:rFonts w:hint="eastAsia"/>
-        </w:rPr>
-        <w:t>； ret”指令的地址覆盖返回地址，并在其后附上0xb，当控制流执行到“pop</w:t>
+      <w:r>
+        <w:rPr>
+          <w:rFonts w:hint="eastAsia"/>
+        </w:rPr>
+        <w:t>eax； ret”指令的地址覆盖返回地址，并在其后附上0xb，当控制流执行到“pop</w:t>
       </w:r>
       <w:r>
         <w:t xml:space="preserve"> </w:t>
       </w:r>
-      <w:proofErr w:type="spellStart"/>
-      <w:r>
-        <w:rPr>
-          <w:rFonts w:hint="eastAsia"/>
-        </w:rPr>
-        <w:t>eax</w:t>
-      </w:r>
-      <w:proofErr w:type="spellEnd"/>
-      <w:r>
-        <w:rPr>
-          <w:rFonts w:hint="eastAsia"/>
-        </w:rPr>
-        <w:t>”指令时，弹出的栈顶元素即0xb，达到控制寄存器</w:t>
-      </w:r>
-      <w:proofErr w:type="spellStart"/>
-      <w:r>
-        <w:rPr>
-          <w:rFonts w:hint="eastAsia"/>
-        </w:rPr>
-        <w:t>eax</w:t>
-      </w:r>
-      <w:proofErr w:type="spellEnd"/>
-      <w:r>
-        <w:rPr>
-          <w:rFonts w:hint="eastAsia"/>
-        </w:rPr>
-        <w:t>的值的目的。此后的内容同理，控制寄存器</w:t>
-      </w:r>
-      <w:proofErr w:type="spellStart"/>
-      <w:r>
-        <w:rPr>
-          <w:rFonts w:hint="eastAsia"/>
-        </w:rPr>
-        <w:t>edx</w:t>
-      </w:r>
-      <w:proofErr w:type="spellEnd"/>
-      <w:r>
-        <w:rPr>
-          <w:rFonts w:hint="eastAsia"/>
-        </w:rPr>
-        <w:t>、</w:t>
-      </w:r>
-      <w:proofErr w:type="spellStart"/>
-      <w:r>
-        <w:rPr>
-          <w:rFonts w:hint="eastAsia"/>
-        </w:rPr>
-        <w:t>ecx</w:t>
-      </w:r>
-      <w:proofErr w:type="spellEnd"/>
-      <w:r>
-        <w:rPr>
-          <w:rFonts w:hint="eastAsia"/>
-        </w:rPr>
-        <w:t>和</w:t>
-      </w:r>
-      <w:proofErr w:type="spellStart"/>
-      <w:r>
-        <w:rPr>
-          <w:rFonts w:hint="eastAsia"/>
-        </w:rPr>
-        <w:t>ebx</w:t>
-      </w:r>
-      <w:proofErr w:type="spellEnd"/>
-      <w:r>
-        <w:rPr>
-          <w:rFonts w:hint="eastAsia"/>
-        </w:rPr>
-        <w:t>，并最终返回到int</w:t>
+      <w:r>
+        <w:rPr>
+          <w:rFonts w:hint="eastAsia"/>
+        </w:rPr>
+        <w:t>eax”指令时，弹出的栈顶元素即0xb，达到控制寄存器eax的值的目的。此后的内容同理，控制寄存器edx、ecx和ebx，并最终返回到int</w:t>
       </w:r>
       <w:r>
         <w:t xml:space="preserve"> 80</w:t>
@@ -7404,28 +6747,14 @@
         <w:rPr>
           <w:rFonts w:hint="eastAsia"/>
         </w:rPr>
-        <w:t>h处，执行</w:t>
-      </w:r>
-      <w:proofErr w:type="spellStart"/>
-      <w:r>
-        <w:rPr>
-          <w:rFonts w:hint="eastAsia"/>
-        </w:rPr>
-        <w:t>execve</w:t>
-      </w:r>
-      <w:proofErr w:type="spellEnd"/>
-      <w:r>
-        <w:rPr>
-          <w:rFonts w:hint="eastAsia"/>
-        </w:rPr>
-        <w:t>函数并获取shell。通过这个实例，可以更加直观的了解ROP链的工作原理。</w:t>
+        <w:t>h处，执行execve函数并获取shell。通过这个实例，可以更加直观的了解ROP链的工作原理。</w:t>
       </w:r>
     </w:p>
     <w:p>
       <w:pPr>
         <w:pStyle w:val="22"/>
       </w:pPr>
-      <w:bookmarkStart w:id="38" w:name="_Toc38138569"/>
+      <w:bookmarkStart w:id="38" w:name="_Toc38202854"/>
       <w:r>
         <w:rPr>
           <w:rFonts w:hint="eastAsia"/>
@@ -7463,7 +6792,7 @@
       <w:pPr>
         <w:pStyle w:val="33"/>
       </w:pPr>
-      <w:bookmarkStart w:id="40" w:name="_Toc38138570"/>
+      <w:bookmarkStart w:id="40" w:name="_Toc38202855"/>
       <w:r>
         <w:rPr>
           <w:rFonts w:hint="eastAsia"/>
@@ -7654,27 +6983,11 @@
         <w:rPr>
           <w:rFonts w:hint="eastAsia"/>
         </w:rPr>
-        <w:t>动态二进制重写技术是指在执行二进制文件时对其进行转换，并以高代价的性能开销来保证对商用软件或去除符号表的文件进行完全覆盖的转换。常见的动态重写工具有Pin、</w:t>
-      </w:r>
-      <w:proofErr w:type="spellStart"/>
-      <w:r>
-        <w:rPr>
-          <w:rFonts w:hint="eastAsia"/>
-        </w:rPr>
-        <w:t>DynamoRIO</w:t>
-      </w:r>
-      <w:proofErr w:type="spellEnd"/>
-      <w:r>
-        <w:rPr>
-          <w:rFonts w:hint="eastAsia"/>
-        </w:rPr>
-        <w:t>和</w:t>
-      </w:r>
-      <w:proofErr w:type="spellStart"/>
+        <w:t>动态二进制重写技术是指在执行二进制文件时对其进行转换，并以高代价的性能开销来保证对商用软件或去除符号表的文件进行完全覆盖的转换。常见的动态重写工具有Pin、DynamoRIO和</w:t>
+      </w:r>
       <w:r>
         <w:t>Valgrind</w:t>
       </w:r>
-      <w:proofErr w:type="spellEnd"/>
       <w:r>
         <w:rPr>
           <w:rFonts w:hint="eastAsia"/>
@@ -7687,7 +7000,7 @@
       <w:pPr>
         <w:pStyle w:val="33"/>
       </w:pPr>
-      <w:bookmarkStart w:id="41" w:name="_Toc38138571"/>
+      <w:bookmarkStart w:id="41" w:name="_Toc38202856"/>
       <w:r>
         <w:rPr>
           <w:rFonts w:hint="eastAsia"/>
@@ -7714,21 +7027,7 @@
         <w:rPr>
           <w:rFonts w:hint="eastAsia"/>
         </w:rPr>
-        <w:t>以</w:t>
-      </w:r>
-      <w:proofErr w:type="spellStart"/>
-      <w:r>
-        <w:rPr>
-          <w:rFonts w:hint="eastAsia"/>
-        </w:rPr>
-        <w:t>Ramblr</w:t>
-      </w:r>
-      <w:proofErr w:type="spellEnd"/>
-      <w:r>
-        <w:rPr>
-          <w:rFonts w:hint="eastAsia"/>
-        </w:rPr>
-        <w:t>为例，简要介绍二次汇编技术的原理，包括反汇编和控制流图恢复、内容分类、符号化和重汇编。</w:t>
+        <w:t>以Ramblr为例，简要介绍二次汇编技术的原理，包括反汇编和控制流图恢复、内容分类、符号化和重汇编。</w:t>
       </w:r>
     </w:p>
     <w:p>
@@ -7759,91 +7058,7 @@
         <w:rPr>
           <w:rFonts w:hint="eastAsia"/>
         </w:rPr>
-        <w:t>在一个目标文件可以被重汇编之前，需要先进行反汇编。</w:t>
-      </w:r>
-      <w:proofErr w:type="spellStart"/>
-      <w:r>
-        <w:rPr>
-          <w:rFonts w:hint="eastAsia"/>
-        </w:rPr>
-        <w:t>Ramblr</w:t>
-      </w:r>
-      <w:proofErr w:type="spellEnd"/>
-      <w:r>
-        <w:rPr>
-          <w:rFonts w:hint="eastAsia"/>
-        </w:rPr>
-        <w:t>通过计算二进制文件的控制流图（CFG）并反汇编每一个已识别的基本块来实现这一步骤。此外</w:t>
-      </w:r>
-      <w:proofErr w:type="spellStart"/>
-      <w:r>
-        <w:rPr>
-          <w:rFonts w:hint="eastAsia"/>
-        </w:rPr>
-        <w:t>Ramblr</w:t>
-      </w:r>
-      <w:proofErr w:type="spellEnd"/>
-      <w:r>
-        <w:rPr>
-          <w:rFonts w:hint="eastAsia"/>
-        </w:rPr>
-        <w:t>尝试识别并反汇编“死代码”，因为要实现二次汇编，反汇编尽可能多的代码是十分重要的。</w:t>
-      </w:r>
-      <w:proofErr w:type="spellStart"/>
-      <w:r>
-        <w:rPr>
-          <w:rFonts w:hint="eastAsia"/>
-        </w:rPr>
-        <w:t>Ramblr</w:t>
-      </w:r>
-      <w:proofErr w:type="spellEnd"/>
-      <w:r>
-        <w:rPr>
-          <w:rFonts w:hint="eastAsia"/>
-        </w:rPr>
-        <w:t>的控制流图恢复基于</w:t>
-      </w:r>
-      <w:proofErr w:type="spellStart"/>
-      <w:r>
-        <w:rPr>
-          <w:rFonts w:hint="eastAsia"/>
-        </w:rPr>
-        <w:t>angr</w:t>
-      </w:r>
-      <w:proofErr w:type="spellEnd"/>
-      <w:r>
-        <w:rPr>
-          <w:rFonts w:hint="eastAsia"/>
-        </w:rPr>
-        <w:t>二进制分析框架实现，如果</w:t>
-      </w:r>
-      <w:proofErr w:type="spellStart"/>
-      <w:r>
-        <w:rPr>
-          <w:rFonts w:hint="eastAsia"/>
-        </w:rPr>
-        <w:t>angr</w:t>
-      </w:r>
-      <w:proofErr w:type="spellEnd"/>
-      <w:r>
-        <w:rPr>
-          <w:rFonts w:hint="eastAsia"/>
-        </w:rPr>
-        <w:t>对程序的控制流图恢复失败，</w:t>
-      </w:r>
-      <w:proofErr w:type="spellStart"/>
-      <w:r>
-        <w:rPr>
-          <w:rFonts w:hint="eastAsia"/>
-        </w:rPr>
-        <w:t>Ramblr</w:t>
-      </w:r>
-      <w:proofErr w:type="spellEnd"/>
-      <w:r>
-        <w:rPr>
-          <w:rFonts w:hint="eastAsia"/>
-        </w:rPr>
-        <w:t>将停止继续运行并报告错误信息。</w:t>
+        <w:t>在一个目标文件可以被重汇编之前，需要先进行反汇编。Ramblr通过计算二进制文件的控制流图（CFG）并反汇编每一个已识别的基本块来实现这一步骤。此外Ramblr尝试识别并反汇编“死代码”，因为要实现二次汇编，反汇编尽可能多的代码是十分重要的。Ramblr的控制流图恢复基于angr二进制分析框架实现，如果angr对程序的控制流图恢复失败，Ramblr将停止继续运行并报告错误信息。</w:t>
       </w:r>
     </w:p>
     <w:p>
@@ -7881,33 +7096,11 @@
       <w:r>
         <w:tab/>
       </w:r>
-      <w:proofErr w:type="spellStart"/>
-      <w:r>
-        <w:rPr>
-          <w:rFonts w:hint="eastAsia"/>
-        </w:rPr>
-        <w:t>Ramblr</w:t>
-      </w:r>
-      <w:proofErr w:type="spellEnd"/>
-      <w:r>
-        <w:rPr>
-          <w:rFonts w:hint="eastAsia"/>
-        </w:rPr>
-        <w:t>使用两种基本分析进行内容分类，即函数内数据依赖性分析和局部数值分析。函数内数据依赖性分析是指在特定函数的基本块上实施整体执行，在执行过程中恢复变量和常量之间的数据依赖关系，其中变量包括寄存器、堆栈变量和存储单元，并且执行的范围严格限制于当前函数。数值分析首次被提出是作为一种抽象解释技术，用来静态分析机器代码。</w:t>
-      </w:r>
-      <w:proofErr w:type="spellStart"/>
-      <w:r>
-        <w:rPr>
-          <w:rFonts w:hint="eastAsia"/>
-        </w:rPr>
-        <w:t>Ramblr</w:t>
-      </w:r>
-      <w:proofErr w:type="spellEnd"/>
-      <w:r>
-        <w:rPr>
-          <w:rFonts w:hint="eastAsia"/>
-        </w:rPr>
-        <w:t>没有在整个二进制文件或函数上使用这种技术，而是设计了数值分析的约束版本即局部数值分析。这种方法仅在二进制文件的一部分上使用，比如基本块或循环等。</w:t>
+      <w:r>
+        <w:rPr>
+          <w:rFonts w:hint="eastAsia"/>
+        </w:rPr>
+        <w:t>Ramblr使用两种基本分析进行内容分类，即函数内数据依赖性分析和局部数值分析。函数内数据依赖性分析是指在特定函数的基本块上实施整体执行，在执行过程中恢复变量和常量之间的数据依赖关系，其中变量包括寄存器、堆栈变量和存储单元，并且执行的范围严格限制于当前函数。数值分析首次被提出是作为一种抽象解释技术，用来静态分析机器代码。Ramblr没有在整个二进制文件或函数上使用这种技术，而是设计了数值分析的约束版本即局部数值分析。这种方法仅在二进制文件的一部分上使用，比如基本块或循环等。</w:t>
       </w:r>
     </w:p>
     <w:p>
@@ -7918,21 +7111,7 @@
         <w:rPr>
           <w:rFonts w:hint="eastAsia"/>
         </w:rPr>
-        <w:t>与传统的静态分析不同，</w:t>
-      </w:r>
-      <w:proofErr w:type="spellStart"/>
-      <w:r>
-        <w:rPr>
-          <w:rFonts w:hint="eastAsia"/>
-        </w:rPr>
-        <w:t>Ramblr</w:t>
-      </w:r>
-      <w:proofErr w:type="spellEnd"/>
-      <w:r>
-        <w:rPr>
-          <w:rFonts w:hint="eastAsia"/>
-        </w:rPr>
-        <w:t>使用的两种分析方法受到严格的约束，使得可以快速实现并且结果易于处理。这些局部化分析通常用来分解跳转表、恢复原始数据类型以及检索简单循环中访问的数组大小。</w:t>
+        <w:t>与传统的静态分析不同，Ramblr使用的两种分析方法受到严格的约束，使得可以快速实现并且结果易于处理。这些局部化分析通常用来分解跳转表、恢复原始数据类型以及检索简单循环中访问的数组大小。</w:t>
       </w:r>
     </w:p>
     <w:p/>
@@ -8032,7 +7211,7 @@
           <w:szCs w:val="32"/>
         </w:rPr>
       </w:pPr>
-      <w:bookmarkStart w:id="42" w:name="_Toc38138572"/>
+      <w:bookmarkStart w:id="42" w:name="_Toc38202857"/>
       <w:r>
         <w:rPr>
           <w:rFonts w:hint="eastAsia"/>
@@ -8082,7 +7261,7 @@
       <w:pPr>
         <w:pStyle w:val="22"/>
       </w:pPr>
-      <w:bookmarkStart w:id="44" w:name="_Toc38138573"/>
+      <w:bookmarkStart w:id="44" w:name="_Toc38202858"/>
       <w:r>
         <w:rPr>
           <w:rFonts w:hint="eastAsia"/>
@@ -8163,35 +7342,7 @@
         <w:rPr>
           <w:rFonts w:hint="eastAsia"/>
         </w:rPr>
-        <w:t>静态插桩部分包括无效指令填充和自由跳转保护。无效指令填充是指在指令对应的机器码中发现如0xC3这样的数据但没有相应的指令替换的模板时，在指令的前面填充无效指令，如</w:t>
-      </w:r>
-      <w:proofErr w:type="spellStart"/>
-      <w:r>
-        <w:rPr>
-          <w:rFonts w:hint="eastAsia"/>
-        </w:rPr>
-        <w:t>nop</w:t>
-      </w:r>
-      <w:proofErr w:type="spellEnd"/>
-      <w:r>
-        <w:rPr>
-          <w:rFonts w:hint="eastAsia"/>
-        </w:rPr>
-        <w:t>指令，达到防止攻击者将其解析为可利用的gadgets的目的，并且需要在无效指令前添加相对跳转指令，减少因执行无效指令产生的性能开销。自由跳转保护是指在函数入口处使用canary对返回地址进行加密，并在函数结束时对返回地址进行解密，在间接跳转（</w:t>
-      </w:r>
-      <w:proofErr w:type="spellStart"/>
-      <w:r>
-        <w:rPr>
-          <w:rFonts w:hint="eastAsia"/>
-        </w:rPr>
-        <w:t>jmp</w:t>
-      </w:r>
-      <w:proofErr w:type="spellEnd"/>
-      <w:r>
-        <w:rPr>
-          <w:rFonts w:hint="eastAsia"/>
-        </w:rPr>
-        <w:t>）时校验返回地址是否加密。达到保护控制流完整性的目的，防止攻击者直接调用跳转指令进行控制流转移。</w:t>
+        <w:t>静态插桩部分包括无效指令填充和自由跳转保护。无效指令填充是指在指令对应的机器码中发现如0xC3这样的数据但没有相应的指令替换的模板时，在指令的前面填充无效指令，如nop指令，达到防止攻击者将其解析为可利用的gadgets的目的，并且需要在无效指令前添加相对跳转指令，减少因执行无效指令产生的性能开销。自由跳转保护是指在函数入口处使用canary对返回地址进行加密，并在函数结束时对返回地址进行解密，在间接跳转（jmp）时校验返回地址是否加密。达到保护控制流完整性的目的，防止攻击者直接调用跳转指令进行控制流转移。</w:t>
       </w:r>
     </w:p>
     <w:p>
@@ -8246,7 +7397,7 @@
       <w:pPr>
         <w:pStyle w:val="22"/>
       </w:pPr>
-      <w:bookmarkStart w:id="45" w:name="_Toc38138574"/>
+      <w:bookmarkStart w:id="45" w:name="_Toc38202859"/>
       <w:r>
         <w:rPr>
           <w:rFonts w:hint="eastAsia"/>
@@ -8371,7 +7522,7 @@
       <w:pPr>
         <w:pStyle w:val="33"/>
       </w:pPr>
-      <w:bookmarkStart w:id="46" w:name="_Toc38138575"/>
+      <w:bookmarkStart w:id="46" w:name="_Toc38202860"/>
       <w:r>
         <w:rPr>
           <w:rFonts w:hint="eastAsia"/>
@@ -8433,19 +7584,11 @@
         <w:rPr>
           <w:rFonts w:hint="eastAsia"/>
         </w:rPr>
-        <w:t>所示。汇编语法为</w:t>
-      </w:r>
-      <w:proofErr w:type="spellStart"/>
-      <w:r>
-        <w:rPr>
-          <w:rFonts w:hint="eastAsia"/>
-        </w:rPr>
-        <w:t>at</w:t>
+        <w:t>所示。汇编语法为at</w:t>
       </w:r>
       <w:r>
         <w:t>&amp;t</w:t>
       </w:r>
-      <w:proofErr w:type="spellEnd"/>
       <w:r>
         <w:rPr>
           <w:rFonts w:hint="eastAsia"/>
@@ -8468,35 +7611,7 @@
         <w:rPr>
           <w:rFonts w:hint="eastAsia"/>
         </w:rPr>
-        <w:t>ab。先将0x1234c000赋值给寄存器</w:t>
-      </w:r>
-      <w:proofErr w:type="spellStart"/>
-      <w:r>
-        <w:rPr>
-          <w:rFonts w:hint="eastAsia"/>
-        </w:rPr>
-        <w:t>rcx</w:t>
-      </w:r>
-      <w:proofErr w:type="spellEnd"/>
-      <w:r>
-        <w:rPr>
-          <w:rFonts w:hint="eastAsia"/>
-        </w:rPr>
-        <w:t>，然后通过加法指令对</w:t>
-      </w:r>
-      <w:proofErr w:type="spellStart"/>
-      <w:r>
-        <w:rPr>
-          <w:rFonts w:hint="eastAsia"/>
-        </w:rPr>
-        <w:t>rcx</w:t>
-      </w:r>
-      <w:proofErr w:type="spellEnd"/>
-      <w:r>
-        <w:rPr>
-          <w:rFonts w:hint="eastAsia"/>
-        </w:rPr>
-        <w:t>加上剩下的数0x3ab，达到等效替换指令并且消除立即数中含有0xc3的效果。</w:t>
+        <w:t>ab。先将0x1234c000赋值给寄存器rcx，然后通过加法指令对rcx加上剩下的数0x3ab，达到等效替换指令并且消除立即数中含有0xc3的效果。</w:t>
       </w:r>
     </w:p>
     <w:p>
@@ -8632,21 +7747,7 @@
         <w:rPr>
           <w:rFonts w:hint="eastAsia"/>
         </w:rPr>
-        <w:t>或SIB字节设置为和返回指令</w:t>
-      </w:r>
-      <w:proofErr w:type="spellStart"/>
-      <w:r>
-        <w:rPr>
-          <w:rFonts w:hint="eastAsia"/>
-        </w:rPr>
-        <w:t>retn</w:t>
-      </w:r>
-      <w:proofErr w:type="spellEnd"/>
-      <w:r>
-        <w:rPr>
-          <w:rFonts w:hint="eastAsia"/>
-        </w:rPr>
-        <w:t>相同的操作码。</w:t>
+        <w:t>或SIB字节设置为和返回指令retn相同的操作码。</w:t>
       </w:r>
     </w:p>
     <w:p>
@@ -8728,23 +7829,8 @@
         <w:rPr>
           <w:rFonts w:hint="eastAsia"/>
         </w:rPr>
-        <w:t>举个例子，当赋值指令mov将寄存器</w:t>
-      </w:r>
-      <w:proofErr w:type="spellStart"/>
-      <w:r>
-        <w:rPr>
-          <w:rFonts w:hint="eastAsia"/>
-        </w:rPr>
-        <w:t>rax</w:t>
-      </w:r>
-      <w:proofErr w:type="spellEnd"/>
-      <w:r>
-        <w:rPr>
-          <w:rFonts w:hint="eastAsia"/>
-        </w:rPr>
-        <w:t>指定为源操作数，并且目标操作数为寄存器</w:t>
-      </w:r>
-      <w:proofErr w:type="spellStart"/>
+        <w:t>举个例子，当赋值指令mov将寄存器rax指定为源操作数，并且目标操作数为寄存器</w:t>
+      </w:r>
       <w:r>
         <w:t>r</w:t>
       </w:r>
@@ -8752,14 +7838,7 @@
         <w:rPr>
           <w:rFonts w:hint="eastAsia"/>
         </w:rPr>
-        <w:t>bx</w:t>
-      </w:r>
-      <w:proofErr w:type="spellEnd"/>
-      <w:r>
-        <w:rPr>
-          <w:rFonts w:hint="eastAsia"/>
-        </w:rPr>
-        <w:t>，此时Mod/</w:t>
+        <w:t>bx，此时Mod/</w:t>
       </w:r>
       <w:r>
         <w:t>R</w:t>
@@ -8858,23 +7937,8 @@
         <w:rPr>
           <w:rFonts w:hint="eastAsia"/>
         </w:rPr>
-        <w:t>当使用寄存器</w:t>
-      </w:r>
-      <w:proofErr w:type="spellStart"/>
-      <w:r>
-        <w:rPr>
-          <w:rFonts w:hint="eastAsia"/>
-        </w:rPr>
-        <w:t>rdx</w:t>
-      </w:r>
-      <w:proofErr w:type="spellEnd"/>
-      <w:r>
-        <w:rPr>
-          <w:rFonts w:hint="eastAsia"/>
-        </w:rPr>
-        <w:t>作为基数，并将寄存器</w:t>
-      </w:r>
-      <w:proofErr w:type="spellStart"/>
+        <w:t>当使用寄存器rdx作为基数，并将寄存器</w:t>
+      </w:r>
       <w:r>
         <w:t>r</w:t>
       </w:r>
@@ -8882,30 +7946,8 @@
         <w:rPr>
           <w:rFonts w:hint="eastAsia"/>
         </w:rPr>
-        <w:t>cx</w:t>
-      </w:r>
-      <w:proofErr w:type="spellEnd"/>
-      <w:r>
-        <w:rPr>
-          <w:rFonts w:hint="eastAsia"/>
-        </w:rPr>
-        <w:t>作为索引时，可以看到SIB字节的值为0xca，而0xca可以被解析为远跳转的</w:t>
-      </w:r>
-      <w:proofErr w:type="spellStart"/>
-      <w:r>
-        <w:rPr>
-          <w:rFonts w:hint="eastAsia"/>
-        </w:rPr>
-        <w:t>retn</w:t>
-      </w:r>
-      <w:proofErr w:type="spellEnd"/>
-      <w:r>
-        <w:rPr>
-          <w:rFonts w:hint="eastAsia"/>
-        </w:rPr>
-        <w:t>指令。这就导致了被攻击者利用其构造gadgets的风险。从以上两个例子可以看到，当寄存器</w:t>
-      </w:r>
-      <w:proofErr w:type="spellStart"/>
+        <w:t>cx作为索引时，可以看到SIB字节的值为0xca，而0xca可以被解析为远跳转的retn指令。这就导致了被攻击者利用其构造gadgets的风险。从以上两个例子可以看到，当寄存器</w:t>
+      </w:r>
       <w:r>
         <w:t>r</w:t>
       </w:r>
@@ -8913,26 +7955,11 @@
         <w:rPr>
           <w:rFonts w:hint="eastAsia"/>
         </w:rPr>
-        <w:t>bx</w:t>
-      </w:r>
-      <w:proofErr w:type="spellEnd"/>
-      <w:r>
-        <w:rPr>
-          <w:rFonts w:hint="eastAsia"/>
-        </w:rPr>
-        <w:t>或</w:t>
-      </w:r>
-      <w:proofErr w:type="spellStart"/>
-      <w:r>
-        <w:rPr>
-          <w:rFonts w:hint="eastAsia"/>
-        </w:rPr>
-        <w:t>r</w:t>
+        <w:t>bx或r</w:t>
       </w:r>
       <w:r>
         <w:t>dx</w:t>
       </w:r>
-      <w:proofErr w:type="spellEnd"/>
       <w:r>
         <w:rPr>
           <w:rFonts w:hint="eastAsia"/>
@@ -8973,21 +8000,7 @@
         <w:rPr>
           <w:rFonts w:hint="eastAsia"/>
         </w:rPr>
-        <w:t>。首先将寄存器r13入栈，其次将寄存器</w:t>
-      </w:r>
-      <w:proofErr w:type="spellStart"/>
-      <w:r>
-        <w:rPr>
-          <w:rFonts w:hint="eastAsia"/>
-        </w:rPr>
-        <w:t>rax</w:t>
-      </w:r>
-      <w:proofErr w:type="spellEnd"/>
-      <w:r>
-        <w:rPr>
-          <w:rFonts w:hint="eastAsia"/>
-        </w:rPr>
-        <w:t>的值赋给r</w:t>
+        <w:t>。首先将寄存器r13入栈，其次将寄存器rax的值赋给r</w:t>
       </w:r>
       <w:r>
         <w:t>13</w:t>
@@ -9005,21 +8018,7 @@
         <w:rPr>
           <w:rFonts w:hint="eastAsia"/>
         </w:rPr>
-        <w:t>的值赋给</w:t>
-      </w:r>
-      <w:proofErr w:type="spellStart"/>
-      <w:r>
-        <w:rPr>
-          <w:rFonts w:hint="eastAsia"/>
-        </w:rPr>
-        <w:t>rbx</w:t>
-      </w:r>
-      <w:proofErr w:type="spellEnd"/>
-      <w:r>
-        <w:rPr>
-          <w:rFonts w:hint="eastAsia"/>
-        </w:rPr>
-        <w:t>，最后将寄存器r</w:t>
+        <w:t>的值赋给rbx，最后将寄存器r</w:t>
       </w:r>
       <w:r>
         <w:t>13</w:t>
@@ -9124,7 +8123,7 @@
       <w:pPr>
         <w:pStyle w:val="33"/>
       </w:pPr>
-      <w:bookmarkStart w:id="47" w:name="_Toc38138576"/>
+      <w:bookmarkStart w:id="47" w:name="_Toc38202861"/>
       <w:r>
         <w:rPr>
           <w:rFonts w:hint="eastAsia"/>
@@ -9160,21 +8159,7 @@
         <w:rPr>
           <w:rFonts w:hint="eastAsia"/>
         </w:rPr>
-        <w:t>所示，实线框代表的是原始指令片段，其中第二条指令包含有0xc3。当从0x04开始解析指令时，执行的指令就变成虚线框上方所描述的指令片段，它包含了一个以返回指令ret为结尾的gadgets。但指令替换的设计中没有</w:t>
-      </w:r>
-      <w:proofErr w:type="spellStart"/>
-      <w:r>
-        <w:rPr>
-          <w:rFonts w:hint="eastAsia"/>
-        </w:rPr>
-        <w:t>rolb</w:t>
-      </w:r>
-      <w:proofErr w:type="spellEnd"/>
-      <w:r>
-        <w:rPr>
-          <w:rFonts w:hint="eastAsia"/>
-        </w:rPr>
-        <w:t>指令的替换模板，这时就需要进行无效指令填充。</w:t>
+        <w:t>所示，实线框代表的是原始指令片段，其中第二条指令包含有0xc3。当从0x04开始解析指令时，执行的指令就变成虚线框上方所描述的指令片段，它包含了一个以返回指令ret为结尾的gadgets。但指令替换的设计中没有rolb指令的替换模板，这时就需要进行无效指令填充。</w:t>
       </w:r>
     </w:p>
     <w:p>
@@ -9275,63 +8260,7 @@
         <w:rPr>
           <w:rFonts w:hint="eastAsia"/>
         </w:rPr>
-        <w:t>所示，当在原有指令片段之间填充若干</w:t>
-      </w:r>
-      <w:proofErr w:type="spellStart"/>
-      <w:r>
-        <w:rPr>
-          <w:rFonts w:hint="eastAsia"/>
-        </w:rPr>
-        <w:t>nop</w:t>
-      </w:r>
-      <w:proofErr w:type="spellEnd"/>
-      <w:r>
-        <w:rPr>
-          <w:rFonts w:hint="eastAsia"/>
-        </w:rPr>
-        <w:t>指令后，即使攻击者从0x04开始解析指令，由于</w:t>
-      </w:r>
-      <w:proofErr w:type="spellStart"/>
-      <w:r>
-        <w:rPr>
-          <w:rFonts w:hint="eastAsia"/>
-        </w:rPr>
-        <w:t>nop</w:t>
-      </w:r>
-      <w:proofErr w:type="spellEnd"/>
-      <w:r>
-        <w:rPr>
-          <w:rFonts w:hint="eastAsia"/>
-        </w:rPr>
-        <w:t>指令的填充，使得第二条指令按照原来的解析方式执行，不会产生以ret指令结尾的gadgets。并且由于</w:t>
-      </w:r>
-      <w:proofErr w:type="spellStart"/>
-      <w:r>
-        <w:rPr>
-          <w:rFonts w:hint="eastAsia"/>
-        </w:rPr>
-        <w:t>nop</w:t>
-      </w:r>
-      <w:proofErr w:type="spellEnd"/>
-      <w:r>
-        <w:rPr>
-          <w:rFonts w:hint="eastAsia"/>
-        </w:rPr>
-        <w:t>指令对程序的执行状态没有影响，在正常执行过程中，填充的</w:t>
-      </w:r>
-      <w:proofErr w:type="spellStart"/>
-      <w:r>
-        <w:rPr>
-          <w:rFonts w:hint="eastAsia"/>
-        </w:rPr>
-        <w:t>nop</w:t>
-      </w:r>
-      <w:proofErr w:type="spellEnd"/>
-      <w:r>
-        <w:rPr>
-          <w:rFonts w:hint="eastAsia"/>
-        </w:rPr>
-        <w:t>指令也不会造成程序执行</w:t>
+        <w:t>所示，当在原有指令片段之间填充若干nop指令后，即使攻击者从0x04开始解析指令，由于nop指令的填充，使得第二条指令按照原来的解析方式执行，不会产生以ret指令结尾的gadgets。并且由于nop指令对程序的执行状态没有影响，在正常执行过程中，填充的nop指令也不会造成程序执行</w:t>
       </w:r>
       <w:commentRangeStart w:id="48"/>
       <w:r>
@@ -9446,42 +8375,14 @@
         <w:rPr>
           <w:rFonts w:hint="eastAsia"/>
         </w:rPr>
-        <w:t>自由跳转保护是为了保护二进制文件中已存在的自由分支指令，包括每个函数末尾的返回指令ret，以及在函数中有时会出现的间接跳转指令</w:t>
-      </w:r>
-      <w:proofErr w:type="spellStart"/>
-      <w:r>
-        <w:rPr>
-          <w:rFonts w:hint="eastAsia"/>
-        </w:rPr>
-        <w:t>jmp</w:t>
-      </w:r>
-      <w:proofErr w:type="spellEnd"/>
-      <w:r>
-        <w:rPr>
-          <w:rFonts w:hint="eastAsia"/>
-        </w:rPr>
-        <w:t>和call。如果在不更改程序行为的情况下，无法轻易的消除这些指令。此外通过语义上等效的指令片段直接对它们进行替换可能也无法解决问题。因为攻击者可以学习替换后的指令的规律，当找到指令所在位置后仍然可以执行替换后的指令来实现相同的功能。基于，此本文使用一个受现有堆栈保护机制（canary机制）启发的解决方案，通过使</w:t>
+        <w:t>自由跳转保护是为了保护二进制文件中已存在的自由分支指令，包括每个函数末尾的返回指令ret，以及在函数中有时会出现的间接跳转指令jmp和call。如果在不更改程序行为的情况下，无法轻易的消除这些指令。此外通过语义上等效的指令片段直接对它们进行替换可能也无法解决问题。因为攻击者可以学习替换后的指令的规律，当找到指令所在位置后仍然可以执行替换后的指令来实现相同的功能。基于，此本文使用一个受现有堆栈保护机制（canary机制）启发的解决方案，通过使</w:t>
       </w:r>
       <w:r>
         <w:rPr>
           <w:rFonts w:hint="eastAsia"/>
         </w:rPr>
         <w:lastRenderedPageBreak/>
-        <w:t>用一个短的指令片段来检测函数，来确保仅在从正确的入口点进入函数的情况下，才能执行自由分支指令或自由分支指令才能起到正确的作用。对于函数结束时的ret指令，使用一种有效的返回地址加密来保护ret指令。对于间接跳转指令</w:t>
-      </w:r>
-      <w:proofErr w:type="spellStart"/>
-      <w:r>
-        <w:rPr>
-          <w:rFonts w:hint="eastAsia"/>
-        </w:rPr>
-        <w:t>jmp</w:t>
-      </w:r>
-      <w:proofErr w:type="spellEnd"/>
-      <w:r>
-        <w:rPr>
-          <w:rFonts w:hint="eastAsia"/>
-        </w:rPr>
-        <w:t>和call，在执行指令前进行返回地址是否加密的校验。从而避免攻击者直接调用自由</w:t>
+        <w:t>用一个短的指令片段来检测函数，来确保仅在从正确的入口点进入函数的情况下，才能执行自由分支指令或自由分支指令才能起到正确的作用。对于函数结束时的ret指令，使用一种有效的返回地址加密来保护ret指令。对于间接跳转指令jmp和call，在执行指令前进行返回地址是否加密的校验。从而避免攻击者直接调用自由</w:t>
       </w:r>
       <w:commentRangeStart w:id="49"/>
       <w:r>
@@ -9508,7 +8409,7 @@
       <w:pPr>
         <w:pStyle w:val="33"/>
       </w:pPr>
-      <w:bookmarkStart w:id="50" w:name="_Toc38138577"/>
+      <w:bookmarkStart w:id="50" w:name="_Toc38202862"/>
       <w:r>
         <w:rPr>
           <w:rFonts w:hint="eastAsia"/>
@@ -9543,21 +8444,7 @@
         <w:rPr>
           <w:rFonts w:hint="eastAsia"/>
         </w:rPr>
-        <w:t>所示，通过开源工具</w:t>
-      </w:r>
-      <w:proofErr w:type="spellStart"/>
-      <w:r>
-        <w:rPr>
-          <w:rFonts w:hint="eastAsia"/>
-        </w:rPr>
-        <w:t>checksec</w:t>
-      </w:r>
-      <w:proofErr w:type="spellEnd"/>
-      <w:r>
-        <w:rPr>
-          <w:rFonts w:hint="eastAsia"/>
-        </w:rPr>
-        <w:t>可以查看二进制文件的保护方式，可以看到Arch一行代表程序架构，“amd</w:t>
+        <w:t>所示，通过开源工具checksec可以查看二进制文件的保护方式，可以看到Arch一行代表程序架构，“amd</w:t>
       </w:r>
       <w:r>
         <w:t>64</w:t>
@@ -9697,7 +8584,7 @@
           <w:szCs w:val="32"/>
         </w:rPr>
       </w:pPr>
-      <w:bookmarkStart w:id="51" w:name="_Toc38138578"/>
+      <w:bookmarkStart w:id="51" w:name="_Toc38202863"/>
       <w:r>
         <w:rPr>
           <w:rFonts w:hint="eastAsia"/>
@@ -9738,7 +8625,7 @@
       <w:pPr>
         <w:pStyle w:val="22"/>
       </w:pPr>
-      <w:bookmarkStart w:id="52" w:name="_Toc38138579"/>
+      <w:bookmarkStart w:id="52" w:name="_Toc38202864"/>
       <w:r>
         <w:rPr>
           <w:rFonts w:hint="eastAsia"/>
@@ -9752,9 +8639,25 @@
         <w:rPr>
           <w:rFonts w:hint="eastAsia"/>
         </w:rPr>
-        <w:t>指令替换</w:t>
+        <w:t>指令</w:t>
+      </w:r>
+      <w:commentRangeStart w:id="53"/>
+      <w:r>
+        <w:rPr>
+          <w:rFonts w:hint="eastAsia"/>
+        </w:rPr>
+        <w:t>替换</w:t>
       </w:r>
       <w:bookmarkEnd w:id="52"/>
+      <w:commentRangeEnd w:id="53"/>
+      <w:r>
+        <w:rPr>
+          <w:rStyle w:val="af7"/>
+          <w:rFonts w:ascii="宋体" w:eastAsia="宋体" w:hAnsi="宋体" w:cstheme="minorBidi"/>
+          <w:bCs w:val="0"/>
+        </w:rPr>
+        <w:commentReference w:id="53"/>
+      </w:r>
     </w:p>
     <w:p>
       <w:r>
@@ -9775,35 +8678,7 @@
         <w:rPr>
           <w:rFonts w:hint="eastAsia"/>
         </w:rPr>
-        <w:t>本文的方法基于开源的二次汇编框架</w:t>
-      </w:r>
-      <w:proofErr w:type="spellStart"/>
-      <w:r>
-        <w:rPr>
-          <w:rFonts w:hint="eastAsia"/>
-        </w:rPr>
-        <w:t>Ramblr</w:t>
-      </w:r>
-      <w:proofErr w:type="spellEnd"/>
-      <w:r>
-        <w:rPr>
-          <w:rFonts w:hint="eastAsia"/>
-        </w:rPr>
-        <w:t>实现，从</w:t>
-      </w:r>
-      <w:proofErr w:type="spellStart"/>
-      <w:r>
-        <w:rPr>
-          <w:rFonts w:hint="eastAsia"/>
-        </w:rPr>
-        <w:t>Ramblr</w:t>
-      </w:r>
-      <w:proofErr w:type="spellEnd"/>
-      <w:r>
-        <w:rPr>
-          <w:rFonts w:hint="eastAsia"/>
-        </w:rPr>
-        <w:t>的源码以及论文中可以知道二次汇编过程包括控制流图恢复、内容分类、符号化以及重汇编四个步骤。在重汇编过程中，二次汇编通过从二进制文件、函数、基本块以及指令四个级别由大到小，逐级进行反汇编。由于指令替换模块需要对单条指令进行分析，所以该模块的接口在指令反汇编的函数内实现。</w:t>
+        <w:t>本文的方法基于开源的二次汇编框架Ramblr实现，从Ramblr的源码以及论文中可以知道二次汇编过程包括控制流图恢复、内容分类、符号化以及重汇编四个步骤。在重汇编过程中，二次汇编通过从二进制文件、函数、基本块以及指令四个级别由大到小，逐级进行反汇编。由于指令替换模块需要对单条指令进行分析，所以该模块的接口在指令反汇编的函数内实现。</w:t>
       </w:r>
     </w:p>
     <w:p>
@@ -9859,7 +8734,7 @@
                     </pic:cNvPicPr>
                   </pic:nvPicPr>
                   <pic:blipFill>
-                    <a:blip r:embed="rId30">
+                    <a:blip r:embed="rId31">
                       <a:extLst>
                         <a:ext uri="{28A0092B-C50C-407E-A947-70E740481C1C}">
                           <a14:useLocalDpi xmlns:a14="http://schemas.microsoft.com/office/drawing/2010/main" val="0"/>
@@ -9929,35 +8804,13 @@
         <w:t>指令进行编译，获取指令的机器码。</w:t>
       </w:r>
       <w:r>
-        <w:t>这里将指令添加汇编文件的起始标志“_start”后保存为</w:t>
-      </w:r>
-      <w:proofErr w:type="spellStart"/>
-      <w:r>
-        <w:t>tmp</w:t>
-      </w:r>
-      <w:proofErr w:type="spellEnd"/>
-      <w:r>
-        <w:t>文件夹下的一个临时文件，并对该文件进行编译。</w:t>
-      </w:r>
-      <w:r>
-        <w:rPr>
-          <w:rFonts w:hint="eastAsia"/>
-        </w:rPr>
-        <w:t>由于二次汇编框架反汇编的汇编格式默认为</w:t>
-      </w:r>
-      <w:proofErr w:type="spellStart"/>
-      <w:r>
-        <w:rPr>
-          <w:rFonts w:hint="eastAsia"/>
-        </w:rPr>
-        <w:t>at&amp;t</w:t>
-      </w:r>
-      <w:proofErr w:type="spellEnd"/>
-      <w:r>
-        <w:rPr>
-          <w:rFonts w:hint="eastAsia"/>
-        </w:rPr>
-        <w:t>，所以</w:t>
+        <w:t>这里将指令添加汇编文件的起始标志“_start”后保存为tmp文件夹下的一个临时文件，并对该文件进行编译。</w:t>
+      </w:r>
+      <w:r>
+        <w:rPr>
+          <w:rFonts w:hint="eastAsia"/>
+        </w:rPr>
+        <w:t>由于二次汇编框架反汇编的汇编格式默认为at&amp;t，所以</w:t>
       </w:r>
       <w:r>
         <w:t>需要</w:t>
@@ -9969,15 +8822,7 @@
         <w:t>使用Linux中的汇编环境as对指令进行编译。</w:t>
       </w:r>
       <w:r>
-        <w:t>编译之后使用Linux下反汇编可执行文件的命令</w:t>
-      </w:r>
-      <w:proofErr w:type="spellStart"/>
-      <w:r>
-        <w:t>objdump</w:t>
-      </w:r>
-      <w:proofErr w:type="spellEnd"/>
-      <w:r>
-        <w:t>对产</w:t>
+        <w:t>编译之后使用Linux下反汇编可执行文件的命令objdump对产</w:t>
       </w:r>
       <w:r>
         <w:lastRenderedPageBreak/>
@@ -10018,7 +8863,7 @@
                     </pic:cNvPicPr>
                   </pic:nvPicPr>
                   <pic:blipFill>
-                    <a:blip r:embed="rId31"/>
+                    <a:blip r:embed="rId32"/>
                     <a:stretch>
                       <a:fillRect/>
                     </a:stretch>
@@ -10109,30 +8954,8 @@
         <w:rPr>
           <w:rFonts w:hint="eastAsia"/>
         </w:rPr>
-        <w:t>本文实现的方法能够处理的指令类型有mov、add、sub、</w:t>
-      </w:r>
-      <w:proofErr w:type="spellStart"/>
-      <w:r>
-        <w:rPr>
-          <w:rFonts w:hint="eastAsia"/>
-        </w:rPr>
-        <w:t>cmp</w:t>
-      </w:r>
-      <w:proofErr w:type="spellEnd"/>
-      <w:r>
-        <w:rPr>
-          <w:rFonts w:hint="eastAsia"/>
-        </w:rPr>
-        <w:t>、and、or和</w:t>
-      </w:r>
-      <w:proofErr w:type="spellStart"/>
-      <w:r>
-        <w:rPr>
-          <w:rFonts w:hint="eastAsia"/>
-        </w:rPr>
-        <w:t>xor</w:t>
-      </w:r>
-      <w:proofErr w:type="spellEnd"/>
+        <w:t>本文实现的方法能够处理的指令类型有mov、add、sub、cmp、and、or和xor</w:t>
+      </w:r>
       <w:r>
         <w:rPr>
           <w:rFonts w:hint="eastAsia"/>
@@ -10181,19 +9004,11 @@
         </w:rPr>
         <w:t>有</w:t>
       </w:r>
-      <w:proofErr w:type="spellStart"/>
-      <w:r>
-        <w:rPr>
-          <w:rFonts w:hint="eastAsia"/>
-        </w:rPr>
-        <w:t>cmp</w:t>
-      </w:r>
-      <w:proofErr w:type="spellEnd"/>
-      <w:r>
-        <w:rPr>
-          <w:rFonts w:hint="eastAsia"/>
-        </w:rPr>
-        <w:t>和and指令。</w:t>
+      <w:r>
+        <w:rPr>
+          <w:rFonts w:hint="eastAsia"/>
+        </w:rPr>
+        <w:t>cmp和and指令。</w:t>
       </w:r>
       <w:r>
         <w:rPr>
@@ -10273,7 +9088,7 @@
                     <pic:cNvPicPr/>
                   </pic:nvPicPr>
                   <pic:blipFill>
-                    <a:blip r:embed="rId32"/>
+                    <a:blip r:embed="rId33"/>
                     <a:stretch>
                       <a:fillRect/>
                     </a:stretch>
@@ -10353,21 +9168,7 @@
         <w:rPr>
           <w:rFonts w:hint="eastAsia"/>
         </w:rPr>
-        <w:t>其中赋值指令比较特殊，第一条指令通过将立即数划分的一个数直接赋值给目标寄存器，第二条指令通过add指令将目标寄存器加上剩余的数。而对于其它的运算指令（add、sub、or和</w:t>
-      </w:r>
-      <w:proofErr w:type="spellStart"/>
-      <w:r>
-        <w:rPr>
-          <w:rFonts w:hint="eastAsia"/>
-        </w:rPr>
-        <w:t>xor</w:t>
-      </w:r>
-      <w:proofErr w:type="spellEnd"/>
-      <w:r>
-        <w:rPr>
-          <w:rFonts w:hint="eastAsia"/>
-        </w:rPr>
-        <w:t>指令），</w:t>
+        <w:t>其中赋值指令比较特殊，第一条指令通过将立即数划分的一个数直接赋值给目标寄存器，第二条指令通过add指令将目标寄存器加上剩余的数。而对于其它的运算指令（add、sub、or和xor指令），</w:t>
       </w:r>
       <w:r>
         <w:rPr>
@@ -10389,11 +9190,6 @@
       </w:r>
     </w:p>
     <w:p>
-      <w:pPr>
-        <w:rPr>
-          <w:rFonts w:hint="eastAsia"/>
-        </w:rPr>
-      </w:pPr>
       <w:r>
         <w:tab/>
       </w:r>
@@ -10427,12 +9223,142 @@
         </w:rPr>
         <w:t>本文实现的方法支持的指令类型和基于立即数划分的指令替换相同。</w:t>
       </w:r>
+      <w:r>
+        <w:rPr>
+          <w:rFonts w:hint="eastAsia"/>
+        </w:rPr>
+        <w:t>在上一章的设计方案中我们知道，</w:t>
+      </w:r>
+      <w:r>
+        <w:rPr>
+          <w:rFonts w:hint="eastAsia"/>
+        </w:rPr>
+        <w:t>由于</w:t>
+      </w:r>
+      <w:r>
+        <w:rPr>
+          <w:rFonts w:hint="eastAsia"/>
+        </w:rPr>
+        <w:t>原始</w:t>
+      </w:r>
+      <w:r>
+        <w:rPr>
+          <w:rFonts w:hint="eastAsia"/>
+        </w:rPr>
+        <w:t>指令中</w:t>
+      </w:r>
+      <w:r>
+        <w:rPr>
+          <w:rFonts w:hint="eastAsia"/>
+        </w:rPr>
+        <w:t>的目标操作数为寄存器rbx或rdx，亦或是3</w:t>
+      </w:r>
+      <w:r>
+        <w:t>2</w:t>
+      </w:r>
+      <w:r>
+        <w:rPr>
+          <w:rFonts w:hint="eastAsia"/>
+        </w:rPr>
+        <w:t>位寄存器ebx或edx，导致指令的机器码中含有0xc3这样</w:t>
+      </w:r>
+      <w:r>
+        <w:rPr>
+          <w:rFonts w:hint="eastAsia"/>
+        </w:rPr>
+        <w:t>能够解析为ret指令</w:t>
+      </w:r>
+      <w:r>
+        <w:rPr>
+          <w:rFonts w:hint="eastAsia"/>
+        </w:rPr>
+        <w:t>的数据。</w:t>
+      </w:r>
+      <w:r>
+        <w:rPr>
+          <w:rFonts w:hint="eastAsia"/>
+        </w:rPr>
+        <w:t>所以需要使用其它的寄存器中转源操作数，使得指令中不含0xc3。</w:t>
+      </w:r>
+      <w:r>
+        <w:rPr>
+          <w:rFonts w:hint="eastAsia"/>
+        </w:rPr>
+        <w:t>这里使用的指令模板和基于立即数划分中需要引入中转寄存器的指令模板类似</w:t>
+      </w:r>
+      <w:r>
+        <w:rPr>
+          <w:rFonts w:hint="eastAsia"/>
+        </w:rPr>
+        <w:t>，</w:t>
+      </w:r>
+      <w:r>
+        <w:rPr>
+          <w:rFonts w:hint="eastAsia"/>
+        </w:rPr>
+        <w:t>都是通过push指令将中转寄存器压入栈，然后将源操作数赋给中转寄存器，最后使用原指令对中转寄存器和目标寄存器进行操作，并恢复中转寄存器的值。只不过这里使用的中转寄存器为r</w:t>
+      </w:r>
+      <w:r>
+        <w:t>13</w:t>
+      </w:r>
+      <w:r>
+        <w:rPr>
+          <w:rFonts w:hint="eastAsia"/>
+        </w:rPr>
+        <w:t>或r</w:t>
+      </w:r>
+      <w:r>
+        <w:t>14</w:t>
+      </w:r>
+      <w:r>
+        <w:rPr>
+          <w:rFonts w:hint="eastAsia"/>
+        </w:rPr>
+        <w:t>两种。</w:t>
+      </w:r>
+      <w:r>
+        <w:rPr>
+          <w:rFonts w:hint="eastAsia"/>
+        </w:rPr>
+        <w:t>由于在上一章的3</w:t>
+      </w:r>
+      <w:r>
+        <w:t>.2.1</w:t>
+      </w:r>
+      <w:r>
+        <w:rPr>
+          <w:rFonts w:hint="eastAsia"/>
+        </w:rPr>
+        <w:t>小节已有示例图，这里不再赘述。</w:t>
+      </w:r>
+    </w:p>
+    <w:p>
+      <w:pPr>
+        <w:rPr>
+          <w:rFonts w:hint="eastAsia"/>
+        </w:rPr>
+      </w:pPr>
+      <w:r>
+        <w:tab/>
+      </w:r>
+      <w:r>
+        <w:rPr>
+          <w:rFonts w:hint="eastAsia"/>
+        </w:rPr>
+        <w:t>最后，经过指令替换后的指令片段通过接口传回重汇编中的指令</w:t>
+      </w:r>
+      <w:r>
+        <w:rPr>
+          <w:rFonts w:hint="eastAsia"/>
+        </w:rPr>
+        <w:t>反汇编模块，并替代原有指令。</w:t>
+      </w:r>
     </w:p>
     <w:p>
       <w:pPr>
         <w:pStyle w:val="22"/>
       </w:pPr>
-      <w:bookmarkStart w:id="53" w:name="_Toc38138580"/>
+      <w:bookmarkStart w:id="54" w:name="_Toc38202865"/>
       <w:r>
         <w:rPr>
           <w:rFonts w:hint="eastAsia"/>
@@ -10448,13 +9374,122 @@
         </w:rPr>
         <w:t>静态插桩</w:t>
       </w:r>
-      <w:bookmarkEnd w:id="53"/>
+      <w:bookmarkEnd w:id="54"/>
+    </w:p>
+    <w:p>
+      <w:r>
+        <w:tab/>
+      </w:r>
+      <w:r>
+        <w:rPr>
+          <w:rFonts w:hint="eastAsia"/>
+        </w:rPr>
+        <w:t>静态插桩模块通过在二次汇编的重汇编过程中分析指令，并在函数和指令级别进行插桩操作，</w:t>
+      </w:r>
+      <w:r>
+        <w:rPr>
+          <w:rFonts w:hint="eastAsia"/>
+        </w:rPr>
+        <w:t>对于指令替换模块无法操作但需要进行保护的指令，使用无效指令填充的方式，保证指令执行时的完整性，对于函数中的直接跳转指令ret以及间接跳转指令jmp和call，使用自由跳转保护的方式，在函数入口处对返回地址进行加密，在跳转前进行校验或解密，保证控制流的完整性</w:t>
+      </w:r>
+      <w:r>
+        <w:rPr>
+          <w:rFonts w:hint="eastAsia"/>
+        </w:rPr>
+        <w:t>。</w:t>
+      </w:r>
+    </w:p>
+    <w:p>
+      <w:r>
+        <w:lastRenderedPageBreak/>
+        <w:tab/>
+      </w:r>
+      <w:r>
+        <w:rPr>
+          <w:rFonts w:hint="eastAsia"/>
+        </w:rPr>
+        <w:t>静态插桩的实现和指令替换类似，</w:t>
+      </w:r>
+      <w:r>
+        <w:rPr>
+          <w:rFonts w:hint="eastAsia"/>
+        </w:rPr>
+        <w:t>通过</w:t>
+      </w:r>
+      <w:r>
+        <w:rPr>
+          <w:rFonts w:hint="eastAsia"/>
+        </w:rPr>
+        <w:t>在二次汇编的重汇编</w:t>
+      </w:r>
+      <w:r>
+        <w:rPr>
+          <w:rFonts w:hint="eastAsia"/>
+        </w:rPr>
+        <w:t>中</w:t>
+      </w:r>
+      <w:r>
+        <w:rPr>
+          <w:rFonts w:hint="eastAsia"/>
+        </w:rPr>
+        <w:t>添加接口，</w:t>
+      </w:r>
+      <w:r>
+        <w:rPr>
+          <w:rFonts w:hint="eastAsia"/>
+        </w:rPr>
+        <w:t>包括函数级别的反汇编以及指令级别的反汇编，在反汇编过程结束后将相应的汇编指令传入静态插桩模块，</w:t>
+      </w:r>
+      <w:r>
+        <w:rPr>
+          <w:rFonts w:hint="eastAsia"/>
+        </w:rPr>
+        <w:t>经过插桩操作后将汇编指令传回</w:t>
+      </w:r>
+      <w:r>
+        <w:rPr>
+          <w:rFonts w:hint="eastAsia"/>
+        </w:rPr>
+        <w:t>并覆盖原有的汇编指令。</w:t>
+      </w:r>
+    </w:p>
+    <w:p>
+      <w:pPr>
+        <w:rPr>
+          <w:rFonts w:hint="eastAsia"/>
+        </w:rPr>
+      </w:pPr>
+      <w:r>
+        <w:tab/>
+      </w:r>
+      <w:r>
+        <w:rPr>
+          <w:rFonts w:hint="eastAsia"/>
+        </w:rPr>
+        <w:t>对于</w:t>
+      </w:r>
+      <w:r>
+        <w:rPr>
+          <w:rFonts w:hint="eastAsia"/>
+        </w:rPr>
+        <w:t>无效指令填充，</w:t>
+      </w:r>
+    </w:p>
+    <w:p>
+      <w:pPr>
+        <w:rPr>
+          <w:rFonts w:hint="eastAsia"/>
+        </w:rPr>
+      </w:pPr>
+      <w:r>
+        <w:tab/>
+      </w:r>
     </w:p>
     <w:p>
       <w:pPr>
         <w:pStyle w:val="22"/>
       </w:pPr>
-      <w:bookmarkStart w:id="54" w:name="_Toc38138581"/>
+      <w:bookmarkStart w:id="55" w:name="_Toc38202866"/>
       <w:r>
         <w:rPr>
           <w:rFonts w:hint="eastAsia"/>
@@ -10470,7 +9505,7 @@
         </w:rPr>
         <w:t>重编译</w:t>
       </w:r>
-      <w:bookmarkEnd w:id="54"/>
+      <w:bookmarkEnd w:id="55"/>
     </w:p>
     <w:p>
       <w:pPr>
@@ -10489,7 +9524,7 @@
           <w:szCs w:val="32"/>
         </w:rPr>
       </w:pPr>
-      <w:bookmarkStart w:id="55" w:name="_Toc38138582"/>
+      <w:bookmarkStart w:id="56" w:name="_Toc38202867"/>
       <w:r>
         <w:rPr>
           <w:rFonts w:hint="eastAsia"/>
@@ -10499,7 +9534,7 @@
         <w:lastRenderedPageBreak/>
         <w:t>第5章 测试及结果分析</w:t>
       </w:r>
-      <w:bookmarkEnd w:id="55"/>
+      <w:bookmarkEnd w:id="56"/>
       <w:r>
         <w:rPr>
           <w:rFonts w:hint="eastAsia"/>
@@ -10530,7 +9565,7 @@
           <w:spacing w:val="10"/>
         </w:rPr>
       </w:pPr>
-      <w:bookmarkStart w:id="56" w:name="_Toc515558029"/>
+      <w:bookmarkStart w:id="57" w:name="_Toc515558029"/>
       <w:r>
         <w:rPr>
           <w:spacing w:val="10"/>
@@ -10550,8 +9585,8 @@
           <w:szCs w:val="32"/>
         </w:rPr>
       </w:pPr>
-      <w:bookmarkStart w:id="57" w:name="_Toc10469893"/>
-      <w:bookmarkStart w:id="58" w:name="_Toc38138583"/>
+      <w:bookmarkStart w:id="58" w:name="_Toc10469893"/>
+      <w:bookmarkStart w:id="59" w:name="_Toc38202868"/>
       <w:r>
         <w:rPr>
           <w:rFonts w:ascii="黑体" w:eastAsia="黑体" w:hint="eastAsia"/>
@@ -10561,8 +9596,8 @@
         <w:lastRenderedPageBreak/>
         <w:t>结　论</w:t>
       </w:r>
-      <w:bookmarkEnd w:id="57"/>
       <w:bookmarkEnd w:id="58"/>
+      <w:bookmarkEnd w:id="59"/>
     </w:p>
     <w:p>
       <w:pPr>
@@ -10574,11 +9609,11 @@
           <w:szCs w:val="28"/>
         </w:rPr>
       </w:pPr>
-      <w:bookmarkStart w:id="59" w:name="_Toc9719897"/>
-      <w:bookmarkStart w:id="60" w:name="_Toc9780813"/>
-      <w:bookmarkStart w:id="61" w:name="_Toc10469894"/>
-      <w:bookmarkStart w:id="62" w:name="_Toc9782652"/>
-      <w:bookmarkStart w:id="63" w:name="_Toc38138584"/>
+      <w:bookmarkStart w:id="60" w:name="_Toc9719897"/>
+      <w:bookmarkStart w:id="61" w:name="_Toc9780813"/>
+      <w:bookmarkStart w:id="62" w:name="_Toc10469894"/>
+      <w:bookmarkStart w:id="63" w:name="_Toc9782652"/>
+      <w:bookmarkStart w:id="64" w:name="_Toc38202869"/>
       <w:r>
         <w:rPr>
           <w:rFonts w:ascii="黑体" w:eastAsia="黑体" w:hAnsi="黑体"/>
@@ -10587,11 +9622,11 @@
         </w:rPr>
         <w:t>总结</w:t>
       </w:r>
-      <w:bookmarkEnd w:id="59"/>
       <w:bookmarkEnd w:id="60"/>
       <w:bookmarkEnd w:id="61"/>
       <w:bookmarkEnd w:id="62"/>
       <w:bookmarkEnd w:id="63"/>
+      <w:bookmarkEnd w:id="64"/>
     </w:p>
     <w:p>
       <w:pPr>
@@ -10608,11 +9643,11 @@
           <w:szCs w:val="28"/>
         </w:rPr>
       </w:pPr>
-      <w:bookmarkStart w:id="64" w:name="_Toc9780814"/>
-      <w:bookmarkStart w:id="65" w:name="_Toc9782653"/>
-      <w:bookmarkStart w:id="66" w:name="_Toc9719898"/>
-      <w:bookmarkStart w:id="67" w:name="_Toc10469895"/>
-      <w:bookmarkStart w:id="68" w:name="_Toc38138585"/>
+      <w:bookmarkStart w:id="65" w:name="_Toc9780814"/>
+      <w:bookmarkStart w:id="66" w:name="_Toc9782653"/>
+      <w:bookmarkStart w:id="67" w:name="_Toc9719898"/>
+      <w:bookmarkStart w:id="68" w:name="_Toc10469895"/>
+      <w:bookmarkStart w:id="69" w:name="_Toc38202870"/>
       <w:r>
         <w:rPr>
           <w:rFonts w:ascii="黑体" w:eastAsia="黑体" w:hAnsi="黑体"/>
@@ -10621,11 +9656,11 @@
         </w:rPr>
         <w:t>展望</w:t>
       </w:r>
-      <w:bookmarkEnd w:id="64"/>
       <w:bookmarkEnd w:id="65"/>
       <w:bookmarkEnd w:id="66"/>
       <w:bookmarkEnd w:id="67"/>
       <w:bookmarkEnd w:id="68"/>
+      <w:bookmarkEnd w:id="69"/>
     </w:p>
     <w:p>
       <w:pPr>
@@ -10653,7 +9688,7 @@
           <w:spacing w:val="10"/>
         </w:rPr>
       </w:pPr>
-      <w:bookmarkStart w:id="69" w:name="_Toc38138586"/>
+      <w:bookmarkStart w:id="70" w:name="_Toc38202871"/>
       <w:r>
         <w:rPr>
           <w:rFonts w:hint="eastAsia"/>
@@ -10662,8 +9697,8 @@
         <w:lastRenderedPageBreak/>
         <w:t>致谢</w:t>
       </w:r>
-      <w:bookmarkEnd w:id="56"/>
-      <w:bookmarkEnd w:id="69"/>
+      <w:bookmarkEnd w:id="57"/>
+      <w:bookmarkEnd w:id="70"/>
     </w:p>
     <w:p>
       <w:pPr>
@@ -10677,7 +9712,7 @@
           <w:spacing w:val="10"/>
         </w:rPr>
       </w:pPr>
-      <w:bookmarkStart w:id="70" w:name="_Toc515558030"/>
+      <w:bookmarkStart w:id="71" w:name="_Toc515558030"/>
     </w:p>
     <w:p>
       <w:pPr>
@@ -10840,7 +9875,7 @@
       <w:pPr>
         <w:pStyle w:val="111"/>
       </w:pPr>
-      <w:bookmarkStart w:id="71" w:name="_Toc38138587"/>
+      <w:bookmarkStart w:id="72" w:name="_Toc38202872"/>
       <w:r>
         <w:rPr>
           <w:rFonts w:hint="eastAsia"/>
@@ -10848,8 +9883,8 @@
         <w:lastRenderedPageBreak/>
         <w:t>参考文献</w:t>
       </w:r>
-      <w:bookmarkEnd w:id="70"/>
       <w:bookmarkEnd w:id="71"/>
+      <w:bookmarkEnd w:id="72"/>
     </w:p>
     <w:p>
       <w:pPr>
@@ -10866,50 +9901,22 @@
           <w:kern w:val="0"/>
         </w:rPr>
       </w:pPr>
-      <w:bookmarkStart w:id="72" w:name="_Ref36925469"/>
-      <w:bookmarkStart w:id="73" w:name="_Ref37326862"/>
+      <w:bookmarkStart w:id="73" w:name="_Ref36925469"/>
+      <w:bookmarkStart w:id="74" w:name="_Ref37326862"/>
       <w:r>
         <w:rPr>
           <w:spacing w:val="10"/>
         </w:rPr>
-        <w:t xml:space="preserve">H. </w:t>
-      </w:r>
-      <w:proofErr w:type="spellStart"/>
+        <w:t>H. Shacham, “The Geometry of Innocent Flesh on the Bone: Returninto-libc Without Function Calls (on the x86),” in Proceedings of the 14th ACM Conference on Computer and Communications Security, 2007</w:t>
+      </w:r>
+      <w:bookmarkEnd w:id="73"/>
       <w:r>
         <w:rPr>
           <w:spacing w:val="10"/>
         </w:rPr>
-        <w:t>Shacham</w:t>
-      </w:r>
-      <w:proofErr w:type="spellEnd"/>
-      <w:r>
-        <w:rPr>
-          <w:spacing w:val="10"/>
-        </w:rPr>
-        <w:t xml:space="preserve">, “The Geometry of Innocent Flesh on the Bone: </w:t>
-      </w:r>
-      <w:proofErr w:type="spellStart"/>
-      <w:r>
-        <w:rPr>
-          <w:spacing w:val="10"/>
-        </w:rPr>
-        <w:t>Returninto-libc</w:t>
-      </w:r>
-      <w:proofErr w:type="spellEnd"/>
-      <w:r>
-        <w:rPr>
-          <w:spacing w:val="10"/>
-        </w:rPr>
-        <w:t xml:space="preserve"> Without Function Calls (on the x86),” in Proceedings of the 14th ACM Conference on Computer and Communications Security, 2007</w:t>
-      </w:r>
-      <w:bookmarkEnd w:id="72"/>
-      <w:r>
-        <w:rPr>
-          <w:spacing w:val="10"/>
-        </w:rPr>
         <w:t>.</w:t>
       </w:r>
-      <w:bookmarkEnd w:id="73"/>
+      <w:bookmarkEnd w:id="74"/>
     </w:p>
     <w:p>
       <w:pPr>
@@ -10926,7 +9933,7 @@
           <w:kern w:val="0"/>
         </w:rPr>
       </w:pPr>
-      <w:bookmarkStart w:id="74" w:name="_Ref37062896"/>
+      <w:bookmarkStart w:id="75" w:name="_Ref37062896"/>
       <w:r>
         <w:rPr>
           <w:rFonts w:hint="eastAsia"/>
@@ -10934,28 +9941,15 @@
         </w:rPr>
         <w:t>国家信息安全漏洞库：</w:t>
       </w:r>
-      <w:r>
-        <w:fldChar w:fldCharType="begin"/>
-      </w:r>
-      <w:r>
-        <w:instrText xml:space="preserve"> HYPERLINK "http://www.cnnvd.org.cn/" </w:instrText>
-      </w:r>
-      <w:r>
-        <w:fldChar w:fldCharType="separate"/>
-      </w:r>
-      <w:r>
-        <w:rPr>
-          <w:rStyle w:val="af6"/>
-        </w:rPr>
-        <w:t>http://www.cnnvd.org.cn/</w:t>
-      </w:r>
-      <w:r>
-        <w:rPr>
-          <w:rStyle w:val="af6"/>
-        </w:rPr>
-        <w:fldChar w:fldCharType="end"/>
-      </w:r>
-      <w:bookmarkEnd w:id="74"/>
+      <w:hyperlink r:id="rId34" w:history="1">
+        <w:r>
+          <w:rPr>
+            <w:rStyle w:val="af6"/>
+          </w:rPr>
+          <w:t>http://www.cnnvd.org.cn/</w:t>
+        </w:r>
+      </w:hyperlink>
+      <w:bookmarkEnd w:id="75"/>
     </w:p>
     <w:p>
       <w:pPr>
@@ -10972,36 +9966,14 @@
           <w:kern w:val="0"/>
         </w:rPr>
       </w:pPr>
-      <w:bookmarkStart w:id="75" w:name="_Ref36925700"/>
-      <w:proofErr w:type="spellStart"/>
+      <w:bookmarkStart w:id="76" w:name="_Ref36925700"/>
       <w:r>
         <w:rPr>
           <w:shd w:val="clear" w:color="auto" w:fill="FFFFFF"/>
         </w:rPr>
-        <w:t>Onarlioglu</w:t>
-      </w:r>
-      <w:proofErr w:type="spellEnd"/>
-      <w:r>
-        <w:rPr>
-          <w:shd w:val="clear" w:color="auto" w:fill="FFFFFF"/>
-        </w:rPr>
-        <w:t xml:space="preserve"> K, Bilge L, </w:t>
-      </w:r>
-      <w:proofErr w:type="spellStart"/>
-      <w:r>
-        <w:rPr>
-          <w:shd w:val="clear" w:color="auto" w:fill="FFFFFF"/>
-        </w:rPr>
-        <w:t>Lanzi</w:t>
-      </w:r>
-      <w:proofErr w:type="spellEnd"/>
-      <w:r>
-        <w:rPr>
-          <w:shd w:val="clear" w:color="auto" w:fill="FFFFFF"/>
-        </w:rPr>
-        <w:t xml:space="preserve"> A, et al. G-Free: defeating return-oriented programming through gadget-less binaries[C]//Proceedings of the 26th Annual Computer Security Applications Conference. 2010: 49-58.</w:t>
-      </w:r>
-      <w:bookmarkEnd w:id="75"/>
+        <w:t>Onarlioglu K, Bilge L, Lanzi A, et al. G-Free: defeating return-oriented programming through gadget-less binaries[C]//Proceedings of the 26th Annual Computer Security Applications Conference. 2010: 49-58.</w:t>
+      </w:r>
+      <w:bookmarkEnd w:id="76"/>
     </w:p>
     <w:p>
       <w:pPr>
@@ -11015,22 +9987,14 @@
           <w:spacing w:val="10"/>
         </w:rPr>
       </w:pPr>
-      <w:bookmarkStart w:id="76" w:name="_Ref36928917"/>
-      <w:proofErr w:type="spellStart"/>
+      <w:bookmarkStart w:id="77" w:name="_Ref36928917"/>
       <w:r>
         <w:rPr>
           <w:shd w:val="clear" w:color="auto" w:fill="FFFFFF"/>
         </w:rPr>
-        <w:t>Bletsch</w:t>
-      </w:r>
-      <w:proofErr w:type="spellEnd"/>
-      <w:r>
-        <w:rPr>
-          <w:shd w:val="clear" w:color="auto" w:fill="FFFFFF"/>
-        </w:rPr>
-        <w:t xml:space="preserve"> T, Jiang X, Freeh V. Mitigating code-reuse attacks with control-flow locking[C]//Proceedings of the 27th Annual Computer Security Applications Conference. 2011: 353-362.</w:t>
-      </w:r>
-      <w:bookmarkEnd w:id="76"/>
+        <w:t>Bletsch T, Jiang X, Freeh V. Mitigating code-reuse attacks with control-flow locking[C]//Proceedings of the 27th Annual Computer Security Applications Conference. 2011: 353-362.</w:t>
+      </w:r>
+      <w:bookmarkEnd w:id="77"/>
     </w:p>
     <w:p>
       <w:pPr>
@@ -11044,50 +10008,14 @@
           <w:spacing w:val="10"/>
         </w:rPr>
       </w:pPr>
-      <w:bookmarkStart w:id="77" w:name="_Ref36928191"/>
-      <w:proofErr w:type="spellStart"/>
+      <w:bookmarkStart w:id="78" w:name="_Ref36928191"/>
       <w:r>
         <w:rPr>
           <w:shd w:val="clear" w:color="auto" w:fill="FFFFFF"/>
         </w:rPr>
-        <w:t>Davi</w:t>
-      </w:r>
-      <w:proofErr w:type="spellEnd"/>
-      <w:r>
-        <w:rPr>
-          <w:shd w:val="clear" w:color="auto" w:fill="FFFFFF"/>
-        </w:rPr>
-        <w:t xml:space="preserve"> L, Sadeghi A R, </w:t>
-      </w:r>
-      <w:proofErr w:type="spellStart"/>
-      <w:r>
-        <w:rPr>
-          <w:shd w:val="clear" w:color="auto" w:fill="FFFFFF"/>
-        </w:rPr>
-        <w:t>Winandy</w:t>
-      </w:r>
-      <w:proofErr w:type="spellEnd"/>
-      <w:r>
-        <w:rPr>
-          <w:shd w:val="clear" w:color="auto" w:fill="FFFFFF"/>
-        </w:rPr>
-        <w:t xml:space="preserve"> M. </w:t>
-      </w:r>
-      <w:proofErr w:type="spellStart"/>
-      <w:r>
-        <w:rPr>
-          <w:shd w:val="clear" w:color="auto" w:fill="FFFFFF"/>
-        </w:rPr>
-        <w:t>ROPdefender</w:t>
-      </w:r>
-      <w:proofErr w:type="spellEnd"/>
-      <w:r>
-        <w:rPr>
-          <w:shd w:val="clear" w:color="auto" w:fill="FFFFFF"/>
-        </w:rPr>
-        <w:t>: A detection tool to defend against return-oriented programming attacks[C]//Proceedings of the 6th ACM Symposium on Information, Computer and Communications Security. 2011: 40-51.</w:t>
-      </w:r>
-      <w:bookmarkEnd w:id="77"/>
+        <w:t>Davi L, Sadeghi A R, Winandy M. ROPdefender: A detection tool to defend against return-oriented programming attacks[C]//Proceedings of the 6th ACM Symposium on Information, Computer and Communications Security. 2011: 40-51.</w:t>
+      </w:r>
+      <w:bookmarkEnd w:id="78"/>
     </w:p>
     <w:p>
       <w:pPr>
@@ -11101,28 +10029,14 @@
           <w:spacing w:val="10"/>
         </w:rPr>
       </w:pPr>
-      <w:bookmarkStart w:id="78" w:name="_Ref36975704"/>
+      <w:bookmarkStart w:id="79" w:name="_Ref36975704"/>
       <w:r>
         <w:rPr>
           <w:shd w:val="clear" w:color="auto" w:fill="FFFFFF"/>
         </w:rPr>
-        <w:t xml:space="preserve">Pappas V. </w:t>
-      </w:r>
-      <w:proofErr w:type="spellStart"/>
-      <w:r>
-        <w:rPr>
-          <w:shd w:val="clear" w:color="auto" w:fill="FFFFFF"/>
-        </w:rPr>
-        <w:t>kBouncer</w:t>
-      </w:r>
-      <w:proofErr w:type="spellEnd"/>
-      <w:r>
-        <w:rPr>
-          <w:shd w:val="clear" w:color="auto" w:fill="FFFFFF"/>
-        </w:rPr>
-        <w:t>: Efficient and transparent ROP mitigation[J]. Apr, 2012, 1: 1-2.</w:t>
-      </w:r>
-      <w:bookmarkEnd w:id="78"/>
+        <w:t>Pappas V. kBouncer: Efficient and transparent ROP mitigation[J]. Apr, 2012, 1: 1-2.</w:t>
+      </w:r>
+      <w:bookmarkEnd w:id="79"/>
     </w:p>
     <w:p>
       <w:pPr>
@@ -11136,8 +10050,7 @@
           <w:spacing w:val="10"/>
         </w:rPr>
       </w:pPr>
-      <w:bookmarkStart w:id="79" w:name="_Ref36977057"/>
-      <w:proofErr w:type="spellStart"/>
+      <w:bookmarkStart w:id="80" w:name="_Ref36977057"/>
       <w:r>
         <w:rPr>
           <w:shd w:val="clear" w:color="auto" w:fill="FFFFFF"/>
@@ -11151,28 +10064,13 @@
         </w:rPr>
         <w:t>ć</w:t>
       </w:r>
-      <w:proofErr w:type="spellEnd"/>
       <w:r>
         <w:rPr>
           <w:shd w:val="clear" w:color="auto" w:fill="FFFFFF"/>
         </w:rPr>
-        <w:t xml:space="preserve"> I. </w:t>
-      </w:r>
-      <w:proofErr w:type="spellStart"/>
-      <w:r>
-        <w:rPr>
-          <w:shd w:val="clear" w:color="auto" w:fill="FFFFFF"/>
-        </w:rPr>
-        <w:t>ROPGuard</w:t>
-      </w:r>
-      <w:proofErr w:type="spellEnd"/>
-      <w:r>
-        <w:rPr>
-          <w:shd w:val="clear" w:color="auto" w:fill="FFFFFF"/>
-        </w:rPr>
-        <w:t>: Runtime prevention of return-oriented programming attacks[R]. Technical report, 2012.</w:t>
-      </w:r>
-      <w:bookmarkEnd w:id="79"/>
+        <w:t xml:space="preserve"> I. ROPGuard: Runtime prevention of return-oriented programming attacks[R]. Technical report, 2012.</w:t>
+      </w:r>
+      <w:bookmarkEnd w:id="80"/>
     </w:p>
     <w:p>
       <w:pPr>
@@ -11186,42 +10084,14 @@
           <w:spacing w:val="10"/>
         </w:rPr>
       </w:pPr>
-      <w:bookmarkStart w:id="80" w:name="_Ref36978332"/>
+      <w:bookmarkStart w:id="81" w:name="_Ref36978332"/>
       <w:r>
         <w:rPr>
           <w:shd w:val="clear" w:color="auto" w:fill="FFFFFF"/>
         </w:rPr>
-        <w:t xml:space="preserve">Cheng, </w:t>
-      </w:r>
-      <w:proofErr w:type="spellStart"/>
-      <w:r>
-        <w:rPr>
-          <w:shd w:val="clear" w:color="auto" w:fill="FFFFFF"/>
-        </w:rPr>
-        <w:t>Yueqiang</w:t>
-      </w:r>
-      <w:proofErr w:type="spellEnd"/>
-      <w:r>
-        <w:rPr>
-          <w:shd w:val="clear" w:color="auto" w:fill="FFFFFF"/>
-        </w:rPr>
-        <w:t>, et al. "</w:t>
-      </w:r>
-      <w:proofErr w:type="spellStart"/>
-      <w:r>
-        <w:rPr>
-          <w:shd w:val="clear" w:color="auto" w:fill="FFFFFF"/>
-        </w:rPr>
-        <w:t>ROPecker</w:t>
-      </w:r>
-      <w:proofErr w:type="spellEnd"/>
-      <w:r>
-        <w:rPr>
-          <w:shd w:val="clear" w:color="auto" w:fill="FFFFFF"/>
-        </w:rPr>
-        <w:t>: A generic and practical approach for defending against ROP attack." (2014): 1.</w:t>
-      </w:r>
-      <w:bookmarkEnd w:id="80"/>
+        <w:t>Cheng, Yueqiang, et al. "ROPecker: A generic and practical approach for defending against ROP attack." (2014): 1.</w:t>
+      </w:r>
+      <w:bookmarkEnd w:id="81"/>
     </w:p>
     <w:p>
       <w:pPr>
@@ -11235,19 +10105,11 @@
           <w:spacing w:val="10"/>
         </w:rPr>
       </w:pPr>
-      <w:proofErr w:type="spellStart"/>
       <w:r>
         <w:rPr>
           <w:shd w:val="clear" w:color="auto" w:fill="FFFFFF"/>
         </w:rPr>
-        <w:t>Carlini</w:t>
-      </w:r>
-      <w:proofErr w:type="spellEnd"/>
-      <w:r>
-        <w:rPr>
-          <w:shd w:val="clear" w:color="auto" w:fill="FFFFFF"/>
-        </w:rPr>
-        <w:t>, Nicholas, and David Wagner. "{ROP} is Still Dangerous: Breaking Modern Defenses." </w:t>
+        <w:t>Carlini, Nicholas, and David Wagner. "{ROP} is Still Dangerous: Breaking Modern Defenses." </w:t>
       </w:r>
       <w:r>
         <w:rPr>
@@ -11276,26 +10138,12 @@
           <w:spacing w:val="10"/>
         </w:rPr>
       </w:pPr>
-      <w:bookmarkStart w:id="81" w:name="_Ref36995801"/>
+      <w:bookmarkStart w:id="82" w:name="_Ref36995801"/>
       <w:r>
         <w:rPr>
           <w:shd w:val="clear" w:color="auto" w:fill="FFFFFF"/>
         </w:rPr>
-        <w:t xml:space="preserve">Wang, Shuai, Pei Wang, and </w:t>
-      </w:r>
-      <w:proofErr w:type="spellStart"/>
-      <w:r>
-        <w:rPr>
-          <w:shd w:val="clear" w:color="auto" w:fill="FFFFFF"/>
-        </w:rPr>
-        <w:t>Dinghao</w:t>
-      </w:r>
-      <w:proofErr w:type="spellEnd"/>
-      <w:r>
-        <w:rPr>
-          <w:shd w:val="clear" w:color="auto" w:fill="FFFFFF"/>
-        </w:rPr>
-        <w:t xml:space="preserve"> Wu. "Uroboros: Instrumenting stripped binaries with static reassembling." </w:t>
+        <w:t>Wang, Shuai, Pei Wang, and Dinghao Wu. "Uroboros: Instrumenting stripped binaries with static reassembling." </w:t>
       </w:r>
       <w:r>
         <w:rPr>
@@ -11320,7 +10168,7 @@
         </w:rPr>
         <w:t>. Vol. 1. IEEE, 2016.</w:t>
       </w:r>
-      <w:bookmarkEnd w:id="81"/>
+      <w:bookmarkEnd w:id="82"/>
     </w:p>
     <w:p>
       <w:pPr>
@@ -11334,40 +10182,12 @@
           <w:spacing w:val="10"/>
         </w:rPr>
       </w:pPr>
-      <w:bookmarkStart w:id="82" w:name="_Ref37012990"/>
+      <w:bookmarkStart w:id="83" w:name="_Ref37012990"/>
       <w:r>
         <w:rPr>
           <w:shd w:val="clear" w:color="auto" w:fill="FFFFFF"/>
         </w:rPr>
-        <w:t xml:space="preserve">Wang, </w:t>
-      </w:r>
-      <w:proofErr w:type="spellStart"/>
-      <w:r>
-        <w:rPr>
-          <w:shd w:val="clear" w:color="auto" w:fill="FFFFFF"/>
-        </w:rPr>
-        <w:t>Ruoyu</w:t>
-      </w:r>
-      <w:proofErr w:type="spellEnd"/>
-      <w:r>
-        <w:rPr>
-          <w:shd w:val="clear" w:color="auto" w:fill="FFFFFF"/>
-        </w:rPr>
-        <w:t>, et al. "</w:t>
-      </w:r>
-      <w:proofErr w:type="spellStart"/>
-      <w:r>
-        <w:rPr>
-          <w:shd w:val="clear" w:color="auto" w:fill="FFFFFF"/>
-        </w:rPr>
-        <w:t>Ramblr</w:t>
-      </w:r>
-      <w:proofErr w:type="spellEnd"/>
-      <w:r>
-        <w:rPr>
-          <w:shd w:val="clear" w:color="auto" w:fill="FFFFFF"/>
-        </w:rPr>
-        <w:t>: Making Reassembly Great Again." </w:t>
+        <w:t>Wang, Ruoyu, et al. "Ramblr: Making Reassembly Great Again." </w:t>
       </w:r>
       <w:r>
         <w:rPr>
@@ -11383,7 +10203,7 @@
         </w:rPr>
         <w:t>. 2017.</w:t>
       </w:r>
-      <w:bookmarkEnd w:id="82"/>
+      <w:bookmarkEnd w:id="83"/>
     </w:p>
     <w:p>
       <w:pPr>
@@ -11397,22 +10217,14 @@
           <w:spacing w:val="10"/>
         </w:rPr>
       </w:pPr>
-      <w:bookmarkStart w:id="83" w:name="_Ref37187271"/>
-      <w:proofErr w:type="spellStart"/>
+      <w:bookmarkStart w:id="84" w:name="_Ref37187271"/>
       <w:r>
         <w:rPr>
           <w:spacing w:val="10"/>
         </w:rPr>
-        <w:t>angr</w:t>
-      </w:r>
-      <w:proofErr w:type="spellEnd"/>
-      <w:r>
-        <w:rPr>
-          <w:spacing w:val="10"/>
-        </w:rPr>
-        <w:t xml:space="preserve">: </w:t>
-      </w:r>
-      <w:hyperlink r:id="rId33" w:history="1">
+        <w:t xml:space="preserve">angr: </w:t>
+      </w:r>
+      <w:hyperlink r:id="rId35" w:history="1">
         <w:r>
           <w:rPr>
             <w:rStyle w:val="af6"/>
@@ -11433,8 +10245,8 @@
           <w:spacing w:val="10"/>
         </w:rPr>
       </w:pPr>
-      <w:bookmarkStart w:id="84" w:name="_Ref37186157"/>
-      <w:bookmarkEnd w:id="83"/>
+      <w:bookmarkStart w:id="85" w:name="_Ref37186157"/>
+      <w:bookmarkEnd w:id="84"/>
       <w:r>
         <w:rPr>
           <w:shd w:val="clear" w:color="auto" w:fill="FFFFFF"/>
@@ -11455,7 +10267,7 @@
         </w:rPr>
         <w:t> (2007).</w:t>
       </w:r>
-      <w:bookmarkEnd w:id="84"/>
+      <w:bookmarkEnd w:id="85"/>
     </w:p>
     <w:p>
       <w:pPr>
@@ -11469,7 +10281,7 @@
           <w:spacing w:val="10"/>
         </w:rPr>
       </w:pPr>
-      <w:bookmarkStart w:id="85" w:name="_Ref37237773"/>
+      <w:bookmarkStart w:id="86" w:name="_Ref37237773"/>
       <w:r>
         <w:rPr>
           <w:shd w:val="clear" w:color="auto" w:fill="FFFFFF"/>
@@ -11490,7 +10302,7 @@
         </w:rPr>
         <w:t> (1997).</w:t>
       </w:r>
-      <w:bookmarkEnd w:id="85"/>
+      <w:bookmarkEnd w:id="86"/>
     </w:p>
     <w:p>
       <w:pPr>
@@ -11504,11 +10316,11 @@
           <w:spacing w:val="10"/>
         </w:rPr>
       </w:pPr>
-      <w:bookmarkStart w:id="86" w:name="_Ref37409889"/>
+      <w:bookmarkStart w:id="87" w:name="_Ref37409889"/>
       <w:r>
         <w:t>J. Kinder, “Static Analysis of x86 Executables,” Ph.D. dissertation, 2010.</w:t>
       </w:r>
-      <w:bookmarkEnd w:id="86"/>
+      <w:bookmarkEnd w:id="87"/>
     </w:p>
     <w:sectPr>
       <w:pgSz w:w="11906" w:h="16838"/>
@@ -11645,13 +10457,7 @@
         <w:rPr>
           <w:rFonts w:hint="eastAsia"/>
         </w:rPr>
-        <w:t>说明ROP</w:t>
-      </w:r>
-      <w:r>
-        <w:rPr>
-          <w:rFonts w:hint="eastAsia"/>
-        </w:rPr>
-        <w:t>攻击形式，引出ROP防御的相关工作</w:t>
+        <w:t>说明ROP攻击形式，引出ROP防御的相关工作</w:t>
       </w:r>
     </w:p>
   </w:comment>
@@ -11779,7 +10585,6 @@
       <w:pPr>
         <w:pStyle w:val="a4"/>
       </w:pPr>
-      <w:proofErr w:type="spellStart"/>
       <w:r>
         <w:t>N</w:t>
       </w:r>
@@ -11787,14 +10592,7 @@
         <w:rPr>
           <w:rFonts w:hint="eastAsia"/>
         </w:rPr>
-        <w:t>op</w:t>
-      </w:r>
-      <w:proofErr w:type="spellEnd"/>
-      <w:r>
-        <w:rPr>
-          <w:rFonts w:hint="eastAsia"/>
-        </w:rPr>
-        <w:t>指令的数量在实现部分详细阐述。</w:t>
+        <w:t>op指令的数量在实现部分详细阐述。</w:t>
       </w:r>
     </w:p>
   </w:comment>
@@ -11808,6 +10606,28 @@
           <w:rFonts w:hint="eastAsia"/>
         </w:rPr>
         <w:t>实现部分举例说明原理。</w:t>
+      </w:r>
+    </w:p>
+  </w:comment>
+  <w:comment w:id="53" w:author="bit_l1b0@163.com [2]" w:date="2020-04-19T15:36:00Z" w:initials="李博">
+    <w:p>
+      <w:pPr>
+        <w:pStyle w:val="a4"/>
+      </w:pPr>
+      <w:r>
+        <w:rPr>
+          <w:rStyle w:val="af7"/>
+        </w:rPr>
+        <w:annotationRef/>
+      </w:r>
+      <w:r>
+        <w:rPr>
+          <w:rFonts w:hint="eastAsia"/>
+        </w:rPr>
+        <w:t>1</w:t>
+      </w:r>
+      <w:r>
+        <w:t>645</w:t>
       </w:r>
     </w:p>
   </w:comment>
@@ -11828,7 +10648,14 @@
   <w15:commentEx w15:paraId="73FF4180" w15:done="0"/>
   <w15:commentEx w15:paraId="5FBF8AFE" w15:done="0"/>
   <w15:commentEx w15:paraId="4FBF741E" w15:done="0"/>
+  <w15:commentEx w15:paraId="50D0453E" w15:done="0"/>
 </w15:commentsEx>
+</file>
+
+<file path=word/commentsExtensible.xml><?xml version="1.0" encoding="utf-8"?>
+<w16cex:commentsExtensible xmlns:wpc="http://schemas.microsoft.com/office/word/2010/wordprocessingCanvas" xmlns:cx="http://schemas.microsoft.com/office/drawing/2014/chartex" xmlns:cx1="http://schemas.microsoft.com/office/drawing/2015/9/8/chartex" xmlns:cx2="http://schemas.microsoft.com/office/drawing/2015/10/21/chartex" xmlns:cx3="http://schemas.microsoft.com/office/drawing/2016/5/9/chartex" xmlns:cx4="http://schemas.microsoft.com/office/drawing/2016/5/10/chartex" xmlns:cx5="http://schemas.microsoft.com/office/drawing/2016/5/11/chartex" xmlns:cx6="http://schemas.microsoft.com/office/drawing/2016/5/12/chartex" xmlns:cx7="http://schemas.microsoft.com/office/drawing/2016/5/13/chartex" xmlns:cx8="http://schemas.microsoft.com/office/drawing/2016/5/14/chartex" xmlns:mc="http://schemas.openxmlformats.org/markup-compatibility/2006" xmlns:aink="http://schemas.microsoft.com/office/drawing/2016/ink" xmlns:am3d="http://schemas.microsoft.com/office/drawing/2017/model3d" xmlns:o="urn:schemas-microsoft-com:office:office" xmlns:r="http://schemas.openxmlformats.org/officeDocument/2006/relationships" xmlns:m="http://schemas.openxmlformats.org/officeDocument/2006/math" xmlns:v="urn:schemas-microsoft-com:vml" xmlns:wp14="http://schemas.microsoft.com/office/word/2010/wordprocessingDrawing" xmlns:wp="http://schemas.openxmlformats.org/drawingml/2006/wordprocessingDrawing" xmlns:w10="urn:schemas-microsoft-com:office:word" xmlns:w="http://schemas.openxmlformats.org/wordprocessingml/2006/main" xmlns:w14="http://schemas.microsoft.com/office/word/2010/wordml" xmlns:w15="http://schemas.microsoft.com/office/word/2012/wordml" xmlns:w16cex="http://schemas.microsoft.com/office/word/2018/wordml/cex" xmlns:w16cid="http://schemas.microsoft.com/office/word/2016/wordml/cid" xmlns:w16="http://schemas.microsoft.com/office/word/2018/wordml" xmlns:w16se="http://schemas.microsoft.com/office/word/2015/wordml/symex" xmlns:wpg="http://schemas.microsoft.com/office/word/2010/wordprocessingGroup" xmlns:wpi="http://schemas.microsoft.com/office/word/2010/wordprocessingInk" xmlns:wne="http://schemas.microsoft.com/office/word/2006/wordml" xmlns:wps="http://schemas.microsoft.com/office/word/2010/wordprocessingShape" mc:Ignorable="w14 w15 w16se w16cid w16 w16cex wp14">
+  <w16cex:commentExtensible w16cex:durableId="2246EE91" w16cex:dateUtc="2020-04-19T07:36:00Z"/>
+</w16cex:commentsExtensible>
 </file>
 
 <file path=word/commentsIds.xml><?xml version="1.0" encoding="utf-8"?>
@@ -11845,6 +10672,7 @@
   <w16cid:commentId w16cid:paraId="73FF4180" w16cid:durableId="2245E51F"/>
   <w16cid:commentId w16cid:paraId="5FBF8AFE" w16cid:durableId="2245E520"/>
   <w16cid:commentId w16cid:paraId="4FBF741E" w16cid:durableId="2245E521"/>
+  <w16cid:commentId w16cid:paraId="50D0453E" w16cid:durableId="2246EE91"/>
 </w16cid:commentsIds>
 </file>
 
@@ -11890,6 +10718,7 @@
     <w:sdtPr>
       <w:id w:val="12489569"/>
     </w:sdtPr>
+    <w:sdtEndPr/>
     <w:sdtContent>
       <w:p>
         <w:pPr>
@@ -12197,6 +11026,9 @@
 <file path=word/people.xml><?xml version="1.0" encoding="utf-8"?>
 <w15:people xmlns:wpc="http://schemas.microsoft.com/office/word/2010/wordprocessingCanvas" xmlns:cx="http://schemas.microsoft.com/office/drawing/2014/chartex" xmlns:cx1="http://schemas.microsoft.com/office/drawing/2015/9/8/chartex" xmlns:cx2="http://schemas.microsoft.com/office/drawing/2015/10/21/chartex" xmlns:cx3="http://schemas.microsoft.com/office/drawing/2016/5/9/chartex" xmlns:cx4="http://schemas.microsoft.com/office/drawing/2016/5/10/chartex" xmlns:cx5="http://schemas.microsoft.com/office/drawing/2016/5/11/chartex" xmlns:cx6="http://schemas.microsoft.com/office/drawing/2016/5/12/chartex" xmlns:cx7="http://schemas.microsoft.com/office/drawing/2016/5/13/chartex" xmlns:cx8="http://schemas.microsoft.com/office/drawing/2016/5/14/chartex" xmlns:mc="http://schemas.openxmlformats.org/markup-compatibility/2006" xmlns:aink="http://schemas.microsoft.com/office/drawing/2016/ink" xmlns:am3d="http://schemas.microsoft.com/office/drawing/2017/model3d" xmlns:o="urn:schemas-microsoft-com:office:office" xmlns:r="http://schemas.openxmlformats.org/officeDocument/2006/relationships" xmlns:m="http://schemas.openxmlformats.org/officeDocument/2006/math" xmlns:v="urn:schemas-microsoft-com:vml" xmlns:wp14="http://schemas.microsoft.com/office/word/2010/wordprocessingDrawing" xmlns:wp="http://schemas.openxmlformats.org/drawingml/2006/wordprocessingDrawing" xmlns:w10="urn:schemas-microsoft-com:office:word" xmlns:w="http://schemas.openxmlformats.org/wordprocessingml/2006/main" xmlns:w14="http://schemas.microsoft.com/office/word/2010/wordml" xmlns:w15="http://schemas.microsoft.com/office/word/2012/wordml" xmlns:w16cex="http://schemas.microsoft.com/office/word/2018/wordml/cex" xmlns:w16cid="http://schemas.microsoft.com/office/word/2016/wordml/cid" xmlns:w16="http://schemas.microsoft.com/office/word/2018/wordml" xmlns:w16se="http://schemas.microsoft.com/office/word/2015/wordml/symex" xmlns:wpg="http://schemas.microsoft.com/office/word/2010/wordprocessingGroup" xmlns:wpi="http://schemas.microsoft.com/office/word/2010/wordprocessingInk" xmlns:wne="http://schemas.microsoft.com/office/word/2006/wordml" xmlns:wps="http://schemas.microsoft.com/office/word/2010/wordprocessingShape" mc:Ignorable="w14 w15 w16se w16cid w16 w16cex wp14">
   <w15:person w15:author="bit_l1b0@163.com">
+    <w15:presenceInfo w15:providerId="Windows Live" w15:userId="990764f9903f68ad"/>
+  </w15:person>
+  <w15:person w15:author="bit_l1b0@163.com [2]">
     <w15:presenceInfo w15:providerId="Windows Live" w15:userId="990764f9903f68ad"/>
   </w15:person>
 </w15:people>

</xml_diff>

<commit_message>
Update: arrived 16700 words!
</commit_message>
<xml_diff>
--- a/李博_1120162015_基于二次汇编的ROP攻击防御技术研究与实现 (2).docx
+++ b/李博_1120162015_基于二次汇编的ROP攻击防御技术研究与实现 (2).docx
@@ -9233,25 +9233,7 @@
         <w:rPr>
           <w:rFonts w:hint="eastAsia"/>
         </w:rPr>
-        <w:t>由于</w:t>
-      </w:r>
-      <w:r>
-        <w:rPr>
-          <w:rFonts w:hint="eastAsia"/>
-        </w:rPr>
-        <w:t>原始</w:t>
-      </w:r>
-      <w:r>
-        <w:rPr>
-          <w:rFonts w:hint="eastAsia"/>
-        </w:rPr>
-        <w:t>指令中</w:t>
-      </w:r>
-      <w:r>
-        <w:rPr>
-          <w:rFonts w:hint="eastAsia"/>
-        </w:rPr>
-        <w:t>的目标操作数为寄存器rbx或rdx，亦或是3</w:t>
+        <w:t>由于原始指令中的目标操作数为寄存器rbx或rdx，亦或是3</w:t>
       </w:r>
       <w:r>
         <w:t>2</w:t>
@@ -9333,11 +9315,6 @@
       </w:r>
     </w:p>
     <w:p>
-      <w:pPr>
-        <w:rPr>
-          <w:rFonts w:hint="eastAsia"/>
-        </w:rPr>
-      </w:pPr>
       <w:r>
         <w:tab/>
       </w:r>
@@ -9454,11 +9431,6 @@
       </w:r>
     </w:p>
     <w:p>
-      <w:pPr>
-        <w:rPr>
-          <w:rFonts w:hint="eastAsia"/>
-        </w:rPr>
-      </w:pPr>
       <w:r>
         <w:tab/>
       </w:r>
@@ -9474,6 +9446,267 @@
         </w:rPr>
         <w:t>无效指令填充，</w:t>
       </w:r>
+      <w:r>
+        <w:rPr>
+          <w:rFonts w:hint="eastAsia"/>
+        </w:rPr>
+        <w:t>是通过在指令前插入若干无效指令使得指令在被攻击者利用时能够正常执行，而不会被分隔为多个指令解析。</w:t>
+      </w:r>
+      <w:r>
+        <w:rPr>
+          <w:rFonts w:hint="eastAsia"/>
+        </w:rPr>
+        <w:t>所谓的无效指令是指对</w:t>
+      </w:r>
+      <w:r>
+        <w:rPr>
+          <w:rFonts w:hint="eastAsia"/>
+        </w:rPr>
+        <w:t>程序运行没有任何影响的指令，常见的无效指令有nop指令</w:t>
+      </w:r>
+      <w:r>
+        <w:rPr>
+          <w:rFonts w:hint="eastAsia"/>
+        </w:rPr>
+        <w:t>，</w:t>
+      </w:r>
+      <w:r>
+        <w:rPr>
+          <w:rFonts w:hint="eastAsia"/>
+        </w:rPr>
+        <w:t>对同一个寄存器进行赋值操作的指令</w:t>
+      </w:r>
+      <w:r>
+        <w:rPr>
+          <w:rFonts w:hint="eastAsia"/>
+        </w:rPr>
+        <w:t>，</w:t>
+      </w:r>
+      <w:r>
+        <w:rPr>
+          <w:rFonts w:hint="eastAsia"/>
+        </w:rPr>
+        <w:t>如mov</w:t>
+      </w:r>
+      <w:r>
+        <w:t xml:space="preserve"> </w:t>
+      </w:r>
+      <w:r>
+        <w:rPr>
+          <w:rFonts w:hint="eastAsia"/>
+        </w:rPr>
+        <w:t>eax</w:t>
+      </w:r>
+      <w:r>
+        <w:t xml:space="preserve"> </w:t>
+      </w:r>
+      <w:r>
+        <w:rPr>
+          <w:rFonts w:hint="eastAsia"/>
+        </w:rPr>
+        <w:t>eax</w:t>
+      </w:r>
+      <w:r>
+        <w:rPr>
+          <w:rFonts w:hint="eastAsia"/>
+        </w:rPr>
+        <w:t>等</w:t>
+      </w:r>
+      <w:r>
+        <w:rPr>
+          <w:rFonts w:hint="eastAsia"/>
+        </w:rPr>
+        <w:t>。</w:t>
+      </w:r>
+      <w:r>
+        <w:rPr>
+          <w:rFonts w:hint="eastAsia"/>
+        </w:rPr>
+        <w:t>本文使用的无效指令为nop指令</w:t>
+      </w:r>
+      <w:r>
+        <w:rPr>
+          <w:rFonts w:hint="eastAsia"/>
+        </w:rPr>
+        <w:t>，因为该指令的结构十分简单，仅由一个字节0x90组成</w:t>
+      </w:r>
+      <w:r>
+        <w:rPr>
+          <w:rFonts w:hint="eastAsia"/>
+        </w:rPr>
+        <w:t>。</w:t>
+      </w:r>
+      <w:r>
+        <w:rPr>
+          <w:rFonts w:hint="eastAsia"/>
+        </w:rPr>
+        <w:t>无效指令填充方法实现的关键在于nop指令的数量，</w:t>
+      </w:r>
+      <w:r>
+        <w:rPr>
+          <w:rFonts w:hint="eastAsia"/>
+        </w:rPr>
+        <w:t>若nop指令的数量太少，那么攻击者依然可以发现一些意想不到的指令，这些指令会覆盖nop指令以及后续指令中任意数量的字节，在这种情况下执行过程将以不对齐的方式进行。而如果nop指令的数量太多，则会影响程序的性能。</w:t>
+      </w:r>
+      <w:r>
+        <w:rPr>
+          <w:rFonts w:hint="eastAsia"/>
+        </w:rPr>
+        <w:t>在IA-</w:t>
+      </w:r>
+      <w:r>
+        <w:t>32</w:t>
+      </w:r>
+      <w:r>
+        <w:rPr>
+          <w:rFonts w:hint="eastAsia"/>
+        </w:rPr>
+        <w:t>架构中，当一条指令</w:t>
+      </w:r>
+      <w:r>
+        <w:rPr>
+          <w:rFonts w:hint="eastAsia"/>
+        </w:rPr>
+        <w:t>同时具有地址偏移和一个完全由0x90</w:t>
+      </w:r>
+      <w:r>
+        <w:rPr>
+          <w:rFonts w:hint="eastAsia"/>
+        </w:rPr>
+        <w:t>组成的立即数时，该指令的最大长度为8个字节。另外，该指令可以有一个ModR</w:t>
+      </w:r>
+      <w:r>
+        <w:t>/M</w:t>
+      </w:r>
+      <w:r>
+        <w:rPr>
+          <w:rFonts w:hint="eastAsia"/>
+        </w:rPr>
+        <w:t>字节、一个SIB字节或一个值为0x90的操作码，三者只能同时取其一。根据以上分析，本文将无效指令nop的数量设置为9。</w:t>
+      </w:r>
+      <w:r>
+        <w:rPr>
+          <w:rFonts w:hint="eastAsia"/>
+        </w:rPr>
+        <w:t>另外，</w:t>
+      </w:r>
+      <w:r>
+        <w:rPr>
+          <w:rFonts w:hint="eastAsia"/>
+        </w:rPr>
+        <w:t>二进制文件中可能有许多指令需要填充无效指令，若直接在指令前添加9个nop指令，会使产生的二进制文件在执行时产生不必要的开销。因此，本文提出的无效指令替换的方法在nop指令序列前会加入一个相对跳转指令，跳转的偏移为1</w:t>
+      </w:r>
+      <w:r>
+        <w:t>1</w:t>
+      </w:r>
+      <w:r>
+        <w:rPr>
+          <w:rFonts w:hint="eastAsia"/>
+        </w:rPr>
+        <w:t>，包括跳转指令本身的大小2个字节以及9个nop指令的大小</w:t>
+      </w:r>
+      <w:r>
+        <w:rPr>
+          <w:rFonts w:hint="eastAsia"/>
+        </w:rPr>
+        <w:t>，从而在</w:t>
+      </w:r>
+      <w:r>
+        <w:rPr>
+          <w:rFonts w:hint="eastAsia"/>
+        </w:rPr>
+        <w:t>二进制</w:t>
+      </w:r>
+      <w:r>
+        <w:rPr>
+          <w:rFonts w:hint="eastAsia"/>
+        </w:rPr>
+        <w:t>文件正常执行时跳过nop序列。</w:t>
+      </w:r>
+      <w:r>
+        <w:rPr>
+          <w:rFonts w:hint="eastAsia"/>
+        </w:rPr>
+        <w:t>示例如图4</w:t>
+      </w:r>
+      <w:r>
+        <w:t>-4</w:t>
+      </w:r>
+      <w:r>
+        <w:rPr>
+          <w:rFonts w:hint="eastAsia"/>
+        </w:rPr>
+        <w:t>所示。</w:t>
+      </w:r>
+    </w:p>
+    <w:p>
+      <w:pPr>
+        <w:keepNext/>
+      </w:pPr>
+      <w:r>
+        <w:rPr>
+          <w:noProof/>
+        </w:rPr>
+        <w:drawing>
+          <wp:inline distT="0" distB="0" distL="0" distR="0" wp14:anchorId="12CF608F" wp14:editId="1C9EFE75">
+            <wp:extent cx="5544185" cy="805815"/>
+            <wp:effectExtent l="0" t="0" r="0" b="0"/>
+            <wp:docPr id="22" name="图片 22"/>
+            <wp:cNvGraphicFramePr>
+              <a:graphicFrameLocks xmlns:a="http://schemas.openxmlformats.org/drawingml/2006/main" noChangeAspect="1"/>
+            </wp:cNvGraphicFramePr>
+            <a:graphic xmlns:a="http://schemas.openxmlformats.org/drawingml/2006/main">
+              <a:graphicData uri="http://schemas.openxmlformats.org/drawingml/2006/picture">
+                <pic:pic xmlns:pic="http://schemas.openxmlformats.org/drawingml/2006/picture">
+                  <pic:nvPicPr>
+                    <pic:cNvPr id="1" name=""/>
+                    <pic:cNvPicPr/>
+                  </pic:nvPicPr>
+                  <pic:blipFill>
+                    <a:blip r:embed="rId34"/>
+                    <a:stretch>
+                      <a:fillRect/>
+                    </a:stretch>
+                  </pic:blipFill>
+                  <pic:spPr>
+                    <a:xfrm>
+                      <a:off x="0" y="0"/>
+                      <a:ext cx="5544185" cy="805815"/>
+                    </a:xfrm>
+                    <a:prstGeom prst="rect">
+                      <a:avLst/>
+                    </a:prstGeom>
+                  </pic:spPr>
+                </pic:pic>
+              </a:graphicData>
+            </a:graphic>
+          </wp:inline>
+        </w:drawing>
+      </w:r>
+    </w:p>
+    <w:p>
+      <w:pPr>
+        <w:pStyle w:val="a7"/>
+        <w:jc w:val="center"/>
+      </w:pPr>
+      <w:r>
+        <w:t>图</w:t>
+      </w:r>
+      <w:r>
+        <w:rPr>
+          <w:rFonts w:hint="eastAsia"/>
+        </w:rPr>
+        <w:t xml:space="preserve"> </w:t>
+      </w:r>
+      <w:r>
+        <w:t xml:space="preserve">4-4 </w:t>
+      </w:r>
+      <w:r>
+        <w:rPr>
+          <w:rFonts w:hint="eastAsia"/>
+        </w:rPr>
+        <w:t>无效指令填充示例图</w:t>
+      </w:r>
     </w:p>
     <w:p>
       <w:pPr>
@@ -9483,6 +9716,18 @@
       </w:pPr>
       <w:r>
         <w:tab/>
+      </w:r>
+      <w:r>
+        <w:rPr>
+          <w:rFonts w:hint="eastAsia"/>
+        </w:rPr>
+        <w:t>对于自由跳转保护，</w:t>
+      </w:r>
+      <w:r>
+        <w:rPr>
+          <w:rFonts w:hint="eastAsia"/>
+        </w:rPr>
+        <w:t>是</w:t>
       </w:r>
     </w:p>
     <w:p>
@@ -9941,7 +10186,7 @@
         </w:rPr>
         <w:t>国家信息安全漏洞库：</w:t>
       </w:r>
-      <w:hyperlink r:id="rId34" w:history="1">
+      <w:hyperlink r:id="rId35" w:history="1">
         <w:r>
           <w:rPr>
             <w:rStyle w:val="af6"/>
@@ -10224,7 +10469,7 @@
         </w:rPr>
         <w:t xml:space="preserve">angr: </w:t>
       </w:r>
-      <w:hyperlink r:id="rId35" w:history="1">
+      <w:hyperlink r:id="rId36" w:history="1">
         <w:r>
           <w:rPr>
             <w:rStyle w:val="af6"/>
@@ -10609,7 +10854,7 @@
       </w:r>
     </w:p>
   </w:comment>
-  <w:comment w:id="53" w:author="bit_l1b0@163.com [2]" w:date="2020-04-19T15:36:00Z" w:initials="李博">
+  <w:comment w:id="53" w:author="bit_l1b0@163.com" w:date="2020-04-19T15:36:00Z" w:initials="李博">
     <w:p>
       <w:pPr>
         <w:pStyle w:val="a4"/>
@@ -11026,9 +11271,6 @@
 <file path=word/people.xml><?xml version="1.0" encoding="utf-8"?>
 <w15:people xmlns:wpc="http://schemas.microsoft.com/office/word/2010/wordprocessingCanvas" xmlns:cx="http://schemas.microsoft.com/office/drawing/2014/chartex" xmlns:cx1="http://schemas.microsoft.com/office/drawing/2015/9/8/chartex" xmlns:cx2="http://schemas.microsoft.com/office/drawing/2015/10/21/chartex" xmlns:cx3="http://schemas.microsoft.com/office/drawing/2016/5/9/chartex" xmlns:cx4="http://schemas.microsoft.com/office/drawing/2016/5/10/chartex" xmlns:cx5="http://schemas.microsoft.com/office/drawing/2016/5/11/chartex" xmlns:cx6="http://schemas.microsoft.com/office/drawing/2016/5/12/chartex" xmlns:cx7="http://schemas.microsoft.com/office/drawing/2016/5/13/chartex" xmlns:cx8="http://schemas.microsoft.com/office/drawing/2016/5/14/chartex" xmlns:mc="http://schemas.openxmlformats.org/markup-compatibility/2006" xmlns:aink="http://schemas.microsoft.com/office/drawing/2016/ink" xmlns:am3d="http://schemas.microsoft.com/office/drawing/2017/model3d" xmlns:o="urn:schemas-microsoft-com:office:office" xmlns:r="http://schemas.openxmlformats.org/officeDocument/2006/relationships" xmlns:m="http://schemas.openxmlformats.org/officeDocument/2006/math" xmlns:v="urn:schemas-microsoft-com:vml" xmlns:wp14="http://schemas.microsoft.com/office/word/2010/wordprocessingDrawing" xmlns:wp="http://schemas.openxmlformats.org/drawingml/2006/wordprocessingDrawing" xmlns:w10="urn:schemas-microsoft-com:office:word" xmlns:w="http://schemas.openxmlformats.org/wordprocessingml/2006/main" xmlns:w14="http://schemas.microsoft.com/office/word/2010/wordml" xmlns:w15="http://schemas.microsoft.com/office/word/2012/wordml" xmlns:w16cex="http://schemas.microsoft.com/office/word/2018/wordml/cex" xmlns:w16cid="http://schemas.microsoft.com/office/word/2016/wordml/cid" xmlns:w16="http://schemas.microsoft.com/office/word/2018/wordml" xmlns:w16se="http://schemas.microsoft.com/office/word/2015/wordml/symex" xmlns:wpg="http://schemas.microsoft.com/office/word/2010/wordprocessingGroup" xmlns:wpi="http://schemas.microsoft.com/office/word/2010/wordprocessingInk" xmlns:wne="http://schemas.microsoft.com/office/word/2006/wordml" xmlns:wps="http://schemas.microsoft.com/office/word/2010/wordprocessingShape" mc:Ignorable="w14 w15 w16se w16cid w16 w16cex wp14">
   <w15:person w15:author="bit_l1b0@163.com">
-    <w15:presenceInfo w15:providerId="Windows Live" w15:userId="990764f9903f68ad"/>
-  </w15:person>
-  <w15:person w15:author="bit_l1b0@163.com [2]">
     <w15:presenceInfo w15:providerId="Windows Live" w15:userId="990764f9903f68ad"/>
   </w15:person>
 </w15:people>

</xml_diff>

<commit_message>
Update: arrived 17536 words!
</commit_message>
<xml_diff>
--- a/李博_1120162015_基于二次汇编的ROP攻击防御技术研究与实现 (2).docx
+++ b/李博_1120162015_基于二次汇编的ROP攻击防御技术研究与实现 (2).docx
@@ -9729,6 +9729,380 @@
         </w:rPr>
         <w:t>是</w:t>
       </w:r>
+      <w:r>
+        <w:rPr>
+          <w:rFonts w:hint="eastAsia"/>
+        </w:rPr>
+        <w:t>通过在函数的入口处加密返回地址，在直接跳转ret指令前解密返回地址，在间接跳转前校验返回地址，</w:t>
+      </w:r>
+      <w:r>
+        <w:rPr>
+          <w:rFonts w:hint="eastAsia"/>
+        </w:rPr>
+        <w:t>若攻击者直接调用跳转指令，将导致返回错误的地址或校验不通过</w:t>
+      </w:r>
+      <w:r>
+        <w:rPr>
+          <w:rFonts w:hint="eastAsia"/>
+        </w:rPr>
+        <w:t>，</w:t>
+      </w:r>
+      <w:r>
+        <w:rPr>
+          <w:rFonts w:hint="eastAsia"/>
+        </w:rPr>
+        <w:t>从而</w:t>
+      </w:r>
+      <w:r>
+        <w:rPr>
+          <w:rFonts w:hint="eastAsia"/>
+        </w:rPr>
+        <w:t>保护控制流的完整性。</w:t>
+      </w:r>
+      <w:r>
+        <w:rPr>
+          <w:rFonts w:hint="eastAsia"/>
+        </w:rPr>
+        <w:t>这里使用的加密方式是异或加密，因为异或运算的特点是对一个数</w:t>
+      </w:r>
+      <w:r>
+        <w:rPr>
+          <w:rFonts w:hint="eastAsia"/>
+        </w:rPr>
+        <w:t>来说，</w:t>
+      </w:r>
+      <w:r>
+        <w:rPr>
+          <w:rFonts w:hint="eastAsia"/>
+        </w:rPr>
+        <w:t>使用同一个数对其进行两次异或运算其结果不变。</w:t>
+      </w:r>
+      <w:r>
+        <w:rPr>
+          <w:rFonts w:hint="eastAsia"/>
+        </w:rPr>
+        <w:t>本文的自由跳转保护方法</w:t>
+      </w:r>
+      <w:r>
+        <w:rPr>
+          <w:rFonts w:hint="eastAsia"/>
+        </w:rPr>
+        <w:t>使用canary</w:t>
+      </w:r>
+      <w:r>
+        <w:rPr>
+          <w:rFonts w:hint="eastAsia"/>
+        </w:rPr>
+        <w:t>当做</w:t>
+      </w:r>
+      <w:r>
+        <w:rPr>
+          <w:rFonts w:hint="eastAsia"/>
+        </w:rPr>
+        <w:t>异或加密的密钥</w:t>
+      </w:r>
+      <w:r>
+        <w:rPr>
+          <w:rFonts w:hint="eastAsia"/>
+        </w:rPr>
+        <w:t>，</w:t>
+      </w:r>
+      <w:r>
+        <w:rPr>
+          <w:rFonts w:hint="eastAsia"/>
+        </w:rPr>
+        <w:lastRenderedPageBreak/>
+        <w:t>canary的特点是随着程序的每一次运行它的值都会改变，并且</w:t>
+      </w:r>
+      <w:r>
+        <w:rPr>
+          <w:rFonts w:hint="eastAsia"/>
+        </w:rPr>
+        <w:t>难以被预测。</w:t>
+      </w:r>
+      <w:r>
+        <w:rPr>
+          <w:rFonts w:hint="eastAsia"/>
+        </w:rPr>
+        <w:t>对于每一个经过二次汇编的重汇编过程得到的函数，</w:t>
+      </w:r>
+      <w:r>
+        <w:rPr>
+          <w:rFonts w:hint="eastAsia"/>
+        </w:rPr>
+        <w:t>若函数以ret指令结束，则对其进行返回地址保护。</w:t>
+      </w:r>
+      <w:r>
+        <w:rPr>
+          <w:rFonts w:hint="eastAsia"/>
+        </w:rPr>
+        <w:t>首先在函数入口处插入如图4</w:t>
+      </w:r>
+      <w:r>
+        <w:t>-5</w:t>
+      </w:r>
+      <w:r>
+        <w:rPr>
+          <w:rFonts w:hint="eastAsia"/>
+        </w:rPr>
+        <w:t>所示的汇编指令序列，</w:t>
+      </w:r>
+    </w:p>
+    <w:p>
+      <w:pPr>
+        <w:keepNext/>
+      </w:pPr>
+      <w:r>
+        <w:rPr>
+          <w:noProof/>
+        </w:rPr>
+        <w:drawing>
+          <wp:inline distT="0" distB="0" distL="0" distR="0" wp14:anchorId="6BE1E1D6" wp14:editId="6F038F36">
+            <wp:extent cx="5544185" cy="937260"/>
+            <wp:effectExtent l="0" t="0" r="0" b="0"/>
+            <wp:docPr id="20" name="图片 20"/>
+            <wp:cNvGraphicFramePr>
+              <a:graphicFrameLocks xmlns:a="http://schemas.openxmlformats.org/drawingml/2006/main" noChangeAspect="1"/>
+            </wp:cNvGraphicFramePr>
+            <a:graphic xmlns:a="http://schemas.openxmlformats.org/drawingml/2006/main">
+              <a:graphicData uri="http://schemas.openxmlformats.org/drawingml/2006/picture">
+                <pic:pic xmlns:pic="http://schemas.openxmlformats.org/drawingml/2006/picture">
+                  <pic:nvPicPr>
+                    <pic:cNvPr id="1" name=""/>
+                    <pic:cNvPicPr/>
+                  </pic:nvPicPr>
+                  <pic:blipFill>
+                    <a:blip r:embed="rId35"/>
+                    <a:stretch>
+                      <a:fillRect/>
+                    </a:stretch>
+                  </pic:blipFill>
+                  <pic:spPr>
+                    <a:xfrm>
+                      <a:off x="0" y="0"/>
+                      <a:ext cx="5544185" cy="937260"/>
+                    </a:xfrm>
+                    <a:prstGeom prst="rect">
+                      <a:avLst/>
+                    </a:prstGeom>
+                  </pic:spPr>
+                </pic:pic>
+              </a:graphicData>
+            </a:graphic>
+          </wp:inline>
+        </w:drawing>
+      </w:r>
+    </w:p>
+    <w:p>
+      <w:pPr>
+        <w:pStyle w:val="a7"/>
+        <w:jc w:val="center"/>
+      </w:pPr>
+      <w:r>
+        <w:t>图</w:t>
+      </w:r>
+      <w:r>
+        <w:rPr>
+          <w:rFonts w:hint="eastAsia"/>
+        </w:rPr>
+        <w:t xml:space="preserve"> </w:t>
+      </w:r>
+      <w:r>
+        <w:t xml:space="preserve">4-5 </w:t>
+      </w:r>
+      <w:r>
+        <w:rPr>
+          <w:rFonts w:hint="eastAsia"/>
+        </w:rPr>
+        <w:t>返回地址保护示例图</w:t>
+      </w:r>
+    </w:p>
+    <w:p>
+      <w:r>
+        <w:rPr>
+          <w:rFonts w:hint="eastAsia"/>
+        </w:rPr>
+        <w:t>示例图中的指令架构为6</w:t>
+      </w:r>
+      <w:r>
+        <w:t>4</w:t>
+      </w:r>
+      <w:r>
+        <w:rPr>
+          <w:rFonts w:hint="eastAsia"/>
+        </w:rPr>
+        <w:t>位，对于3</w:t>
+      </w:r>
+      <w:r>
+        <w:t>2</w:t>
+      </w:r>
+      <w:r>
+        <w:rPr>
+          <w:rFonts w:hint="eastAsia"/>
+        </w:rPr>
+        <w:t>位的返回地址保护与其类似不再举例。可以看到，由于canary来自fs寄存器的偏移0x28处，若将其直接与栈上的返回地址进行异或操作，不符合汇编指令的设计。所以需要使用中转寄存器r</w:t>
+      </w:r>
+      <w:r>
+        <w:t>11</w:t>
+      </w:r>
+      <w:r>
+        <w:rPr>
+          <w:rFonts w:hint="eastAsia"/>
+        </w:rPr>
+        <w:t>，通过将其压入栈以保存它原始的值，然后将canary取出并赋值给寄存器r</w:t>
+      </w:r>
+      <w:r>
+        <w:t>11</w:t>
+      </w:r>
+      <w:r>
+        <w:rPr>
+          <w:rFonts w:hint="eastAsia"/>
+        </w:rPr>
+        <w:t>，最后对栈上的返回地址与寄存器r</w:t>
+      </w:r>
+      <w:r>
+        <w:t>11</w:t>
+      </w:r>
+      <w:r>
+        <w:rPr>
+          <w:rFonts w:hint="eastAsia"/>
+        </w:rPr>
+        <w:t>进行异或，并将栈顶值弹出以恢复寄存器r</w:t>
+      </w:r>
+      <w:r>
+        <w:t>11</w:t>
+      </w:r>
+      <w:r>
+        <w:rPr>
+          <w:rFonts w:hint="eastAsia"/>
+        </w:rPr>
+        <w:t>。这里返回地址在栈上的位置之所以是rsp</w:t>
+      </w:r>
+      <w:r>
+        <w:t>+0</w:t>
+      </w:r>
+      <w:r>
+        <w:rPr>
+          <w:rFonts w:hint="eastAsia"/>
+        </w:rPr>
+        <w:t>x8，是因为在函数入口处返回地址应当位于栈顶即rsp处，但由于在使用返回地址之前将寄存器r</w:t>
+      </w:r>
+      <w:r>
+        <w:t>11</w:t>
+      </w:r>
+      <w:r>
+        <w:rPr>
+          <w:rFonts w:hint="eastAsia"/>
+        </w:rPr>
+        <w:t>的值入栈，使得rsp指向了r</w:t>
+      </w:r>
+      <w:r>
+        <w:t>11</w:t>
+      </w:r>
+      <w:r>
+        <w:rPr>
+          <w:rFonts w:hint="eastAsia"/>
+        </w:rPr>
+        <w:t>的值，产生了大小为8的偏移。</w:t>
+      </w:r>
+      <w:r>
+        <w:rPr>
+          <w:rFonts w:hint="eastAsia"/>
+        </w:rPr>
+        <w:t>完成在函数的入口处对返回地址的加密后，</w:t>
+      </w:r>
+      <w:r>
+        <w:rPr>
+          <w:rFonts w:hint="eastAsia"/>
+        </w:rPr>
+        <w:t>应当在函数的结束处即ret指令前添加对返回地址的解密，</w:t>
+      </w:r>
+      <w:r>
+        <w:rPr>
+          <w:rFonts w:hint="eastAsia"/>
+        </w:rPr>
+        <w:t>解密所需要的指令序列和加密使用的相同，只需将返回地址与canary再次异或即可。</w:t>
+      </w:r>
+      <w:r>
+        <w:rPr>
+          <w:rFonts w:hint="eastAsia"/>
+        </w:rPr>
+        <w:t>攻击者在使用ret指令时，ret指令通常只是作为gadgets的一部分，它与ret指令前的一些对寄存器进行操作的指令共同配合完成一个小功能。</w:t>
+      </w:r>
+      <w:r>
+        <w:rPr>
+          <w:rFonts w:hint="eastAsia"/>
+        </w:rPr>
+        <w:t>所以若攻击者直接调用以ret结尾的gadgets，</w:t>
+      </w:r>
+      <w:r>
+        <w:rPr>
+          <w:rFonts w:hint="eastAsia"/>
+        </w:rPr>
+        <w:t>使得没有加密过的返回地址与canary进行异或操作，导致控制流转移到一个无法预测的地方。</w:t>
+      </w:r>
+    </w:p>
+    <w:p>
+      <w:pPr>
+        <w:rPr>
+          <w:rFonts w:hint="eastAsia"/>
+        </w:rPr>
+      </w:pPr>
+      <w:r>
+        <w:tab/>
+      </w:r>
+      <w:r>
+        <w:rPr>
+          <w:rFonts w:hint="eastAsia"/>
+        </w:rPr>
+        <w:t>由于在返回地址保护时保证了以ret指令结束的函数的入口处对返回地址进行了加密，</w:t>
+      </w:r>
+      <w:r>
+        <w:rPr>
+          <w:rFonts w:hint="eastAsia"/>
+        </w:rPr>
+        <w:t>若函数中出现了间接跳转指令如jmp</w:t>
+      </w:r>
+      <w:r>
+        <w:t xml:space="preserve"> </w:t>
+      </w:r>
+      <w:r>
+        <w:rPr>
+          <w:rFonts w:hint="eastAsia"/>
+        </w:rPr>
+        <w:t>eax或call</w:t>
+      </w:r>
+      <w:r>
+        <w:t xml:space="preserve"> </w:t>
+      </w:r>
+      <w:r>
+        <w:rPr>
+          <w:rFonts w:hint="eastAsia"/>
+        </w:rPr>
+        <w:t>eax，</w:t>
+      </w:r>
+      <w:r>
+        <w:rPr>
+          <w:rFonts w:hint="eastAsia"/>
+        </w:rPr>
+        <w:t>则在这条指令前添加如图4</w:t>
+      </w:r>
+      <w:r>
+        <w:t>-6</w:t>
+      </w:r>
+      <w:r>
+        <w:rPr>
+          <w:rFonts w:hint="eastAsia"/>
+        </w:rPr>
+        <w:t>所示的汇编指令序列。</w:t>
+      </w:r>
+    </w:p>
+    <w:p>
+      <w:pPr>
+        <w:rPr>
+          <w:rFonts w:hint="eastAsia"/>
+        </w:rPr>
+      </w:pPr>
     </w:p>
     <w:p>
       <w:pPr>
@@ -10186,7 +10560,7 @@
         </w:rPr>
         <w:t>国家信息安全漏洞库：</w:t>
       </w:r>
-      <w:hyperlink r:id="rId35" w:history="1">
+      <w:hyperlink r:id="rId36" w:history="1">
         <w:r>
           <w:rPr>
             <w:rStyle w:val="af6"/>
@@ -10469,7 +10843,7 @@
         </w:rPr>
         <w:t xml:space="preserve">angr: </w:t>
       </w:r>
-      <w:hyperlink r:id="rId36" w:history="1">
+      <w:hyperlink r:id="rId37" w:history="1">
         <w:r>
           <w:rPr>
             <w:rStyle w:val="af6"/>
@@ -10810,7 +11184,13 @@
         <w:t>3</w:t>
       </w:r>
       <w:r>
-        <w:t>000</w:t>
+        <w:t>0</w:t>
+      </w:r>
+      <w:r>
+        <w:t>2</w:t>
+      </w:r>
+      <w:r>
+        <w:t>0</w:t>
       </w:r>
       <w:r>
         <w:rPr>

</xml_diff>

<commit_message>
Update: arrived 17880 words!
</commit_message>
<xml_diff>
--- a/李博_1120162015_基于二次汇编的ROP攻击防御技术研究与实现 (2).docx
+++ b/李博_1120162015_基于二次汇编的ROP攻击防御技术研究与实现 (2).docx
@@ -1329,7 +1329,39 @@
           <w:rFonts w:asciiTheme="minorEastAsia" w:eastAsiaTheme="minorEastAsia" w:hAnsiTheme="minorEastAsia" w:hint="eastAsia"/>
           <w:spacing w:val="10"/>
         </w:rPr>
-        <w:t>位可执行文件进行保护。当前的ROP攻击防御方法一部分需要程序的源码，在编译器层面进行修改，然而如今的很多商用软件并不开源；另一部分使用动态监控的方法，会造成很大的性能开销。本文通过使用二次汇编框架Ramblr，可以有效的避免二进制文件没有源码的问题，在此基础上提出了指令替换，无效指令填充和自由跳转保护三种方案。通过对含有0xc2这样可能被解析为retn指令的指令进行等效指令替换或无效指令分隔，减少gadget数量，达到缓解ROP攻击的效果；以及在直接跳转和间接跳转前进行数据校验，保护控制流的完整性，防止攻击者直接调用跳转指令进行控制流转移。</w:t>
+        <w:t>位可执行文件进行保护。当前的ROP攻击防御方法一部分需要程序的源码，在编译器层面进行修改，然而如今的很多商用软件并不开源；另一部分使用动态监控的方法，会造成很大的性能开销。本文通过使用二次汇编框架</w:t>
+      </w:r>
+      <w:proofErr w:type="spellStart"/>
+      <w:r>
+        <w:rPr>
+          <w:rFonts w:asciiTheme="minorEastAsia" w:eastAsiaTheme="minorEastAsia" w:hAnsiTheme="minorEastAsia" w:hint="eastAsia"/>
+          <w:spacing w:val="10"/>
+        </w:rPr>
+        <w:t>Ramblr</w:t>
+      </w:r>
+      <w:proofErr w:type="spellEnd"/>
+      <w:r>
+        <w:rPr>
+          <w:rFonts w:asciiTheme="minorEastAsia" w:eastAsiaTheme="minorEastAsia" w:hAnsiTheme="minorEastAsia" w:hint="eastAsia"/>
+          <w:spacing w:val="10"/>
+        </w:rPr>
+        <w:t>，可以有效的避免二进制文件没有源码的问题，在此基础上提出了指令替换，无效指令填充和自由跳转保护三种方案。通过对含有0xc2这样可能被解析为</w:t>
+      </w:r>
+      <w:proofErr w:type="spellStart"/>
+      <w:r>
+        <w:rPr>
+          <w:rFonts w:asciiTheme="minorEastAsia" w:eastAsiaTheme="minorEastAsia" w:hAnsiTheme="minorEastAsia" w:hint="eastAsia"/>
+          <w:spacing w:val="10"/>
+        </w:rPr>
+        <w:t>retn</w:t>
+      </w:r>
+      <w:proofErr w:type="spellEnd"/>
+      <w:r>
+        <w:rPr>
+          <w:rFonts w:asciiTheme="minorEastAsia" w:eastAsiaTheme="minorEastAsia" w:hAnsiTheme="minorEastAsia" w:hint="eastAsia"/>
+          <w:spacing w:val="10"/>
+        </w:rPr>
+        <w:t>指令的指令进行等效指令替换或无效指令分隔，减少gadget数量，达到缓解ROP攻击的效果；以及在直接跳转和间接跳转前进行数据校验，保护控制流的完整性，防止攻击者直接调用跳转指令进行控制流转移。</w:t>
       </w:r>
     </w:p>
     <w:p>
@@ -1345,7 +1377,39 @@
           <w:rFonts w:asciiTheme="minorEastAsia" w:eastAsiaTheme="minorEastAsia" w:hAnsiTheme="minorEastAsia" w:hint="eastAsia"/>
           <w:spacing w:val="10"/>
         </w:rPr>
-        <w:t>实验部分，通过ROP攻击防御测试，上述方案可以有效地减少gadget数量，并且能够防御基于栈溢出的ROP攻击。结果表明，balabala。</w:t>
+        <w:t>实验部分，通过ROP攻击防御测试，上述方案可以有效地减少gadget数量，并且能够防御基于</w:t>
+      </w:r>
+      <w:proofErr w:type="gramStart"/>
+      <w:r>
+        <w:rPr>
+          <w:rFonts w:asciiTheme="minorEastAsia" w:eastAsiaTheme="minorEastAsia" w:hAnsiTheme="minorEastAsia" w:hint="eastAsia"/>
+          <w:spacing w:val="10"/>
+        </w:rPr>
+        <w:t>栈</w:t>
+      </w:r>
+      <w:proofErr w:type="gramEnd"/>
+      <w:r>
+        <w:rPr>
+          <w:rFonts w:asciiTheme="minorEastAsia" w:eastAsiaTheme="minorEastAsia" w:hAnsiTheme="minorEastAsia" w:hint="eastAsia"/>
+          <w:spacing w:val="10"/>
+        </w:rPr>
+        <w:t>溢出的ROP攻击。结果表明，</w:t>
+      </w:r>
+      <w:proofErr w:type="spellStart"/>
+      <w:r>
+        <w:rPr>
+          <w:rFonts w:asciiTheme="minorEastAsia" w:eastAsiaTheme="minorEastAsia" w:hAnsiTheme="minorEastAsia" w:hint="eastAsia"/>
+          <w:spacing w:val="10"/>
+        </w:rPr>
+        <w:t>balabala</w:t>
+      </w:r>
+      <w:proofErr w:type="spellEnd"/>
+      <w:r>
+        <w:rPr>
+          <w:rFonts w:asciiTheme="minorEastAsia" w:eastAsiaTheme="minorEastAsia" w:hAnsiTheme="minorEastAsia" w:hint="eastAsia"/>
+          <w:spacing w:val="10"/>
+        </w:rPr>
+        <w:t>。</w:t>
       </w:r>
     </w:p>
     <w:p>
@@ -1386,6 +1450,7 @@
         </w:rPr>
         <w:t>软件安全、面向返回编程、二次汇编、</w:t>
       </w:r>
+      <w:proofErr w:type="spellStart"/>
       <w:r>
         <w:rPr>
           <w:rFonts w:asciiTheme="minorEastAsia" w:eastAsiaTheme="minorEastAsia" w:hAnsiTheme="minorEastAsia"/>
@@ -1393,6 +1458,7 @@
         </w:rPr>
         <w:t>Ramblr</w:t>
       </w:r>
+      <w:proofErr w:type="spellEnd"/>
     </w:p>
     <w:p>
       <w:pPr>
@@ -1552,8 +1618,13 @@
         <w:t>defense</w:t>
       </w:r>
       <w:r>
-        <w:t>, reassemble, Ramblr</w:t>
-      </w:r>
+        <w:t xml:space="preserve">, reassemble, </w:t>
+      </w:r>
+      <w:proofErr w:type="spellStart"/>
+      <w:r>
+        <w:t>Ramblr</w:t>
+      </w:r>
+      <w:proofErr w:type="spellEnd"/>
       <w:r>
         <w:rPr>
           <w:rFonts w:hint="eastAsia"/>
@@ -4059,13 +4130,60 @@
         <w:t>Prevention，DEP），开启此功能后，计算机将拒绝执行位于用户可写内存区域中的任何代码，从而防止攻击者将代码写入堆栈并通过返回地址覆盖跳转到堆栈。但是，早期的数据执行保护依旧不是完美的，攻击者可以使用代码重用攻击，例如return-into</w:t>
       </w:r>
       <w:r>
-        <w:t>-libc</w:t>
-      </w:r>
-      <w:r>
-        <w:rPr>
-          <w:rFonts w:hint="eastAsia"/>
-        </w:rPr>
-        <w:t>技术，通过栈溢出覆盖返回地址将控制流转移到libc库中现有的代码片段，调用system函数或mprotect函数创建可写的可执行内存区域来绕过DEP。于是Windows系统又添加了地址空间布局随机化（</w:t>
+        <w:t>-</w:t>
+      </w:r>
+      <w:proofErr w:type="spellStart"/>
+      <w:r>
+        <w:t>libc</w:t>
+      </w:r>
+      <w:proofErr w:type="spellEnd"/>
+      <w:r>
+        <w:rPr>
+          <w:rFonts w:hint="eastAsia"/>
+        </w:rPr>
+        <w:t>技术，通过</w:t>
+      </w:r>
+      <w:proofErr w:type="gramStart"/>
+      <w:r>
+        <w:rPr>
+          <w:rFonts w:hint="eastAsia"/>
+        </w:rPr>
+        <w:t>栈</w:t>
+      </w:r>
+      <w:proofErr w:type="gramEnd"/>
+      <w:r>
+        <w:rPr>
+          <w:rFonts w:hint="eastAsia"/>
+        </w:rPr>
+        <w:t>溢出覆盖返回地址将控制流转移到</w:t>
+      </w:r>
+      <w:proofErr w:type="spellStart"/>
+      <w:r>
+        <w:rPr>
+          <w:rFonts w:hint="eastAsia"/>
+        </w:rPr>
+        <w:t>libc</w:t>
+      </w:r>
+      <w:proofErr w:type="spellEnd"/>
+      <w:r>
+        <w:rPr>
+          <w:rFonts w:hint="eastAsia"/>
+        </w:rPr>
+        <w:t>库中现有的代码片段，调用system函数或</w:t>
+      </w:r>
+      <w:proofErr w:type="spellStart"/>
+      <w:r>
+        <w:rPr>
+          <w:rFonts w:hint="eastAsia"/>
+        </w:rPr>
+        <w:t>mprotect</w:t>
+      </w:r>
+      <w:proofErr w:type="spellEnd"/>
+      <w:r>
+        <w:rPr>
+          <w:rFonts w:hint="eastAsia"/>
+        </w:rPr>
+        <w:t>函数创建可写的可执行内存区域来绕过DEP。于是Windows系统又添加了地址空间布局随机化（</w:t>
       </w:r>
       <w:r>
         <w:t>Address Space Layout Randomization, ASLR</w:t>
@@ -4103,11 +4221,27 @@
         <w:rPr>
           <w:rFonts w:hint="eastAsia"/>
         </w:rPr>
-        <w:t>）是一种基于代码重用的攻击，它也是栈溢出的高级形式，最初由</w:t>
-      </w:r>
+        <w:t>）是一种基于代码重用的攻击，它也是</w:t>
+      </w:r>
+      <w:proofErr w:type="gramStart"/>
+      <w:r>
+        <w:rPr>
+          <w:rFonts w:hint="eastAsia"/>
+        </w:rPr>
+        <w:t>栈</w:t>
+      </w:r>
+      <w:proofErr w:type="gramEnd"/>
+      <w:r>
+        <w:rPr>
+          <w:rFonts w:hint="eastAsia"/>
+        </w:rPr>
+        <w:t>溢出的高级形式，最初由</w:t>
+      </w:r>
+      <w:proofErr w:type="spellStart"/>
       <w:r>
         <w:t>Shacham</w:t>
       </w:r>
+      <w:proofErr w:type="spellEnd"/>
       <w:r>
         <w:rPr>
           <w:rFonts w:hint="eastAsia"/>
@@ -4158,7 +4292,21 @@
           <w:rFonts w:hint="eastAsia"/>
         </w:rPr>
         <w:lastRenderedPageBreak/>
-        <w:t>（gadget），从而绕过DEP。像栈溢出一样，面向返回编程可以滥用缓冲区溢出漏洞来执行恶意指令，而不受安全措施DEP的阻碍。</w:t>
+        <w:t>（gadget），从而绕过DEP。像</w:t>
+      </w:r>
+      <w:proofErr w:type="gramStart"/>
+      <w:r>
+        <w:rPr>
+          <w:rFonts w:hint="eastAsia"/>
+        </w:rPr>
+        <w:t>栈</w:t>
+      </w:r>
+      <w:proofErr w:type="gramEnd"/>
+      <w:r>
+        <w:rPr>
+          <w:rFonts w:hint="eastAsia"/>
+        </w:rPr>
+        <w:t>溢出一样，面向返回编程可以滥用缓冲区溢出漏洞来执行恶意指令，而不受安全措施DEP的阻碍。</w:t>
       </w:r>
     </w:p>
     <w:p>
@@ -4407,7 +4555,21 @@
         <w:rPr>
           <w:rFonts w:hint="eastAsia"/>
         </w:rPr>
-        <w:t>%，并且在超危漏洞中缓冲区错误类型的漏洞也有2</w:t>
+        <w:t>%，并且</w:t>
+      </w:r>
+      <w:proofErr w:type="gramStart"/>
+      <w:r>
+        <w:rPr>
+          <w:rFonts w:hint="eastAsia"/>
+        </w:rPr>
+        <w:t>在超危漏洞</w:t>
+      </w:r>
+      <w:proofErr w:type="gramEnd"/>
+      <w:r>
+        <w:rPr>
+          <w:rFonts w:hint="eastAsia"/>
+        </w:rPr>
+        <w:t>中缓冲区错误类型的漏洞也有2</w:t>
       </w:r>
       <w:r>
         <w:t>0</w:t>
@@ -4521,9 +4683,19 @@
       <w:pPr>
         <w:ind w:firstLine="420"/>
       </w:pPr>
-      <w:r>
-        <w:t>Kaan Onarlioglu</w:t>
-      </w:r>
+      <w:proofErr w:type="spellStart"/>
+      <w:r>
+        <w:t>Kaan</w:t>
+      </w:r>
+      <w:proofErr w:type="spellEnd"/>
+      <w:r>
+        <w:t xml:space="preserve"> </w:t>
+      </w:r>
+      <w:proofErr w:type="spellStart"/>
+      <w:r>
+        <w:t>Onarlioglu</w:t>
+      </w:r>
+      <w:proofErr w:type="spellEnd"/>
       <w:r>
         <w:rPr>
           <w:rFonts w:hint="eastAsia"/>
@@ -4565,7 +4737,21 @@
           <w:rFonts w:hint="eastAsia"/>
         </w:rPr>
         <w:lastRenderedPageBreak/>
-        <w:t>法，通过修改编译器使源代码进行编译生成中间代码时对中间代码进行处理，包括指令替换、无效指令（nop指令）以及自由跳转保护，以达到减少gadget数量和保护跳转指令不被攻击者滥用的目的。</w:t>
+        <w:t>法，通过修改编译器使源代码进行编译生成中间代码时对中间代码进行处理，包括指令替换、无效指令（</w:t>
+      </w:r>
+      <w:proofErr w:type="spellStart"/>
+      <w:r>
+        <w:rPr>
+          <w:rFonts w:hint="eastAsia"/>
+        </w:rPr>
+        <w:t>nop</w:t>
+      </w:r>
+      <w:proofErr w:type="spellEnd"/>
+      <w:r>
+        <w:rPr>
+          <w:rFonts w:hint="eastAsia"/>
+        </w:rPr>
+        <w:t>指令）以及自由跳转保护，以达到减少gadget数量和保护跳转指令不被攻击者滥用的目的。</w:t>
       </w:r>
     </w:p>
     <w:p>
@@ -4573,13 +4759,24 @@
         <w:ind w:firstLine="420"/>
       </w:pPr>
       <w:r>
-        <w:t>Tyler Bletsc</w:t>
-      </w:r>
-      <w:r>
-        <w:rPr>
-          <w:rFonts w:hint="eastAsia"/>
-        </w:rPr>
-        <w:t>h等人</w:t>
+        <w:t xml:space="preserve">Tyler </w:t>
+      </w:r>
+      <w:proofErr w:type="spellStart"/>
+      <w:r>
+        <w:t>Bletsc</w:t>
+      </w:r>
+      <w:r>
+        <w:rPr>
+          <w:rFonts w:hint="eastAsia"/>
+        </w:rPr>
+        <w:t>h</w:t>
+      </w:r>
+      <w:proofErr w:type="spellEnd"/>
+      <w:r>
+        <w:rPr>
+          <w:rFonts w:hint="eastAsia"/>
+        </w:rPr>
+        <w:t>等人</w:t>
       </w:r>
       <w:r>
         <w:fldChar w:fldCharType="begin"/>
@@ -4628,8 +4825,13 @@
         <w:ind w:firstLineChars="200" w:firstLine="480"/>
       </w:pPr>
       <w:r>
-        <w:t>Lucas Davi</w:t>
-      </w:r>
+        <w:t xml:space="preserve">Lucas </w:t>
+      </w:r>
+      <w:proofErr w:type="spellStart"/>
+      <w:r>
+        <w:t>Davi</w:t>
+      </w:r>
+      <w:proofErr w:type="spellEnd"/>
       <w:r>
         <w:rPr>
           <w:rFonts w:hint="eastAsia"/>
@@ -4664,7 +4866,91 @@
         <w:rPr>
           <w:rFonts w:hint="eastAsia"/>
         </w:rPr>
-        <w:t>使用二进制指令框架Pin来监控栈内容达到防御ROP攻击的目的。通过复制一个程序栈，在程序动态运行时，在处理器执行指令之前拦截指令并检查指令类型。若为call指令，则将返回地址复制一份压进栈，若为ret指令，则比较复制的栈与程序栈的栈顶内容是否相同，从而判断该跳转指令是否被攻击者使用。</w:t>
+        <w:t>使用二进制指令框架Pin来监控</w:t>
+      </w:r>
+      <w:proofErr w:type="gramStart"/>
+      <w:r>
+        <w:rPr>
+          <w:rFonts w:hint="eastAsia"/>
+        </w:rPr>
+        <w:t>栈</w:t>
+      </w:r>
+      <w:proofErr w:type="gramEnd"/>
+      <w:r>
+        <w:rPr>
+          <w:rFonts w:hint="eastAsia"/>
+        </w:rPr>
+        <w:t>内容达到防御ROP攻击的目的。通过复制一个程序</w:t>
+      </w:r>
+      <w:proofErr w:type="gramStart"/>
+      <w:r>
+        <w:rPr>
+          <w:rFonts w:hint="eastAsia"/>
+        </w:rPr>
+        <w:t>栈</w:t>
+      </w:r>
+      <w:proofErr w:type="gramEnd"/>
+      <w:r>
+        <w:rPr>
+          <w:rFonts w:hint="eastAsia"/>
+        </w:rPr>
+        <w:t>，在程序动态运行时，在处理器执行指令之前拦截指令并检查指令类型。若为call指令，则将返回地址复制一份压进</w:t>
+      </w:r>
+      <w:proofErr w:type="gramStart"/>
+      <w:r>
+        <w:rPr>
+          <w:rFonts w:hint="eastAsia"/>
+        </w:rPr>
+        <w:t>栈</w:t>
+      </w:r>
+      <w:proofErr w:type="gramEnd"/>
+      <w:r>
+        <w:rPr>
+          <w:rFonts w:hint="eastAsia"/>
+        </w:rPr>
+        <w:t>，若为ret指令，则比较复制的</w:t>
+      </w:r>
+      <w:proofErr w:type="gramStart"/>
+      <w:r>
+        <w:rPr>
+          <w:rFonts w:hint="eastAsia"/>
+        </w:rPr>
+        <w:t>栈</w:t>
+      </w:r>
+      <w:proofErr w:type="gramEnd"/>
+      <w:r>
+        <w:rPr>
+          <w:rFonts w:hint="eastAsia"/>
+        </w:rPr>
+        <w:t>与程序</w:t>
+      </w:r>
+      <w:proofErr w:type="gramStart"/>
+      <w:r>
+        <w:rPr>
+          <w:rFonts w:hint="eastAsia"/>
+        </w:rPr>
+        <w:t>栈</w:t>
+      </w:r>
+      <w:proofErr w:type="gramEnd"/>
+      <w:r>
+        <w:rPr>
+          <w:rFonts w:hint="eastAsia"/>
+        </w:rPr>
+        <w:t>的</w:t>
+      </w:r>
+      <w:proofErr w:type="gramStart"/>
+      <w:r>
+        <w:rPr>
+          <w:rFonts w:hint="eastAsia"/>
+        </w:rPr>
+        <w:t>栈顶内容</w:t>
+      </w:r>
+      <w:proofErr w:type="gramEnd"/>
+      <w:r>
+        <w:rPr>
+          <w:rFonts w:hint="eastAsia"/>
+        </w:rPr>
+        <w:t>是否相同，从而判断该跳转指令是否被攻击者使用。</w:t>
       </w:r>
     </w:p>
     <w:p>
@@ -4716,7 +5002,11 @@
         <w:ind w:firstLineChars="200" w:firstLine="480"/>
       </w:pPr>
       <w:r>
-        <w:t>Ivan Fratri</w:t>
+        <w:t xml:space="preserve">Ivan </w:t>
+      </w:r>
+      <w:proofErr w:type="spellStart"/>
+      <w:r>
+        <w:t>Fratri</w:t>
       </w:r>
       <w:r>
         <w:rPr>
@@ -4724,6 +5014,7 @@
         </w:rPr>
         <w:t>ć</w:t>
       </w:r>
+      <w:proofErr w:type="spellEnd"/>
       <w:r>
         <w:rPr>
           <w:rFonts w:hint="eastAsia"/>
@@ -4749,10 +5040,51 @@
         <w:rPr>
           <w:rFonts w:hint="eastAsia"/>
         </w:rPr>
-        <w:t>提出了六种不同的检测方法来判断一个函数调用是否是恶意的。包括检验栈指针是否在正确的边界内、检查栈上是否有特定函数的入口地址、验证返回地址是否有效（可执行并且前面有call指令）、验证调用栈是否有效、模拟程序执行流程以及特定函数检验（</w:t>
-      </w:r>
-      <w:r>
-        <w:t>VirtaulProtect和LoadLibrary函数</w:t>
+        <w:t>提出了六种不同的检测方法来判断一个函数调用是否是恶意的。包括检验栈指针是否在正确的边界内、检查</w:t>
+      </w:r>
+      <w:proofErr w:type="gramStart"/>
+      <w:r>
+        <w:rPr>
+          <w:rFonts w:hint="eastAsia"/>
+        </w:rPr>
+        <w:t>栈</w:t>
+      </w:r>
+      <w:proofErr w:type="gramEnd"/>
+      <w:r>
+        <w:rPr>
+          <w:rFonts w:hint="eastAsia"/>
+        </w:rPr>
+        <w:t>上是否有特定函数的入口地址、验证返回地址是否有效（可执行并且前面有call指令）、验证调用</w:t>
+      </w:r>
+      <w:proofErr w:type="gramStart"/>
+      <w:r>
+        <w:rPr>
+          <w:rFonts w:hint="eastAsia"/>
+        </w:rPr>
+        <w:t>栈</w:t>
+      </w:r>
+      <w:proofErr w:type="gramEnd"/>
+      <w:r>
+        <w:rPr>
+          <w:rFonts w:hint="eastAsia"/>
+        </w:rPr>
+        <w:t>是否有效、模拟程序执行流程以及特定函数检验（</w:t>
+      </w:r>
+      <w:proofErr w:type="spellStart"/>
+      <w:r>
+        <w:t>VirtaulProtect</w:t>
+      </w:r>
+      <w:proofErr w:type="spellEnd"/>
+      <w:r>
+        <w:t>和</w:t>
+      </w:r>
+      <w:proofErr w:type="spellStart"/>
+      <w:r>
+        <w:t>LoadLibrary</w:t>
+      </w:r>
+      <w:proofErr w:type="spellEnd"/>
+      <w:r>
+        <w:t>函数</w:t>
       </w:r>
       <w:r>
         <w:rPr>
@@ -4765,12 +5097,14 @@
       <w:pPr>
         <w:ind w:firstLineChars="200" w:firstLine="480"/>
       </w:pPr>
+      <w:proofErr w:type="spellStart"/>
       <w:r>
         <w:rPr>
           <w:rFonts w:hint="eastAsia"/>
         </w:rPr>
         <w:t>Yueqiang</w:t>
       </w:r>
+      <w:proofErr w:type="spellEnd"/>
       <w:r>
         <w:t xml:space="preserve"> Cheng</w:t>
       </w:r>
@@ -4808,7 +5142,35 @@
         <w:rPr>
           <w:rFonts w:hint="eastAsia"/>
         </w:rPr>
-        <w:t>使用LBR技术和预运行的方法。在预运行阶段导出所有指令的偏移、类型和对齐方式，并收集程序和共享库中可能的gadget，以此构建一个数据库;在运行阶段通过滑动窗口机制限制可利用的指令数量，并通过LBR技术识别先前执行的指令和传入的指令是否是ROP攻击的gadget。</w:t>
+        <w:t>使用LBR技术和</w:t>
+      </w:r>
+      <w:proofErr w:type="gramStart"/>
+      <w:r>
+        <w:rPr>
+          <w:rFonts w:hint="eastAsia"/>
+        </w:rPr>
+        <w:t>预运行</w:t>
+      </w:r>
+      <w:proofErr w:type="gramEnd"/>
+      <w:r>
+        <w:rPr>
+          <w:rFonts w:hint="eastAsia"/>
+        </w:rPr>
+        <w:t>的方法。在</w:t>
+      </w:r>
+      <w:proofErr w:type="gramStart"/>
+      <w:r>
+        <w:rPr>
+          <w:rFonts w:hint="eastAsia"/>
+        </w:rPr>
+        <w:t>预运行</w:t>
+      </w:r>
+      <w:proofErr w:type="gramEnd"/>
+      <w:r>
+        <w:rPr>
+          <w:rFonts w:hint="eastAsia"/>
+        </w:rPr>
+        <w:t>阶段导出所有指令的偏移、类型和对齐方式，并收集程序和共享库中可能的gadget，以此构建一个数据库;在运行阶段通过滑动窗口机制限制可利用的指令数量，并通过LBR技术识别先前执行的指令和传入的指令是否是ROP攻击的gadget。</w:t>
       </w:r>
     </w:p>
     <w:p>
@@ -4838,8 +5200,13 @@
         <w:t>程序动态运行时获取控制流的转移信息，从而判断是否受到ROP攻击。然而外部监控的方法会带来很大的性能开销，并且</w:t>
       </w:r>
       <w:r>
-        <w:t>Nicholas Carlini</w:t>
-      </w:r>
+        <w:t xml:space="preserve">Nicholas </w:t>
+      </w:r>
+      <w:proofErr w:type="spellStart"/>
+      <w:r>
+        <w:t>Carlini</w:t>
+      </w:r>
+      <w:proofErr w:type="spellEnd"/>
       <w:r>
         <w:rPr>
           <w:rFonts w:hint="eastAsia"/>
@@ -4853,7 +5220,35 @@
         <w:rPr>
           <w:rFonts w:hint="eastAsia"/>
         </w:rPr>
-        <w:t>已经对kBouncer和ROPecker两种防御方法提出了破解的思路及实现方法。</w:t>
+        <w:t>已经对</w:t>
+      </w:r>
+      <w:proofErr w:type="spellStart"/>
+      <w:r>
+        <w:rPr>
+          <w:rFonts w:hint="eastAsia"/>
+        </w:rPr>
+        <w:t>kBouncer</w:t>
+      </w:r>
+      <w:proofErr w:type="spellEnd"/>
+      <w:r>
+        <w:rPr>
+          <w:rFonts w:hint="eastAsia"/>
+        </w:rPr>
+        <w:t>和</w:t>
+      </w:r>
+      <w:proofErr w:type="spellStart"/>
+      <w:r>
+        <w:rPr>
+          <w:rFonts w:hint="eastAsia"/>
+        </w:rPr>
+        <w:t>ROPecker</w:t>
+      </w:r>
+      <w:proofErr w:type="spellEnd"/>
+      <w:r>
+        <w:rPr>
+          <w:rFonts w:hint="eastAsia"/>
+        </w:rPr>
+        <w:t>两种防御方法提出了破解的思路及实现方法。</w:t>
       </w:r>
     </w:p>
     <w:p>
@@ -4970,8 +5365,13 @@
         </w:rPr>
         <w:t>存在许多的局限使得它无法处理许多可执行文件。</w:t>
       </w:r>
-      <w:r>
-        <w:t>Ruoyu Wang</w:t>
+      <w:proofErr w:type="spellStart"/>
+      <w:r>
+        <w:t>Ruoyu</w:t>
+      </w:r>
+      <w:proofErr w:type="spellEnd"/>
+      <w:r>
+        <w:t xml:space="preserve"> Wang</w:t>
       </w:r>
       <w:r>
         <w:rPr>
@@ -5013,8 +5413,29 @@
         <w:t>U</w:t>
       </w:r>
       <w:r>
-        <w:t>roboros工具提供的二次汇编方法的基础上进行完善，实现了一个完成度更高的工具Ramblr。Ramblr使用二进制分析框架angr</w:t>
-      </w:r>
+        <w:t>roboros工具提供的二次汇编方法的基础上进行完善，实现了一个完成度更高的工具</w:t>
+      </w:r>
+      <w:proofErr w:type="spellStart"/>
+      <w:r>
+        <w:t>Ramblr</w:t>
+      </w:r>
+      <w:proofErr w:type="spellEnd"/>
+      <w:r>
+        <w:t>。</w:t>
+      </w:r>
+      <w:proofErr w:type="spellStart"/>
+      <w:r>
+        <w:t>Ramblr</w:t>
+      </w:r>
+      <w:proofErr w:type="spellEnd"/>
+      <w:r>
+        <w:t>使用二进制分析框架</w:t>
+      </w:r>
+      <w:proofErr w:type="spellStart"/>
+      <w:r>
+        <w:t>angr</w:t>
+      </w:r>
+      <w:proofErr w:type="spellEnd"/>
       <w:r>
         <w:fldChar w:fldCharType="begin"/>
       </w:r>
@@ -5031,7 +5452,15 @@
         <w:fldChar w:fldCharType="end"/>
       </w:r>
       <w:r>
-        <w:t>来进行控制流图（Control Flow Graph，CFG）恢复，并封装为了angr的子模块。相较</w:t>
+        <w:t>来进行控制流图（Control Flow Graph，CFG）恢复，并封装为了</w:t>
+      </w:r>
+      <w:proofErr w:type="spellStart"/>
+      <w:r>
+        <w:t>angr</w:t>
+      </w:r>
+      <w:proofErr w:type="spellEnd"/>
+      <w:r>
+        <w:t>的子模块。相较</w:t>
       </w:r>
       <w:r>
         <w:rPr>
@@ -5040,7 +5469,15 @@
         <w:t>U</w:t>
       </w:r>
       <w:r>
-        <w:t>roboros，Ramblr具有更高的成功率和很好</w:t>
+        <w:t>roboros，</w:t>
+      </w:r>
+      <w:proofErr w:type="spellStart"/>
+      <w:r>
+        <w:t>Ramblr</w:t>
+      </w:r>
+      <w:proofErr w:type="spellEnd"/>
+      <w:r>
+        <w:t>具有更高的成功率和很好</w:t>
       </w:r>
       <w:r>
         <w:rPr>
@@ -5049,7 +5486,15 @@
         <w:t>的</w:t>
       </w:r>
       <w:r>
-        <w:t>可拓展性，所以本文的ROP攻击防御方法基于Ramblr进行实现。</w:t>
+        <w:t>可拓展性，所以本文的ROP攻击防御方法基于</w:t>
+      </w:r>
+      <w:proofErr w:type="spellStart"/>
+      <w:r>
+        <w:t>Ramblr</w:t>
+      </w:r>
+      <w:proofErr w:type="spellEnd"/>
+      <w:r>
+        <w:t>进行实现。</w:t>
       </w:r>
     </w:p>
     <w:p>
@@ -5115,7 +5560,35 @@
         <w:rPr>
           <w:rFonts w:hint="eastAsia"/>
         </w:rPr>
-        <w:t>第三：本文使用linux的coreutils工具包作为测试样本，结果表明经二次汇编处理之后的程序较原始程序在大小上小近x</w:t>
+        <w:t>第三：本文使用</w:t>
+      </w:r>
+      <w:proofErr w:type="spellStart"/>
+      <w:r>
+        <w:rPr>
+          <w:rFonts w:hint="eastAsia"/>
+        </w:rPr>
+        <w:t>linux</w:t>
+      </w:r>
+      <w:proofErr w:type="spellEnd"/>
+      <w:r>
+        <w:rPr>
+          <w:rFonts w:hint="eastAsia"/>
+        </w:rPr>
+        <w:t>的</w:t>
+      </w:r>
+      <w:proofErr w:type="spellStart"/>
+      <w:r>
+        <w:rPr>
+          <w:rFonts w:hint="eastAsia"/>
+        </w:rPr>
+        <w:t>coreutils</w:t>
+      </w:r>
+      <w:proofErr w:type="spellEnd"/>
+      <w:r>
+        <w:rPr>
+          <w:rFonts w:hint="eastAsia"/>
+        </w:rPr>
+        <w:t>工具包作为测试样本，结果表明经二次汇编处理之后的程序较原始程序在大小上小近x</w:t>
       </w:r>
       <w:r>
         <w:t>x%</w:t>
@@ -5127,6 +5600,7 @@
         <w:t>，在性能开销上</w:t>
       </w:r>
       <w:commentRangeStart w:id="29"/>
+      <w:proofErr w:type="spellStart"/>
       <w:r>
         <w:rPr>
           <w:rFonts w:hint="eastAsia"/>
@@ -5137,6 +5611,7 @@
         <w:t>xxxx</w:t>
       </w:r>
       <w:commentRangeEnd w:id="29"/>
+      <w:proofErr w:type="spellEnd"/>
       <w:r>
         <w:rPr>
           <w:rStyle w:val="af7"/>
@@ -5395,7 +5870,21 @@
         <w:rPr>
           <w:rFonts w:hint="eastAsia"/>
         </w:rPr>
-        <w:t>在现代计算机的操作系统中，每个进程都有它专属的内存区域，称为堆栈（stack）。进程可分为三大区域，分别是代码段、数据段和堆栈。代码段是一个只读的数据段，它包含了程序的指令；数据段包含了程序中初始化和未初始化的数据，比如静态变量；堆栈则存储函数中动态分配的变量，用来传递函数的参数以及在函数执行结束后返回数据。堆栈是一个充当元素集合的抽象数据类型，它的功能就像一堆盘子，最后放在最上面的盘子也是要取出的第一个盘子。这种从堆栈取元素的排序方式称为后进先出。</w:t>
+        <w:t>在现代计算机的操作系统中，每个进程</w:t>
+      </w:r>
+      <w:proofErr w:type="gramStart"/>
+      <w:r>
+        <w:rPr>
+          <w:rFonts w:hint="eastAsia"/>
+        </w:rPr>
+        <w:t>都有它专属</w:t>
+      </w:r>
+      <w:proofErr w:type="gramEnd"/>
+      <w:r>
+        <w:rPr>
+          <w:rFonts w:hint="eastAsia"/>
+        </w:rPr>
+        <w:t>的内存区域，称为堆栈（stack）。进程可分为三大区域，分别是代码段、数据段和堆栈。代码段是一个只读的数据段，它包含了程序的指令；数据段包含了程序中初始化和未初始化的数据，比如静态变量；堆栈则存储函数中动态分配的变量，用来传递函数的参数以及在函数执行结束后返回数据。堆栈是一个充当元素集合的抽象数据类型，它的功能就像一堆盘子，最后放在最上面的盘子也是要取出的第一个盘子。这种从堆栈取元素的排序方式称为后进先出。</w:t>
       </w:r>
     </w:p>
     <w:p>
@@ -5406,7 +5895,63 @@
         <w:rPr>
           <w:rFonts w:hint="eastAsia"/>
         </w:rPr>
-        <w:t>每次函数调用时，操作系统会分配堆栈的一小部分来存储它的数据，这一小部分称为栈帧，由函数参数、函数的局部变量以及用于恢复前一个栈帧的数据。尽管从理论上来说堆栈的功能很简单，但仍然很可能出现错误。与堆栈交互时遇到的最常见的错误之一就是堆栈缓冲区溢出。这个错误与变量在堆栈的存储方式有关，它也是引起漏洞的关键。在下一节堆栈缓冲区溢出原理中，本文将研究导致此错误的原因及其工作原理。</w:t>
+        <w:t>每次函数调用时，操作系统会分配堆栈的</w:t>
+      </w:r>
+      <w:proofErr w:type="gramStart"/>
+      <w:r>
+        <w:rPr>
+          <w:rFonts w:hint="eastAsia"/>
+        </w:rPr>
+        <w:t>一</w:t>
+      </w:r>
+      <w:proofErr w:type="gramEnd"/>
+      <w:r>
+        <w:rPr>
+          <w:rFonts w:hint="eastAsia"/>
+        </w:rPr>
+        <w:t>小部分来存储它的数据，这一小部分称为</w:t>
+      </w:r>
+      <w:proofErr w:type="gramStart"/>
+      <w:r>
+        <w:rPr>
+          <w:rFonts w:hint="eastAsia"/>
+        </w:rPr>
+        <w:t>栈</w:t>
+      </w:r>
+      <w:proofErr w:type="gramEnd"/>
+      <w:r>
+        <w:rPr>
+          <w:rFonts w:hint="eastAsia"/>
+        </w:rPr>
+        <w:t>帧，由函数参数、函数的局部变量以及用于恢复前一个</w:t>
+      </w:r>
+      <w:proofErr w:type="gramStart"/>
+      <w:r>
+        <w:rPr>
+          <w:rFonts w:hint="eastAsia"/>
+        </w:rPr>
+        <w:t>栈</w:t>
+      </w:r>
+      <w:proofErr w:type="gramEnd"/>
+      <w:r>
+        <w:rPr>
+          <w:rFonts w:hint="eastAsia"/>
+        </w:rPr>
+        <w:t>帧的数据。尽管从理论上来说堆栈的功能很简单，但仍然很可能出现错误。与堆栈</w:t>
+      </w:r>
+      <w:proofErr w:type="gramStart"/>
+      <w:r>
+        <w:rPr>
+          <w:rFonts w:hint="eastAsia"/>
+        </w:rPr>
+        <w:t>交互时</w:t>
+      </w:r>
+      <w:proofErr w:type="gramEnd"/>
+      <w:r>
+        <w:rPr>
+          <w:rFonts w:hint="eastAsia"/>
+        </w:rPr>
+        <w:t>遇到的最常见的错误之一就是堆栈缓冲区溢出。这个错误与变量在堆栈的存储方式有关，它也是引起漏洞的关键。在下一节堆栈缓冲区溢出原理中，本文将研究导致此错误的原因及其工作原理。</w:t>
       </w:r>
     </w:p>
     <w:p>
@@ -5571,7 +6116,21 @@
         <w:rPr>
           <w:rFonts w:hint="eastAsia"/>
         </w:rPr>
-        <w:t>程序正常执行时，栈的内容如图2</w:t>
+        <w:t>程序正常执行时，</w:t>
+      </w:r>
+      <w:proofErr w:type="gramStart"/>
+      <w:r>
+        <w:rPr>
+          <w:rFonts w:hint="eastAsia"/>
+        </w:rPr>
+        <w:t>栈</w:t>
+      </w:r>
+      <w:proofErr w:type="gramEnd"/>
+      <w:r>
+        <w:rPr>
+          <w:rFonts w:hint="eastAsia"/>
+        </w:rPr>
+        <w:t>的内容如图2</w:t>
       </w:r>
       <w:r>
         <w:t>-2</w:t>
@@ -5580,7 +6139,35 @@
         <w:rPr>
           <w:rFonts w:hint="eastAsia"/>
         </w:rPr>
-        <w:t>，可以看到使用字符串“Hello”作为输入时，栈内容没有异常。但是，如果使用的字符串过长而无法放入预期的缓冲区，那么字符串的剩余部分溢出到堆栈上，并从而覆盖其它的内容。程序发送缓冲区溢出时，栈的内容如图2</w:t>
+        <w:t>，可以看到使用字符串“Hello”作为输入时，</w:t>
+      </w:r>
+      <w:proofErr w:type="gramStart"/>
+      <w:r>
+        <w:rPr>
+          <w:rFonts w:hint="eastAsia"/>
+        </w:rPr>
+        <w:t>栈</w:t>
+      </w:r>
+      <w:proofErr w:type="gramEnd"/>
+      <w:r>
+        <w:rPr>
+          <w:rFonts w:hint="eastAsia"/>
+        </w:rPr>
+        <w:t>内容没有异常。但是，如果使用的字符串过长而无法放入预期的缓冲区，那么字符串的剩余部分溢出到堆栈上，并从而覆盖其它的内容。程序发送缓冲区溢出时，</w:t>
+      </w:r>
+      <w:proofErr w:type="gramStart"/>
+      <w:r>
+        <w:rPr>
+          <w:rFonts w:hint="eastAsia"/>
+        </w:rPr>
+        <w:t>栈</w:t>
+      </w:r>
+      <w:proofErr w:type="gramEnd"/>
+      <w:r>
+        <w:rPr>
+          <w:rFonts w:hint="eastAsia"/>
+        </w:rPr>
+        <w:t>的内容如图2</w:t>
       </w:r>
       <w:r>
         <w:t>-3</w:t>
@@ -5598,7 +6185,35 @@
         <w:rPr>
           <w:rFonts w:hint="eastAsia"/>
         </w:rPr>
-        <w:t>个字符A，由于大小超出预期，并且C语言中的gets函数没有边界检查，导致栈上的上一个函数的栈帧以及返回地址被字符A所覆盖。这里由于返回地址被覆盖为无效地址，程序将异常终止，但攻击者可以精心构造输入，利用此漏洞接管程序的控制流，实现任意代码执行。</w:t>
+        <w:t>个字符A，由于大小超出预期，并且C语言中的gets函数没有边界检查，导致</w:t>
+      </w:r>
+      <w:proofErr w:type="gramStart"/>
+      <w:r>
+        <w:rPr>
+          <w:rFonts w:hint="eastAsia"/>
+        </w:rPr>
+        <w:t>栈</w:t>
+      </w:r>
+      <w:proofErr w:type="gramEnd"/>
+      <w:r>
+        <w:rPr>
+          <w:rFonts w:hint="eastAsia"/>
+        </w:rPr>
+        <w:t>上的上一个函数的</w:t>
+      </w:r>
+      <w:proofErr w:type="gramStart"/>
+      <w:r>
+        <w:rPr>
+          <w:rFonts w:hint="eastAsia"/>
+        </w:rPr>
+        <w:t>栈帧以及</w:t>
+      </w:r>
+      <w:proofErr w:type="gramEnd"/>
+      <w:r>
+        <w:rPr>
+          <w:rFonts w:hint="eastAsia"/>
+        </w:rPr>
+        <w:t>返回地址被字符A所覆盖。这里由于返回地址被覆盖为无效地址，程序将异常终止，但攻击者可以精心构造输入，利用此漏洞接管程序的控制流，实现任意代码执行。</w:t>
       </w:r>
     </w:p>
     <w:p>
@@ -5793,7 +6408,21 @@
         <w:rPr>
           <w:rFonts w:hint="eastAsia"/>
         </w:rPr>
-        <w:t>之后该项技术得到了广泛的认可。第二项将介绍的技术是返回到共享库（Return-to-libc），它被视为面向返回编程的前身，与其有很多相似之处，并且也是基于代码重用的技术，但它的通用性要差一点。</w:t>
+        <w:t>之后该项技术得到了广泛的认可。第二项将介绍的技术是返回到共享库（Return-to-</w:t>
+      </w:r>
+      <w:proofErr w:type="spellStart"/>
+      <w:r>
+        <w:rPr>
+          <w:rFonts w:hint="eastAsia"/>
+        </w:rPr>
+        <w:t>libc</w:t>
+      </w:r>
+      <w:proofErr w:type="spellEnd"/>
+      <w:r>
+        <w:rPr>
+          <w:rFonts w:hint="eastAsia"/>
+        </w:rPr>
+        <w:t>），它被视为面向返回编程的前身，与其有很多相似之处，并且也是基于代码重用的技术，但它的通用性要差一点。</w:t>
       </w:r>
     </w:p>
     <w:p>
@@ -5832,7 +6461,21 @@
         <w:rPr>
           <w:rFonts w:hint="eastAsia"/>
         </w:rPr>
-        <w:t>所示，如果我们输入足够长的字符串，栈上存储的返回地址将被部分输入覆盖，这导致当函数结束时，控制权就会移交给地址0x49494949，即字符串“AAAA”的十六进制。在大多数情况下，0x49494949会超出程序的内存范围，并且程序将会</w:t>
+        <w:t>所示，如果我们输入足够长的字符串，</w:t>
+      </w:r>
+      <w:proofErr w:type="gramStart"/>
+      <w:r>
+        <w:rPr>
+          <w:rFonts w:hint="eastAsia"/>
+        </w:rPr>
+        <w:t>栈</w:t>
+      </w:r>
+      <w:proofErr w:type="gramEnd"/>
+      <w:r>
+        <w:rPr>
+          <w:rFonts w:hint="eastAsia"/>
+        </w:rPr>
+        <w:t>上存储的返回地址将被部分输入覆盖，这导致当函数结束时，控制权就会移交给地址0x49494949，即字符串“AAAA”的十六进制。在大多数情况下，0x49494949会超出程序的内存范围，并且程序将会</w:t>
       </w:r>
       <w:r>
         <w:rPr>
@@ -5850,7 +6493,35 @@
         <w:rPr>
           <w:rFonts w:hint="eastAsia"/>
         </w:rPr>
-        <w:t>要使用堆栈粉碎技术对程序进行利用，攻击者必须构造一个字符串，该字符串由三部分组成：填充偏移的无效字符串、新的返回地址和配合新的返回地址的有效负载（payload）。攻击者首先应当计算到达返回地址所在栈上的位置所需的偏移。偏移取决于许多因素，比如缓冲区的长度和堆栈的实现原理。这里提出两种方法来计算偏移，一是单步执行代码，二是通过报错暴力破解。从图2</w:t>
+        <w:t>要使用堆栈粉碎技术对程序进行利用，攻击者必须构造一个字符串，该字符串由三部分组成：填充偏移的无效字符串、新的返回地址和配合新的返回地址的有效负载（payload）。攻击者首先应当计算到达返回地址所在</w:t>
+      </w:r>
+      <w:proofErr w:type="gramStart"/>
+      <w:r>
+        <w:rPr>
+          <w:rFonts w:hint="eastAsia"/>
+        </w:rPr>
+        <w:t>栈</w:t>
+      </w:r>
+      <w:proofErr w:type="gramEnd"/>
+      <w:r>
+        <w:rPr>
+          <w:rFonts w:hint="eastAsia"/>
+        </w:rPr>
+        <w:t>上的位置所需的偏移。偏移取决于许多因素，比如缓冲区的长度和堆栈的实现原理。这里提出两种方法来计算偏移，一是单</w:t>
+      </w:r>
+      <w:proofErr w:type="gramStart"/>
+      <w:r>
+        <w:rPr>
+          <w:rFonts w:hint="eastAsia"/>
+        </w:rPr>
+        <w:t>步执行</w:t>
+      </w:r>
+      <w:proofErr w:type="gramEnd"/>
+      <w:r>
+        <w:rPr>
+          <w:rFonts w:hint="eastAsia"/>
+        </w:rPr>
+        <w:t>代码，二是通过报错暴力破解。从图2</w:t>
       </w:r>
       <w:r>
         <w:t>-2</w:t>
@@ -5868,7 +6539,21 @@
         <w:rPr>
           <w:rFonts w:hint="eastAsia"/>
         </w:rPr>
-        <w:t>个字节。攻击者得到偏移之后，需要用一条指令的地址覆盖栈上存储的返回地址，该指令的功能可以是控制寄存器的值，也可以是转移控制流，但相同点是它们都需要以跳转指令结尾。这里的示例如图2</w:t>
+        <w:t>个字节。攻击者得到偏移之后，需要用一条指令的地址覆盖</w:t>
+      </w:r>
+      <w:proofErr w:type="gramStart"/>
+      <w:r>
+        <w:rPr>
+          <w:rFonts w:hint="eastAsia"/>
+        </w:rPr>
+        <w:t>栈</w:t>
+      </w:r>
+      <w:proofErr w:type="gramEnd"/>
+      <w:r>
+        <w:rPr>
+          <w:rFonts w:hint="eastAsia"/>
+        </w:rPr>
+        <w:t>上存储的返回地址，该指令的功能可以是控制寄存器的值，也可以是转移控制流，但相同点是它们都需要以跳转指令结尾。这里的示例如图2</w:t>
       </w:r>
       <w:r>
         <w:t>-4</w:t>
@@ -5877,25 +6562,85 @@
         <w:rPr>
           <w:rFonts w:hint="eastAsia"/>
         </w:rPr>
-        <w:t>所示，我们将堆栈上的返回地址覆盖为jmp</w:t>
-      </w:r>
+        <w:t>所示，我们将堆栈上的返回地址覆盖为</w:t>
+      </w:r>
+      <w:proofErr w:type="spellStart"/>
+      <w:r>
+        <w:rPr>
+          <w:rFonts w:hint="eastAsia"/>
+        </w:rPr>
+        <w:t>jmp</w:t>
+      </w:r>
+      <w:proofErr w:type="spellEnd"/>
       <w:r>
         <w:t xml:space="preserve"> </w:t>
       </w:r>
-      <w:r>
-        <w:rPr>
-          <w:rFonts w:hint="eastAsia"/>
-        </w:rPr>
-        <w:t>esp指令所在的地址，在程序执行到函数返回时，使用栈上新的返回地址，执行jmp</w:t>
-      </w:r>
+      <w:proofErr w:type="spellStart"/>
+      <w:r>
+        <w:rPr>
+          <w:rFonts w:hint="eastAsia"/>
+        </w:rPr>
+        <w:t>esp</w:t>
+      </w:r>
+      <w:proofErr w:type="spellEnd"/>
+      <w:r>
+        <w:rPr>
+          <w:rFonts w:hint="eastAsia"/>
+        </w:rPr>
+        <w:t>指令所在的地址，在程序执行到函数返回时，使用</w:t>
+      </w:r>
+      <w:proofErr w:type="gramStart"/>
+      <w:r>
+        <w:rPr>
+          <w:rFonts w:hint="eastAsia"/>
+        </w:rPr>
+        <w:t>栈</w:t>
+      </w:r>
+      <w:proofErr w:type="gramEnd"/>
+      <w:r>
+        <w:rPr>
+          <w:rFonts w:hint="eastAsia"/>
+        </w:rPr>
+        <w:t>上新的返回地址，执行</w:t>
+      </w:r>
+      <w:proofErr w:type="spellStart"/>
+      <w:r>
+        <w:rPr>
+          <w:rFonts w:hint="eastAsia"/>
+        </w:rPr>
+        <w:t>jmp</w:t>
+      </w:r>
+      <w:proofErr w:type="spellEnd"/>
       <w:r>
         <w:t xml:space="preserve"> </w:t>
       </w:r>
-      <w:r>
-        <w:rPr>
-          <w:rFonts w:hint="eastAsia"/>
-        </w:rPr>
-        <w:t>esp指令，跳转到栈顶元素所处地址，即shellcode。</w:t>
+      <w:proofErr w:type="spellStart"/>
+      <w:r>
+        <w:rPr>
+          <w:rFonts w:hint="eastAsia"/>
+        </w:rPr>
+        <w:t>esp</w:t>
+      </w:r>
+      <w:proofErr w:type="spellEnd"/>
+      <w:r>
+        <w:rPr>
+          <w:rFonts w:hint="eastAsia"/>
+        </w:rPr>
+        <w:t>指令，跳转到</w:t>
+      </w:r>
+      <w:proofErr w:type="gramStart"/>
+      <w:r>
+        <w:rPr>
+          <w:rFonts w:hint="eastAsia"/>
+        </w:rPr>
+        <w:t>栈</w:t>
+      </w:r>
+      <w:proofErr w:type="gramEnd"/>
+      <w:r>
+        <w:rPr>
+          <w:rFonts w:hint="eastAsia"/>
+        </w:rPr>
+        <w:t>顶元素所处地址，即shellcode。</w:t>
       </w:r>
     </w:p>
     <w:p>
@@ -5985,8 +6730,18 @@
           <w:b/>
           <w:bCs/>
         </w:rPr>
-        <w:t>返回到共享库技术</w:t>
-      </w:r>
+        <w:t>返回到共享</w:t>
+      </w:r>
+      <w:proofErr w:type="gramStart"/>
+      <w:r>
+        <w:rPr>
+          <w:rFonts w:hint="eastAsia"/>
+          <w:b/>
+          <w:bCs/>
+        </w:rPr>
+        <w:t>库技术</w:t>
+      </w:r>
+      <w:proofErr w:type="gramEnd"/>
       <w:r>
         <w:rPr>
           <w:rFonts w:hint="eastAsia"/>
@@ -5994,8 +6749,13 @@
         <w:t>是面向返回编程的前身，并且是最早发现的代码重用攻击之一，它由</w:t>
       </w:r>
       <w:r>
-        <w:t>Alexander Peslyak</w:t>
-      </w:r>
+        <w:t xml:space="preserve">Alexander </w:t>
+      </w:r>
+      <w:proofErr w:type="spellStart"/>
+      <w:r>
+        <w:t>Peslyak</w:t>
+      </w:r>
+      <w:proofErr w:type="spellEnd"/>
       <w:r>
         <w:rPr>
           <w:rFonts w:hint="eastAsia"/>
@@ -6039,7 +6799,35 @@
         <w:rPr>
           <w:rFonts w:hint="eastAsia"/>
         </w:rPr>
-        <w:t>。返回到共享库攻击通过调用共享库中已经存在的函数来绕过堆栈不可执行的安全措施，它和将攻击者编写的代码压入堆栈并执行的堆栈粉碎技术不同。C的标准共享库是一个寻找现有函数十分方便的地方，其中包含许多不同功能的函数，并且被不同的应用程序广泛使用。这也是为什么返回到共享库技术被命名为Return-to-libc的原因，其中的字母c代表的就是c语言。利用这项技术的一个很大的限制就是我们只能在漏洞利用中调用已经存在的</w:t>
+        <w:t>。返回到共享库攻击通过调用共享库中已经存在的函数来绕过堆栈不可执行的安全措施，它和将攻击者编写的代码压入堆栈并执行的堆栈粉碎技术不同。C的标准共享库是一个寻找现有函数十分方便的地方，其中包含许多不同功能的函数，并且被不同的应用程序广泛使用。这也是为什么返回到共享</w:t>
+      </w:r>
+      <w:proofErr w:type="gramStart"/>
+      <w:r>
+        <w:rPr>
+          <w:rFonts w:hint="eastAsia"/>
+        </w:rPr>
+        <w:t>库技术</w:t>
+      </w:r>
+      <w:proofErr w:type="gramEnd"/>
+      <w:r>
+        <w:rPr>
+          <w:rFonts w:hint="eastAsia"/>
+        </w:rPr>
+        <w:t>被命名为Return-to-</w:t>
+      </w:r>
+      <w:proofErr w:type="spellStart"/>
+      <w:r>
+        <w:rPr>
+          <w:rFonts w:hint="eastAsia"/>
+        </w:rPr>
+        <w:t>libc</w:t>
+      </w:r>
+      <w:proofErr w:type="spellEnd"/>
+      <w:r>
+        <w:rPr>
+          <w:rFonts w:hint="eastAsia"/>
+        </w:rPr>
+        <w:t>的原因，其中的字母c代表的就是c语言。利用这项技术的一个很大的限制就是我们只能在漏洞利用中调用已经存在的</w:t>
       </w:r>
       <w:r>
         <w:rPr>
@@ -6086,7 +6874,21 @@
         <w:rPr>
           <w:rFonts w:hint="eastAsia"/>
         </w:rPr>
-        <w:t>）。它利用了硬件功能的不可执行位，是一种CPU用于在处理器指令和存储之间隔离内存区域的技术。如果硬件不支持的情况下，可以使用软件仿真来实现此功能，但需要一些性能开销。此外存在其它可执行空间保护方案，例如通过一个比特位将内存页标记为可写或可执行。在Windows操作系统中，该措施是数据执行保护方案的一部分。从Windows</w:t>
+        <w:t>）。它利用了硬件功能的不可执行位，是一种CPU用于在处理器指令和存储之间隔离内存区域的技术。如果硬件不支持的情况下，可以使用软件仿真来实现此功能，但需要一些性能开销。此外存在其它可执行空间保护方案，例如通过一个</w:t>
+      </w:r>
+      <w:proofErr w:type="gramStart"/>
+      <w:r>
+        <w:rPr>
+          <w:rFonts w:hint="eastAsia"/>
+        </w:rPr>
+        <w:t>比特位</w:t>
+      </w:r>
+      <w:proofErr w:type="gramEnd"/>
+      <w:r>
+        <w:rPr>
+          <w:rFonts w:hint="eastAsia"/>
+        </w:rPr>
+        <w:t>将内存页标记为可写或可执行。在Windows操作系统中，该措施是数据执行保护方案的一部分。从Windows</w:t>
       </w:r>
       <w:r>
         <w:t xml:space="preserve"> </w:t>
@@ -6218,7 +7020,21 @@
         <w:rPr>
           <w:rFonts w:hint="eastAsia"/>
         </w:rPr>
-        <w:t>是一条或多条指令组成的指令片段，并且以返回指令（retn）结束。通过将gadgets组合放到堆栈上，可以实现不同的功能，其中不同的gadgets组合成为ROP链（ROP-chain）。图2</w:t>
+        <w:t>是一条或多条指令组成的指令片段，并且以返回指令（</w:t>
+      </w:r>
+      <w:proofErr w:type="spellStart"/>
+      <w:r>
+        <w:rPr>
+          <w:rFonts w:hint="eastAsia"/>
+        </w:rPr>
+        <w:t>retn</w:t>
+      </w:r>
+      <w:proofErr w:type="spellEnd"/>
+      <w:r>
+        <w:rPr>
+          <w:rFonts w:hint="eastAsia"/>
+        </w:rPr>
+        <w:t>）结束。通过将gadgets组合放到堆栈上，可以实现不同的功能，其中不同的gadgets组合成为ROP链（ROP-chain）。图2</w:t>
       </w:r>
       <w:r>
         <w:t>-5</w:t>
@@ -6227,7 +7043,49 @@
         <w:rPr>
           <w:rFonts w:hint="eastAsia"/>
         </w:rPr>
-        <w:t>是一个简单ROP链的示例，它的功能是将寄存器eax和edx清零，然后将eax加</w:t>
+        <w:t>是一个简单ROP链的示例，它的功能是将寄存器</w:t>
+      </w:r>
+      <w:proofErr w:type="spellStart"/>
+      <w:r>
+        <w:rPr>
+          <w:rFonts w:hint="eastAsia"/>
+        </w:rPr>
+        <w:t>eax</w:t>
+      </w:r>
+      <w:proofErr w:type="spellEnd"/>
+      <w:r>
+        <w:rPr>
+          <w:rFonts w:hint="eastAsia"/>
+        </w:rPr>
+        <w:t>和</w:t>
+      </w:r>
+      <w:proofErr w:type="spellStart"/>
+      <w:r>
+        <w:rPr>
+          <w:rFonts w:hint="eastAsia"/>
+        </w:rPr>
+        <w:t>edx</w:t>
+      </w:r>
+      <w:proofErr w:type="spellEnd"/>
+      <w:r>
+        <w:rPr>
+          <w:rFonts w:hint="eastAsia"/>
+        </w:rPr>
+        <w:t>清零，然后将</w:t>
+      </w:r>
+      <w:proofErr w:type="spellStart"/>
+      <w:r>
+        <w:rPr>
+          <w:rFonts w:hint="eastAsia"/>
+        </w:rPr>
+        <w:t>eax</w:t>
+      </w:r>
+      <w:proofErr w:type="spellEnd"/>
+      <w:r>
+        <w:rPr>
+          <w:rFonts w:hint="eastAsia"/>
+        </w:rPr>
+        <w:t>加</w:t>
       </w:r>
       <w:r>
         <w:t>3</w:t>
@@ -6236,7 +7094,49 @@
         <w:rPr>
           <w:rFonts w:hint="eastAsia"/>
         </w:rPr>
-        <w:t>，edx加2，并把edx的值加在eax上。</w:t>
+        <w:t>，</w:t>
+      </w:r>
+      <w:proofErr w:type="spellStart"/>
+      <w:r>
+        <w:rPr>
+          <w:rFonts w:hint="eastAsia"/>
+        </w:rPr>
+        <w:t>edx</w:t>
+      </w:r>
+      <w:proofErr w:type="spellEnd"/>
+      <w:r>
+        <w:rPr>
+          <w:rFonts w:hint="eastAsia"/>
+        </w:rPr>
+        <w:t>加2，并把</w:t>
+      </w:r>
+      <w:proofErr w:type="spellStart"/>
+      <w:r>
+        <w:rPr>
+          <w:rFonts w:hint="eastAsia"/>
+        </w:rPr>
+        <w:t>edx</w:t>
+      </w:r>
+      <w:proofErr w:type="spellEnd"/>
+      <w:r>
+        <w:rPr>
+          <w:rFonts w:hint="eastAsia"/>
+        </w:rPr>
+        <w:t>的值加在</w:t>
+      </w:r>
+      <w:proofErr w:type="spellStart"/>
+      <w:r>
+        <w:rPr>
+          <w:rFonts w:hint="eastAsia"/>
+        </w:rPr>
+        <w:t>eax</w:t>
+      </w:r>
+      <w:proofErr w:type="spellEnd"/>
+      <w:r>
+        <w:rPr>
+          <w:rFonts w:hint="eastAsia"/>
+        </w:rPr>
+        <w:t>上。</w:t>
       </w:r>
     </w:p>
     <w:p>
@@ -6328,7 +7228,63 @@
         <w:rPr>
           <w:rFonts w:hint="eastAsia"/>
         </w:rPr>
-        <w:t>通过返回指令可以将每个gadgets链接在一起。当返回指令执行时，会将栈顶的元素弹出并跳转到元素值所在位置，在ROP链中，则会跳转到下一条指令的地址。建立ROP链时，有一些非常有用的gadgets。例如异或指令xor，当我们需要将寄存器清零但又要避免空字节时就可以用异或指令将寄存器自身异或，达到清零的目的；还有就是pop指令，它可以将栈顶的值弹出并放入寄存器中。</w:t>
+        <w:t>通过返回指令可以将每个gadgets链接在一起。当返回指令执行时，会将</w:t>
+      </w:r>
+      <w:proofErr w:type="gramStart"/>
+      <w:r>
+        <w:rPr>
+          <w:rFonts w:hint="eastAsia"/>
+        </w:rPr>
+        <w:t>栈</w:t>
+      </w:r>
+      <w:proofErr w:type="gramEnd"/>
+      <w:r>
+        <w:rPr>
+          <w:rFonts w:hint="eastAsia"/>
+        </w:rPr>
+        <w:t>顶的元素弹出并跳转到元素</w:t>
+      </w:r>
+      <w:proofErr w:type="gramStart"/>
+      <w:r>
+        <w:rPr>
+          <w:rFonts w:hint="eastAsia"/>
+        </w:rPr>
+        <w:t>值所在</w:t>
+      </w:r>
+      <w:proofErr w:type="gramEnd"/>
+      <w:r>
+        <w:rPr>
+          <w:rFonts w:hint="eastAsia"/>
+        </w:rPr>
+        <w:t>位置，在ROP链中，则会跳转到下一条指令的地址。建立ROP链时，有一些非常有用的gadgets。例如异或指令</w:t>
+      </w:r>
+      <w:proofErr w:type="spellStart"/>
+      <w:r>
+        <w:rPr>
+          <w:rFonts w:hint="eastAsia"/>
+        </w:rPr>
+        <w:t>xor</w:t>
+      </w:r>
+      <w:proofErr w:type="spellEnd"/>
+      <w:r>
+        <w:rPr>
+          <w:rFonts w:hint="eastAsia"/>
+        </w:rPr>
+        <w:t>，当我们需要将寄存器清零但又要避免空字节时就可以用异或指令将寄存器自身异或，达到清零的目的；还有就是pop指令，它可以将</w:t>
+      </w:r>
+      <w:proofErr w:type="gramStart"/>
+      <w:r>
+        <w:rPr>
+          <w:rFonts w:hint="eastAsia"/>
+        </w:rPr>
+        <w:t>栈</w:t>
+      </w:r>
+      <w:proofErr w:type="gramEnd"/>
+      <w:r>
+        <w:rPr>
+          <w:rFonts w:hint="eastAsia"/>
+        </w:rPr>
+        <w:t>顶的值弹出并放入寄存器中。</w:t>
       </w:r>
     </w:p>
     <w:p>
@@ -6366,11 +7322,44 @@
           <w:rFonts w:hint="eastAsia"/>
         </w:rPr>
         <w:lastRenderedPageBreak/>
-        <w:t>何构造ROP链，通过对二进制文件及其导入的共享库进行静态分析，可以找到gadgets。在寻找gadgets时，应避免一些特殊值，如空字节（0x0）、换行符（0xA）和回车符（0xD）。因为这些值代表了C语言中字符串的结束，这导致当我们在利用像strcpy之类的函数时，导入的ROP链会被提前解析结束。在通过静态分析查找gadgets时，我们应寻找返回指令（0xC3），并从返回指令处向前构建gadgets，直到达到了不希望出现的指令或gadgets预定的最大长度为止。在寻找gadgets时，最好先将其构建的尽可能长，然后将其拆分为多个小的gadget。例如如果需要构造“a</w:t>
-      </w:r>
-      <w:r>
-        <w:t>; b; c; retn</w:t>
-      </w:r>
+        <w:t>何构造ROP链，通过对二进制文件及其导入的共享库进行静态分析，可以找到gadgets。在寻找gadgets时，应避免一些特殊值，如空字节（0x0）、换行符（0xA）和回车符（0xD）。因为这些值代表了C语言中字符串的结束，这导致当我们在利用像</w:t>
+      </w:r>
+      <w:proofErr w:type="spellStart"/>
+      <w:r>
+        <w:rPr>
+          <w:rFonts w:hint="eastAsia"/>
+        </w:rPr>
+        <w:t>strcpy</w:t>
+      </w:r>
+      <w:proofErr w:type="spellEnd"/>
+      <w:r>
+        <w:rPr>
+          <w:rFonts w:hint="eastAsia"/>
+        </w:rPr>
+        <w:t>之类的函数时，导入的ROP</w:t>
+      </w:r>
+      <w:proofErr w:type="gramStart"/>
+      <w:r>
+        <w:rPr>
+          <w:rFonts w:hint="eastAsia"/>
+        </w:rPr>
+        <w:t>链会被</w:t>
+      </w:r>
+      <w:proofErr w:type="gramEnd"/>
+      <w:r>
+        <w:rPr>
+          <w:rFonts w:hint="eastAsia"/>
+        </w:rPr>
+        <w:t>提前解析结束。在通过静态分析查找gadgets时，我们应寻找返回指令（0xC3），并从返回指令处向前构建gadgets，直到达到了不希望出现的指令或gadgets预定的最大长度为止。在寻找gadgets时，最好先将其构建的尽可能长，然后将其拆分为多个小的gadget。例如如果需要构造“a</w:t>
+      </w:r>
+      <w:r>
+        <w:t xml:space="preserve">; b; c; </w:t>
+      </w:r>
+      <w:proofErr w:type="spellStart"/>
+      <w:r>
+        <w:t>retn</w:t>
+      </w:r>
+      <w:proofErr w:type="spellEnd"/>
       <w:r>
         <w:rPr>
           <w:rFonts w:hint="eastAsia"/>
@@ -6378,8 +7367,13 @@
         <w:t>”这样的gadgets，那么从逻辑上讲，也可以将其分隔成“a</w:t>
       </w:r>
       <w:r>
-        <w:t>; b; retn</w:t>
-      </w:r>
+        <w:t xml:space="preserve">; b; </w:t>
+      </w:r>
+      <w:proofErr w:type="spellStart"/>
+      <w:r>
+        <w:t>retn</w:t>
+      </w:r>
+      <w:proofErr w:type="spellEnd"/>
       <w:r>
         <w:rPr>
           <w:rFonts w:hint="eastAsia"/>
@@ -6387,14 +7381,20 @@
         <w:t>”和“c</w:t>
       </w:r>
       <w:r>
-        <w:t>; retn</w:t>
-      </w:r>
+        <w:t xml:space="preserve">; </w:t>
+      </w:r>
+      <w:proofErr w:type="spellStart"/>
+      <w:r>
+        <w:t>retn</w:t>
+      </w:r>
+      <w:proofErr w:type="spellEnd"/>
       <w:r>
         <w:rPr>
           <w:rFonts w:hint="eastAsia"/>
         </w:rPr>
         <w:t>”两个小的gadgets。</w:t>
       </w:r>
+      <w:proofErr w:type="spellStart"/>
       <w:r>
         <w:t>S</w:t>
       </w:r>
@@ -6402,7 +7402,14 @@
         <w:rPr>
           <w:rFonts w:hint="eastAsia"/>
         </w:rPr>
-        <w:t>hacham提出了一种算法</w:t>
+        <w:t>hacham</w:t>
+      </w:r>
+      <w:proofErr w:type="spellEnd"/>
+      <w:r>
+        <w:rPr>
+          <w:rFonts w:hint="eastAsia"/>
+        </w:rPr>
+        <w:t>提出了一种算法</w:t>
       </w:r>
       <w:r>
         <w:fldChar w:fldCharType="begin"/>
@@ -6441,7 +7448,21 @@
         <w:rPr>
           <w:rFonts w:hint="eastAsia"/>
         </w:rPr>
-        <w:t>x86的指令是不定长的，这使得我们可以从任意位置开始解析汇编代码，导致出现非预期的指令。如图2</w:t>
+        <w:t>x86的指令是</w:t>
+      </w:r>
+      <w:proofErr w:type="gramStart"/>
+      <w:r>
+        <w:rPr>
+          <w:rFonts w:hint="eastAsia"/>
+        </w:rPr>
+        <w:t>不定长</w:t>
+      </w:r>
+      <w:proofErr w:type="gramEnd"/>
+      <w:r>
+        <w:rPr>
+          <w:rFonts w:hint="eastAsia"/>
+        </w:rPr>
+        <w:t>的，这使得我们可以从任意位置开始解析汇编代码，导致出现非预期的指令。如图2</w:t>
       </w:r>
       <w:r>
         <w:t>-6</w:t>
@@ -6527,19 +7548,55 @@
         </w:rPr>
         <w:t>intel</w:t>
       </w:r>
-      <w:r>
-        <w:rPr>
-          <w:rFonts w:hint="eastAsia"/>
-        </w:rPr>
-        <w:t>不定长指令示例</w:t>
-      </w:r>
-    </w:p>
-    <w:p>
-      <w:r>
-        <w:rPr>
-          <w:rFonts w:hint="eastAsia"/>
-        </w:rPr>
-        <w:t>通过这种方法我们可以查找出更多可利用的gadgets，从而使面向返回编程的功能更加强大。现在已经有许多成熟的gadgets搜索工具可以直接使用，比如ROPgadget、ROPGenerator等。</w:t>
+      <w:proofErr w:type="gramStart"/>
+      <w:r>
+        <w:rPr>
+          <w:rFonts w:hint="eastAsia"/>
+        </w:rPr>
+        <w:t>不定长</w:t>
+      </w:r>
+      <w:proofErr w:type="gramEnd"/>
+      <w:r>
+        <w:rPr>
+          <w:rFonts w:hint="eastAsia"/>
+        </w:rPr>
+        <w:t>指令示例</w:t>
+      </w:r>
+    </w:p>
+    <w:p>
+      <w:r>
+        <w:rPr>
+          <w:rFonts w:hint="eastAsia"/>
+        </w:rPr>
+        <w:t>通过这种方法我们可以查找出更多可利用的gadgets，从而使面向返回编程的功能更加强大。现在已经有许多成熟的gadgets搜索工具可以直接使用，比如</w:t>
+      </w:r>
+      <w:proofErr w:type="spellStart"/>
+      <w:r>
+        <w:rPr>
+          <w:rFonts w:hint="eastAsia"/>
+        </w:rPr>
+        <w:t>ROPgadget</w:t>
+      </w:r>
+      <w:proofErr w:type="spellEnd"/>
+      <w:r>
+        <w:rPr>
+          <w:rFonts w:hint="eastAsia"/>
+        </w:rPr>
+        <w:t>、</w:t>
+      </w:r>
+      <w:proofErr w:type="spellStart"/>
+      <w:r>
+        <w:rPr>
+          <w:rFonts w:hint="eastAsia"/>
+        </w:rPr>
+        <w:t>ROPGenerator</w:t>
+      </w:r>
+      <w:proofErr w:type="spellEnd"/>
+      <w:r>
+        <w:rPr>
+          <w:rFonts w:hint="eastAsia"/>
+        </w:rPr>
+        <w:t>等。</w:t>
       </w:r>
     </w:p>
     <w:p>
@@ -6597,20 +7654,100 @@
         <w:rPr>
           <w:rFonts w:hint="eastAsia"/>
         </w:rPr>
-        <w:t>h实现，通过系统调用号来区分入口函数。这里我们要利用的是execve函数获取shell，那么系统调用号就是0xb，其输入的参数为字符串“/</w:t>
-      </w:r>
-      <w:r>
-        <w:t>bin/sh</w:t>
-      </w:r>
-      <w:r>
-        <w:rPr>
-          <w:rFonts w:hint="eastAsia"/>
-        </w:rPr>
-        <w:t>”以及两个空值即0。所以需要控制寄存器eax、edx、ecx和edx分别为0xb、字符串“/</w:t>
-      </w:r>
-      <w:r>
-        <w:t>bin/sh</w:t>
-      </w:r>
+        <w:t>h实现，通过系统调用号来区分入口函数。这里我们要利用的是</w:t>
+      </w:r>
+      <w:proofErr w:type="spellStart"/>
+      <w:r>
+        <w:rPr>
+          <w:rFonts w:hint="eastAsia"/>
+        </w:rPr>
+        <w:t>execve</w:t>
+      </w:r>
+      <w:proofErr w:type="spellEnd"/>
+      <w:r>
+        <w:rPr>
+          <w:rFonts w:hint="eastAsia"/>
+        </w:rPr>
+        <w:t>函数获取shell，那么系统调用号就是0xb，其输入的参数为字符串“/</w:t>
+      </w:r>
+      <w:r>
+        <w:t>bin/</w:t>
+      </w:r>
+      <w:proofErr w:type="spellStart"/>
+      <w:r>
+        <w:t>sh</w:t>
+      </w:r>
+      <w:proofErr w:type="spellEnd"/>
+      <w:r>
+        <w:rPr>
+          <w:rFonts w:hint="eastAsia"/>
+        </w:rPr>
+        <w:t>”以及两个空值即0。所以需要控制寄存器</w:t>
+      </w:r>
+      <w:proofErr w:type="spellStart"/>
+      <w:r>
+        <w:rPr>
+          <w:rFonts w:hint="eastAsia"/>
+        </w:rPr>
+        <w:t>eax</w:t>
+      </w:r>
+      <w:proofErr w:type="spellEnd"/>
+      <w:r>
+        <w:rPr>
+          <w:rFonts w:hint="eastAsia"/>
+        </w:rPr>
+        <w:t>、</w:t>
+      </w:r>
+      <w:proofErr w:type="spellStart"/>
+      <w:r>
+        <w:rPr>
+          <w:rFonts w:hint="eastAsia"/>
+        </w:rPr>
+        <w:t>edx</w:t>
+      </w:r>
+      <w:proofErr w:type="spellEnd"/>
+      <w:r>
+        <w:rPr>
+          <w:rFonts w:hint="eastAsia"/>
+        </w:rPr>
+        <w:t>、</w:t>
+      </w:r>
+      <w:proofErr w:type="spellStart"/>
+      <w:r>
+        <w:rPr>
+          <w:rFonts w:hint="eastAsia"/>
+        </w:rPr>
+        <w:t>ecx</w:t>
+      </w:r>
+      <w:proofErr w:type="spellEnd"/>
+      <w:r>
+        <w:rPr>
+          <w:rFonts w:hint="eastAsia"/>
+        </w:rPr>
+        <w:t>和</w:t>
+      </w:r>
+      <w:proofErr w:type="spellStart"/>
+      <w:r>
+        <w:rPr>
+          <w:rFonts w:hint="eastAsia"/>
+        </w:rPr>
+        <w:t>edx</w:t>
+      </w:r>
+      <w:proofErr w:type="spellEnd"/>
+      <w:r>
+        <w:rPr>
+          <w:rFonts w:hint="eastAsia"/>
+        </w:rPr>
+        <w:t>分别为0xb、字符串“/</w:t>
+      </w:r>
+      <w:r>
+        <w:t>bin/</w:t>
+      </w:r>
+      <w:proofErr w:type="spellStart"/>
+      <w:r>
+        <w:t>sh</w:t>
+      </w:r>
+      <w:proofErr w:type="spellEnd"/>
       <w:r>
         <w:rPr>
           <w:rFonts w:hint="eastAsia"/>
@@ -6690,19 +7827,41 @@
         </w:rPr>
         <w:t>ROP</w:t>
       </w:r>
-      <w:r>
-        <w:rPr>
-          <w:rFonts w:hint="eastAsia"/>
-        </w:rPr>
-        <w:t>链结构示例</w:t>
-      </w:r>
-    </w:p>
-    <w:p>
-      <w:r>
-        <w:rPr>
-          <w:rFonts w:hint="eastAsia"/>
-        </w:rPr>
-        <w:t>ROP链结构如图2</w:t>
+      <w:proofErr w:type="gramStart"/>
+      <w:r>
+        <w:rPr>
+          <w:rFonts w:hint="eastAsia"/>
+        </w:rPr>
+        <w:t>链结构</w:t>
+      </w:r>
+      <w:proofErr w:type="gramEnd"/>
+      <w:r>
+        <w:rPr>
+          <w:rFonts w:hint="eastAsia"/>
+        </w:rPr>
+        <w:t>示例</w:t>
+      </w:r>
+    </w:p>
+    <w:p>
+      <w:r>
+        <w:rPr>
+          <w:rFonts w:hint="eastAsia"/>
+        </w:rPr>
+        <w:t>ROP</w:t>
+      </w:r>
+      <w:proofErr w:type="gramStart"/>
+      <w:r>
+        <w:rPr>
+          <w:rFonts w:hint="eastAsia"/>
+        </w:rPr>
+        <w:t>链结构</w:t>
+      </w:r>
+      <w:proofErr w:type="gramEnd"/>
+      <w:r>
+        <w:rPr>
+          <w:rFonts w:hint="eastAsia"/>
+        </w:rPr>
+        <w:t>如图2</w:t>
       </w:r>
       <w:r>
         <w:t>-7</w:t>
@@ -6720,25 +7879,125 @@
         <w:rPr>
           <w:rFonts w:hint="eastAsia"/>
         </w:rPr>
-        <w:t>由字符A组成的字符串填充缓冲区并覆盖上一个栈帧；接着使用“pop</w:t>
+        <w:t>由字符A组成的字符串填充缓冲区并覆盖上一个</w:t>
+      </w:r>
+      <w:proofErr w:type="gramStart"/>
+      <w:r>
+        <w:rPr>
+          <w:rFonts w:hint="eastAsia"/>
+        </w:rPr>
+        <w:t>栈</w:t>
+      </w:r>
+      <w:proofErr w:type="gramEnd"/>
+      <w:r>
+        <w:rPr>
+          <w:rFonts w:hint="eastAsia"/>
+        </w:rPr>
+        <w:t>帧；接着使用“pop</w:t>
       </w:r>
       <w:r>
         <w:t xml:space="preserve"> </w:t>
       </w:r>
-      <w:r>
-        <w:rPr>
-          <w:rFonts w:hint="eastAsia"/>
-        </w:rPr>
-        <w:t>eax； ret”指令的地址覆盖返回地址，并在其后附上0xb，当控制流执行到“pop</w:t>
+      <w:proofErr w:type="spellStart"/>
+      <w:r>
+        <w:rPr>
+          <w:rFonts w:hint="eastAsia"/>
+        </w:rPr>
+        <w:t>eax</w:t>
+      </w:r>
+      <w:proofErr w:type="spellEnd"/>
+      <w:r>
+        <w:rPr>
+          <w:rFonts w:hint="eastAsia"/>
+        </w:rPr>
+        <w:t>； ret”指令的地址覆盖返回地址，并在其后附上0xb，当控制流执行到“pop</w:t>
       </w:r>
       <w:r>
         <w:t xml:space="preserve"> </w:t>
       </w:r>
-      <w:r>
-        <w:rPr>
-          <w:rFonts w:hint="eastAsia"/>
-        </w:rPr>
-        <w:t>eax”指令时，弹出的栈顶元素即0xb，达到控制寄存器eax的值的目的。此后的内容同理，控制寄存器edx、ecx和ebx，并最终返回到int</w:t>
+      <w:proofErr w:type="spellStart"/>
+      <w:r>
+        <w:rPr>
+          <w:rFonts w:hint="eastAsia"/>
+        </w:rPr>
+        <w:t>eax</w:t>
+      </w:r>
+      <w:proofErr w:type="spellEnd"/>
+      <w:r>
+        <w:rPr>
+          <w:rFonts w:hint="eastAsia"/>
+        </w:rPr>
+        <w:t>”指令时，弹出的</w:t>
+      </w:r>
+      <w:proofErr w:type="gramStart"/>
+      <w:r>
+        <w:rPr>
+          <w:rFonts w:hint="eastAsia"/>
+        </w:rPr>
+        <w:t>栈</w:t>
+      </w:r>
+      <w:proofErr w:type="gramEnd"/>
+      <w:r>
+        <w:rPr>
+          <w:rFonts w:hint="eastAsia"/>
+        </w:rPr>
+        <w:t>顶元素即0xb，达到控制寄存器</w:t>
+      </w:r>
+      <w:proofErr w:type="spellStart"/>
+      <w:r>
+        <w:rPr>
+          <w:rFonts w:hint="eastAsia"/>
+        </w:rPr>
+        <w:t>eax</w:t>
+      </w:r>
+      <w:proofErr w:type="spellEnd"/>
+      <w:r>
+        <w:rPr>
+          <w:rFonts w:hint="eastAsia"/>
+        </w:rPr>
+        <w:t>的值的目的。此后的内容同理，控制寄存器</w:t>
+      </w:r>
+      <w:proofErr w:type="spellStart"/>
+      <w:r>
+        <w:rPr>
+          <w:rFonts w:hint="eastAsia"/>
+        </w:rPr>
+        <w:t>edx</w:t>
+      </w:r>
+      <w:proofErr w:type="spellEnd"/>
+      <w:r>
+        <w:rPr>
+          <w:rFonts w:hint="eastAsia"/>
+        </w:rPr>
+        <w:t>、</w:t>
+      </w:r>
+      <w:proofErr w:type="spellStart"/>
+      <w:r>
+        <w:rPr>
+          <w:rFonts w:hint="eastAsia"/>
+        </w:rPr>
+        <w:t>ecx</w:t>
+      </w:r>
+      <w:proofErr w:type="spellEnd"/>
+      <w:r>
+        <w:rPr>
+          <w:rFonts w:hint="eastAsia"/>
+        </w:rPr>
+        <w:t>和</w:t>
+      </w:r>
+      <w:proofErr w:type="spellStart"/>
+      <w:r>
+        <w:rPr>
+          <w:rFonts w:hint="eastAsia"/>
+        </w:rPr>
+        <w:t>ebx</w:t>
+      </w:r>
+      <w:proofErr w:type="spellEnd"/>
+      <w:r>
+        <w:rPr>
+          <w:rFonts w:hint="eastAsia"/>
+        </w:rPr>
+        <w:t>，并最终返回到int</w:t>
       </w:r>
       <w:r>
         <w:t xml:space="preserve"> 80</w:t>
@@ -6747,7 +8006,21 @@
         <w:rPr>
           <w:rFonts w:hint="eastAsia"/>
         </w:rPr>
-        <w:t>h处，执行execve函数并获取shell。通过这个实例，可以更加直观的了解ROP链的工作原理。</w:t>
+        <w:t>h处，执行</w:t>
+      </w:r>
+      <w:proofErr w:type="spellStart"/>
+      <w:r>
+        <w:rPr>
+          <w:rFonts w:hint="eastAsia"/>
+        </w:rPr>
+        <w:t>execve</w:t>
+      </w:r>
+      <w:proofErr w:type="spellEnd"/>
+      <w:r>
+        <w:rPr>
+          <w:rFonts w:hint="eastAsia"/>
+        </w:rPr>
+        <w:t>函数并获取shell。通过这个实例，可以更加直观的了解ROP链的工作原理。</w:t>
       </w:r>
     </w:p>
     <w:p>
@@ -6900,7 +8173,21 @@
         <w:rPr>
           <w:rFonts w:hint="eastAsia"/>
         </w:rPr>
-        <w:t>反汇编是二次汇编技术中的第一步，并且也是最基础的一步。反汇编的结果将用于程序控制流图的恢复，完整而准确的汇编代码能够有效地提高正确识别函数的概率。</w:t>
+        <w:t>反汇编是二次汇编技术中的第一步，并且也是</w:t>
+      </w:r>
+      <w:proofErr w:type="gramStart"/>
+      <w:r>
+        <w:rPr>
+          <w:rFonts w:hint="eastAsia"/>
+        </w:rPr>
+        <w:t>最</w:t>
+      </w:r>
+      <w:proofErr w:type="gramEnd"/>
+      <w:r>
+        <w:rPr>
+          <w:rFonts w:hint="eastAsia"/>
+        </w:rPr>
+        <w:t>基础的一步。反汇编的结果将用于程序控制流图的恢复，完整而准确的汇编代码能够有效地提高正确识别函数的概率。</w:t>
       </w:r>
     </w:p>
     <w:p>
@@ -6983,11 +8270,27 @@
         <w:rPr>
           <w:rFonts w:hint="eastAsia"/>
         </w:rPr>
-        <w:t>动态二进制重写技术是指在执行二进制文件时对其进行转换，并以高代价的性能开销来保证对商用软件或去除符号表的文件进行完全覆盖的转换。常见的动态重写工具有Pin、DynamoRIO和</w:t>
-      </w:r>
+        <w:t>动态二进制重写技术是指在执行二进制文件时对其进行转换，并以高代价的性能开销来保证对商用软件或去除符号表的文件进行完全覆盖的转换。常见的动态重写工具有Pin、</w:t>
+      </w:r>
+      <w:proofErr w:type="spellStart"/>
+      <w:r>
+        <w:rPr>
+          <w:rFonts w:hint="eastAsia"/>
+        </w:rPr>
+        <w:t>DynamoRIO</w:t>
+      </w:r>
+      <w:proofErr w:type="spellEnd"/>
+      <w:r>
+        <w:rPr>
+          <w:rFonts w:hint="eastAsia"/>
+        </w:rPr>
+        <w:t>和</w:t>
+      </w:r>
+      <w:proofErr w:type="spellStart"/>
       <w:r>
         <w:t>Valgrind</w:t>
       </w:r>
+      <w:proofErr w:type="spellEnd"/>
       <w:r>
         <w:rPr>
           <w:rFonts w:hint="eastAsia"/>
@@ -7027,7 +8330,21 @@
         <w:rPr>
           <w:rFonts w:hint="eastAsia"/>
         </w:rPr>
-        <w:t>以Ramblr为例，简要介绍二次汇编技术的原理，包括反汇编和控制流图恢复、内容分类、符号化和重汇编。</w:t>
+        <w:t>以</w:t>
+      </w:r>
+      <w:proofErr w:type="spellStart"/>
+      <w:r>
+        <w:rPr>
+          <w:rFonts w:hint="eastAsia"/>
+        </w:rPr>
+        <w:t>Ramblr</w:t>
+      </w:r>
+      <w:proofErr w:type="spellEnd"/>
+      <w:r>
+        <w:rPr>
+          <w:rFonts w:hint="eastAsia"/>
+        </w:rPr>
+        <w:t>为例，简要介绍二次汇编技术的原理，包括反汇编和控制流图恢复、内容分类、符号化和重汇编。</w:t>
       </w:r>
     </w:p>
     <w:p>
@@ -7058,7 +8375,91 @@
         <w:rPr>
           <w:rFonts w:hint="eastAsia"/>
         </w:rPr>
-        <w:t>在一个目标文件可以被重汇编之前，需要先进行反汇编。Ramblr通过计算二进制文件的控制流图（CFG）并反汇编每一个已识别的基本块来实现这一步骤。此外Ramblr尝试识别并反汇编“死代码”，因为要实现二次汇编，反汇编尽可能多的代码是十分重要的。Ramblr的控制流图恢复基于angr二进制分析框架实现，如果angr对程序的控制流图恢复失败，Ramblr将停止继续运行并报告错误信息。</w:t>
+        <w:t>在一个目标文件可以被重汇编之前，需要先进行反汇编。</w:t>
+      </w:r>
+      <w:proofErr w:type="spellStart"/>
+      <w:r>
+        <w:rPr>
+          <w:rFonts w:hint="eastAsia"/>
+        </w:rPr>
+        <w:t>Ramblr</w:t>
+      </w:r>
+      <w:proofErr w:type="spellEnd"/>
+      <w:r>
+        <w:rPr>
+          <w:rFonts w:hint="eastAsia"/>
+        </w:rPr>
+        <w:t>通过计算二进制文件的控制流图（CFG）并反汇编每一个已识别的基本块来实现这一步骤。此外</w:t>
+      </w:r>
+      <w:proofErr w:type="spellStart"/>
+      <w:r>
+        <w:rPr>
+          <w:rFonts w:hint="eastAsia"/>
+        </w:rPr>
+        <w:t>Ramblr</w:t>
+      </w:r>
+      <w:proofErr w:type="spellEnd"/>
+      <w:r>
+        <w:rPr>
+          <w:rFonts w:hint="eastAsia"/>
+        </w:rPr>
+        <w:t>尝试识别并反汇编“死代码”，因为要实现二次汇编，反汇编尽可能多的代码是十分重要的。</w:t>
+      </w:r>
+      <w:proofErr w:type="spellStart"/>
+      <w:r>
+        <w:rPr>
+          <w:rFonts w:hint="eastAsia"/>
+        </w:rPr>
+        <w:t>Ramblr</w:t>
+      </w:r>
+      <w:proofErr w:type="spellEnd"/>
+      <w:r>
+        <w:rPr>
+          <w:rFonts w:hint="eastAsia"/>
+        </w:rPr>
+        <w:t>的控制流图恢复基于</w:t>
+      </w:r>
+      <w:proofErr w:type="spellStart"/>
+      <w:r>
+        <w:rPr>
+          <w:rFonts w:hint="eastAsia"/>
+        </w:rPr>
+        <w:t>angr</w:t>
+      </w:r>
+      <w:proofErr w:type="spellEnd"/>
+      <w:r>
+        <w:rPr>
+          <w:rFonts w:hint="eastAsia"/>
+        </w:rPr>
+        <w:t>二进制分析框架实现，如果</w:t>
+      </w:r>
+      <w:proofErr w:type="spellStart"/>
+      <w:r>
+        <w:rPr>
+          <w:rFonts w:hint="eastAsia"/>
+        </w:rPr>
+        <w:t>angr</w:t>
+      </w:r>
+      <w:proofErr w:type="spellEnd"/>
+      <w:r>
+        <w:rPr>
+          <w:rFonts w:hint="eastAsia"/>
+        </w:rPr>
+        <w:t>对程序的控制流图恢复失败，</w:t>
+      </w:r>
+      <w:proofErr w:type="spellStart"/>
+      <w:r>
+        <w:rPr>
+          <w:rFonts w:hint="eastAsia"/>
+        </w:rPr>
+        <w:t>Ramblr</w:t>
+      </w:r>
+      <w:proofErr w:type="spellEnd"/>
+      <w:r>
+        <w:rPr>
+          <w:rFonts w:hint="eastAsia"/>
+        </w:rPr>
+        <w:t>将停止继续运行并报告错误信息。</w:t>
       </w:r>
     </w:p>
     <w:p>
@@ -7096,11 +8497,33 @@
       <w:r>
         <w:tab/>
       </w:r>
-      <w:r>
-        <w:rPr>
-          <w:rFonts w:hint="eastAsia"/>
-        </w:rPr>
-        <w:t>Ramblr使用两种基本分析进行内容分类，即函数内数据依赖性分析和局部数值分析。函数内数据依赖性分析是指在特定函数的基本块上实施整体执行，在执行过程中恢复变量和常量之间的数据依赖关系，其中变量包括寄存器、堆栈变量和存储单元，并且执行的范围严格限制于当前函数。数值分析首次被提出是作为一种抽象解释技术，用来静态分析机器代码。Ramblr没有在整个二进制文件或函数上使用这种技术，而是设计了数值分析的约束版本即局部数值分析。这种方法仅在二进制文件的一部分上使用，比如基本块或循环等。</w:t>
+      <w:proofErr w:type="spellStart"/>
+      <w:r>
+        <w:rPr>
+          <w:rFonts w:hint="eastAsia"/>
+        </w:rPr>
+        <w:t>Ramblr</w:t>
+      </w:r>
+      <w:proofErr w:type="spellEnd"/>
+      <w:r>
+        <w:rPr>
+          <w:rFonts w:hint="eastAsia"/>
+        </w:rPr>
+        <w:t>使用两种基本分析进行内容分类，即函数内数据依赖性分析和局部数值分析。函数内数据依赖性分析是指在特定函数的基本块上实施整体执行，在执行过程中恢复变量和常量之间的数据依赖关系，其中变量包括寄存器、堆栈变量和存储单元，并且执行的范围严格限制于当前函数。数值分析首次被提出是作为一种抽象解释技术，用来静态分析机器代码。</w:t>
+      </w:r>
+      <w:proofErr w:type="spellStart"/>
+      <w:r>
+        <w:rPr>
+          <w:rFonts w:hint="eastAsia"/>
+        </w:rPr>
+        <w:t>Ramblr</w:t>
+      </w:r>
+      <w:proofErr w:type="spellEnd"/>
+      <w:r>
+        <w:rPr>
+          <w:rFonts w:hint="eastAsia"/>
+        </w:rPr>
+        <w:t>没有在整个二进制文件或函数上使用这种技术，而是设计了数值分析的约束版本即局部数值分析。这种方法仅在二进制文件的一部分上使用，比如基本块或循环等。</w:t>
       </w:r>
     </w:p>
     <w:p>
@@ -7111,7 +8534,21 @@
         <w:rPr>
           <w:rFonts w:hint="eastAsia"/>
         </w:rPr>
-        <w:t>与传统的静态分析不同，Ramblr使用的两种分析方法受到严格的约束，使得可以快速实现并且结果易于处理。这些局部化分析通常用来分解跳转表、恢复原始数据类型以及检索简单循环中访问的数组大小。</w:t>
+        <w:t>与传统的静态分析不同，</w:t>
+      </w:r>
+      <w:proofErr w:type="spellStart"/>
+      <w:r>
+        <w:rPr>
+          <w:rFonts w:hint="eastAsia"/>
+        </w:rPr>
+        <w:t>Ramblr</w:t>
+      </w:r>
+      <w:proofErr w:type="spellEnd"/>
+      <w:r>
+        <w:rPr>
+          <w:rFonts w:hint="eastAsia"/>
+        </w:rPr>
+        <w:t>使用的两种分析方法受到严格的约束，使得可以快速实现并且结果易于处理。这些局部化分析通常用来分解跳转表、恢复原始数据类型以及检索简单循环中访问的数组大小。</w:t>
       </w:r>
     </w:p>
     <w:p/>
@@ -7342,7 +8779,35 @@
         <w:rPr>
           <w:rFonts w:hint="eastAsia"/>
         </w:rPr>
-        <w:t>静态插桩部分包括无效指令填充和自由跳转保护。无效指令填充是指在指令对应的机器码中发现如0xC3这样的数据但没有相应的指令替换的模板时，在指令的前面填充无效指令，如nop指令，达到防止攻击者将其解析为可利用的gadgets的目的，并且需要在无效指令前添加相对跳转指令，减少因执行无效指令产生的性能开销。自由跳转保护是指在函数入口处使用canary对返回地址进行加密，并在函数结束时对返回地址进行解密，在间接跳转（jmp）时校验返回地址是否加密。达到保护控制流完整性的目的，防止攻击者直接调用跳转指令进行控制流转移。</w:t>
+        <w:t>静态插桩部分包括无效指令填充和自由跳转保护。无效指令填充是指在指令对应的机器码中发现如0xC3这样的数据但没有相应的指令替换的模板时，在指令的前面填充无效指令，如</w:t>
+      </w:r>
+      <w:proofErr w:type="spellStart"/>
+      <w:r>
+        <w:rPr>
+          <w:rFonts w:hint="eastAsia"/>
+        </w:rPr>
+        <w:t>nop</w:t>
+      </w:r>
+      <w:proofErr w:type="spellEnd"/>
+      <w:r>
+        <w:rPr>
+          <w:rFonts w:hint="eastAsia"/>
+        </w:rPr>
+        <w:t>指令，达到防止攻击者将其解析为可利用的gadgets的目的，并且需要在无效指令前添加相对跳转指令，减少因执行无效指令产生的性能开销。自由跳转保护是指在函数入口处使用canary对返回地址进行加密，并在函数结束时对返回地址进行解密，在间接跳转（</w:t>
+      </w:r>
+      <w:proofErr w:type="spellStart"/>
+      <w:r>
+        <w:rPr>
+          <w:rFonts w:hint="eastAsia"/>
+        </w:rPr>
+        <w:t>jmp</w:t>
+      </w:r>
+      <w:proofErr w:type="spellEnd"/>
+      <w:r>
+        <w:rPr>
+          <w:rFonts w:hint="eastAsia"/>
+        </w:rPr>
+        <w:t>）时校验返回地址是否加密。达到保护控制流完整性的目的，防止攻击者直接调用跳转指令进行控制流转移。</w:t>
       </w:r>
     </w:p>
     <w:p>
@@ -7548,7 +9013,21 @@
         <w:rPr>
           <w:rFonts w:hint="eastAsia"/>
         </w:rPr>
-        <w:t>指令替换模块是通过设计指令的等效指令模板，在发现指令的机器码中含有0xC3这样可以被解析为返回指令的数据时将指令进行等效替换。由于二次汇编框架中的重汇编操作是以二进制文件、函数、基本块和指令这样的顺序从左至右逐级进行的。指令替换模块在指令进行重汇编时实现，包括对立即数中含有0x</w:t>
+        <w:t>指令替换模块是通过设计指令的等效指令模板，在发现指令的机器码中含有0xC3这样可以被解析为返回指令的数据时将指令进行等效替换。由于二次汇编框架中的重汇编操作是以二进制文件、函数、基本块和指令这样的顺序从左至右逐级进行的。指令替换模块在指令进行重汇编时实现，包括</w:t>
+      </w:r>
+      <w:proofErr w:type="gramStart"/>
+      <w:r>
+        <w:rPr>
+          <w:rFonts w:hint="eastAsia"/>
+        </w:rPr>
+        <w:t>对立即</w:t>
+      </w:r>
+      <w:proofErr w:type="gramEnd"/>
+      <w:r>
+        <w:rPr>
+          <w:rFonts w:hint="eastAsia"/>
+        </w:rPr>
+        <w:t>数中含有0x</w:t>
       </w:r>
       <w:r>
         <w:t>C3</w:t>
@@ -7575,7 +9054,21 @@
           <w:rFonts w:hint="eastAsia"/>
         </w:rPr>
         <w:lastRenderedPageBreak/>
-        <w:t>有0xc3的指令，采取对立即数拆分的方法，将原有立即数以0xc3为基准拆分为两个立即数之和，并结合指令类型进行相应的等效替换。以mov指令为例，如图3</w:t>
+        <w:t>有0xc3的指令，采取</w:t>
+      </w:r>
+      <w:proofErr w:type="gramStart"/>
+      <w:r>
+        <w:rPr>
+          <w:rFonts w:hint="eastAsia"/>
+        </w:rPr>
+        <w:t>对立即</w:t>
+      </w:r>
+      <w:proofErr w:type="gramEnd"/>
+      <w:r>
+        <w:rPr>
+          <w:rFonts w:hint="eastAsia"/>
+        </w:rPr>
+        <w:t>数拆分的方法，将原有立即数以0xc3为基准拆分为两个立即数之和，并结合指令类型进行相应的等效替换。以mov指令为例，如图3</w:t>
       </w:r>
       <w:r>
         <w:t>-2</w:t>
@@ -7584,11 +9077,19 @@
         <w:rPr>
           <w:rFonts w:hint="eastAsia"/>
         </w:rPr>
-        <w:t>所示。汇编语法为at</w:t>
+        <w:t>所示。汇编语法为</w:t>
+      </w:r>
+      <w:proofErr w:type="spellStart"/>
+      <w:r>
+        <w:rPr>
+          <w:rFonts w:hint="eastAsia"/>
+        </w:rPr>
+        <w:t>at</w:t>
       </w:r>
       <w:r>
         <w:t>&amp;t</w:t>
       </w:r>
+      <w:proofErr w:type="spellEnd"/>
       <w:r>
         <w:rPr>
           <w:rFonts w:hint="eastAsia"/>
@@ -7611,7 +9112,35 @@
         <w:rPr>
           <w:rFonts w:hint="eastAsia"/>
         </w:rPr>
-        <w:t>ab。先将0x1234c000赋值给寄存器rcx，然后通过加法指令对rcx加上剩下的数0x3ab，达到等效替换指令并且消除立即数中含有0xc3的效果。</w:t>
+        <w:t>ab。先将0x1234c000赋值给寄存器</w:t>
+      </w:r>
+      <w:proofErr w:type="spellStart"/>
+      <w:r>
+        <w:rPr>
+          <w:rFonts w:hint="eastAsia"/>
+        </w:rPr>
+        <w:t>rcx</w:t>
+      </w:r>
+      <w:proofErr w:type="spellEnd"/>
+      <w:r>
+        <w:rPr>
+          <w:rFonts w:hint="eastAsia"/>
+        </w:rPr>
+        <w:t>，然后通过加法指令对</w:t>
+      </w:r>
+      <w:proofErr w:type="spellStart"/>
+      <w:r>
+        <w:rPr>
+          <w:rFonts w:hint="eastAsia"/>
+        </w:rPr>
+        <w:t>rcx</w:t>
+      </w:r>
+      <w:proofErr w:type="spellEnd"/>
+      <w:r>
+        <w:rPr>
+          <w:rFonts w:hint="eastAsia"/>
+        </w:rPr>
+        <w:t>加上剩下的数0x3ab，达到等效替换指令并且消除立即数中含有0xc3的效果。</w:t>
       </w:r>
     </w:p>
     <w:p>
@@ -7747,7 +9276,21 @@
         <w:rPr>
           <w:rFonts w:hint="eastAsia"/>
         </w:rPr>
-        <w:t>或SIB字节设置为和返回指令retn相同的操作码。</w:t>
+        <w:t>或SIB字节设置为和返回指令</w:t>
+      </w:r>
+      <w:proofErr w:type="spellStart"/>
+      <w:r>
+        <w:rPr>
+          <w:rFonts w:hint="eastAsia"/>
+        </w:rPr>
+        <w:t>retn</w:t>
+      </w:r>
+      <w:proofErr w:type="spellEnd"/>
+      <w:r>
+        <w:rPr>
+          <w:rFonts w:hint="eastAsia"/>
+        </w:rPr>
+        <w:t>相同的操作码。</w:t>
       </w:r>
     </w:p>
     <w:p>
@@ -7829,8 +9372,23 @@
         <w:rPr>
           <w:rFonts w:hint="eastAsia"/>
         </w:rPr>
-        <w:t>举个例子，当赋值指令mov将寄存器rax指定为源操作数，并且目标操作数为寄存器</w:t>
-      </w:r>
+        <w:t>举个例子，当赋值指令mov将寄存器</w:t>
+      </w:r>
+      <w:proofErr w:type="spellStart"/>
+      <w:r>
+        <w:rPr>
+          <w:rFonts w:hint="eastAsia"/>
+        </w:rPr>
+        <w:t>rax</w:t>
+      </w:r>
+      <w:proofErr w:type="spellEnd"/>
+      <w:r>
+        <w:rPr>
+          <w:rFonts w:hint="eastAsia"/>
+        </w:rPr>
+        <w:t>指定为源操作数，并且目标操作数为寄存器</w:t>
+      </w:r>
+      <w:proofErr w:type="spellStart"/>
       <w:r>
         <w:t>r</w:t>
       </w:r>
@@ -7838,7 +9396,14 @@
         <w:rPr>
           <w:rFonts w:hint="eastAsia"/>
         </w:rPr>
-        <w:t>bx，此时Mod/</w:t>
+        <w:t>bx</w:t>
+      </w:r>
+      <w:proofErr w:type="spellEnd"/>
+      <w:r>
+        <w:rPr>
+          <w:rFonts w:hint="eastAsia"/>
+        </w:rPr>
+        <w:t>，此时Mod/</w:t>
       </w:r>
       <w:r>
         <w:t>R</w:t>
@@ -7937,8 +9502,23 @@
         <w:rPr>
           <w:rFonts w:hint="eastAsia"/>
         </w:rPr>
-        <w:t>当使用寄存器rdx作为基数，并将寄存器</w:t>
-      </w:r>
+        <w:t>当使用寄存器</w:t>
+      </w:r>
+      <w:proofErr w:type="spellStart"/>
+      <w:r>
+        <w:rPr>
+          <w:rFonts w:hint="eastAsia"/>
+        </w:rPr>
+        <w:t>rdx</w:t>
+      </w:r>
+      <w:proofErr w:type="spellEnd"/>
+      <w:r>
+        <w:rPr>
+          <w:rFonts w:hint="eastAsia"/>
+        </w:rPr>
+        <w:t>作为基数，并将寄存器</w:t>
+      </w:r>
+      <w:proofErr w:type="spellStart"/>
       <w:r>
         <w:t>r</w:t>
       </w:r>
@@ -7946,8 +9526,30 @@
         <w:rPr>
           <w:rFonts w:hint="eastAsia"/>
         </w:rPr>
-        <w:t>cx作为索引时，可以看到SIB字节的值为0xca，而0xca可以被解析为远跳转的retn指令。这就导致了被攻击者利用其构造gadgets的风险。从以上两个例子可以看到，当寄存器</w:t>
-      </w:r>
+        <w:t>cx</w:t>
+      </w:r>
+      <w:proofErr w:type="spellEnd"/>
+      <w:r>
+        <w:rPr>
+          <w:rFonts w:hint="eastAsia"/>
+        </w:rPr>
+        <w:t>作为索引时，可以看到SIB字节的值为0xca，而0xca可以被解析为远跳转的</w:t>
+      </w:r>
+      <w:proofErr w:type="spellStart"/>
+      <w:r>
+        <w:rPr>
+          <w:rFonts w:hint="eastAsia"/>
+        </w:rPr>
+        <w:t>retn</w:t>
+      </w:r>
+      <w:proofErr w:type="spellEnd"/>
+      <w:r>
+        <w:rPr>
+          <w:rFonts w:hint="eastAsia"/>
+        </w:rPr>
+        <w:t>指令。这就导致了被攻击者利用其构造gadgets的风险。从以上两个例子可以看到，当寄存器</w:t>
+      </w:r>
+      <w:proofErr w:type="spellStart"/>
       <w:r>
         <w:t>r</w:t>
       </w:r>
@@ -7955,11 +9557,26 @@
         <w:rPr>
           <w:rFonts w:hint="eastAsia"/>
         </w:rPr>
-        <w:t>bx或r</w:t>
+        <w:t>bx</w:t>
+      </w:r>
+      <w:proofErr w:type="spellEnd"/>
+      <w:r>
+        <w:rPr>
+          <w:rFonts w:hint="eastAsia"/>
+        </w:rPr>
+        <w:t>或</w:t>
+      </w:r>
+      <w:proofErr w:type="spellStart"/>
+      <w:r>
+        <w:rPr>
+          <w:rFonts w:hint="eastAsia"/>
+        </w:rPr>
+        <w:t>r</w:t>
       </w:r>
       <w:r>
         <w:t>dx</w:t>
       </w:r>
+      <w:proofErr w:type="spellEnd"/>
       <w:r>
         <w:rPr>
           <w:rFonts w:hint="eastAsia"/>
@@ -7982,7 +9599,21 @@
         <w:rPr>
           <w:rFonts w:hint="eastAsia"/>
         </w:rPr>
-        <w:t>中转源操作数，使得产生的指令中不含有类似0x</w:t>
+        <w:t>中转源操作数，使得产生的指令中</w:t>
+      </w:r>
+      <w:proofErr w:type="gramStart"/>
+      <w:r>
+        <w:rPr>
+          <w:rFonts w:hint="eastAsia"/>
+        </w:rPr>
+        <w:t>不</w:t>
+      </w:r>
+      <w:proofErr w:type="gramEnd"/>
+      <w:r>
+        <w:rPr>
+          <w:rFonts w:hint="eastAsia"/>
+        </w:rPr>
+        <w:t>含有类似0x</w:t>
       </w:r>
       <w:r>
         <w:t>c3</w:t>
@@ -8000,7 +9631,35 @@
         <w:rPr>
           <w:rFonts w:hint="eastAsia"/>
         </w:rPr>
-        <w:t>。首先将寄存器r13入栈，其次将寄存器rax的值赋给r</w:t>
+        <w:t>。首先将寄存器r13入</w:t>
+      </w:r>
+      <w:proofErr w:type="gramStart"/>
+      <w:r>
+        <w:rPr>
+          <w:rFonts w:hint="eastAsia"/>
+        </w:rPr>
+        <w:t>栈</w:t>
+      </w:r>
+      <w:proofErr w:type="gramEnd"/>
+      <w:r>
+        <w:rPr>
+          <w:rFonts w:hint="eastAsia"/>
+        </w:rPr>
+        <w:t>，其次将寄存器</w:t>
+      </w:r>
+      <w:proofErr w:type="spellStart"/>
+      <w:r>
+        <w:rPr>
+          <w:rFonts w:hint="eastAsia"/>
+        </w:rPr>
+        <w:t>rax</w:t>
+      </w:r>
+      <w:proofErr w:type="spellEnd"/>
+      <w:r>
+        <w:rPr>
+          <w:rFonts w:hint="eastAsia"/>
+        </w:rPr>
+        <w:t>的值赋给r</w:t>
       </w:r>
       <w:r>
         <w:t>13</w:t>
@@ -8018,7 +9677,21 @@
         <w:rPr>
           <w:rFonts w:hint="eastAsia"/>
         </w:rPr>
-        <w:t>的值赋给rbx，最后将寄存器r</w:t>
+        <w:t>的值赋给</w:t>
+      </w:r>
+      <w:proofErr w:type="spellStart"/>
+      <w:r>
+        <w:rPr>
+          <w:rFonts w:hint="eastAsia"/>
+        </w:rPr>
+        <w:t>rbx</w:t>
+      </w:r>
+      <w:proofErr w:type="spellEnd"/>
+      <w:r>
+        <w:rPr>
+          <w:rFonts w:hint="eastAsia"/>
+        </w:rPr>
+        <w:t>，最后将寄存器r</w:t>
       </w:r>
       <w:r>
         <w:t>13</w:t>
@@ -8027,7 +9700,21 @@
         <w:rPr>
           <w:rFonts w:hint="eastAsia"/>
         </w:rPr>
-        <w:t>出栈以恢复它原来的内容。可以看到替换指令的机器码均不含0xc3这样的数据，避免了可能被攻击者利用的风险。</w:t>
+        <w:t>出</w:t>
+      </w:r>
+      <w:proofErr w:type="gramStart"/>
+      <w:r>
+        <w:rPr>
+          <w:rFonts w:hint="eastAsia"/>
+        </w:rPr>
+        <w:t>栈</w:t>
+      </w:r>
+      <w:proofErr w:type="gramEnd"/>
+      <w:r>
+        <w:rPr>
+          <w:rFonts w:hint="eastAsia"/>
+        </w:rPr>
+        <w:t>以恢复它原来的内容。可以看到替换指令的机器码均不含0xc3这样的数据，避免了可能被攻击者利用的风险。</w:t>
       </w:r>
     </w:p>
     <w:p>
@@ -8159,7 +9846,21 @@
         <w:rPr>
           <w:rFonts w:hint="eastAsia"/>
         </w:rPr>
-        <w:t>所示，实线框代表的是原始指令片段，其中第二条指令包含有0xc3。当从0x04开始解析指令时，执行的指令就变成虚线框上方所描述的指令片段，它包含了一个以返回指令ret为结尾的gadgets。但指令替换的设计中没有rolb指令的替换模板，这时就需要进行无效指令填充。</w:t>
+        <w:t>所示，实线框代表的是原始指令片段，其中第二条指令包含有0xc3。当从0x04开始解析指令时，执行的指令就变成虚线框上方所描述的指令片段，它包含了一个以返回指令ret为结尾的gadgets。但指令替换的设计中没有</w:t>
+      </w:r>
+      <w:proofErr w:type="spellStart"/>
+      <w:r>
+        <w:rPr>
+          <w:rFonts w:hint="eastAsia"/>
+        </w:rPr>
+        <w:t>rolb</w:t>
+      </w:r>
+      <w:proofErr w:type="spellEnd"/>
+      <w:r>
+        <w:rPr>
+          <w:rFonts w:hint="eastAsia"/>
+        </w:rPr>
+        <w:t>指令的替换模板，这时就需要进行无效指令填充。</w:t>
       </w:r>
     </w:p>
     <w:p>
@@ -8260,7 +9961,63 @@
         <w:rPr>
           <w:rFonts w:hint="eastAsia"/>
         </w:rPr>
-        <w:t>所示，当在原有指令片段之间填充若干nop指令后，即使攻击者从0x04开始解析指令，由于nop指令的填充，使得第二条指令按照原来的解析方式执行，不会产生以ret指令结尾的gadgets。并且由于nop指令对程序的执行状态没有影响，在正常执行过程中，填充的nop指令也不会造成程序执行</w:t>
+        <w:t>所示，当在原有指令片段之间填充若干</w:t>
+      </w:r>
+      <w:proofErr w:type="spellStart"/>
+      <w:r>
+        <w:rPr>
+          <w:rFonts w:hint="eastAsia"/>
+        </w:rPr>
+        <w:t>nop</w:t>
+      </w:r>
+      <w:proofErr w:type="spellEnd"/>
+      <w:r>
+        <w:rPr>
+          <w:rFonts w:hint="eastAsia"/>
+        </w:rPr>
+        <w:t>指令后，即使攻击者从0x04开始解析指令，由于</w:t>
+      </w:r>
+      <w:proofErr w:type="spellStart"/>
+      <w:r>
+        <w:rPr>
+          <w:rFonts w:hint="eastAsia"/>
+        </w:rPr>
+        <w:t>nop</w:t>
+      </w:r>
+      <w:proofErr w:type="spellEnd"/>
+      <w:r>
+        <w:rPr>
+          <w:rFonts w:hint="eastAsia"/>
+        </w:rPr>
+        <w:t>指令的填充，使得第二条指令按照原来的解析方式执行，不会产生以ret指令结尾的gadgets。并且由于</w:t>
+      </w:r>
+      <w:proofErr w:type="spellStart"/>
+      <w:r>
+        <w:rPr>
+          <w:rFonts w:hint="eastAsia"/>
+        </w:rPr>
+        <w:t>nop</w:t>
+      </w:r>
+      <w:proofErr w:type="spellEnd"/>
+      <w:r>
+        <w:rPr>
+          <w:rFonts w:hint="eastAsia"/>
+        </w:rPr>
+        <w:t>指令对程序的执行状态没有影响，在正常执行过程中，填充的</w:t>
+      </w:r>
+      <w:proofErr w:type="spellStart"/>
+      <w:r>
+        <w:rPr>
+          <w:rFonts w:hint="eastAsia"/>
+        </w:rPr>
+        <w:t>nop</w:t>
+      </w:r>
+      <w:proofErr w:type="spellEnd"/>
+      <w:r>
+        <w:rPr>
+          <w:rFonts w:hint="eastAsia"/>
+        </w:rPr>
+        <w:t>指令也不会造成程序执行</w:t>
       </w:r>
       <w:commentRangeStart w:id="48"/>
       <w:r>
@@ -8375,14 +10132,56 @@
         <w:rPr>
           <w:rFonts w:hint="eastAsia"/>
         </w:rPr>
-        <w:t>自由跳转保护是为了保护二进制文件中已存在的自由分支指令，包括每个函数末尾的返回指令ret，以及在函数中有时会出现的间接跳转指令jmp和call。如果在不更改程序行为的情况下，无法轻易的消除这些指令。此外通过语义上等效的指令片段直接对它们进行替换可能也无法解决问题。因为攻击者可以学习替换后的指令的规律，当找到指令所在位置后仍然可以执行替换后的指令来实现相同的功能。基于，此本文使用一个受现有堆栈保护机制（canary机制）启发的解决方案，通过使</w:t>
+        <w:t>自由跳转保护是为了保护二进制文件中已存在的自由分支指令，包括每个函数末尾的返回指令ret，以及在函数中有时会出现的间接跳转指令</w:t>
+      </w:r>
+      <w:proofErr w:type="spellStart"/>
+      <w:r>
+        <w:rPr>
+          <w:rFonts w:hint="eastAsia"/>
+        </w:rPr>
+        <w:t>jmp</w:t>
+      </w:r>
+      <w:proofErr w:type="spellEnd"/>
+      <w:r>
+        <w:rPr>
+          <w:rFonts w:hint="eastAsia"/>
+        </w:rPr>
+        <w:t>和call。如果在不更改程序行为的情况下，无法轻易的消除这些指令。此外通过语义上等效的指令片段直接对它们进行替换可能也无法解决问题。因为攻击者可以学习替换后的指令的规律，当找到指令所在位置后仍然可以执行替换后的指令来实现相同的功能。基于，此本文使用一个</w:t>
+      </w:r>
+      <w:proofErr w:type="gramStart"/>
+      <w:r>
+        <w:rPr>
+          <w:rFonts w:hint="eastAsia"/>
+        </w:rPr>
+        <w:t>受现有</w:t>
+      </w:r>
+      <w:proofErr w:type="gramEnd"/>
+      <w:r>
+        <w:rPr>
+          <w:rFonts w:hint="eastAsia"/>
+        </w:rPr>
+        <w:t>堆栈保护机制（canary机制）启发的解决方案，通过使</w:t>
       </w:r>
       <w:r>
         <w:rPr>
           <w:rFonts w:hint="eastAsia"/>
         </w:rPr>
         <w:lastRenderedPageBreak/>
-        <w:t>用一个短的指令片段来检测函数，来确保仅在从正确的入口点进入函数的情况下，才能执行自由分支指令或自由分支指令才能起到正确的作用。对于函数结束时的ret指令，使用一种有效的返回地址加密来保护ret指令。对于间接跳转指令jmp和call，在执行指令前进行返回地址是否加密的校验。从而避免攻击者直接调用自由</w:t>
+        <w:t>用一个短的指令片段来检测函数，来确保仅在从正确的入口点进入函数的情况下，才能执行自由分支指令或自由分支指令才能起到正确的作用。对于函数结束时的ret指令，使用一种有效的返回地址加密来保护ret指令。对于间接跳转指令</w:t>
+      </w:r>
+      <w:proofErr w:type="spellStart"/>
+      <w:r>
+        <w:rPr>
+          <w:rFonts w:hint="eastAsia"/>
+        </w:rPr>
+        <w:t>jmp</w:t>
+      </w:r>
+      <w:proofErr w:type="spellEnd"/>
+      <w:r>
+        <w:rPr>
+          <w:rFonts w:hint="eastAsia"/>
+        </w:rPr>
+        <w:t>和call，在执行指令前进行返回地址是否加密的校验。从而避免攻击者直接调用自由</w:t>
       </w:r>
       <w:commentRangeStart w:id="49"/>
       <w:r>
@@ -8444,7 +10243,21 @@
         <w:rPr>
           <w:rFonts w:hint="eastAsia"/>
         </w:rPr>
-        <w:t>所示，通过开源工具checksec可以查看二进制文件的保护方式，可以看到Arch一行代表程序架构，“amd</w:t>
+        <w:t>所示，通过开源工具</w:t>
+      </w:r>
+      <w:proofErr w:type="spellStart"/>
+      <w:r>
+        <w:rPr>
+          <w:rFonts w:hint="eastAsia"/>
+        </w:rPr>
+        <w:t>checksec</w:t>
+      </w:r>
+      <w:proofErr w:type="spellEnd"/>
+      <w:r>
+        <w:rPr>
+          <w:rFonts w:hint="eastAsia"/>
+        </w:rPr>
+        <w:t>可以查看二进制文件的保护方式，可以看到Arch一行代表程序架构，“amd</w:t>
       </w:r>
       <w:r>
         <w:t>64</w:t>
@@ -8471,7 +10284,35 @@
         <w:rPr>
           <w:rFonts w:hint="eastAsia"/>
         </w:rPr>
-        <w:t>RELRO”说明为部分保护即GOT表可写；Stack一行代表栈溢出保护，“Canary found”说明开启了栈溢出保护；NX代表了内存执行保护，“NX</w:t>
+        <w:t>RELRO”说明为部分保护即GOT表可写；Stack一行代表</w:t>
+      </w:r>
+      <w:proofErr w:type="gramStart"/>
+      <w:r>
+        <w:rPr>
+          <w:rFonts w:hint="eastAsia"/>
+        </w:rPr>
+        <w:t>栈</w:t>
+      </w:r>
+      <w:proofErr w:type="gramEnd"/>
+      <w:r>
+        <w:rPr>
+          <w:rFonts w:hint="eastAsia"/>
+        </w:rPr>
+        <w:t>溢出保护，“Canary found”说明开启了</w:t>
+      </w:r>
+      <w:proofErr w:type="gramStart"/>
+      <w:r>
+        <w:rPr>
+          <w:rFonts w:hint="eastAsia"/>
+        </w:rPr>
+        <w:t>栈</w:t>
+      </w:r>
+      <w:proofErr w:type="gramEnd"/>
+      <w:r>
+        <w:rPr>
+          <w:rFonts w:hint="eastAsia"/>
+        </w:rPr>
+        <w:t>溢出保护；NX代表了内存执行保护，“NX</w:t>
       </w:r>
       <w:r>
         <w:t xml:space="preserve"> </w:t>
@@ -8678,7 +10519,35 @@
         <w:rPr>
           <w:rFonts w:hint="eastAsia"/>
         </w:rPr>
-        <w:t>本文的方法基于开源的二次汇编框架Ramblr实现，从Ramblr的源码以及论文中可以知道二次汇编过程包括控制流图恢复、内容分类、符号化以及重汇编四个步骤。在重汇编过程中，二次汇编通过从二进制文件、函数、基本块以及指令四个级别由大到小，逐级进行反汇编。由于指令替换模块需要对单条指令进行分析，所以该模块的接口在指令反汇编的函数内实现。</w:t>
+        <w:t>本文的方法基于开源的二次汇编框架</w:t>
+      </w:r>
+      <w:proofErr w:type="spellStart"/>
+      <w:r>
+        <w:rPr>
+          <w:rFonts w:hint="eastAsia"/>
+        </w:rPr>
+        <w:t>Ramblr</w:t>
+      </w:r>
+      <w:proofErr w:type="spellEnd"/>
+      <w:r>
+        <w:rPr>
+          <w:rFonts w:hint="eastAsia"/>
+        </w:rPr>
+        <w:t>实现，从</w:t>
+      </w:r>
+      <w:proofErr w:type="spellStart"/>
+      <w:r>
+        <w:rPr>
+          <w:rFonts w:hint="eastAsia"/>
+        </w:rPr>
+        <w:t>Ramblr</w:t>
+      </w:r>
+      <w:proofErr w:type="spellEnd"/>
+      <w:r>
+        <w:rPr>
+          <w:rFonts w:hint="eastAsia"/>
+        </w:rPr>
+        <w:t>的源码以及论文中可以知道二次汇编过程包括控制流图恢复、内容分类、符号化以及重汇编四个步骤。在重汇编过程中，二次汇编通过从二进制文件、函数、基本块以及指令四个级别由大到小，逐级进行反汇编。由于指令替换模块需要对单条指令进行分析，所以该模块的接口在指令反汇编的函数内实现。</w:t>
       </w:r>
     </w:p>
     <w:p>
@@ -8804,13 +10673,35 @@
         <w:t>指令进行编译，获取指令的机器码。</w:t>
       </w:r>
       <w:r>
-        <w:t>这里将指令添加汇编文件的起始标志“_start”后保存为tmp文件夹下的一个临时文件，并对该文件进行编译。</w:t>
-      </w:r>
-      <w:r>
-        <w:rPr>
-          <w:rFonts w:hint="eastAsia"/>
-        </w:rPr>
-        <w:t>由于二次汇编框架反汇编的汇编格式默认为at&amp;t，所以</w:t>
+        <w:t>这里将指令添加汇编文件的起始标志“_start”后保存为</w:t>
+      </w:r>
+      <w:proofErr w:type="spellStart"/>
+      <w:r>
+        <w:t>tmp</w:t>
+      </w:r>
+      <w:proofErr w:type="spellEnd"/>
+      <w:r>
+        <w:t>文件夹下的一个临时文件，并对该文件进行编译。</w:t>
+      </w:r>
+      <w:r>
+        <w:rPr>
+          <w:rFonts w:hint="eastAsia"/>
+        </w:rPr>
+        <w:t>由于二次汇编框架反汇编的汇编格式默认为</w:t>
+      </w:r>
+      <w:proofErr w:type="spellStart"/>
+      <w:r>
+        <w:rPr>
+          <w:rFonts w:hint="eastAsia"/>
+        </w:rPr>
+        <w:t>at&amp;t</w:t>
+      </w:r>
+      <w:proofErr w:type="spellEnd"/>
+      <w:r>
+        <w:rPr>
+          <w:rFonts w:hint="eastAsia"/>
+        </w:rPr>
+        <w:t>，所以</w:t>
       </w:r>
       <w:r>
         <w:t>需要</w:t>
@@ -8822,7 +10713,15 @@
         <w:t>使用Linux中的汇编环境as对指令进行编译。</w:t>
       </w:r>
       <w:r>
-        <w:t>编译之后使用Linux下反汇编可执行文件的命令objdump对产</w:t>
+        <w:t>编译之后使用Linux下反汇编可执行文件的命令</w:t>
+      </w:r>
+      <w:proofErr w:type="spellStart"/>
+      <w:r>
+        <w:t>objdump</w:t>
+      </w:r>
+      <w:proofErr w:type="spellEnd"/>
+      <w:r>
+        <w:t>对产</w:t>
       </w:r>
       <w:r>
         <w:lastRenderedPageBreak/>
@@ -8834,7 +10733,15 @@
         <w:ind w:firstLine="420"/>
       </w:pPr>
       <w:r>
-        <w:t>获取到指令对应的机器码后判断机器码中是否含有0xc2、0xc3、0xca或0xcb其中之一。如图4-2所示，其中0xc2和0xc3均表示近距离返回指令，即返回的目标地址和当前所在地址位于同一段内，而0xca和0xcb则表示远距离返回指令。</w:t>
+        <w:t>获取到指令对应的机器码</w:t>
+      </w:r>
+      <w:proofErr w:type="gramStart"/>
+      <w:r>
+        <w:t>后判断</w:t>
+      </w:r>
+      <w:proofErr w:type="gramEnd"/>
+      <w:r>
+        <w:t>机器码中是否含有0xc2、0xc3、0xca或0xcb其中之一。如图4-2所示，其中0xc2和0xc3均表示近距离返回指令，即返回的目标地址和当前所在地址位于同一段内，而0xca和0xcb则表示远距离返回指令。</w:t>
       </w:r>
     </w:p>
     <w:p>
@@ -8954,8 +10861,30 @@
         <w:rPr>
           <w:rFonts w:hint="eastAsia"/>
         </w:rPr>
-        <w:t>本文实现的方法能够处理的指令类型有mov、add、sub、cmp、and、or和xor</w:t>
-      </w:r>
+        <w:t>本文实现的方法能够处理的指令类型有mov、add、sub、</w:t>
+      </w:r>
+      <w:proofErr w:type="spellStart"/>
+      <w:r>
+        <w:rPr>
+          <w:rFonts w:hint="eastAsia"/>
+        </w:rPr>
+        <w:t>cmp</w:t>
+      </w:r>
+      <w:proofErr w:type="spellEnd"/>
+      <w:r>
+        <w:rPr>
+          <w:rFonts w:hint="eastAsia"/>
+        </w:rPr>
+        <w:t>、and、or和</w:t>
+      </w:r>
+      <w:proofErr w:type="spellStart"/>
+      <w:r>
+        <w:rPr>
+          <w:rFonts w:hint="eastAsia"/>
+        </w:rPr>
+        <w:t>xor</w:t>
+      </w:r>
+      <w:proofErr w:type="spellEnd"/>
       <w:r>
         <w:rPr>
           <w:rFonts w:hint="eastAsia"/>
@@ -9004,11 +10933,19 @@
         </w:rPr>
         <w:t>有</w:t>
       </w:r>
-      <w:r>
-        <w:rPr>
-          <w:rFonts w:hint="eastAsia"/>
-        </w:rPr>
-        <w:t>cmp和and指令。</w:t>
+      <w:proofErr w:type="spellStart"/>
+      <w:r>
+        <w:rPr>
+          <w:rFonts w:hint="eastAsia"/>
+        </w:rPr>
+        <w:t>cmp</w:t>
+      </w:r>
+      <w:proofErr w:type="spellEnd"/>
+      <w:r>
+        <w:rPr>
+          <w:rFonts w:hint="eastAsia"/>
+        </w:rPr>
+        <w:t>和and指令。</w:t>
       </w:r>
       <w:r>
         <w:rPr>
@@ -9041,7 +10978,21 @@
         <w:rPr>
           <w:rFonts w:hint="eastAsia"/>
         </w:rPr>
-        <w:t>由于与操作的特殊性，若对立即数划分出来的两个数进行连续的与操作，那么得到的结果与原指令不符。</w:t>
+        <w:t>由于与操作的特殊性，若</w:t>
+      </w:r>
+      <w:proofErr w:type="gramStart"/>
+      <w:r>
+        <w:rPr>
+          <w:rFonts w:hint="eastAsia"/>
+        </w:rPr>
+        <w:t>对立即</w:t>
+      </w:r>
+      <w:proofErr w:type="gramEnd"/>
+      <w:r>
+        <w:rPr>
+          <w:rFonts w:hint="eastAsia"/>
+        </w:rPr>
+        <w:t>数划分出来的两个数进行连续的与操作，那么得到的结果与原指令不符。</w:t>
       </w:r>
       <w:r>
         <w:rPr>
@@ -9053,13 +11004,41 @@
         <w:rPr>
           <w:rFonts w:hint="eastAsia"/>
         </w:rPr>
-        <w:t>通过将中转寄存器分别与两个由立即数划分得到的数进行赋值和加操作，使得中转寄存器的值和立即数相等，然后对目标寄存器和中转寄存器进行与操作，得到和原指令相同的结果。</w:t>
-      </w:r>
-      <w:r>
-        <w:rPr>
-          <w:rFonts w:hint="eastAsia"/>
-        </w:rPr>
-        <w:t>当然在使用中转寄存器之前需要将它的值压入栈，以便在使用之后恢复寄存器的值。</w:t>
+        <w:t>通过将中转寄存器分别与两个</w:t>
+      </w:r>
+      <w:proofErr w:type="gramStart"/>
+      <w:r>
+        <w:rPr>
+          <w:rFonts w:hint="eastAsia"/>
+        </w:rPr>
+        <w:t>由立即</w:t>
+      </w:r>
+      <w:proofErr w:type="gramEnd"/>
+      <w:r>
+        <w:rPr>
+          <w:rFonts w:hint="eastAsia"/>
+        </w:rPr>
+        <w:t>数划分得到的数进行赋值和加操作，使得中转寄存器的值和立即数相等，然后对目标寄存器和中转寄存器进行与操作，得到和原指令相同的结果。</w:t>
+      </w:r>
+      <w:r>
+        <w:rPr>
+          <w:rFonts w:hint="eastAsia"/>
+        </w:rPr>
+        <w:t>当然在使用中转寄存器之前需要将它的值压入</w:t>
+      </w:r>
+      <w:proofErr w:type="gramStart"/>
+      <w:r>
+        <w:rPr>
+          <w:rFonts w:hint="eastAsia"/>
+        </w:rPr>
+        <w:t>栈</w:t>
+      </w:r>
+      <w:proofErr w:type="gramEnd"/>
+      <w:r>
+        <w:rPr>
+          <w:rFonts w:hint="eastAsia"/>
+        </w:rPr>
+        <w:t>，以便在使用之后恢复寄存器的值。</w:t>
       </w:r>
     </w:p>
     <w:p>
@@ -9168,7 +11147,35 @@
         <w:rPr>
           <w:rFonts w:hint="eastAsia"/>
         </w:rPr>
-        <w:t>其中赋值指令比较特殊，第一条指令通过将立即数划分的一个数直接赋值给目标寄存器，第二条指令通过add指令将目标寄存器加上剩余的数。而对于其它的运算指令（add、sub、or和xor指令），</w:t>
+        <w:t>其中赋值指令比较特殊，第一条指令通过将立即数划分的</w:t>
+      </w:r>
+      <w:proofErr w:type="gramStart"/>
+      <w:r>
+        <w:rPr>
+          <w:rFonts w:hint="eastAsia"/>
+        </w:rPr>
+        <w:t>一</w:t>
+      </w:r>
+      <w:proofErr w:type="gramEnd"/>
+      <w:r>
+        <w:rPr>
+          <w:rFonts w:hint="eastAsia"/>
+        </w:rPr>
+        <w:t>个数直接赋值给目标寄存器，第二条指令通过add指令将目标寄存器加上剩余的数。而对于其它的运算指令（add、sub、or和</w:t>
+      </w:r>
+      <w:proofErr w:type="spellStart"/>
+      <w:r>
+        <w:rPr>
+          <w:rFonts w:hint="eastAsia"/>
+        </w:rPr>
+        <w:t>xor</w:t>
+      </w:r>
+      <w:proofErr w:type="spellEnd"/>
+      <w:r>
+        <w:rPr>
+          <w:rFonts w:hint="eastAsia"/>
+        </w:rPr>
+        <w:t>指令），</w:t>
       </w:r>
       <w:r>
         <w:rPr>
@@ -9233,7 +11240,49 @@
         <w:rPr>
           <w:rFonts w:hint="eastAsia"/>
         </w:rPr>
-        <w:t>由于原始指令中的目标操作数为寄存器rbx或rdx，亦或是3</w:t>
+        <w:t>由于原始指令中的目标操作数为寄存器</w:t>
+      </w:r>
+      <w:proofErr w:type="spellStart"/>
+      <w:r>
+        <w:rPr>
+          <w:rFonts w:hint="eastAsia"/>
+        </w:rPr>
+        <w:t>rbx</w:t>
+      </w:r>
+      <w:proofErr w:type="spellEnd"/>
+      <w:r>
+        <w:rPr>
+          <w:rFonts w:hint="eastAsia"/>
+        </w:rPr>
+        <w:t>或</w:t>
+      </w:r>
+      <w:proofErr w:type="spellStart"/>
+      <w:r>
+        <w:rPr>
+          <w:rFonts w:hint="eastAsia"/>
+        </w:rPr>
+        <w:t>rdx</w:t>
+      </w:r>
+      <w:proofErr w:type="spellEnd"/>
+      <w:r>
+        <w:rPr>
+          <w:rFonts w:hint="eastAsia"/>
+        </w:rPr>
+        <w:t>，</w:t>
+      </w:r>
+      <w:proofErr w:type="gramStart"/>
+      <w:r>
+        <w:rPr>
+          <w:rFonts w:hint="eastAsia"/>
+        </w:rPr>
+        <w:t>亦或</w:t>
+      </w:r>
+      <w:proofErr w:type="gramEnd"/>
+      <w:r>
+        <w:rPr>
+          <w:rFonts w:hint="eastAsia"/>
+        </w:rPr>
+        <w:t>是3</w:t>
       </w:r>
       <w:r>
         <w:t>2</w:t>
@@ -9242,7 +11291,35 @@
         <w:rPr>
           <w:rFonts w:hint="eastAsia"/>
         </w:rPr>
-        <w:t>位寄存器ebx或edx，导致指令的机器码中含有0xc3这样</w:t>
+        <w:t>位寄存器</w:t>
+      </w:r>
+      <w:proofErr w:type="spellStart"/>
+      <w:r>
+        <w:rPr>
+          <w:rFonts w:hint="eastAsia"/>
+        </w:rPr>
+        <w:t>ebx</w:t>
+      </w:r>
+      <w:proofErr w:type="spellEnd"/>
+      <w:r>
+        <w:rPr>
+          <w:rFonts w:hint="eastAsia"/>
+        </w:rPr>
+        <w:t>或</w:t>
+      </w:r>
+      <w:proofErr w:type="spellStart"/>
+      <w:r>
+        <w:rPr>
+          <w:rFonts w:hint="eastAsia"/>
+        </w:rPr>
+        <w:t>edx</w:t>
+      </w:r>
+      <w:proofErr w:type="spellEnd"/>
+      <w:r>
+        <w:rPr>
+          <w:rFonts w:hint="eastAsia"/>
+        </w:rPr>
+        <w:t>，导致指令的机器码中含有0xc3这样</w:t>
       </w:r>
       <w:r>
         <w:rPr>
@@ -9278,7 +11355,21 @@
         <w:rPr>
           <w:rFonts w:hint="eastAsia"/>
         </w:rPr>
-        <w:t>都是通过push指令将中转寄存器压入栈，然后将源操作数赋给中转寄存器，最后使用原指令对中转寄存器和目标寄存器进行操作，并恢复中转寄存器的值。只不过这里使用的中转寄存器为r</w:t>
+        <w:t>都是通过push指令将中转寄存器压入</w:t>
+      </w:r>
+      <w:proofErr w:type="gramStart"/>
+      <w:r>
+        <w:rPr>
+          <w:rFonts w:hint="eastAsia"/>
+        </w:rPr>
+        <w:t>栈</w:t>
+      </w:r>
+      <w:proofErr w:type="gramEnd"/>
+      <w:r>
+        <w:rPr>
+          <w:rFonts w:hint="eastAsia"/>
+        </w:rPr>
+        <w:t>，然后将源操作数赋给中转寄存器，最后使用原指令对中转寄存器和目标寄存器进行操作，并恢复中转寄存器的值。只不过这里使用的中转寄存器为r</w:t>
       </w:r>
       <w:r>
         <w:t>13</w:t>
@@ -9367,7 +11458,21 @@
         <w:rPr>
           <w:rFonts w:hint="eastAsia"/>
         </w:rPr>
-        <w:t>对于指令替换模块无法操作但需要进行保护的指令，使用无效指令填充的方式，保证指令执行时的完整性，对于函数中的直接跳转指令ret以及间接跳转指令jmp和call，使用自由跳转保护的方式，在函数入口处对返回地址进行加密，在跳转前进行校验或解密，保证控制流的完整性</w:t>
+        <w:t>对于指令替换模块无法操作但需要进行保护的指令，使用无效指令填充的方式，保证指令执行时的完整性，对于函数中的直接跳转指令ret以及间接跳转指令</w:t>
+      </w:r>
+      <w:proofErr w:type="spellStart"/>
+      <w:r>
+        <w:rPr>
+          <w:rFonts w:hint="eastAsia"/>
+        </w:rPr>
+        <w:t>jmp</w:t>
+      </w:r>
+      <w:proofErr w:type="spellEnd"/>
+      <w:r>
+        <w:rPr>
+          <w:rFonts w:hint="eastAsia"/>
+        </w:rPr>
+        <w:t>和call，使用自由跳转保护的方式，在函数入口处对返回地址进行加密，在跳转前进行校验或解密，保证控制流的完整性</w:t>
       </w:r>
       <w:r>
         <w:rPr>
@@ -9462,7 +11567,21 @@
         <w:rPr>
           <w:rFonts w:hint="eastAsia"/>
         </w:rPr>
-        <w:t>程序运行没有任何影响的指令，常见的无效指令有nop指令</w:t>
+        <w:t>程序运行没有任何影响的指令，常见的无效指令有</w:t>
+      </w:r>
+      <w:proofErr w:type="spellStart"/>
+      <w:r>
+        <w:rPr>
+          <w:rFonts w:hint="eastAsia"/>
+        </w:rPr>
+        <w:t>nop</w:t>
+      </w:r>
+      <w:proofErr w:type="spellEnd"/>
+      <w:r>
+        <w:rPr>
+          <w:rFonts w:hint="eastAsia"/>
+        </w:rPr>
+        <w:t>指令</w:t>
       </w:r>
       <w:r>
         <w:rPr>
@@ -9488,24 +11607,30 @@
         </w:rPr>
         <w:t>如mov</w:t>
       </w:r>
+      <w:proofErr w:type="gramStart"/>
       <w:r>
         <w:t xml:space="preserve"> </w:t>
       </w:r>
+      <w:proofErr w:type="spellStart"/>
       <w:r>
         <w:rPr>
           <w:rFonts w:hint="eastAsia"/>
         </w:rPr>
         <w:t>eax</w:t>
       </w:r>
+      <w:proofErr w:type="spellEnd"/>
       <w:r>
         <w:t xml:space="preserve"> </w:t>
       </w:r>
+      <w:proofErr w:type="spellStart"/>
       <w:r>
         <w:rPr>
           <w:rFonts w:hint="eastAsia"/>
         </w:rPr>
         <w:t>eax</w:t>
       </w:r>
+      <w:proofErr w:type="spellEnd"/>
+      <w:proofErr w:type="gramEnd"/>
       <w:r>
         <w:rPr>
           <w:rFonts w:hint="eastAsia"/>
@@ -9522,7 +11647,21 @@
         <w:rPr>
           <w:rFonts w:hint="eastAsia"/>
         </w:rPr>
-        <w:t>本文使用的无效指令为nop指令</w:t>
+        <w:t>本文使用的无效指令为</w:t>
+      </w:r>
+      <w:proofErr w:type="spellStart"/>
+      <w:r>
+        <w:rPr>
+          <w:rFonts w:hint="eastAsia"/>
+        </w:rPr>
+        <w:t>nop</w:t>
+      </w:r>
+      <w:proofErr w:type="spellEnd"/>
+      <w:r>
+        <w:rPr>
+          <w:rFonts w:hint="eastAsia"/>
+        </w:rPr>
+        <w:t>指令</w:t>
       </w:r>
       <w:r>
         <w:rPr>
@@ -9540,13 +11679,83 @@
         <w:rPr>
           <w:rFonts w:hint="eastAsia"/>
         </w:rPr>
-        <w:t>无效指令填充方法实现的关键在于nop指令的数量，</w:t>
-      </w:r>
-      <w:r>
-        <w:rPr>
-          <w:rFonts w:hint="eastAsia"/>
-        </w:rPr>
-        <w:t>若nop指令的数量太少，那么攻击者依然可以发现一些意想不到的指令，这些指令会覆盖nop指令以及后续指令中任意数量的字节，在这种情况下执行过程将以不对齐的方式进行。而如果nop指令的数量太多，则会影响程序的性能。</w:t>
+        <w:t>无效指令填充方法实现的关键在于</w:t>
+      </w:r>
+      <w:proofErr w:type="spellStart"/>
+      <w:r>
+        <w:rPr>
+          <w:rFonts w:hint="eastAsia"/>
+        </w:rPr>
+        <w:t>nop</w:t>
+      </w:r>
+      <w:proofErr w:type="spellEnd"/>
+      <w:r>
+        <w:rPr>
+          <w:rFonts w:hint="eastAsia"/>
+        </w:rPr>
+        <w:t>指令的数量，</w:t>
+      </w:r>
+      <w:r>
+        <w:rPr>
+          <w:rFonts w:hint="eastAsia"/>
+        </w:rPr>
+        <w:t>若</w:t>
+      </w:r>
+      <w:proofErr w:type="spellStart"/>
+      <w:r>
+        <w:rPr>
+          <w:rFonts w:hint="eastAsia"/>
+        </w:rPr>
+        <w:t>nop</w:t>
+      </w:r>
+      <w:proofErr w:type="spellEnd"/>
+      <w:r>
+        <w:rPr>
+          <w:rFonts w:hint="eastAsia"/>
+        </w:rPr>
+        <w:t>指令的数量太少，那么攻击者依然可以发现一些意想不到的指令，这些指令会覆盖</w:t>
+      </w:r>
+      <w:proofErr w:type="spellStart"/>
+      <w:r>
+        <w:rPr>
+          <w:rFonts w:hint="eastAsia"/>
+        </w:rPr>
+        <w:t>nop</w:t>
+      </w:r>
+      <w:proofErr w:type="spellEnd"/>
+      <w:r>
+        <w:rPr>
+          <w:rFonts w:hint="eastAsia"/>
+        </w:rPr>
+        <w:t>指令以及后续指令中任意数量的字节，在这种情况下执行过程将以</w:t>
+      </w:r>
+      <w:proofErr w:type="gramStart"/>
+      <w:r>
+        <w:rPr>
+          <w:rFonts w:hint="eastAsia"/>
+        </w:rPr>
+        <w:t>不</w:t>
+      </w:r>
+      <w:proofErr w:type="gramEnd"/>
+      <w:r>
+        <w:rPr>
+          <w:rFonts w:hint="eastAsia"/>
+        </w:rPr>
+        <w:t>对齐的方式进行。而如果</w:t>
+      </w:r>
+      <w:proofErr w:type="spellStart"/>
+      <w:r>
+        <w:rPr>
+          <w:rFonts w:hint="eastAsia"/>
+        </w:rPr>
+        <w:t>nop</w:t>
+      </w:r>
+      <w:proofErr w:type="spellEnd"/>
+      <w:r>
+        <w:rPr>
+          <w:rFonts w:hint="eastAsia"/>
+        </w:rPr>
+        <w:t>指令的数量太多，则会影响程序的性能。</w:t>
       </w:r>
       <w:r>
         <w:rPr>
@@ -9573,8 +11782,16 @@
         <w:rPr>
           <w:rFonts w:hint="eastAsia"/>
         </w:rPr>
-        <w:t>组成的立即数时，该指令的最大长度为8个字节。另外，该指令可以有一个ModR</w:t>
-      </w:r>
+        <w:t>组成的立即数时，该指令的最大长度为8个字节。另外，该指令可以有一个</w:t>
+      </w:r>
+      <w:proofErr w:type="spellStart"/>
+      <w:r>
+        <w:rPr>
+          <w:rFonts w:hint="eastAsia"/>
+        </w:rPr>
+        <w:t>ModR</w:t>
+      </w:r>
+      <w:proofErr w:type="spellEnd"/>
       <w:r>
         <w:t>/M</w:t>
       </w:r>
@@ -9582,7 +11799,21 @@
         <w:rPr>
           <w:rFonts w:hint="eastAsia"/>
         </w:rPr>
-        <w:t>字节、一个SIB字节或一个值为0x90的操作码，三者只能同时取其一。根据以上分析，本文将无效指令nop的数量设置为9。</w:t>
+        <w:t>字节、一个SIB字节或一个值为0x90的操作码，三者只能同时取其一。根据以上分析，本文将无效指令</w:t>
+      </w:r>
+      <w:proofErr w:type="spellStart"/>
+      <w:r>
+        <w:rPr>
+          <w:rFonts w:hint="eastAsia"/>
+        </w:rPr>
+        <w:t>nop</w:t>
+      </w:r>
+      <w:proofErr w:type="spellEnd"/>
+      <w:r>
+        <w:rPr>
+          <w:rFonts w:hint="eastAsia"/>
+        </w:rPr>
+        <w:t>的数量设置为9。</w:t>
       </w:r>
       <w:r>
         <w:rPr>
@@ -9594,7 +11825,35 @@
         <w:rPr>
           <w:rFonts w:hint="eastAsia"/>
         </w:rPr>
-        <w:t>二进制文件中可能有许多指令需要填充无效指令，若直接在指令前添加9个nop指令，会使产生的二进制文件在执行时产生不必要的开销。因此，本文提出的无效指令替换的方法在nop指令序列前会加入一个相对跳转指令，跳转的偏移为1</w:t>
+        <w:t>二进制文件中可能有许多指令需要填充无效指令，若直接在指令前添加9个</w:t>
+      </w:r>
+      <w:proofErr w:type="spellStart"/>
+      <w:r>
+        <w:rPr>
+          <w:rFonts w:hint="eastAsia"/>
+        </w:rPr>
+        <w:t>nop</w:t>
+      </w:r>
+      <w:proofErr w:type="spellEnd"/>
+      <w:r>
+        <w:rPr>
+          <w:rFonts w:hint="eastAsia"/>
+        </w:rPr>
+        <w:t>指令，会使产生的二进制文件在执行时产生不必要的开销。因此，本文提出的无效指令替换的方法在</w:t>
+      </w:r>
+      <w:proofErr w:type="spellStart"/>
+      <w:r>
+        <w:rPr>
+          <w:rFonts w:hint="eastAsia"/>
+        </w:rPr>
+        <w:t>nop</w:t>
+      </w:r>
+      <w:proofErr w:type="spellEnd"/>
+      <w:r>
+        <w:rPr>
+          <w:rFonts w:hint="eastAsia"/>
+        </w:rPr>
+        <w:t>指令序列前会加入一个相对跳转指令，跳转的偏移为1</w:t>
       </w:r>
       <w:r>
         <w:t>1</w:t>
@@ -9603,7 +11862,21 @@
         <w:rPr>
           <w:rFonts w:hint="eastAsia"/>
         </w:rPr>
-        <w:t>，包括跳转指令本身的大小2个字节以及9个nop指令的大小</w:t>
+        <w:t>，包括跳转指令本身的大小2个字节以及9个</w:t>
+      </w:r>
+      <w:proofErr w:type="spellStart"/>
+      <w:r>
+        <w:rPr>
+          <w:rFonts w:hint="eastAsia"/>
+        </w:rPr>
+        <w:t>nop</w:t>
+      </w:r>
+      <w:proofErr w:type="spellEnd"/>
+      <w:r>
+        <w:rPr>
+          <w:rFonts w:hint="eastAsia"/>
+        </w:rPr>
+        <w:t>指令的大小</w:t>
       </w:r>
       <w:r>
         <w:rPr>
@@ -9621,7 +11894,21 @@
         <w:rPr>
           <w:rFonts w:hint="eastAsia"/>
         </w:rPr>
-        <w:t>文件正常执行时跳过nop序列。</w:t>
+        <w:t>文件正常执行时跳过</w:t>
+      </w:r>
+      <w:proofErr w:type="spellStart"/>
+      <w:r>
+        <w:rPr>
+          <w:rFonts w:hint="eastAsia"/>
+        </w:rPr>
+        <w:t>nop</w:t>
+      </w:r>
+      <w:proofErr w:type="spellEnd"/>
+      <w:r>
+        <w:rPr>
+          <w:rFonts w:hint="eastAsia"/>
+        </w:rPr>
+        <w:t>序列。</w:t>
       </w:r>
       <w:r>
         <w:rPr>
@@ -9709,11 +11996,6 @@
       </w:r>
     </w:p>
     <w:p>
-      <w:pPr>
-        <w:rPr>
-          <w:rFonts w:hint="eastAsia"/>
-        </w:rPr>
-      </w:pPr>
       <w:r>
         <w:tab/>
       </w:r>
@@ -9789,12 +12071,14 @@
         </w:rPr>
         <w:t>使用canary</w:t>
       </w:r>
+      <w:proofErr w:type="gramStart"/>
       <w:r>
         <w:rPr>
           <w:rFonts w:hint="eastAsia"/>
         </w:rPr>
         <w:t>当做</w:t>
       </w:r>
+      <w:proofErr w:type="gramEnd"/>
       <w:r>
         <w:rPr>
           <w:rFonts w:hint="eastAsia"/>
@@ -9940,7 +12224,21 @@
         <w:rPr>
           <w:rFonts w:hint="eastAsia"/>
         </w:rPr>
-        <w:t>位的返回地址保护与其类似不再举例。可以看到，由于canary来自fs寄存器的偏移0x28处，若将其直接与栈上的返回地址进行异或操作，不符合汇编指令的设计。所以需要使用中转寄存器r</w:t>
+        <w:t>位的返回地址保护与其类似不再举例。可以看到，由于canary来自fs寄存器的偏移0x28处，若将其直接与</w:t>
+      </w:r>
+      <w:proofErr w:type="gramStart"/>
+      <w:r>
+        <w:rPr>
+          <w:rFonts w:hint="eastAsia"/>
+        </w:rPr>
+        <w:t>栈</w:t>
+      </w:r>
+      <w:proofErr w:type="gramEnd"/>
+      <w:r>
+        <w:rPr>
+          <w:rFonts w:hint="eastAsia"/>
+        </w:rPr>
+        <w:t>上的返回地址进行异或操作，不符合汇编指令的设计。所以需要使用中转寄存器r</w:t>
       </w:r>
       <w:r>
         <w:t>11</w:t>
@@ -9949,7 +12247,21 @@
         <w:rPr>
           <w:rFonts w:hint="eastAsia"/>
         </w:rPr>
-        <w:t>，通过将其压入栈以保存它原始的值，然后将canary取出并赋值给寄存器r</w:t>
+        <w:t>，通过将其压入</w:t>
+      </w:r>
+      <w:proofErr w:type="gramStart"/>
+      <w:r>
+        <w:rPr>
+          <w:rFonts w:hint="eastAsia"/>
+        </w:rPr>
+        <w:t>栈</w:t>
+      </w:r>
+      <w:proofErr w:type="gramEnd"/>
+      <w:r>
+        <w:rPr>
+          <w:rFonts w:hint="eastAsia"/>
+        </w:rPr>
+        <w:t>以保存它原始的值，然后将canary取出并赋值给寄存器r</w:t>
       </w:r>
       <w:r>
         <w:t>11</w:t>
@@ -9958,7 +12270,21 @@
         <w:rPr>
           <w:rFonts w:hint="eastAsia"/>
         </w:rPr>
-        <w:t>，最后对栈上的返回地址与寄存器r</w:t>
+        <w:t>，最后对</w:t>
+      </w:r>
+      <w:proofErr w:type="gramStart"/>
+      <w:r>
+        <w:rPr>
+          <w:rFonts w:hint="eastAsia"/>
+        </w:rPr>
+        <w:t>栈</w:t>
+      </w:r>
+      <w:proofErr w:type="gramEnd"/>
+      <w:r>
+        <w:rPr>
+          <w:rFonts w:hint="eastAsia"/>
+        </w:rPr>
+        <w:t>上的返回地址与寄存器r</w:t>
       </w:r>
       <w:r>
         <w:t>11</w:t>
@@ -9967,7 +12293,21 @@
         <w:rPr>
           <w:rFonts w:hint="eastAsia"/>
         </w:rPr>
-        <w:t>进行异或，并将栈顶值弹出以恢复寄存器r</w:t>
+        <w:t>进行异或，并将</w:t>
+      </w:r>
+      <w:proofErr w:type="gramStart"/>
+      <w:r>
+        <w:rPr>
+          <w:rFonts w:hint="eastAsia"/>
+        </w:rPr>
+        <w:t>栈顶值</w:t>
+      </w:r>
+      <w:proofErr w:type="gramEnd"/>
+      <w:r>
+        <w:rPr>
+          <w:rFonts w:hint="eastAsia"/>
+        </w:rPr>
+        <w:t>弹出以恢复寄存器r</w:t>
       </w:r>
       <w:r>
         <w:t>11</w:t>
@@ -9976,7 +12316,21 @@
         <w:rPr>
           <w:rFonts w:hint="eastAsia"/>
         </w:rPr>
-        <w:t>。这里返回地址在栈上的位置之所以是rsp</w:t>
+        <w:t>。这里返回地址在</w:t>
+      </w:r>
+      <w:proofErr w:type="gramStart"/>
+      <w:r>
+        <w:rPr>
+          <w:rFonts w:hint="eastAsia"/>
+        </w:rPr>
+        <w:t>栈</w:t>
+      </w:r>
+      <w:proofErr w:type="gramEnd"/>
+      <w:r>
+        <w:rPr>
+          <w:rFonts w:hint="eastAsia"/>
+        </w:rPr>
+        <w:t>上的位置之所以是rsp</w:t>
       </w:r>
       <w:r>
         <w:t>+0</w:t>
@@ -9985,7 +12339,35 @@
         <w:rPr>
           <w:rFonts w:hint="eastAsia"/>
         </w:rPr>
-        <w:t>x8，是因为在函数入口处返回地址应当位于栈顶即rsp处，但由于在使用返回地址之前将寄存器r</w:t>
+        <w:t>x8，是因为在函数入口处返回地址应当位于</w:t>
+      </w:r>
+      <w:proofErr w:type="gramStart"/>
+      <w:r>
+        <w:rPr>
+          <w:rFonts w:hint="eastAsia"/>
+        </w:rPr>
+        <w:t>栈</w:t>
+      </w:r>
+      <w:proofErr w:type="gramEnd"/>
+      <w:r>
+        <w:rPr>
+          <w:rFonts w:hint="eastAsia"/>
+        </w:rPr>
+        <w:t>顶即</w:t>
+      </w:r>
+      <w:proofErr w:type="spellStart"/>
+      <w:r>
+        <w:rPr>
+          <w:rFonts w:hint="eastAsia"/>
+        </w:rPr>
+        <w:t>rsp</w:t>
+      </w:r>
+      <w:proofErr w:type="spellEnd"/>
+      <w:r>
+        <w:rPr>
+          <w:rFonts w:hint="eastAsia"/>
+        </w:rPr>
+        <w:t>处，但由于在使用返回地址之前将寄存器r</w:t>
       </w:r>
       <w:r>
         <w:t>11</w:t>
@@ -9994,7 +12376,35 @@
         <w:rPr>
           <w:rFonts w:hint="eastAsia"/>
         </w:rPr>
-        <w:t>的值入栈，使得rsp指向了r</w:t>
+        <w:t>的值入</w:t>
+      </w:r>
+      <w:proofErr w:type="gramStart"/>
+      <w:r>
+        <w:rPr>
+          <w:rFonts w:hint="eastAsia"/>
+        </w:rPr>
+        <w:t>栈</w:t>
+      </w:r>
+      <w:proofErr w:type="gramEnd"/>
+      <w:r>
+        <w:rPr>
+          <w:rFonts w:hint="eastAsia"/>
+        </w:rPr>
+        <w:t>，使得</w:t>
+      </w:r>
+      <w:proofErr w:type="spellStart"/>
+      <w:r>
+        <w:rPr>
+          <w:rFonts w:hint="eastAsia"/>
+        </w:rPr>
+        <w:t>rsp</w:t>
+      </w:r>
+      <w:proofErr w:type="spellEnd"/>
+      <w:r>
+        <w:rPr>
+          <w:rFonts w:hint="eastAsia"/>
+        </w:rPr>
+        <w:t>指向了r</w:t>
       </w:r>
       <w:r>
         <w:t>11</w:t>
@@ -10043,11 +12453,6 @@
       </w:r>
     </w:p>
     <w:p>
-      <w:pPr>
-        <w:rPr>
-          <w:rFonts w:hint="eastAsia"/>
-        </w:rPr>
-      </w:pPr>
       <w:r>
         <w:tab/>
       </w:r>
@@ -10061,31 +12466,131 @@
         <w:rPr>
           <w:rFonts w:hint="eastAsia"/>
         </w:rPr>
-        <w:t>若函数中出现了间接跳转指令如jmp</w:t>
-      </w:r>
+        <w:t>若函数中出现了间接跳转指令如</w:t>
+      </w:r>
+      <w:proofErr w:type="spellStart"/>
+      <w:r>
+        <w:rPr>
+          <w:rFonts w:hint="eastAsia"/>
+        </w:rPr>
+        <w:t>jmp</w:t>
+      </w:r>
+      <w:proofErr w:type="spellEnd"/>
       <w:r>
         <w:t xml:space="preserve"> </w:t>
       </w:r>
-      <w:r>
-        <w:rPr>
-          <w:rFonts w:hint="eastAsia"/>
-        </w:rPr>
-        <w:t>eax或call</w:t>
+      <w:proofErr w:type="spellStart"/>
+      <w:r>
+        <w:rPr>
+          <w:rFonts w:hint="eastAsia"/>
+        </w:rPr>
+        <w:t>eax</w:t>
+      </w:r>
+      <w:proofErr w:type="spellEnd"/>
+      <w:r>
+        <w:rPr>
+          <w:rFonts w:hint="eastAsia"/>
+        </w:rPr>
+        <w:t>或call</w:t>
       </w:r>
       <w:r>
         <w:t xml:space="preserve"> </w:t>
       </w:r>
-      <w:r>
-        <w:rPr>
-          <w:rFonts w:hint="eastAsia"/>
-        </w:rPr>
-        <w:t>eax，</w:t>
-      </w:r>
-      <w:r>
-        <w:rPr>
-          <w:rFonts w:hint="eastAsia"/>
-        </w:rPr>
-        <w:t>则在这条指令前添加如图4</w:t>
+      <w:proofErr w:type="spellStart"/>
+      <w:r>
+        <w:rPr>
+          <w:rFonts w:hint="eastAsia"/>
+        </w:rPr>
+        <w:t>eax</w:t>
+      </w:r>
+      <w:proofErr w:type="spellEnd"/>
+      <w:r>
+        <w:rPr>
+          <w:rFonts w:hint="eastAsia"/>
+        </w:rPr>
+        <w:t>，</w:t>
+      </w:r>
+      <w:r>
+        <w:rPr>
+          <w:rFonts w:hint="eastAsia"/>
+        </w:rPr>
+        <w:t>则在这条指令前添加</w:t>
+      </w:r>
+      <w:r>
+        <w:rPr>
+          <w:rFonts w:hint="eastAsia"/>
+        </w:rPr>
+        <w:t>一段</w:t>
+      </w:r>
+      <w:r>
+        <w:rPr>
+          <w:rFonts w:hint="eastAsia"/>
+        </w:rPr>
+        <w:t>汇编指令序列</w:t>
+      </w:r>
+      <w:r>
+        <w:rPr>
+          <w:rFonts w:hint="eastAsia"/>
+        </w:rPr>
+        <w:t>。</w:t>
+      </w:r>
+      <w:r>
+        <w:rPr>
+          <w:rFonts w:hint="eastAsia"/>
+        </w:rPr>
+        <w:t>以6</w:t>
+      </w:r>
+      <w:r>
+        <w:t>4</w:t>
+      </w:r>
+      <w:r>
+        <w:rPr>
+          <w:rFonts w:hint="eastAsia"/>
+        </w:rPr>
+        <w:t>位可执行文件</w:t>
+      </w:r>
+      <w:r>
+        <w:rPr>
+          <w:rFonts w:hint="eastAsia"/>
+        </w:rPr>
+        <w:t>中</w:t>
+      </w:r>
+      <w:r>
+        <w:rPr>
+          <w:rFonts w:hint="eastAsia"/>
+        </w:rPr>
+        <w:t>的</w:t>
+      </w:r>
+      <w:proofErr w:type="spellStart"/>
+      <w:r>
+        <w:rPr>
+          <w:rFonts w:hint="eastAsia"/>
+        </w:rPr>
+        <w:t>jmp</w:t>
+      </w:r>
+      <w:proofErr w:type="spellEnd"/>
+      <w:r>
+        <w:t xml:space="preserve"> </w:t>
+      </w:r>
+      <w:proofErr w:type="spellStart"/>
+      <w:r>
+        <w:rPr>
+          <w:rFonts w:hint="eastAsia"/>
+        </w:rPr>
+        <w:t>rax</w:t>
+      </w:r>
+      <w:proofErr w:type="spellEnd"/>
+      <w:r>
+        <w:rPr>
+          <w:rFonts w:hint="eastAsia"/>
+        </w:rPr>
+        <w:t>指令</w:t>
+      </w:r>
+      <w:r>
+        <w:rPr>
+          <w:rFonts w:hint="eastAsia"/>
+        </w:rPr>
+        <w:t>为例，添加的指令序列如图4</w:t>
       </w:r>
       <w:r>
         <w:t>-6</w:t>
@@ -10094,15 +12599,417 @@
         <w:rPr>
           <w:rFonts w:hint="eastAsia"/>
         </w:rPr>
-        <w:t>所示的汇编指令序列。</w:t>
-      </w:r>
-    </w:p>
-    <w:p>
-      <w:pPr>
-        <w:rPr>
-          <w:rFonts w:hint="eastAsia"/>
-        </w:rPr>
-      </w:pPr>
+        <w:t>所示。</w:t>
+      </w:r>
+    </w:p>
+    <w:p>
+      <w:pPr>
+        <w:keepNext/>
+        <w:jc w:val="center"/>
+      </w:pPr>
+      <w:r>
+        <w:rPr>
+          <w:noProof/>
+        </w:rPr>
+        <w:lastRenderedPageBreak/>
+        <w:drawing>
+          <wp:inline distT="0" distB="0" distL="0" distR="0" wp14:anchorId="05717EA0" wp14:editId="6E136D74">
+            <wp:extent cx="3040643" cy="1745131"/>
+            <wp:effectExtent l="0" t="0" r="7620" b="7620"/>
+            <wp:docPr id="24" name="图片 24"/>
+            <wp:cNvGraphicFramePr>
+              <a:graphicFrameLocks xmlns:a="http://schemas.openxmlformats.org/drawingml/2006/main" noChangeAspect="1"/>
+            </wp:cNvGraphicFramePr>
+            <a:graphic xmlns:a="http://schemas.openxmlformats.org/drawingml/2006/main">
+              <a:graphicData uri="http://schemas.openxmlformats.org/drawingml/2006/picture">
+                <pic:pic xmlns:pic="http://schemas.openxmlformats.org/drawingml/2006/picture">
+                  <pic:nvPicPr>
+                    <pic:cNvPr id="1" name=""/>
+                    <pic:cNvPicPr/>
+                  </pic:nvPicPr>
+                  <pic:blipFill>
+                    <a:blip r:embed="rId36"/>
+                    <a:stretch>
+                      <a:fillRect/>
+                    </a:stretch>
+                  </pic:blipFill>
+                  <pic:spPr>
+                    <a:xfrm>
+                      <a:off x="0" y="0"/>
+                      <a:ext cx="3040643" cy="1745131"/>
+                    </a:xfrm>
+                    <a:prstGeom prst="rect">
+                      <a:avLst/>
+                    </a:prstGeom>
+                  </pic:spPr>
+                </pic:pic>
+              </a:graphicData>
+            </a:graphic>
+          </wp:inline>
+        </w:drawing>
+      </w:r>
+      <w:r>
+        <w:rPr>
+          <w:noProof/>
+        </w:rPr>
+        <w:t xml:space="preserve"> </w:t>
+      </w:r>
+    </w:p>
+    <w:p>
+      <w:pPr>
+        <w:pStyle w:val="a7"/>
+        <w:jc w:val="center"/>
+      </w:pPr>
+      <w:r>
+        <w:t>图</w:t>
+      </w:r>
+      <w:r>
+        <w:rPr>
+          <w:rFonts w:hint="eastAsia"/>
+        </w:rPr>
+        <w:t xml:space="preserve"> </w:t>
+      </w:r>
+      <w:r>
+        <w:t xml:space="preserve">4-6 </w:t>
+      </w:r>
+      <w:r>
+        <w:rPr>
+          <w:rFonts w:hint="eastAsia"/>
+        </w:rPr>
+        <w:t>间接跳转保护</w:t>
+      </w:r>
+      <w:r>
+        <w:rPr>
+          <w:rFonts w:hint="eastAsia"/>
+        </w:rPr>
+        <w:t>-</w:t>
+      </w:r>
+      <w:proofErr w:type="spellStart"/>
+      <w:r>
+        <w:rPr>
+          <w:rFonts w:hint="eastAsia"/>
+        </w:rPr>
+        <w:t>jmp</w:t>
+      </w:r>
+      <w:proofErr w:type="spellEnd"/>
+      <w:r>
+        <w:rPr>
+          <w:rFonts w:hint="eastAsia"/>
+        </w:rPr>
+        <w:t>指令</w:t>
+      </w:r>
+    </w:p>
+    <w:p>
+      <w:pPr>
+        <w:rPr>
+          <w:rFonts w:hint="eastAsia"/>
+        </w:rPr>
+      </w:pPr>
+    </w:p>
+    <w:p>
+      <w:pPr>
+        <w:rPr>
+          <w:rFonts w:hint="eastAsia"/>
+        </w:rPr>
+      </w:pPr>
+      <w:r>
+        <w:rPr>
+          <w:rFonts w:hint="eastAsia"/>
+        </w:rPr>
+        <w:t>由于6</w:t>
+      </w:r>
+      <w:r>
+        <w:t>4</w:t>
+      </w:r>
+      <w:r>
+        <w:rPr>
+          <w:rFonts w:hint="eastAsia"/>
+        </w:rPr>
+        <w:t>位Linux系统中用户空间的地址</w:t>
+      </w:r>
+      <w:r>
+        <w:rPr>
+          <w:rFonts w:hint="eastAsia"/>
+        </w:rPr>
+        <w:t>范围最大为</w:t>
+      </w:r>
+      <w:r>
+        <w:t>0x</w:t>
+      </w:r>
+      <w:r>
+        <w:rPr>
+          <w:rFonts w:hint="eastAsia"/>
+        </w:rPr>
+        <w:t>00007FFFFFFFFFFF</w:t>
+      </w:r>
+      <w:r>
+        <w:rPr>
+          <w:rFonts w:hint="eastAsia"/>
+        </w:rPr>
+        <w:t>，而canary的</w:t>
+      </w:r>
+      <w:r>
+        <w:rPr>
+          <w:rFonts w:hint="eastAsia"/>
+        </w:rPr>
+        <w:t>大小为8个字节，且高两个字节均不为0，所以经过加密的返回地址一定大于</w:t>
+      </w:r>
+      <w:r>
+        <w:rPr>
+          <w:rFonts w:hint="eastAsia"/>
+        </w:rPr>
+        <w:t>用户空间地址的最大值</w:t>
+      </w:r>
+      <w:r>
+        <w:rPr>
+          <w:rFonts w:hint="eastAsia"/>
+        </w:rPr>
+        <w:t>即</w:t>
+      </w:r>
+      <w:r>
+        <w:t>0x</w:t>
+      </w:r>
+      <w:r>
+        <w:rPr>
+          <w:rFonts w:hint="eastAsia"/>
+        </w:rPr>
+        <w:t>00007FFFFFFFFFFF</w:t>
+      </w:r>
+      <w:r>
+        <w:rPr>
+          <w:rFonts w:hint="eastAsia"/>
+        </w:rPr>
+        <w:t>。</w:t>
+      </w:r>
+      <w:r>
+        <w:rPr>
+          <w:rFonts w:hint="eastAsia"/>
+        </w:rPr>
+        <w:t>本文的间接跳转保护正是依据这一点实现，</w:t>
+      </w:r>
+      <w:r>
+        <w:rPr>
+          <w:rFonts w:hint="eastAsia"/>
+        </w:rPr>
+        <w:t>首先将中转寄存器r</w:t>
+      </w:r>
+      <w:r>
+        <w:t>11</w:t>
+      </w:r>
+      <w:r>
+        <w:rPr>
+          <w:rFonts w:hint="eastAsia"/>
+        </w:rPr>
+        <w:t>压</w:t>
+      </w:r>
+      <w:proofErr w:type="gramStart"/>
+      <w:r>
+        <w:rPr>
+          <w:rFonts w:hint="eastAsia"/>
+        </w:rPr>
+        <w:t>栈</w:t>
+      </w:r>
+      <w:proofErr w:type="gramEnd"/>
+      <w:r>
+        <w:rPr>
+          <w:rFonts w:hint="eastAsia"/>
+        </w:rPr>
+        <w:t>，并将寄存器r</w:t>
+      </w:r>
+      <w:r>
+        <w:t>11</w:t>
+      </w:r>
+      <w:r>
+        <w:rPr>
+          <w:rFonts w:hint="eastAsia"/>
+        </w:rPr>
+        <w:t>赋值</w:t>
+      </w:r>
+      <w:r>
+        <w:t>0x800000000000</w:t>
+      </w:r>
+      <w:r>
+        <w:rPr>
+          <w:rFonts w:hint="eastAsia"/>
+        </w:rPr>
+        <w:t>，</w:t>
+      </w:r>
+      <w:r>
+        <w:rPr>
+          <w:rFonts w:hint="eastAsia"/>
+        </w:rPr>
+        <w:t>然后对</w:t>
+      </w:r>
+      <w:proofErr w:type="gramStart"/>
+      <w:r>
+        <w:rPr>
+          <w:rFonts w:hint="eastAsia"/>
+        </w:rPr>
+        <w:t>栈</w:t>
+      </w:r>
+      <w:proofErr w:type="gramEnd"/>
+      <w:r>
+        <w:rPr>
+          <w:rFonts w:hint="eastAsia"/>
+        </w:rPr>
+        <w:t>上的返回地址即rbp</w:t>
+      </w:r>
+      <w:r>
+        <w:t>+8</w:t>
+      </w:r>
+      <w:r>
+        <w:rPr>
+          <w:rFonts w:hint="eastAsia"/>
+        </w:rPr>
+        <w:t>的内容与寄存器r</w:t>
+      </w:r>
+      <w:r>
+        <w:t>11</w:t>
+      </w:r>
+      <w:r>
+        <w:rPr>
+          <w:rFonts w:hint="eastAsia"/>
+        </w:rPr>
+        <w:t>比较，若返回地址大于等于寄存器r</w:t>
+      </w:r>
+      <w:r>
+        <w:t>11</w:t>
+      </w:r>
+      <w:r>
+        <w:rPr>
+          <w:rFonts w:hint="eastAsia"/>
+        </w:rPr>
+        <w:t>的值，则跳转到pop指令恢复寄存器</w:t>
+      </w:r>
+      <w:r>
+        <w:t>r11</w:t>
+      </w:r>
+      <w:r>
+        <w:rPr>
+          <w:rFonts w:hint="eastAsia"/>
+        </w:rPr>
+        <w:t>的值，否则执行</w:t>
+      </w:r>
+      <w:proofErr w:type="spellStart"/>
+      <w:r>
+        <w:rPr>
+          <w:rFonts w:hint="eastAsia"/>
+        </w:rPr>
+        <w:t>hlt</w:t>
+      </w:r>
+      <w:proofErr w:type="spellEnd"/>
+      <w:r>
+        <w:rPr>
+          <w:rFonts w:hint="eastAsia"/>
+        </w:rPr>
+        <w:t>指令</w:t>
+      </w:r>
+      <w:r>
+        <w:rPr>
+          <w:rFonts w:hint="eastAsia"/>
+        </w:rPr>
+        <w:t>，程序</w:t>
+      </w:r>
+      <w:r>
+        <w:rPr>
+          <w:rFonts w:hint="eastAsia"/>
+        </w:rPr>
+        <w:t>停止运行</w:t>
+      </w:r>
+      <w:r>
+        <w:rPr>
+          <w:rFonts w:hint="eastAsia"/>
+        </w:rPr>
+        <w:t>。</w:t>
+      </w:r>
+      <w:r>
+        <w:rPr>
+          <w:rFonts w:hint="eastAsia"/>
+        </w:rPr>
+        <w:t>对于3</w:t>
+      </w:r>
+      <w:r>
+        <w:t>2</w:t>
+      </w:r>
+      <w:r>
+        <w:rPr>
+          <w:rFonts w:hint="eastAsia"/>
+        </w:rPr>
+        <w:t>位的可执行文件来说，其运行时地址的</w:t>
+      </w:r>
+      <w:r>
+        <w:rPr>
+          <w:rFonts w:hint="eastAsia"/>
+        </w:rPr>
+        <w:t>次</w:t>
+      </w:r>
+      <w:r>
+        <w:rPr>
+          <w:rFonts w:hint="eastAsia"/>
+        </w:rPr>
+        <w:t>高位字节一定为0xf7，所以可以</w:t>
+      </w:r>
+      <w:proofErr w:type="gramStart"/>
+      <w:r>
+        <w:rPr>
+          <w:rFonts w:hint="eastAsia"/>
+        </w:rPr>
+        <w:t>依照和6</w:t>
+      </w:r>
+      <w:r>
+        <w:t>4</w:t>
+      </w:r>
+      <w:r>
+        <w:rPr>
+          <w:rFonts w:hint="eastAsia"/>
+        </w:rPr>
+        <w:t>位时类似</w:t>
+      </w:r>
+      <w:proofErr w:type="gramEnd"/>
+      <w:r>
+        <w:rPr>
+          <w:rFonts w:hint="eastAsia"/>
+        </w:rPr>
+        <w:t>的做法，</w:t>
+      </w:r>
+      <w:r>
+        <w:rPr>
+          <w:rFonts w:hint="eastAsia"/>
+        </w:rPr>
+        <w:t>比较</w:t>
+      </w:r>
+      <w:r>
+        <w:rPr>
+          <w:rFonts w:hint="eastAsia"/>
+        </w:rPr>
+        <w:t>返回</w:t>
+      </w:r>
+      <w:r>
+        <w:rPr>
+          <w:rFonts w:hint="eastAsia"/>
+        </w:rPr>
+        <w:t>地址</w:t>
+      </w:r>
+      <w:r>
+        <w:rPr>
+          <w:rFonts w:hint="eastAsia"/>
+        </w:rPr>
+        <w:t>的次高位字节是否为0xf7，若是那么表示返回地址没有进行加密操作，即攻击者直接调用了间接跳转指令，需要执行</w:t>
+      </w:r>
+      <w:proofErr w:type="spellStart"/>
+      <w:r>
+        <w:rPr>
+          <w:rFonts w:hint="eastAsia"/>
+        </w:rPr>
+        <w:t>hlt</w:t>
+      </w:r>
+      <w:proofErr w:type="spellEnd"/>
+      <w:r>
+        <w:rPr>
+          <w:rFonts w:hint="eastAsia"/>
+        </w:rPr>
+        <w:t>指令使程序停止运行，否则跳转到下一条正常指令继续执行。</w:t>
+      </w:r>
     </w:p>
     <w:p>
       <w:pPr>
@@ -10526,7 +13433,35 @@
         <w:rPr>
           <w:spacing w:val="10"/>
         </w:rPr>
-        <w:t>H. Shacham, “The Geometry of Innocent Flesh on the Bone: Returninto-libc Without Function Calls (on the x86),” in Proceedings of the 14th ACM Conference on Computer and Communications Security, 2007</w:t>
+        <w:t xml:space="preserve">H. </w:t>
+      </w:r>
+      <w:proofErr w:type="spellStart"/>
+      <w:r>
+        <w:rPr>
+          <w:spacing w:val="10"/>
+        </w:rPr>
+        <w:t>Shacham</w:t>
+      </w:r>
+      <w:proofErr w:type="spellEnd"/>
+      <w:r>
+        <w:rPr>
+          <w:spacing w:val="10"/>
+        </w:rPr>
+        <w:t xml:space="preserve">, “The Geometry of Innocent Flesh on the Bone: </w:t>
+      </w:r>
+      <w:proofErr w:type="spellStart"/>
+      <w:r>
+        <w:rPr>
+          <w:spacing w:val="10"/>
+        </w:rPr>
+        <w:t>Returninto-libc</w:t>
+      </w:r>
+      <w:proofErr w:type="spellEnd"/>
+      <w:r>
+        <w:rPr>
+          <w:spacing w:val="10"/>
+        </w:rPr>
+        <w:t xml:space="preserve"> Without Function Calls (on the x86),” in Proceedings of the 14th ACM Conference on Computer and Communications Security, 2007</w:t>
       </w:r>
       <w:bookmarkEnd w:id="73"/>
       <w:r>
@@ -10560,14 +13495,27 @@
         </w:rPr>
         <w:t>国家信息安全漏洞库：</w:t>
       </w:r>
-      <w:hyperlink r:id="rId36" w:history="1">
-        <w:r>
-          <w:rPr>
-            <w:rStyle w:val="af6"/>
-          </w:rPr>
-          <w:t>http://www.cnnvd.org.cn/</w:t>
-        </w:r>
-      </w:hyperlink>
+      <w:r>
+        <w:fldChar w:fldCharType="begin"/>
+      </w:r>
+      <w:r>
+        <w:instrText xml:space="preserve"> HYPERLINK "http://www.cnnvd.org.cn/" </w:instrText>
+      </w:r>
+      <w:r>
+        <w:fldChar w:fldCharType="separate"/>
+      </w:r>
+      <w:r>
+        <w:rPr>
+          <w:rStyle w:val="af6"/>
+        </w:rPr>
+        <w:t>http://www.cnnvd.org.cn/</w:t>
+      </w:r>
+      <w:r>
+        <w:rPr>
+          <w:rStyle w:val="af6"/>
+        </w:rPr>
+        <w:fldChar w:fldCharType="end"/>
+      </w:r>
       <w:bookmarkEnd w:id="75"/>
     </w:p>
     <w:p>
@@ -10586,11 +13534,33 @@
         </w:rPr>
       </w:pPr>
       <w:bookmarkStart w:id="76" w:name="_Ref36925700"/>
+      <w:proofErr w:type="spellStart"/>
       <w:r>
         <w:rPr>
           <w:shd w:val="clear" w:color="auto" w:fill="FFFFFF"/>
         </w:rPr>
-        <w:t>Onarlioglu K, Bilge L, Lanzi A, et al. G-Free: defeating return-oriented programming through gadget-less binaries[C]//Proceedings of the 26th Annual Computer Security Applications Conference. 2010: 49-58.</w:t>
+        <w:t>Onarlioglu</w:t>
+      </w:r>
+      <w:proofErr w:type="spellEnd"/>
+      <w:r>
+        <w:rPr>
+          <w:shd w:val="clear" w:color="auto" w:fill="FFFFFF"/>
+        </w:rPr>
+        <w:t xml:space="preserve"> K, Bilge L, </w:t>
+      </w:r>
+      <w:proofErr w:type="spellStart"/>
+      <w:r>
+        <w:rPr>
+          <w:shd w:val="clear" w:color="auto" w:fill="FFFFFF"/>
+        </w:rPr>
+        <w:t>Lanzi</w:t>
+      </w:r>
+      <w:proofErr w:type="spellEnd"/>
+      <w:r>
+        <w:rPr>
+          <w:shd w:val="clear" w:color="auto" w:fill="FFFFFF"/>
+        </w:rPr>
+        <w:t xml:space="preserve"> A, et al. G-Free: defeating return-oriented programming through gadget-less binaries[C]//Proceedings of the 26th Annual Computer Security Applications Conference. 2010: 49-58.</w:t>
       </w:r>
       <w:bookmarkEnd w:id="76"/>
     </w:p>
@@ -10607,11 +13577,19 @@
         </w:rPr>
       </w:pPr>
       <w:bookmarkStart w:id="77" w:name="_Ref36928917"/>
+      <w:proofErr w:type="spellStart"/>
       <w:r>
         <w:rPr>
           <w:shd w:val="clear" w:color="auto" w:fill="FFFFFF"/>
         </w:rPr>
-        <w:t>Bletsch T, Jiang X, Freeh V. Mitigating code-reuse attacks with control-flow locking[C]//Proceedings of the 27th Annual Computer Security Applications Conference. 2011: 353-362.</w:t>
+        <w:t>Bletsch</w:t>
+      </w:r>
+      <w:proofErr w:type="spellEnd"/>
+      <w:r>
+        <w:rPr>
+          <w:shd w:val="clear" w:color="auto" w:fill="FFFFFF"/>
+        </w:rPr>
+        <w:t xml:space="preserve"> T, Jiang X, Freeh V. Mitigating code-reuse attacks with control-flow locking[C]//Proceedings of the 27th Annual Computer Security Applications Conference. 2011: 353-362.</w:t>
       </w:r>
       <w:bookmarkEnd w:id="77"/>
     </w:p>
@@ -10628,11 +13606,47 @@
         </w:rPr>
       </w:pPr>
       <w:bookmarkStart w:id="78" w:name="_Ref36928191"/>
+      <w:proofErr w:type="spellStart"/>
       <w:r>
         <w:rPr>
           <w:shd w:val="clear" w:color="auto" w:fill="FFFFFF"/>
         </w:rPr>
-        <w:t>Davi L, Sadeghi A R, Winandy M. ROPdefender: A detection tool to defend against return-oriented programming attacks[C]//Proceedings of the 6th ACM Symposium on Information, Computer and Communications Security. 2011: 40-51.</w:t>
+        <w:t>Davi</w:t>
+      </w:r>
+      <w:proofErr w:type="spellEnd"/>
+      <w:r>
+        <w:rPr>
+          <w:shd w:val="clear" w:color="auto" w:fill="FFFFFF"/>
+        </w:rPr>
+        <w:t xml:space="preserve"> L, Sadeghi A R, </w:t>
+      </w:r>
+      <w:proofErr w:type="spellStart"/>
+      <w:r>
+        <w:rPr>
+          <w:shd w:val="clear" w:color="auto" w:fill="FFFFFF"/>
+        </w:rPr>
+        <w:t>Winandy</w:t>
+      </w:r>
+      <w:proofErr w:type="spellEnd"/>
+      <w:r>
+        <w:rPr>
+          <w:shd w:val="clear" w:color="auto" w:fill="FFFFFF"/>
+        </w:rPr>
+        <w:t xml:space="preserve"> M. </w:t>
+      </w:r>
+      <w:proofErr w:type="spellStart"/>
+      <w:r>
+        <w:rPr>
+          <w:shd w:val="clear" w:color="auto" w:fill="FFFFFF"/>
+        </w:rPr>
+        <w:t>ROPdefender</w:t>
+      </w:r>
+      <w:proofErr w:type="spellEnd"/>
+      <w:r>
+        <w:rPr>
+          <w:shd w:val="clear" w:color="auto" w:fill="FFFFFF"/>
+        </w:rPr>
+        <w:t>: A detection tool to defend against return-oriented programming attacks[C]//Proceedings of the 6th ACM Symposium on Information, Computer and Communications Security. 2011: 40-51.</w:t>
       </w:r>
       <w:bookmarkEnd w:id="78"/>
     </w:p>
@@ -10653,7 +13667,21 @@
         <w:rPr>
           <w:shd w:val="clear" w:color="auto" w:fill="FFFFFF"/>
         </w:rPr>
-        <w:t>Pappas V. kBouncer: Efficient and transparent ROP mitigation[J]. Apr, 2012, 1: 1-2.</w:t>
+        <w:t xml:space="preserve">Pappas V. </w:t>
+      </w:r>
+      <w:proofErr w:type="spellStart"/>
+      <w:r>
+        <w:rPr>
+          <w:shd w:val="clear" w:color="auto" w:fill="FFFFFF"/>
+        </w:rPr>
+        <w:t>kBouncer</w:t>
+      </w:r>
+      <w:proofErr w:type="spellEnd"/>
+      <w:r>
+        <w:rPr>
+          <w:shd w:val="clear" w:color="auto" w:fill="FFFFFF"/>
+        </w:rPr>
+        <w:t>: Efficient and transparent ROP mitigation[J]. Apr, 2012, 1: 1-2.</w:t>
       </w:r>
       <w:bookmarkEnd w:id="79"/>
     </w:p>
@@ -10670,6 +13698,7 @@
         </w:rPr>
       </w:pPr>
       <w:bookmarkStart w:id="80" w:name="_Ref36977057"/>
+      <w:proofErr w:type="spellStart"/>
       <w:r>
         <w:rPr>
           <w:shd w:val="clear" w:color="auto" w:fill="FFFFFF"/>
@@ -10683,11 +13712,26 @@
         </w:rPr>
         <w:t>ć</w:t>
       </w:r>
+      <w:proofErr w:type="spellEnd"/>
       <w:r>
         <w:rPr>
           <w:shd w:val="clear" w:color="auto" w:fill="FFFFFF"/>
         </w:rPr>
-        <w:t xml:space="preserve"> I. ROPGuard: Runtime prevention of return-oriented programming attacks[R]. Technical report, 2012.</w:t>
+        <w:t xml:space="preserve"> I. </w:t>
+      </w:r>
+      <w:proofErr w:type="spellStart"/>
+      <w:r>
+        <w:rPr>
+          <w:shd w:val="clear" w:color="auto" w:fill="FFFFFF"/>
+        </w:rPr>
+        <w:t>ROPGuard</w:t>
+      </w:r>
+      <w:proofErr w:type="spellEnd"/>
+      <w:r>
+        <w:rPr>
+          <w:shd w:val="clear" w:color="auto" w:fill="FFFFFF"/>
+        </w:rPr>
+        <w:t>: Runtime prevention of return-oriented programming attacks[R]. Technical report, 2012.</w:t>
       </w:r>
       <w:bookmarkEnd w:id="80"/>
     </w:p>
@@ -10708,7 +13752,35 @@
         <w:rPr>
           <w:shd w:val="clear" w:color="auto" w:fill="FFFFFF"/>
         </w:rPr>
-        <w:t>Cheng, Yueqiang, et al. "ROPecker: A generic and practical approach for defending against ROP attack." (2014): 1.</w:t>
+        <w:t xml:space="preserve">Cheng, </w:t>
+      </w:r>
+      <w:proofErr w:type="spellStart"/>
+      <w:r>
+        <w:rPr>
+          <w:shd w:val="clear" w:color="auto" w:fill="FFFFFF"/>
+        </w:rPr>
+        <w:t>Yueqiang</w:t>
+      </w:r>
+      <w:proofErr w:type="spellEnd"/>
+      <w:r>
+        <w:rPr>
+          <w:shd w:val="clear" w:color="auto" w:fill="FFFFFF"/>
+        </w:rPr>
+        <w:t>, et al. "</w:t>
+      </w:r>
+      <w:proofErr w:type="spellStart"/>
+      <w:r>
+        <w:rPr>
+          <w:shd w:val="clear" w:color="auto" w:fill="FFFFFF"/>
+        </w:rPr>
+        <w:t>ROPecker</w:t>
+      </w:r>
+      <w:proofErr w:type="spellEnd"/>
+      <w:r>
+        <w:rPr>
+          <w:shd w:val="clear" w:color="auto" w:fill="FFFFFF"/>
+        </w:rPr>
+        <w:t>: A generic and practical approach for defending against ROP attack." (2014): 1.</w:t>
       </w:r>
       <w:bookmarkEnd w:id="81"/>
     </w:p>
@@ -10724,11 +13796,19 @@
           <w:spacing w:val="10"/>
         </w:rPr>
       </w:pPr>
+      <w:proofErr w:type="spellStart"/>
       <w:r>
         <w:rPr>
           <w:shd w:val="clear" w:color="auto" w:fill="FFFFFF"/>
         </w:rPr>
-        <w:t>Carlini, Nicholas, and David Wagner. "{ROP} is Still Dangerous: Breaking Modern Defenses." </w:t>
+        <w:t>Carlini</w:t>
+      </w:r>
+      <w:proofErr w:type="spellEnd"/>
+      <w:r>
+        <w:rPr>
+          <w:shd w:val="clear" w:color="auto" w:fill="FFFFFF"/>
+        </w:rPr>
+        <w:t>, Nicholas, and David Wagner. "{ROP} is Still Dangerous: Breaking Modern Defenses." </w:t>
       </w:r>
       <w:r>
         <w:rPr>
@@ -10762,7 +13842,21 @@
         <w:rPr>
           <w:shd w:val="clear" w:color="auto" w:fill="FFFFFF"/>
         </w:rPr>
-        <w:t>Wang, Shuai, Pei Wang, and Dinghao Wu. "Uroboros: Instrumenting stripped binaries with static reassembling." </w:t>
+        <w:t xml:space="preserve">Wang, Shuai, Pei Wang, and </w:t>
+      </w:r>
+      <w:proofErr w:type="spellStart"/>
+      <w:r>
+        <w:rPr>
+          <w:shd w:val="clear" w:color="auto" w:fill="FFFFFF"/>
+        </w:rPr>
+        <w:t>Dinghao</w:t>
+      </w:r>
+      <w:proofErr w:type="spellEnd"/>
+      <w:r>
+        <w:rPr>
+          <w:shd w:val="clear" w:color="auto" w:fill="FFFFFF"/>
+        </w:rPr>
+        <w:t xml:space="preserve"> Wu. "Uroboros: Instrumenting stripped binaries with static reassembling." </w:t>
       </w:r>
       <w:r>
         <w:rPr>
@@ -10806,7 +13900,35 @@
         <w:rPr>
           <w:shd w:val="clear" w:color="auto" w:fill="FFFFFF"/>
         </w:rPr>
-        <w:t>Wang, Ruoyu, et al. "Ramblr: Making Reassembly Great Again." </w:t>
+        <w:t xml:space="preserve">Wang, </w:t>
+      </w:r>
+      <w:proofErr w:type="spellStart"/>
+      <w:r>
+        <w:rPr>
+          <w:shd w:val="clear" w:color="auto" w:fill="FFFFFF"/>
+        </w:rPr>
+        <w:t>Ruoyu</w:t>
+      </w:r>
+      <w:proofErr w:type="spellEnd"/>
+      <w:r>
+        <w:rPr>
+          <w:shd w:val="clear" w:color="auto" w:fill="FFFFFF"/>
+        </w:rPr>
+        <w:t>, et al. "</w:t>
+      </w:r>
+      <w:proofErr w:type="spellStart"/>
+      <w:r>
+        <w:rPr>
+          <w:shd w:val="clear" w:color="auto" w:fill="FFFFFF"/>
+        </w:rPr>
+        <w:t>Ramblr</w:t>
+      </w:r>
+      <w:proofErr w:type="spellEnd"/>
+      <w:r>
+        <w:rPr>
+          <w:shd w:val="clear" w:color="auto" w:fill="FFFFFF"/>
+        </w:rPr>
+        <w:t>: Making Reassembly Great Again." </w:t>
       </w:r>
       <w:r>
         <w:rPr>
@@ -10837,11 +13959,19 @@
         </w:rPr>
       </w:pPr>
       <w:bookmarkStart w:id="84" w:name="_Ref37187271"/>
+      <w:proofErr w:type="spellStart"/>
       <w:r>
         <w:rPr>
           <w:spacing w:val="10"/>
         </w:rPr>
-        <w:t xml:space="preserve">angr: </w:t>
+        <w:t>angr</w:t>
+      </w:r>
+      <w:proofErr w:type="spellEnd"/>
+      <w:r>
+        <w:rPr>
+          <w:spacing w:val="10"/>
+        </w:rPr>
+        <w:t xml:space="preserve">: </w:t>
       </w:r>
       <w:hyperlink r:id="rId37" w:history="1">
         <w:r>
@@ -11076,7 +14206,13 @@
         <w:rPr>
           <w:rFonts w:hint="eastAsia"/>
         </w:rPr>
-        <w:t>说明ROP攻击形式，引出ROP防御的相关工作</w:t>
+        <w:t>说明ROP</w:t>
+      </w:r>
+      <w:r>
+        <w:rPr>
+          <w:rFonts w:hint="eastAsia"/>
+        </w:rPr>
+        <w:t>攻击形式，引出ROP防御的相关工作</w:t>
       </w:r>
     </w:p>
   </w:comment>
@@ -11184,13 +14320,7 @@
         <w:t>3</w:t>
       </w:r>
       <w:r>
-        <w:t>0</w:t>
-      </w:r>
-      <w:r>
-        <w:t>2</w:t>
-      </w:r>
-      <w:r>
-        <w:t>0</w:t>
+        <w:t>020</w:t>
       </w:r>
       <w:r>
         <w:rPr>
@@ -11210,6 +14340,7 @@
       <w:pPr>
         <w:pStyle w:val="a4"/>
       </w:pPr>
+      <w:proofErr w:type="spellStart"/>
       <w:r>
         <w:t>N</w:t>
       </w:r>
@@ -11217,7 +14348,14 @@
         <w:rPr>
           <w:rFonts w:hint="eastAsia"/>
         </w:rPr>
-        <w:t>op指令的数量在实现部分详细阐述。</w:t>
+        <w:t>op</w:t>
+      </w:r>
+      <w:proofErr w:type="spellEnd"/>
+      <w:r>
+        <w:rPr>
+          <w:rFonts w:hint="eastAsia"/>
+        </w:rPr>
+        <w:t>指令的数量在实现部分详细阐述。</w:t>
       </w:r>
     </w:p>
   </w:comment>
@@ -11343,7 +14481,6 @@
     <w:sdtPr>
       <w:id w:val="12489569"/>
     </w:sdtPr>
-    <w:sdtEndPr/>
     <w:sdtContent>
       <w:p>
         <w:pPr>
@@ -12143,7 +15280,6 @@
   <w:style w:type="character" w:default="1" w:styleId="a0">
     <w:name w:val="Default Paragraph Font"/>
     <w:uiPriority w:val="1"/>
-    <w:semiHidden/>
     <w:unhideWhenUsed/>
   </w:style>
   <w:style w:type="table" w:default="1" w:styleId="a1">

</xml_diff>

<commit_message>
Update: finished the fourth chapter! arrived 18500 words!
</commit_message>
<xml_diff>
--- a/李博_1120162015_基于二次汇编的ROP攻击防御技术研究与实现 (2).docx
+++ b/李博_1120162015_基于二次汇编的ROP攻击防御技术研究与实现 (2).docx
@@ -1230,7 +1230,7 @@
       <w:bookmarkStart w:id="0" w:name="_Toc9782602"/>
       <w:bookmarkStart w:id="1" w:name="_Toc10469838"/>
       <w:bookmarkStart w:id="2" w:name="_Toc9780762"/>
-      <w:bookmarkStart w:id="3" w:name="_Toc38202841"/>
+      <w:bookmarkStart w:id="3" w:name="_Toc38396970"/>
       <w:r>
         <w:rPr>
           <w:rFonts w:ascii="黑体" w:eastAsia="黑体" w:hint="eastAsia"/>
@@ -1478,7 +1478,7 @@
       <w:bookmarkStart w:id="4" w:name="_Toc9782603"/>
       <w:bookmarkStart w:id="5" w:name="_Toc10469839"/>
       <w:bookmarkStart w:id="6" w:name="_Toc9780763"/>
-      <w:bookmarkStart w:id="7" w:name="_Toc38202842"/>
+      <w:bookmarkStart w:id="7" w:name="_Toc38396971"/>
       <w:r>
         <w:rPr>
           <w:rFonts w:eastAsia="黑体"/>
@@ -1634,7 +1634,7 @@
           <w:r>
             <w:fldChar w:fldCharType="separate"/>
           </w:r>
-          <w:hyperlink w:anchor="_Toc38202841" w:history="1">
+          <w:hyperlink w:anchor="_Toc38396970" w:history="1">
             <w:r>
               <w:rPr>
                 <w:rStyle w:val="af6"/>
@@ -1662,7 +1662,7 @@
                 <w:noProof/>
                 <w:webHidden/>
               </w:rPr>
-              <w:instrText xml:space="preserve"> PAGEREF _Toc38202841 \h </w:instrText>
+              <w:instrText xml:space="preserve"> PAGEREF _Toc38396970 \h </w:instrText>
             </w:r>
             <w:r>
               <w:rPr>
@@ -1702,7 +1702,7 @@
               <w:sz w:val="21"/>
             </w:rPr>
           </w:pPr>
-          <w:hyperlink w:anchor="_Toc38202842" w:history="1">
+          <w:hyperlink w:anchor="_Toc38396971" w:history="1">
             <w:r>
               <w:rPr>
                 <w:rStyle w:val="af6"/>
@@ -1730,7 +1730,7 @@
                 <w:noProof/>
                 <w:webHidden/>
               </w:rPr>
-              <w:instrText xml:space="preserve"> PAGEREF _Toc38202842 \h </w:instrText>
+              <w:instrText xml:space="preserve"> PAGEREF _Toc38396971 \h </w:instrText>
             </w:r>
             <w:r>
               <w:rPr>
@@ -1770,7 +1770,7 @@
               <w:sz w:val="21"/>
             </w:rPr>
           </w:pPr>
-          <w:hyperlink w:anchor="_Toc38202843" w:history="1">
+          <w:hyperlink w:anchor="_Toc38396972" w:history="1">
             <w:r>
               <w:rPr>
                 <w:rStyle w:val="af6"/>
@@ -1797,7 +1797,7 @@
                 <w:noProof/>
                 <w:webHidden/>
               </w:rPr>
-              <w:instrText xml:space="preserve"> PAGEREF _Toc38202843 \h </w:instrText>
+              <w:instrText xml:space="preserve"> PAGEREF _Toc38396972 \h </w:instrText>
             </w:r>
             <w:r>
               <w:rPr>
@@ -1841,7 +1841,7 @@
               <w:sz w:val="21"/>
             </w:rPr>
           </w:pPr>
-          <w:hyperlink w:anchor="_Toc38202844" w:history="1">
+          <w:hyperlink w:anchor="_Toc38396973" w:history="1">
             <w:r>
               <w:rPr>
                 <w:rStyle w:val="af6"/>
@@ -1868,7 +1868,7 @@
                 <w:noProof/>
                 <w:webHidden/>
               </w:rPr>
-              <w:instrText xml:space="preserve"> PAGEREF _Toc38202844 \h </w:instrText>
+              <w:instrText xml:space="preserve"> PAGEREF _Toc38396973 \h </w:instrText>
             </w:r>
             <w:r>
               <w:rPr>
@@ -1912,7 +1912,7 @@
               <w:sz w:val="21"/>
             </w:rPr>
           </w:pPr>
-          <w:hyperlink w:anchor="_Toc38202845" w:history="1">
+          <w:hyperlink w:anchor="_Toc38396974" w:history="1">
             <w:r>
               <w:rPr>
                 <w:rStyle w:val="af6"/>
@@ -1939,7 +1939,7 @@
                 <w:noProof/>
                 <w:webHidden/>
               </w:rPr>
-              <w:instrText xml:space="preserve"> PAGEREF _Toc38202845 \h </w:instrText>
+              <w:instrText xml:space="preserve"> PAGEREF _Toc38396974 \h </w:instrText>
             </w:r>
             <w:r>
               <w:rPr>
@@ -1983,7 +1983,7 @@
               <w:sz w:val="21"/>
             </w:rPr>
           </w:pPr>
-          <w:hyperlink w:anchor="_Toc38202846" w:history="1">
+          <w:hyperlink w:anchor="_Toc38396975" w:history="1">
             <w:r>
               <w:rPr>
                 <w:rStyle w:val="af6"/>
@@ -2010,7 +2010,7 @@
                 <w:noProof/>
                 <w:webHidden/>
               </w:rPr>
-              <w:instrText xml:space="preserve"> PAGEREF _Toc38202846 \h </w:instrText>
+              <w:instrText xml:space="preserve"> PAGEREF _Toc38396975 \h </w:instrText>
             </w:r>
             <w:r>
               <w:rPr>
@@ -2054,7 +2054,7 @@
               <w:sz w:val="21"/>
             </w:rPr>
           </w:pPr>
-          <w:hyperlink w:anchor="_Toc38202847" w:history="1">
+          <w:hyperlink w:anchor="_Toc38396976" w:history="1">
             <w:r>
               <w:rPr>
                 <w:rStyle w:val="af6"/>
@@ -2081,7 +2081,7 @@
                 <w:noProof/>
                 <w:webHidden/>
               </w:rPr>
-              <w:instrText xml:space="preserve"> PAGEREF _Toc38202847 \h </w:instrText>
+              <w:instrText xml:space="preserve"> PAGEREF _Toc38396976 \h </w:instrText>
             </w:r>
             <w:r>
               <w:rPr>
@@ -2125,7 +2125,7 @@
               <w:sz w:val="21"/>
             </w:rPr>
           </w:pPr>
-          <w:hyperlink w:anchor="_Toc38202848" w:history="1">
+          <w:hyperlink w:anchor="_Toc38396977" w:history="1">
             <w:r>
               <w:rPr>
                 <w:rStyle w:val="af6"/>
@@ -2152,7 +2152,7 @@
                 <w:noProof/>
                 <w:webHidden/>
               </w:rPr>
-              <w:instrText xml:space="preserve"> PAGEREF _Toc38202848 \h </w:instrText>
+              <w:instrText xml:space="preserve"> PAGEREF _Toc38396977 \h </w:instrText>
             </w:r>
             <w:r>
               <w:rPr>
@@ -2196,7 +2196,7 @@
               <w:sz w:val="21"/>
             </w:rPr>
           </w:pPr>
-          <w:hyperlink w:anchor="_Toc38202849" w:history="1">
+          <w:hyperlink w:anchor="_Toc38396978" w:history="1">
             <w:r>
               <w:rPr>
                 <w:rStyle w:val="af6"/>
@@ -2223,7 +2223,7 @@
                 <w:noProof/>
                 <w:webHidden/>
               </w:rPr>
-              <w:instrText xml:space="preserve"> PAGEREF _Toc38202849 \h </w:instrText>
+              <w:instrText xml:space="preserve"> PAGEREF _Toc38396978 \h </w:instrText>
             </w:r>
             <w:r>
               <w:rPr>
@@ -2263,7 +2263,7 @@
               <w:sz w:val="21"/>
             </w:rPr>
           </w:pPr>
-          <w:hyperlink w:anchor="_Toc38202850" w:history="1">
+          <w:hyperlink w:anchor="_Toc38396979" w:history="1">
             <w:r>
               <w:rPr>
                 <w:rStyle w:val="af6"/>
@@ -2290,7 +2290,7 @@
                 <w:noProof/>
                 <w:webHidden/>
               </w:rPr>
-              <w:instrText xml:space="preserve"> PAGEREF _Toc38202850 \h </w:instrText>
+              <w:instrText xml:space="preserve"> PAGEREF _Toc38396979 \h </w:instrText>
             </w:r>
             <w:r>
               <w:rPr>
@@ -2334,7 +2334,7 @@
               <w:sz w:val="21"/>
             </w:rPr>
           </w:pPr>
-          <w:hyperlink w:anchor="_Toc38202851" w:history="1">
+          <w:hyperlink w:anchor="_Toc38396980" w:history="1">
             <w:r>
               <w:rPr>
                 <w:rStyle w:val="af6"/>
@@ -2361,7 +2361,7 @@
                 <w:noProof/>
                 <w:webHidden/>
               </w:rPr>
-              <w:instrText xml:space="preserve"> PAGEREF _Toc38202851 \h </w:instrText>
+              <w:instrText xml:space="preserve"> PAGEREF _Toc38396980 \h </w:instrText>
             </w:r>
             <w:r>
               <w:rPr>
@@ -2405,7 +2405,7 @@
               <w:sz w:val="21"/>
             </w:rPr>
           </w:pPr>
-          <w:hyperlink w:anchor="_Toc38202852" w:history="1">
+          <w:hyperlink w:anchor="_Toc38396981" w:history="1">
             <w:r>
               <w:rPr>
                 <w:rStyle w:val="af6"/>
@@ -2432,7 +2432,7 @@
                 <w:noProof/>
                 <w:webHidden/>
               </w:rPr>
-              <w:instrText xml:space="preserve"> PAGEREF _Toc38202852 \h </w:instrText>
+              <w:instrText xml:space="preserve"> PAGEREF _Toc38396981 \h </w:instrText>
             </w:r>
             <w:r>
               <w:rPr>
@@ -2476,7 +2476,7 @@
               <w:sz w:val="21"/>
             </w:rPr>
           </w:pPr>
-          <w:hyperlink w:anchor="_Toc38202853" w:history="1">
+          <w:hyperlink w:anchor="_Toc38396982" w:history="1">
             <w:r>
               <w:rPr>
                 <w:rStyle w:val="af6"/>
@@ -2503,7 +2503,7 @@
                 <w:noProof/>
                 <w:webHidden/>
               </w:rPr>
-              <w:instrText xml:space="preserve"> PAGEREF _Toc38202853 \h </w:instrText>
+              <w:instrText xml:space="preserve"> PAGEREF _Toc38396982 \h </w:instrText>
             </w:r>
             <w:r>
               <w:rPr>
@@ -2547,7 +2547,7 @@
               <w:sz w:val="21"/>
             </w:rPr>
           </w:pPr>
-          <w:hyperlink w:anchor="_Toc38202854" w:history="1">
+          <w:hyperlink w:anchor="_Toc38396983" w:history="1">
             <w:r>
               <w:rPr>
                 <w:rStyle w:val="af6"/>
@@ -2574,7 +2574,7 @@
                 <w:noProof/>
                 <w:webHidden/>
               </w:rPr>
-              <w:instrText xml:space="preserve"> PAGEREF _Toc38202854 \h </w:instrText>
+              <w:instrText xml:space="preserve"> PAGEREF _Toc38396983 \h </w:instrText>
             </w:r>
             <w:r>
               <w:rPr>
@@ -2618,7 +2618,7 @@
               <w:sz w:val="21"/>
             </w:rPr>
           </w:pPr>
-          <w:hyperlink w:anchor="_Toc38202855" w:history="1">
+          <w:hyperlink w:anchor="_Toc38396984" w:history="1">
             <w:r>
               <w:rPr>
                 <w:rStyle w:val="af6"/>
@@ -2645,7 +2645,7 @@
                 <w:noProof/>
                 <w:webHidden/>
               </w:rPr>
-              <w:instrText xml:space="preserve"> PAGEREF _Toc38202855 \h </w:instrText>
+              <w:instrText xml:space="preserve"> PAGEREF _Toc38396984 \h </w:instrText>
             </w:r>
             <w:r>
               <w:rPr>
@@ -2689,7 +2689,7 @@
               <w:sz w:val="21"/>
             </w:rPr>
           </w:pPr>
-          <w:hyperlink w:anchor="_Toc38202856" w:history="1">
+          <w:hyperlink w:anchor="_Toc38396985" w:history="1">
             <w:r>
               <w:rPr>
                 <w:rStyle w:val="af6"/>
@@ -2716,7 +2716,7 @@
                 <w:noProof/>
                 <w:webHidden/>
               </w:rPr>
-              <w:instrText xml:space="preserve"> PAGEREF _Toc38202856 \h </w:instrText>
+              <w:instrText xml:space="preserve"> PAGEREF _Toc38396985 \h </w:instrText>
             </w:r>
             <w:r>
               <w:rPr>
@@ -2756,7 +2756,7 @@
               <w:sz w:val="21"/>
             </w:rPr>
           </w:pPr>
-          <w:hyperlink w:anchor="_Toc38202857" w:history="1">
+          <w:hyperlink w:anchor="_Toc38396986" w:history="1">
             <w:r>
               <w:rPr>
                 <w:rStyle w:val="af6"/>
@@ -2784,7 +2784,7 @@
                 <w:noProof/>
                 <w:webHidden/>
               </w:rPr>
-              <w:instrText xml:space="preserve"> PAGEREF _Toc38202857 \h </w:instrText>
+              <w:instrText xml:space="preserve"> PAGEREF _Toc38396986 \h </w:instrText>
             </w:r>
             <w:r>
               <w:rPr>
@@ -2828,7 +2828,7 @@
               <w:sz w:val="21"/>
             </w:rPr>
           </w:pPr>
-          <w:hyperlink w:anchor="_Toc38202858" w:history="1">
+          <w:hyperlink w:anchor="_Toc38396987" w:history="1">
             <w:r>
               <w:rPr>
                 <w:rStyle w:val="af6"/>
@@ -2855,7 +2855,7 @@
                 <w:noProof/>
                 <w:webHidden/>
               </w:rPr>
-              <w:instrText xml:space="preserve"> PAGEREF _Toc38202858 \h </w:instrText>
+              <w:instrText xml:space="preserve"> PAGEREF _Toc38396987 \h </w:instrText>
             </w:r>
             <w:r>
               <w:rPr>
@@ -2899,7 +2899,7 @@
               <w:sz w:val="21"/>
             </w:rPr>
           </w:pPr>
-          <w:hyperlink w:anchor="_Toc38202859" w:history="1">
+          <w:hyperlink w:anchor="_Toc38396988" w:history="1">
             <w:r>
               <w:rPr>
                 <w:rStyle w:val="af6"/>
@@ -2926,7 +2926,7 @@
                 <w:noProof/>
                 <w:webHidden/>
               </w:rPr>
-              <w:instrText xml:space="preserve"> PAGEREF _Toc38202859 \h </w:instrText>
+              <w:instrText xml:space="preserve"> PAGEREF _Toc38396988 \h </w:instrText>
             </w:r>
             <w:r>
               <w:rPr>
@@ -2970,7 +2970,7 @@
               <w:sz w:val="21"/>
             </w:rPr>
           </w:pPr>
-          <w:hyperlink w:anchor="_Toc38202860" w:history="1">
+          <w:hyperlink w:anchor="_Toc38396989" w:history="1">
             <w:r>
               <w:rPr>
                 <w:rStyle w:val="af6"/>
@@ -2997,7 +2997,7 @@
                 <w:noProof/>
                 <w:webHidden/>
               </w:rPr>
-              <w:instrText xml:space="preserve"> PAGEREF _Toc38202860 \h </w:instrText>
+              <w:instrText xml:space="preserve"> PAGEREF _Toc38396989 \h </w:instrText>
             </w:r>
             <w:r>
               <w:rPr>
@@ -3041,7 +3041,7 @@
               <w:sz w:val="21"/>
             </w:rPr>
           </w:pPr>
-          <w:hyperlink w:anchor="_Toc38202861" w:history="1">
+          <w:hyperlink w:anchor="_Toc38396990" w:history="1">
             <w:r>
               <w:rPr>
                 <w:rStyle w:val="af6"/>
@@ -3068,7 +3068,7 @@
                 <w:noProof/>
                 <w:webHidden/>
               </w:rPr>
-              <w:instrText xml:space="preserve"> PAGEREF _Toc38202861 \h </w:instrText>
+              <w:instrText xml:space="preserve"> PAGEREF _Toc38396990 \h </w:instrText>
             </w:r>
             <w:r>
               <w:rPr>
@@ -3112,7 +3112,7 @@
               <w:sz w:val="21"/>
             </w:rPr>
           </w:pPr>
-          <w:hyperlink w:anchor="_Toc38202862" w:history="1">
+          <w:hyperlink w:anchor="_Toc38396991" w:history="1">
             <w:r>
               <w:rPr>
                 <w:rStyle w:val="af6"/>
@@ -3139,7 +3139,7 @@
                 <w:noProof/>
                 <w:webHidden/>
               </w:rPr>
-              <w:instrText xml:space="preserve"> PAGEREF _Toc38202862 \h </w:instrText>
+              <w:instrText xml:space="preserve"> PAGEREF _Toc38396991 \h </w:instrText>
             </w:r>
             <w:r>
               <w:rPr>
@@ -3179,7 +3179,7 @@
               <w:sz w:val="21"/>
             </w:rPr>
           </w:pPr>
-          <w:hyperlink w:anchor="_Toc38202863" w:history="1">
+          <w:hyperlink w:anchor="_Toc38396992" w:history="1">
             <w:r>
               <w:rPr>
                 <w:rStyle w:val="af6"/>
@@ -3207,7 +3207,7 @@
                 <w:noProof/>
                 <w:webHidden/>
               </w:rPr>
-              <w:instrText xml:space="preserve"> PAGEREF _Toc38202863 \h </w:instrText>
+              <w:instrText xml:space="preserve"> PAGEREF _Toc38396992 \h </w:instrText>
             </w:r>
             <w:r>
               <w:rPr>
@@ -3251,7 +3251,7 @@
               <w:sz w:val="21"/>
             </w:rPr>
           </w:pPr>
-          <w:hyperlink w:anchor="_Toc38202864" w:history="1">
+          <w:hyperlink w:anchor="_Toc38396993" w:history="1">
             <w:r>
               <w:rPr>
                 <w:rStyle w:val="af6"/>
@@ -3278,7 +3278,7 @@
                 <w:noProof/>
                 <w:webHidden/>
               </w:rPr>
-              <w:instrText xml:space="preserve"> PAGEREF _Toc38202864 \h </w:instrText>
+              <w:instrText xml:space="preserve"> PAGEREF _Toc38396993 \h </w:instrText>
             </w:r>
             <w:r>
               <w:rPr>
@@ -3322,7 +3322,7 @@
               <w:sz w:val="21"/>
             </w:rPr>
           </w:pPr>
-          <w:hyperlink w:anchor="_Toc38202865" w:history="1">
+          <w:hyperlink w:anchor="_Toc38396994" w:history="1">
             <w:r>
               <w:rPr>
                 <w:rStyle w:val="af6"/>
@@ -3349,7 +3349,7 @@
                 <w:noProof/>
                 <w:webHidden/>
               </w:rPr>
-              <w:instrText xml:space="preserve"> PAGEREF _Toc38202865 \h </w:instrText>
+              <w:instrText xml:space="preserve"> PAGEREF _Toc38396994 \h </w:instrText>
             </w:r>
             <w:r>
               <w:rPr>
@@ -3393,7 +3393,7 @@
               <w:sz w:val="21"/>
             </w:rPr>
           </w:pPr>
-          <w:hyperlink w:anchor="_Toc38202866" w:history="1">
+          <w:hyperlink w:anchor="_Toc38396995" w:history="1">
             <w:r>
               <w:rPr>
                 <w:rStyle w:val="af6"/>
@@ -3420,7 +3420,7 @@
                 <w:noProof/>
                 <w:webHidden/>
               </w:rPr>
-              <w:instrText xml:space="preserve"> PAGEREF _Toc38202866 \h </w:instrText>
+              <w:instrText xml:space="preserve"> PAGEREF _Toc38396995 \h </w:instrText>
             </w:r>
             <w:r>
               <w:rPr>
@@ -3440,7 +3440,7 @@
                 <w:noProof/>
                 <w:webHidden/>
               </w:rPr>
-              <w:t>26</w:t>
+              <w:t>29</w:t>
             </w:r>
             <w:r>
               <w:rPr>
@@ -3460,7 +3460,7 @@
               <w:sz w:val="21"/>
             </w:rPr>
           </w:pPr>
-          <w:hyperlink w:anchor="_Toc38202867" w:history="1">
+          <w:hyperlink w:anchor="_Toc38396996" w:history="1">
             <w:r>
               <w:rPr>
                 <w:rStyle w:val="af6"/>
@@ -3488,7 +3488,7 @@
                 <w:noProof/>
                 <w:webHidden/>
               </w:rPr>
-              <w:instrText xml:space="preserve"> PAGEREF _Toc38202867 \h </w:instrText>
+              <w:instrText xml:space="preserve"> PAGEREF _Toc38396996 \h </w:instrText>
             </w:r>
             <w:r>
               <w:rPr>
@@ -3508,7 +3508,7 @@
                 <w:noProof/>
                 <w:webHidden/>
               </w:rPr>
-              <w:t>27</w:t>
+              <w:t>31</w:t>
             </w:r>
             <w:r>
               <w:rPr>
@@ -3528,7 +3528,7 @@
               <w:sz w:val="21"/>
             </w:rPr>
           </w:pPr>
-          <w:hyperlink w:anchor="_Toc38202868" w:history="1">
+          <w:hyperlink w:anchor="_Toc38396997" w:history="1">
             <w:r>
               <w:rPr>
                 <w:rStyle w:val="af6"/>
@@ -3556,7 +3556,7 @@
                 <w:noProof/>
                 <w:webHidden/>
               </w:rPr>
-              <w:instrText xml:space="preserve"> PAGEREF _Toc38202868 \h </w:instrText>
+              <w:instrText xml:space="preserve"> PAGEREF _Toc38396997 \h </w:instrText>
             </w:r>
             <w:r>
               <w:rPr>
@@ -3576,7 +3576,7 @@
                 <w:noProof/>
                 <w:webHidden/>
               </w:rPr>
-              <w:t>28</w:t>
+              <w:t>32</w:t>
             </w:r>
             <w:r>
               <w:rPr>
@@ -3600,7 +3600,7 @@
               <w:sz w:val="21"/>
             </w:rPr>
           </w:pPr>
-          <w:hyperlink w:anchor="_Toc38202869" w:history="1">
+          <w:hyperlink w:anchor="_Toc38396998" w:history="1">
             <w:r>
               <w:rPr>
                 <w:rStyle w:val="af6"/>
@@ -3628,7 +3628,7 @@
                 <w:noProof/>
                 <w:webHidden/>
               </w:rPr>
-              <w:instrText xml:space="preserve"> PAGEREF _Toc38202869 \h </w:instrText>
+              <w:instrText xml:space="preserve"> PAGEREF _Toc38396998 \h </w:instrText>
             </w:r>
             <w:r>
               <w:rPr>
@@ -3648,7 +3648,7 @@
                 <w:noProof/>
                 <w:webHidden/>
               </w:rPr>
-              <w:t>28</w:t>
+              <w:t>32</w:t>
             </w:r>
             <w:r>
               <w:rPr>
@@ -3672,7 +3672,7 @@
               <w:sz w:val="21"/>
             </w:rPr>
           </w:pPr>
-          <w:hyperlink w:anchor="_Toc38202870" w:history="1">
+          <w:hyperlink w:anchor="_Toc38396999" w:history="1">
             <w:r>
               <w:rPr>
                 <w:rStyle w:val="af6"/>
@@ -3700,7 +3700,7 @@
                 <w:noProof/>
                 <w:webHidden/>
               </w:rPr>
-              <w:instrText xml:space="preserve"> PAGEREF _Toc38202870 \h </w:instrText>
+              <w:instrText xml:space="preserve"> PAGEREF _Toc38396999 \h </w:instrText>
             </w:r>
             <w:r>
               <w:rPr>
@@ -3720,7 +3720,7 @@
                 <w:noProof/>
                 <w:webHidden/>
               </w:rPr>
-              <w:t>28</w:t>
+              <w:t>32</w:t>
             </w:r>
             <w:r>
               <w:rPr>
@@ -3740,7 +3740,7 @@
               <w:sz w:val="21"/>
             </w:rPr>
           </w:pPr>
-          <w:hyperlink w:anchor="_Toc38202871" w:history="1">
+          <w:hyperlink w:anchor="_Toc38397000" w:history="1">
             <w:r>
               <w:rPr>
                 <w:rStyle w:val="af6"/>
@@ -3768,7 +3768,7 @@
                 <w:noProof/>
                 <w:webHidden/>
               </w:rPr>
-              <w:instrText xml:space="preserve"> PAGEREF _Toc38202871 \h </w:instrText>
+              <w:instrText xml:space="preserve"> PAGEREF _Toc38397000 \h </w:instrText>
             </w:r>
             <w:r>
               <w:rPr>
@@ -3788,7 +3788,7 @@
                 <w:noProof/>
                 <w:webHidden/>
               </w:rPr>
-              <w:t>29</w:t>
+              <w:t>33</w:t>
             </w:r>
             <w:r>
               <w:rPr>
@@ -3808,7 +3808,7 @@
               <w:sz w:val="21"/>
             </w:rPr>
           </w:pPr>
-          <w:hyperlink w:anchor="_Toc38202872" w:history="1">
+          <w:hyperlink w:anchor="_Toc38397001" w:history="1">
             <w:r>
               <w:rPr>
                 <w:rStyle w:val="af6"/>
@@ -3835,7 +3835,7 @@
                 <w:noProof/>
                 <w:webHidden/>
               </w:rPr>
-              <w:instrText xml:space="preserve"> PAGEREF _Toc38202872 \h </w:instrText>
+              <w:instrText xml:space="preserve"> PAGEREF _Toc38397001 \h </w:instrText>
             </w:r>
             <w:r>
               <w:rPr>
@@ -3855,7 +3855,7 @@
                 <w:noProof/>
                 <w:webHidden/>
               </w:rPr>
-              <w:t>30</w:t>
+              <w:t>34</w:t>
             </w:r>
             <w:r>
               <w:rPr>
@@ -3898,7 +3898,7 @@
       <w:bookmarkStart w:id="11" w:name="_Toc10469840"/>
       <w:bookmarkStart w:id="12" w:name="_Toc9719848"/>
       <w:bookmarkStart w:id="13" w:name="_Toc9780764"/>
-      <w:bookmarkStart w:id="14" w:name="_Toc38202843"/>
+      <w:bookmarkStart w:id="14" w:name="_Toc38396972"/>
       <w:bookmarkEnd w:id="8"/>
       <w:r>
         <w:rPr>
@@ -3939,7 +3939,7 @@
       <w:bookmarkStart w:id="17" w:name="_Toc9782605"/>
       <w:bookmarkStart w:id="18" w:name="_Toc9719849"/>
       <w:bookmarkStart w:id="19" w:name="_Toc9780765"/>
-      <w:bookmarkStart w:id="20" w:name="_Toc38202844"/>
+      <w:bookmarkStart w:id="20" w:name="_Toc38396973"/>
       <w:r>
         <w:rPr>
           <w:rFonts w:hint="eastAsia"/>
@@ -4423,7 +4423,7 @@
       <w:pPr>
         <w:pStyle w:val="22"/>
       </w:pPr>
-      <w:bookmarkStart w:id="22" w:name="_Toc38202845"/>
+      <w:bookmarkStart w:id="22" w:name="_Toc38396974"/>
       <w:r>
         <w:rPr>
           <w:rFonts w:hint="eastAsia"/>
@@ -4461,7 +4461,7 @@
       <w:pPr>
         <w:pStyle w:val="33"/>
       </w:pPr>
-      <w:bookmarkStart w:id="24" w:name="_Toc38202846"/>
+      <w:bookmarkStart w:id="24" w:name="_Toc38396975"/>
       <w:r>
         <w:rPr>
           <w:rFonts w:hint="eastAsia"/>
@@ -4860,7 +4860,7 @@
       <w:pPr>
         <w:pStyle w:val="33"/>
       </w:pPr>
-      <w:bookmarkStart w:id="26" w:name="_Toc38202847"/>
+      <w:bookmarkStart w:id="26" w:name="_Toc38396976"/>
       <w:r>
         <w:rPr>
           <w:rFonts w:hint="eastAsia"/>
@@ -5056,7 +5056,7 @@
       <w:pPr>
         <w:pStyle w:val="22"/>
       </w:pPr>
-      <w:bookmarkStart w:id="28" w:name="_Toc38202848"/>
+      <w:bookmarkStart w:id="28" w:name="_Toc38396977"/>
       <w:r>
         <w:rPr>
           <w:rFonts w:hint="eastAsia"/>
@@ -5148,7 +5148,7 @@
       <w:pPr>
         <w:pStyle w:val="22"/>
       </w:pPr>
-      <w:bookmarkStart w:id="30" w:name="_Toc38202849"/>
+      <w:bookmarkStart w:id="30" w:name="_Toc38396978"/>
       <w:r>
         <w:rPr>
           <w:rFonts w:hint="eastAsia"/>
@@ -5269,7 +5269,7 @@
       <w:pPr>
         <w:pStyle w:val="111"/>
       </w:pPr>
-      <w:bookmarkStart w:id="32" w:name="_Toc38202850"/>
+      <w:bookmarkStart w:id="32" w:name="_Toc38396979"/>
       <w:r>
         <w:rPr>
           <w:rFonts w:hint="eastAsia"/>
@@ -5300,7 +5300,7 @@
       <w:pPr>
         <w:pStyle w:val="22"/>
       </w:pPr>
-      <w:bookmarkStart w:id="34" w:name="_Toc38202851"/>
+      <w:bookmarkStart w:id="34" w:name="_Toc38396980"/>
       <w:r>
         <w:rPr>
           <w:rFonts w:hint="eastAsia"/>
@@ -5338,7 +5338,7 @@
       <w:pPr>
         <w:pStyle w:val="33"/>
       </w:pPr>
-      <w:bookmarkStart w:id="36" w:name="_Toc38202852"/>
+      <w:bookmarkStart w:id="36" w:name="_Toc38396981"/>
       <w:r>
         <w:rPr>
           <w:rFonts w:hint="eastAsia"/>
@@ -6159,7 +6159,7 @@
       <w:pPr>
         <w:pStyle w:val="33"/>
       </w:pPr>
-      <w:bookmarkStart w:id="37" w:name="_Toc38202853"/>
+      <w:bookmarkStart w:id="37" w:name="_Toc38396982"/>
       <w:r>
         <w:rPr>
           <w:rFonts w:hint="eastAsia"/>
@@ -6754,7 +6754,7 @@
       <w:pPr>
         <w:pStyle w:val="22"/>
       </w:pPr>
-      <w:bookmarkStart w:id="38" w:name="_Toc38202854"/>
+      <w:bookmarkStart w:id="38" w:name="_Toc38396983"/>
       <w:r>
         <w:rPr>
           <w:rFonts w:hint="eastAsia"/>
@@ -6792,7 +6792,7 @@
       <w:pPr>
         <w:pStyle w:val="33"/>
       </w:pPr>
-      <w:bookmarkStart w:id="40" w:name="_Toc38202855"/>
+      <w:bookmarkStart w:id="40" w:name="_Toc38396984"/>
       <w:r>
         <w:rPr>
           <w:rFonts w:hint="eastAsia"/>
@@ -7000,7 +7000,7 @@
       <w:pPr>
         <w:pStyle w:val="33"/>
       </w:pPr>
-      <w:bookmarkStart w:id="41" w:name="_Toc38202856"/>
+      <w:bookmarkStart w:id="41" w:name="_Toc38396985"/>
       <w:r>
         <w:rPr>
           <w:rFonts w:hint="eastAsia"/>
@@ -7211,7 +7211,7 @@
           <w:szCs w:val="32"/>
         </w:rPr>
       </w:pPr>
-      <w:bookmarkStart w:id="42" w:name="_Toc38202857"/>
+      <w:bookmarkStart w:id="42" w:name="_Toc38396986"/>
       <w:r>
         <w:rPr>
           <w:rFonts w:hint="eastAsia"/>
@@ -7261,7 +7261,7 @@
       <w:pPr>
         <w:pStyle w:val="22"/>
       </w:pPr>
-      <w:bookmarkStart w:id="44" w:name="_Toc38202858"/>
+      <w:bookmarkStart w:id="44" w:name="_Toc38396987"/>
       <w:r>
         <w:rPr>
           <w:rFonts w:hint="eastAsia"/>
@@ -7397,7 +7397,7 @@
       <w:pPr>
         <w:pStyle w:val="22"/>
       </w:pPr>
-      <w:bookmarkStart w:id="45" w:name="_Toc38202859"/>
+      <w:bookmarkStart w:id="45" w:name="_Toc38396988"/>
       <w:r>
         <w:rPr>
           <w:rFonts w:hint="eastAsia"/>
@@ -7522,7 +7522,7 @@
       <w:pPr>
         <w:pStyle w:val="33"/>
       </w:pPr>
-      <w:bookmarkStart w:id="46" w:name="_Toc38202860"/>
+      <w:bookmarkStart w:id="46" w:name="_Toc38396989"/>
       <w:r>
         <w:rPr>
           <w:rFonts w:hint="eastAsia"/>
@@ -8123,7 +8123,7 @@
       <w:pPr>
         <w:pStyle w:val="33"/>
       </w:pPr>
-      <w:bookmarkStart w:id="47" w:name="_Toc38202861"/>
+      <w:bookmarkStart w:id="47" w:name="_Toc38396990"/>
       <w:r>
         <w:rPr>
           <w:rFonts w:hint="eastAsia"/>
@@ -8409,7 +8409,7 @@
       <w:pPr>
         <w:pStyle w:val="33"/>
       </w:pPr>
-      <w:bookmarkStart w:id="50" w:name="_Toc38202862"/>
+      <w:bookmarkStart w:id="50" w:name="_Toc38396991"/>
       <w:r>
         <w:rPr>
           <w:rFonts w:hint="eastAsia"/>
@@ -8584,7 +8584,7 @@
           <w:szCs w:val="32"/>
         </w:rPr>
       </w:pPr>
-      <w:bookmarkStart w:id="51" w:name="_Toc38202863"/>
+      <w:bookmarkStart w:id="51" w:name="_Toc38396992"/>
       <w:r>
         <w:rPr>
           <w:rFonts w:hint="eastAsia"/>
@@ -8625,7 +8625,7 @@
       <w:pPr>
         <w:pStyle w:val="22"/>
       </w:pPr>
-      <w:bookmarkStart w:id="52" w:name="_Toc38202864"/>
+      <w:bookmarkStart w:id="52" w:name="_Toc38396993"/>
       <w:r>
         <w:rPr>
           <w:rFonts w:hint="eastAsia"/>
@@ -8648,7 +8648,6 @@
         </w:rPr>
         <w:t>替换</w:t>
       </w:r>
-      <w:bookmarkEnd w:id="52"/>
       <w:commentRangeEnd w:id="53"/>
       <w:r>
         <w:rPr>
@@ -8658,6 +8657,7 @@
         </w:rPr>
         <w:commentReference w:id="53"/>
       </w:r>
+      <w:bookmarkEnd w:id="52"/>
     </w:p>
     <w:p>
       <w:r>
@@ -9335,7 +9335,7 @@
       <w:pPr>
         <w:pStyle w:val="22"/>
       </w:pPr>
-      <w:bookmarkStart w:id="54" w:name="_Toc38202865"/>
+      <w:bookmarkStart w:id="54" w:name="_Toc38396994"/>
       <w:r>
         <w:rPr>
           <w:rFonts w:hint="eastAsia"/>
@@ -9358,7 +9358,6 @@
         </w:rPr>
         <w:t>桩</w:t>
       </w:r>
-      <w:bookmarkEnd w:id="54"/>
       <w:commentRangeEnd w:id="55"/>
       <w:r>
         <w:rPr>
@@ -9368,6 +9367,7 @@
         </w:rPr>
         <w:commentReference w:id="55"/>
       </w:r>
+      <w:bookmarkEnd w:id="54"/>
     </w:p>
     <w:p>
       <w:r>
@@ -10505,11 +10505,6 @@
       </w:r>
     </w:p>
     <w:p>
-      <w:pPr>
-        <w:rPr>
-          <w:rFonts w:hint="eastAsia"/>
-        </w:rPr>
-      </w:pPr>
       <w:r>
         <w:tab/>
       </w:r>
@@ -10536,7 +10531,7 @@
       <w:pPr>
         <w:pStyle w:val="22"/>
       </w:pPr>
-      <w:bookmarkStart w:id="56" w:name="_Toc38202866"/>
+      <w:bookmarkStart w:id="56" w:name="_Toc38396995"/>
       <w:r>
         <w:rPr>
           <w:rFonts w:hint="eastAsia"/>
@@ -10555,9 +10550,379 @@
       <w:bookmarkEnd w:id="56"/>
     </w:p>
     <w:p>
-      <w:pPr>
-        <w:pStyle w:val="22"/>
-      </w:pPr>
+      <w:r>
+        <w:tab/>
+      </w:r>
+      <w:r>
+        <w:rPr>
+          <w:rFonts w:hint="eastAsia"/>
+        </w:rPr>
+        <w:t>重编译模块通过</w:t>
+      </w:r>
+      <w:r>
+        <w:rPr>
+          <w:rFonts w:hint="eastAsia"/>
+        </w:rPr>
+        <w:t>读取原文件的文件头获取二进制文件的位数，通过</w:t>
+      </w:r>
+      <w:r>
+        <w:rPr>
+          <w:rFonts w:hint="eastAsia"/>
+        </w:rPr>
+        <w:t>Linux的开源工具checksec获取二进制文件的保护方式，并在编译时添加相应参数，以保证生成的二进制文件的保护方式与原文件相同。</w:t>
+      </w:r>
+      <w:r>
+        <w:rPr>
+          <w:rFonts w:hint="eastAsia"/>
+        </w:rPr>
+        <w:t>重编译流程图如图4</w:t>
+      </w:r>
+      <w:r>
+        <w:t>-7</w:t>
+      </w:r>
+      <w:r>
+        <w:rPr>
+          <w:rFonts w:hint="eastAsia"/>
+        </w:rPr>
+        <w:t>所示。</w:t>
+      </w:r>
+    </w:p>
+    <w:p/>
+    <w:p>
+      <w:pPr>
+        <w:keepNext/>
+        <w:jc w:val="center"/>
+      </w:pPr>
+      <w:r>
+        <w:rPr>
+          <w:noProof/>
+        </w:rPr>
+        <w:lastRenderedPageBreak/>
+        <w:drawing>
+          <wp:inline distT="0" distB="0" distL="0" distR="0" wp14:anchorId="06A9BFC3" wp14:editId="26962DFE">
+            <wp:extent cx="2471057" cy="7558669"/>
+            <wp:effectExtent l="0" t="0" r="0" b="0"/>
+            <wp:docPr id="23" name="图片 23"/>
+            <wp:cNvGraphicFramePr>
+              <a:graphicFrameLocks xmlns:a="http://schemas.openxmlformats.org/drawingml/2006/main" noChangeAspect="1"/>
+            </wp:cNvGraphicFramePr>
+            <a:graphic xmlns:a="http://schemas.openxmlformats.org/drawingml/2006/main">
+              <a:graphicData uri="http://schemas.openxmlformats.org/drawingml/2006/picture">
+                <pic:pic xmlns:pic="http://schemas.openxmlformats.org/drawingml/2006/picture">
+                  <pic:nvPicPr>
+                    <pic:cNvPr id="0" name="Picture 2"/>
+                    <pic:cNvPicPr>
+                      <a:picLocks noChangeAspect="1" noChangeArrowheads="1"/>
+                    </pic:cNvPicPr>
+                  </pic:nvPicPr>
+                  <pic:blipFill>
+                    <a:blip r:embed="rId37">
+                      <a:extLst>
+                        <a:ext uri="{28A0092B-C50C-407E-A947-70E740481C1C}">
+                          <a14:useLocalDpi xmlns:a14="http://schemas.microsoft.com/office/drawing/2010/main" val="0"/>
+                        </a:ext>
+                      </a:extLst>
+                    </a:blip>
+                    <a:srcRect/>
+                    <a:stretch>
+                      <a:fillRect/>
+                    </a:stretch>
+                  </pic:blipFill>
+                  <pic:spPr bwMode="auto">
+                    <a:xfrm>
+                      <a:off x="0" y="0"/>
+                      <a:ext cx="2487505" cy="7608981"/>
+                    </a:xfrm>
+                    <a:prstGeom prst="rect">
+                      <a:avLst/>
+                    </a:prstGeom>
+                    <a:noFill/>
+                    <a:ln>
+                      <a:noFill/>
+                    </a:ln>
+                  </pic:spPr>
+                </pic:pic>
+              </a:graphicData>
+            </a:graphic>
+          </wp:inline>
+        </w:drawing>
+      </w:r>
+    </w:p>
+    <w:p>
+      <w:pPr>
+        <w:pStyle w:val="a7"/>
+        <w:jc w:val="center"/>
+      </w:pPr>
+      <w:r>
+        <w:t>图</w:t>
+      </w:r>
+      <w:r>
+        <w:rPr>
+          <w:rFonts w:hint="eastAsia"/>
+        </w:rPr>
+        <w:t xml:space="preserve"> </w:t>
+      </w:r>
+      <w:r>
+        <w:t xml:space="preserve">4-7 </w:t>
+      </w:r>
+      <w:r>
+        <w:rPr>
+          <w:rFonts w:hint="eastAsia"/>
+        </w:rPr>
+        <w:t>重编译流程图</w:t>
+      </w:r>
+    </w:p>
+    <w:p>
+      <w:pPr>
+        <w:rPr>
+          <w:rFonts w:ascii="Consolas" w:hAnsi="Consolas" w:cs="宋体"/>
+          <w:color w:val="ABB2BF"/>
+          <w:kern w:val="0"/>
+          <w:sz w:val="29"/>
+          <w:szCs w:val="29"/>
+        </w:rPr>
+      </w:pPr>
+      <w:r>
+        <w:rPr>
+          <w:rFonts w:hint="eastAsia"/>
+        </w:rPr>
+        <w:lastRenderedPageBreak/>
+        <w:t>对</w:t>
+      </w:r>
+      <w:r>
+        <w:rPr>
+          <w:rFonts w:hint="eastAsia"/>
+        </w:rPr>
+        <w:t>于</w:t>
+      </w:r>
+      <w:r>
+        <w:rPr>
+          <w:rFonts w:hint="eastAsia"/>
+        </w:rPr>
+        <w:t>Linux</w:t>
+      </w:r>
+      <w:r>
+        <w:rPr>
+          <w:rFonts w:hint="eastAsia"/>
+        </w:rPr>
+        <w:t>的可执行</w:t>
+      </w:r>
+      <w:r>
+        <w:rPr>
+          <w:rFonts w:hint="eastAsia"/>
+        </w:rPr>
+        <w:t>文件，</w:t>
+      </w:r>
+      <w:r>
+        <w:rPr>
+          <w:rFonts w:hint="eastAsia"/>
+        </w:rPr>
+        <w:t>其文件头的第五个字节标识了可执行文件的位数，若为0x0</w:t>
+      </w:r>
+      <w:r>
+        <w:t>1</w:t>
+      </w:r>
+      <w:r>
+        <w:rPr>
+          <w:rFonts w:hint="eastAsia"/>
+        </w:rPr>
+        <w:t>则表示文件位数为3</w:t>
+      </w:r>
+      <w:r>
+        <w:t>2</w:t>
+      </w:r>
+      <w:r>
+        <w:rPr>
+          <w:rFonts w:hint="eastAsia"/>
+        </w:rPr>
+        <w:t>位，若为0x02则表示文件位数为6</w:t>
+      </w:r>
+      <w:r>
+        <w:t>4</w:t>
+      </w:r>
+      <w:r>
+        <w:rPr>
+          <w:rFonts w:hint="eastAsia"/>
+        </w:rPr>
+        <w:t>位。</w:t>
+      </w:r>
+      <w:r>
+        <w:rPr>
+          <w:rFonts w:hint="eastAsia"/>
+        </w:rPr>
+        <w:t>需要注意的是，由于本文的方法基于6</w:t>
+      </w:r>
+      <w:r>
+        <w:t>4</w:t>
+      </w:r>
+      <w:r>
+        <w:rPr>
+          <w:rFonts w:hint="eastAsia"/>
+        </w:rPr>
+        <w:t>位的系统实现，若可执行文件为3</w:t>
+      </w:r>
+      <w:r>
+        <w:t>2</w:t>
+      </w:r>
+      <w:r>
+        <w:rPr>
+          <w:rFonts w:hint="eastAsia"/>
+        </w:rPr>
+        <w:t>位，则需要在汇编文件的文件头加上一行字符串“.code32”，以标识汇编文件为3</w:t>
+      </w:r>
+      <w:r>
+        <w:t>2</w:t>
+      </w:r>
+      <w:r>
+        <w:rPr>
+          <w:rFonts w:hint="eastAsia"/>
+        </w:rPr>
+        <w:t>位</w:t>
+      </w:r>
+      <w:r>
+        <w:rPr>
+          <w:rFonts w:hint="eastAsia"/>
+        </w:rPr>
+        <w:t>，并在编译参数上添加“-m</w:t>
+      </w:r>
+      <w:r>
+        <w:t>32</w:t>
+      </w:r>
+      <w:r>
+        <w:rPr>
+          <w:rFonts w:hint="eastAsia"/>
+        </w:rPr>
+        <w:t>”</w:t>
+      </w:r>
+      <w:r>
+        <w:rPr>
+          <w:rFonts w:hint="eastAsia"/>
+        </w:rPr>
+        <w:t>。</w:t>
+      </w:r>
+      <w:r>
+        <w:rPr>
+          <w:rFonts w:hint="eastAsia"/>
+        </w:rPr>
+        <w:t>对于可执行文件保护方式，本文使用开源工具checksec</w:t>
+      </w:r>
+      <w:r>
+        <w:rPr>
+          <w:rFonts w:hint="eastAsia"/>
+        </w:rPr>
+        <w:t>自动化的获取并识别，</w:t>
+      </w:r>
+      <w:r>
+        <w:rPr>
+          <w:rFonts w:hint="eastAsia"/>
+        </w:rPr>
+        <w:t>它是使用shell语言编写的脚本，通过readelf命令获取可执行文件的信息后</w:t>
+      </w:r>
+      <w:r>
+        <w:rPr>
+          <w:rFonts w:hint="eastAsia"/>
+        </w:rPr>
+        <w:t>过滤关键信息来识别文件的保护方式 。</w:t>
+      </w:r>
+      <w:r>
+        <w:rPr>
+          <w:rFonts w:hint="eastAsia"/>
+        </w:rPr>
+        <w:t>经过checksec获取文件保护方式的信息后，</w:t>
+      </w:r>
+      <w:r>
+        <w:rPr>
+          <w:rFonts w:hint="eastAsia"/>
+        </w:rPr>
+        <w:t>需要对</w:t>
+      </w:r>
+      <w:r>
+        <w:rPr>
+          <w:rFonts w:hint="eastAsia"/>
+        </w:rPr>
+        <w:t>返回的</w:t>
+      </w:r>
+      <w:r>
+        <w:rPr>
+          <w:rFonts w:hint="eastAsia"/>
+        </w:rPr>
+        <w:t>信息进行识别过滤。</w:t>
+      </w:r>
+      <w:r>
+        <w:rPr>
+          <w:rFonts w:hint="eastAsia"/>
+        </w:rPr>
+        <w:t>若</w:t>
+      </w:r>
+      <w:r>
+        <w:rPr>
+          <w:rFonts w:hint="eastAsia"/>
+        </w:rPr>
+        <w:t>返回的信息中包含“Canary</w:t>
+      </w:r>
+      <w:r>
+        <w:t xml:space="preserve"> </w:t>
+      </w:r>
+      <w:r>
+        <w:rPr>
+          <w:rFonts w:hint="eastAsia"/>
+        </w:rPr>
+        <w:t>found”字符串，说明可执行文件开启了堆栈溢出保护，则在编译参数中加入“</w:t>
+      </w:r>
+      <w:r>
+        <w:t>-fstack-protector-all</w:t>
+      </w:r>
+      <w:r>
+        <w:rPr>
+          <w:rFonts w:hint="eastAsia"/>
+        </w:rPr>
+        <w:t>”；若返回的信息包含“NX</w:t>
+      </w:r>
+      <w:r>
+        <w:t xml:space="preserve"> </w:t>
+      </w:r>
+      <w:r>
+        <w:rPr>
+          <w:rFonts w:hint="eastAsia"/>
+        </w:rPr>
+        <w:t>enabled”字符串，说明可执行文件开启了栈不可执行代码保护，则在编译参数中加入“-z</w:t>
+      </w:r>
+      <w:r>
+        <w:t xml:space="preserve"> </w:t>
+      </w:r>
+      <w:r>
+        <w:rPr>
+          <w:rFonts w:hint="eastAsia"/>
+        </w:rPr>
+        <w:t>execstack”；若返回的信息中心包含“No</w:t>
+      </w:r>
+      <w:r>
+        <w:t xml:space="preserve"> </w:t>
+      </w:r>
+      <w:r>
+        <w:rPr>
+          <w:rFonts w:hint="eastAsia"/>
+        </w:rPr>
+        <w:t>PIE”字符串，</w:t>
+      </w:r>
+      <w:r>
+        <w:rPr>
+          <w:rFonts w:hint="eastAsia"/>
+        </w:rPr>
+        <w:t>则在说明可执行文件没有开启地址空间随机化，则在编译参数中加入“-no-pie”。</w:t>
+      </w:r>
+      <w:r>
+        <w:rPr>
+          <w:rFonts w:hint="eastAsia"/>
+        </w:rPr>
+        <w:t>最后，使用gcc编译器及上述添加的编译参数对产生的汇编文件进行编译，</w:t>
+      </w:r>
+      <w:r>
+        <w:rPr>
+          <w:rFonts w:hint="eastAsia"/>
+        </w:rPr>
+        <w:t>得到经二次汇编处理的可执行文件。</w:t>
+      </w:r>
       <w:r>
         <w:br w:type="page"/>
       </w:r>
@@ -10571,7 +10936,7 @@
           <w:szCs w:val="32"/>
         </w:rPr>
       </w:pPr>
-      <w:bookmarkStart w:id="57" w:name="_Toc38202867"/>
+      <w:bookmarkStart w:id="57" w:name="_Toc38396996"/>
       <w:r>
         <w:rPr>
           <w:rFonts w:hint="eastAsia"/>
@@ -10592,19 +10957,7 @@
       </w:r>
       <w:bookmarkEnd w:id="31"/>
     </w:p>
-    <w:p>
-      <w:pPr>
-        <w:widowControl/>
-        <w:jc w:val="center"/>
-        <w:rPr>
-          <w:rFonts w:cs="宋体"/>
-          <w:spacing w:val="10"/>
-          <w:kern w:val="0"/>
-          <w:sz w:val="21"/>
-          <w:szCs w:val="21"/>
-        </w:rPr>
-      </w:pPr>
-    </w:p>
+    <w:p/>
     <w:p>
       <w:pPr>
         <w:pStyle w:val="1"/>
@@ -10633,7 +10986,7 @@
         </w:rPr>
       </w:pPr>
       <w:bookmarkStart w:id="59" w:name="_Toc10469893"/>
-      <w:bookmarkStart w:id="60" w:name="_Toc38202868"/>
+      <w:bookmarkStart w:id="60" w:name="_Toc38396997"/>
       <w:r>
         <w:rPr>
           <w:rFonts w:ascii="黑体" w:eastAsia="黑体" w:hint="eastAsia"/>
@@ -10660,7 +11013,7 @@
       <w:bookmarkStart w:id="62" w:name="_Toc9780813"/>
       <w:bookmarkStart w:id="63" w:name="_Toc10469894"/>
       <w:bookmarkStart w:id="64" w:name="_Toc9782652"/>
-      <w:bookmarkStart w:id="65" w:name="_Toc38202869"/>
+      <w:bookmarkStart w:id="65" w:name="_Toc38396998"/>
       <w:r>
         <w:rPr>
           <w:rFonts w:ascii="黑体" w:eastAsia="黑体" w:hAnsi="黑体"/>
@@ -10694,7 +11047,7 @@
       <w:bookmarkStart w:id="67" w:name="_Toc9782653"/>
       <w:bookmarkStart w:id="68" w:name="_Toc9719898"/>
       <w:bookmarkStart w:id="69" w:name="_Toc10469895"/>
-      <w:bookmarkStart w:id="70" w:name="_Toc38202870"/>
+      <w:bookmarkStart w:id="70" w:name="_Toc38396999"/>
       <w:r>
         <w:rPr>
           <w:rFonts w:ascii="黑体" w:eastAsia="黑体" w:hAnsi="黑体"/>
@@ -10735,7 +11088,7 @@
           <w:spacing w:val="10"/>
         </w:rPr>
       </w:pPr>
-      <w:bookmarkStart w:id="71" w:name="_Toc38202871"/>
+      <w:bookmarkStart w:id="71" w:name="_Toc38397000"/>
       <w:r>
         <w:rPr>
           <w:rFonts w:hint="eastAsia"/>
@@ -10922,7 +11275,7 @@
       <w:pPr>
         <w:pStyle w:val="111"/>
       </w:pPr>
-      <w:bookmarkStart w:id="73" w:name="_Toc38202872"/>
+      <w:bookmarkStart w:id="73" w:name="_Toc38397001"/>
       <w:r>
         <w:rPr>
           <w:rFonts w:hint="eastAsia"/>
@@ -10988,7 +11341,7 @@
         </w:rPr>
         <w:t>国家信息安全漏洞库：</w:t>
       </w:r>
-      <w:hyperlink r:id="rId37" w:history="1">
+      <w:hyperlink r:id="rId38" w:history="1">
         <w:r>
           <w:rPr>
             <w:rStyle w:val="af6"/>
@@ -11271,7 +11624,7 @@
         </w:rPr>
         <w:t xml:space="preserve">angr: </w:t>
       </w:r>
-      <w:hyperlink r:id="rId38" w:history="1">
+      <w:hyperlink r:id="rId39" w:history="1">
         <w:r>
           <w:rPr>
             <w:rStyle w:val="af6"/>
@@ -11678,7 +12031,7 @@
       </w:r>
     </w:p>
   </w:comment>
-  <w:comment w:id="55" w:author="bit_l1b0@163.com [2]" w:date="2020-04-20T21:46:00Z" w:initials="李博">
+  <w:comment w:id="55" w:author="bit_l1b0@163.com" w:date="2020-04-20T21:46:00Z" w:initials="李博">
     <w:p>
       <w:pPr>
         <w:pStyle w:val="a4"/>
@@ -11796,7 +12149,6 @@
     <w:sdtPr>
       <w:id w:val="12489569"/>
     </w:sdtPr>
-    <w:sdtEndPr/>
     <w:sdtContent>
       <w:p>
         <w:pPr>
@@ -12104,9 +12456,6 @@
 <file path=word/people.xml><?xml version="1.0" encoding="utf-8"?>
 <w15:people xmlns:wpc="http://schemas.microsoft.com/office/word/2010/wordprocessingCanvas" xmlns:cx="http://schemas.microsoft.com/office/drawing/2014/chartex" xmlns:cx1="http://schemas.microsoft.com/office/drawing/2015/9/8/chartex" xmlns:cx2="http://schemas.microsoft.com/office/drawing/2015/10/21/chartex" xmlns:cx3="http://schemas.microsoft.com/office/drawing/2016/5/9/chartex" xmlns:cx4="http://schemas.microsoft.com/office/drawing/2016/5/10/chartex" xmlns:cx5="http://schemas.microsoft.com/office/drawing/2016/5/11/chartex" xmlns:cx6="http://schemas.microsoft.com/office/drawing/2016/5/12/chartex" xmlns:cx7="http://schemas.microsoft.com/office/drawing/2016/5/13/chartex" xmlns:cx8="http://schemas.microsoft.com/office/drawing/2016/5/14/chartex" xmlns:mc="http://schemas.openxmlformats.org/markup-compatibility/2006" xmlns:aink="http://schemas.microsoft.com/office/drawing/2016/ink" xmlns:am3d="http://schemas.microsoft.com/office/drawing/2017/model3d" xmlns:o="urn:schemas-microsoft-com:office:office" xmlns:r="http://schemas.openxmlformats.org/officeDocument/2006/relationships" xmlns:m="http://schemas.openxmlformats.org/officeDocument/2006/math" xmlns:v="urn:schemas-microsoft-com:vml" xmlns:wp14="http://schemas.microsoft.com/office/word/2010/wordprocessingDrawing" xmlns:wp="http://schemas.openxmlformats.org/drawingml/2006/wordprocessingDrawing" xmlns:w10="urn:schemas-microsoft-com:office:word" xmlns:w="http://schemas.openxmlformats.org/wordprocessingml/2006/main" xmlns:w14="http://schemas.microsoft.com/office/word/2010/wordml" xmlns:w15="http://schemas.microsoft.com/office/word/2012/wordml" xmlns:w16cex="http://schemas.microsoft.com/office/word/2018/wordml/cex" xmlns:w16cid="http://schemas.microsoft.com/office/word/2016/wordml/cid" xmlns:w16="http://schemas.microsoft.com/office/word/2018/wordml" xmlns:w16se="http://schemas.microsoft.com/office/word/2015/wordml/symex" xmlns:wpg="http://schemas.microsoft.com/office/word/2010/wordprocessingGroup" xmlns:wpi="http://schemas.microsoft.com/office/word/2010/wordprocessingInk" xmlns:wne="http://schemas.microsoft.com/office/word/2006/wordml" xmlns:wps="http://schemas.microsoft.com/office/word/2010/wordprocessingShape" mc:Ignorable="w14 w15 w16se w16cid w16 w16cex wp14">
   <w15:person w15:author="bit_l1b0@163.com">
-    <w15:presenceInfo w15:providerId="Windows Live" w15:userId="990764f9903f68ad"/>
-  </w15:person>
-  <w15:person w15:author="bit_l1b0@163.com [2]">
     <w15:presenceInfo w15:providerId="Windows Live" w15:userId="990764f9903f68ad"/>
   </w15:person>
 </w15:people>
@@ -12599,7 +12948,6 @@
   <w:style w:type="character" w:default="1" w:styleId="a0">
     <w:name w:val="Default Paragraph Font"/>
     <w:uiPriority w:val="1"/>
-    <w:semiHidden/>
     <w:unhideWhenUsed/>
   </w:style>
   <w:style w:type="table" w:default="1" w:styleId="a1">

</xml_diff>

<commit_message>
Update: arrived 18765 words.
</commit_message>
<xml_diff>
--- a/李博_1120162015_基于二次汇编的ROP攻击防御技术研究与实现 (2).docx
+++ b/李博_1120162015_基于二次汇编的ROP攻击防御技术研究与实现 (2).docx
@@ -1230,7 +1230,7 @@
       <w:bookmarkStart w:id="0" w:name="_Toc9782602"/>
       <w:bookmarkStart w:id="1" w:name="_Toc10469838"/>
       <w:bookmarkStart w:id="2" w:name="_Toc9780762"/>
-      <w:bookmarkStart w:id="3" w:name="_Toc38396970"/>
+      <w:bookmarkStart w:id="3" w:name="_Toc38444252"/>
       <w:r>
         <w:rPr>
           <w:rFonts w:ascii="黑体" w:eastAsia="黑体" w:hint="eastAsia"/>
@@ -1478,7 +1478,7 @@
       <w:bookmarkStart w:id="4" w:name="_Toc9782603"/>
       <w:bookmarkStart w:id="5" w:name="_Toc10469839"/>
       <w:bookmarkStart w:id="6" w:name="_Toc9780763"/>
-      <w:bookmarkStart w:id="7" w:name="_Toc38396971"/>
+      <w:bookmarkStart w:id="7" w:name="_Toc38444253"/>
       <w:r>
         <w:rPr>
           <w:rFonts w:eastAsia="黑体"/>
@@ -1634,7 +1634,7 @@
           <w:r>
             <w:fldChar w:fldCharType="separate"/>
           </w:r>
-          <w:hyperlink w:anchor="_Toc38396970" w:history="1">
+          <w:hyperlink w:anchor="_Toc38444252" w:history="1">
             <w:r>
               <w:rPr>
                 <w:rStyle w:val="af6"/>
@@ -1662,7 +1662,7 @@
                 <w:noProof/>
                 <w:webHidden/>
               </w:rPr>
-              <w:instrText xml:space="preserve"> PAGEREF _Toc38396970 \h </w:instrText>
+              <w:instrText xml:space="preserve"> PAGEREF _Toc38444252 \h </w:instrText>
             </w:r>
             <w:r>
               <w:rPr>
@@ -1702,7 +1702,7 @@
               <w:sz w:val="21"/>
             </w:rPr>
           </w:pPr>
-          <w:hyperlink w:anchor="_Toc38396971" w:history="1">
+          <w:hyperlink w:anchor="_Toc38444253" w:history="1">
             <w:r>
               <w:rPr>
                 <w:rStyle w:val="af6"/>
@@ -1730,7 +1730,7 @@
                 <w:noProof/>
                 <w:webHidden/>
               </w:rPr>
-              <w:instrText xml:space="preserve"> PAGEREF _Toc38396971 \h </w:instrText>
+              <w:instrText xml:space="preserve"> PAGEREF _Toc38444253 \h </w:instrText>
             </w:r>
             <w:r>
               <w:rPr>
@@ -1770,7 +1770,7 @@
               <w:sz w:val="21"/>
             </w:rPr>
           </w:pPr>
-          <w:hyperlink w:anchor="_Toc38396972" w:history="1">
+          <w:hyperlink w:anchor="_Toc38444254" w:history="1">
             <w:r>
               <w:rPr>
                 <w:rStyle w:val="af6"/>
@@ -1797,7 +1797,7 @@
                 <w:noProof/>
                 <w:webHidden/>
               </w:rPr>
-              <w:instrText xml:space="preserve"> PAGEREF _Toc38396972 \h </w:instrText>
+              <w:instrText xml:space="preserve"> PAGEREF _Toc38444254 \h </w:instrText>
             </w:r>
             <w:r>
               <w:rPr>
@@ -1841,7 +1841,7 @@
               <w:sz w:val="21"/>
             </w:rPr>
           </w:pPr>
-          <w:hyperlink w:anchor="_Toc38396973" w:history="1">
+          <w:hyperlink w:anchor="_Toc38444255" w:history="1">
             <w:r>
               <w:rPr>
                 <w:rStyle w:val="af6"/>
@@ -1868,7 +1868,7 @@
                 <w:noProof/>
                 <w:webHidden/>
               </w:rPr>
-              <w:instrText xml:space="preserve"> PAGEREF _Toc38396973 \h </w:instrText>
+              <w:instrText xml:space="preserve"> PAGEREF _Toc38444255 \h </w:instrText>
             </w:r>
             <w:r>
               <w:rPr>
@@ -1912,7 +1912,7 @@
               <w:sz w:val="21"/>
             </w:rPr>
           </w:pPr>
-          <w:hyperlink w:anchor="_Toc38396974" w:history="1">
+          <w:hyperlink w:anchor="_Toc38444256" w:history="1">
             <w:r>
               <w:rPr>
                 <w:rStyle w:val="af6"/>
@@ -1939,7 +1939,7 @@
                 <w:noProof/>
                 <w:webHidden/>
               </w:rPr>
-              <w:instrText xml:space="preserve"> PAGEREF _Toc38396974 \h </w:instrText>
+              <w:instrText xml:space="preserve"> PAGEREF _Toc38444256 \h </w:instrText>
             </w:r>
             <w:r>
               <w:rPr>
@@ -1983,7 +1983,7 @@
               <w:sz w:val="21"/>
             </w:rPr>
           </w:pPr>
-          <w:hyperlink w:anchor="_Toc38396975" w:history="1">
+          <w:hyperlink w:anchor="_Toc38444257" w:history="1">
             <w:r>
               <w:rPr>
                 <w:rStyle w:val="af6"/>
@@ -2010,7 +2010,7 @@
                 <w:noProof/>
                 <w:webHidden/>
               </w:rPr>
-              <w:instrText xml:space="preserve"> PAGEREF _Toc38396975 \h </w:instrText>
+              <w:instrText xml:space="preserve"> PAGEREF _Toc38444257 \h </w:instrText>
             </w:r>
             <w:r>
               <w:rPr>
@@ -2054,7 +2054,7 @@
               <w:sz w:val="21"/>
             </w:rPr>
           </w:pPr>
-          <w:hyperlink w:anchor="_Toc38396976" w:history="1">
+          <w:hyperlink w:anchor="_Toc38444258" w:history="1">
             <w:r>
               <w:rPr>
                 <w:rStyle w:val="af6"/>
@@ -2081,7 +2081,7 @@
                 <w:noProof/>
                 <w:webHidden/>
               </w:rPr>
-              <w:instrText xml:space="preserve"> PAGEREF _Toc38396976 \h </w:instrText>
+              <w:instrText xml:space="preserve"> PAGEREF _Toc38444258 \h </w:instrText>
             </w:r>
             <w:r>
               <w:rPr>
@@ -2125,7 +2125,7 @@
               <w:sz w:val="21"/>
             </w:rPr>
           </w:pPr>
-          <w:hyperlink w:anchor="_Toc38396977" w:history="1">
+          <w:hyperlink w:anchor="_Toc38444259" w:history="1">
             <w:r>
               <w:rPr>
                 <w:rStyle w:val="af6"/>
@@ -2152,7 +2152,7 @@
                 <w:noProof/>
                 <w:webHidden/>
               </w:rPr>
-              <w:instrText xml:space="preserve"> PAGEREF _Toc38396977 \h </w:instrText>
+              <w:instrText xml:space="preserve"> PAGEREF _Toc38444259 \h </w:instrText>
             </w:r>
             <w:r>
               <w:rPr>
@@ -2196,7 +2196,7 @@
               <w:sz w:val="21"/>
             </w:rPr>
           </w:pPr>
-          <w:hyperlink w:anchor="_Toc38396978" w:history="1">
+          <w:hyperlink w:anchor="_Toc38444260" w:history="1">
             <w:r>
               <w:rPr>
                 <w:rStyle w:val="af6"/>
@@ -2223,7 +2223,7 @@
                 <w:noProof/>
                 <w:webHidden/>
               </w:rPr>
-              <w:instrText xml:space="preserve"> PAGEREF _Toc38396978 \h </w:instrText>
+              <w:instrText xml:space="preserve"> PAGEREF _Toc38444260 \h </w:instrText>
             </w:r>
             <w:r>
               <w:rPr>
@@ -2263,7 +2263,7 @@
               <w:sz w:val="21"/>
             </w:rPr>
           </w:pPr>
-          <w:hyperlink w:anchor="_Toc38396979" w:history="1">
+          <w:hyperlink w:anchor="_Toc38444261" w:history="1">
             <w:r>
               <w:rPr>
                 <w:rStyle w:val="af6"/>
@@ -2290,7 +2290,7 @@
                 <w:noProof/>
                 <w:webHidden/>
               </w:rPr>
-              <w:instrText xml:space="preserve"> PAGEREF _Toc38396979 \h </w:instrText>
+              <w:instrText xml:space="preserve"> PAGEREF _Toc38444261 \h </w:instrText>
             </w:r>
             <w:r>
               <w:rPr>
@@ -2334,7 +2334,7 @@
               <w:sz w:val="21"/>
             </w:rPr>
           </w:pPr>
-          <w:hyperlink w:anchor="_Toc38396980" w:history="1">
+          <w:hyperlink w:anchor="_Toc38444262" w:history="1">
             <w:r>
               <w:rPr>
                 <w:rStyle w:val="af6"/>
@@ -2361,7 +2361,7 @@
                 <w:noProof/>
                 <w:webHidden/>
               </w:rPr>
-              <w:instrText xml:space="preserve"> PAGEREF _Toc38396980 \h </w:instrText>
+              <w:instrText xml:space="preserve"> PAGEREF _Toc38444262 \h </w:instrText>
             </w:r>
             <w:r>
               <w:rPr>
@@ -2405,7 +2405,7 @@
               <w:sz w:val="21"/>
             </w:rPr>
           </w:pPr>
-          <w:hyperlink w:anchor="_Toc38396981" w:history="1">
+          <w:hyperlink w:anchor="_Toc38444263" w:history="1">
             <w:r>
               <w:rPr>
                 <w:rStyle w:val="af6"/>
@@ -2432,7 +2432,7 @@
                 <w:noProof/>
                 <w:webHidden/>
               </w:rPr>
-              <w:instrText xml:space="preserve"> PAGEREF _Toc38396981 \h </w:instrText>
+              <w:instrText xml:space="preserve"> PAGEREF _Toc38444263 \h </w:instrText>
             </w:r>
             <w:r>
               <w:rPr>
@@ -2476,7 +2476,7 @@
               <w:sz w:val="21"/>
             </w:rPr>
           </w:pPr>
-          <w:hyperlink w:anchor="_Toc38396982" w:history="1">
+          <w:hyperlink w:anchor="_Toc38444264" w:history="1">
             <w:r>
               <w:rPr>
                 <w:rStyle w:val="af6"/>
@@ -2503,7 +2503,7 @@
                 <w:noProof/>
                 <w:webHidden/>
               </w:rPr>
-              <w:instrText xml:space="preserve"> PAGEREF _Toc38396982 \h </w:instrText>
+              <w:instrText xml:space="preserve"> PAGEREF _Toc38444264 \h </w:instrText>
             </w:r>
             <w:r>
               <w:rPr>
@@ -2547,7 +2547,7 @@
               <w:sz w:val="21"/>
             </w:rPr>
           </w:pPr>
-          <w:hyperlink w:anchor="_Toc38396983" w:history="1">
+          <w:hyperlink w:anchor="_Toc38444265" w:history="1">
             <w:r>
               <w:rPr>
                 <w:rStyle w:val="af6"/>
@@ -2574,7 +2574,7 @@
                 <w:noProof/>
                 <w:webHidden/>
               </w:rPr>
-              <w:instrText xml:space="preserve"> PAGEREF _Toc38396983 \h </w:instrText>
+              <w:instrText xml:space="preserve"> PAGEREF _Toc38444265 \h </w:instrText>
             </w:r>
             <w:r>
               <w:rPr>
@@ -2618,7 +2618,7 @@
               <w:sz w:val="21"/>
             </w:rPr>
           </w:pPr>
-          <w:hyperlink w:anchor="_Toc38396984" w:history="1">
+          <w:hyperlink w:anchor="_Toc38444266" w:history="1">
             <w:r>
               <w:rPr>
                 <w:rStyle w:val="af6"/>
@@ -2645,7 +2645,7 @@
                 <w:noProof/>
                 <w:webHidden/>
               </w:rPr>
-              <w:instrText xml:space="preserve"> PAGEREF _Toc38396984 \h </w:instrText>
+              <w:instrText xml:space="preserve"> PAGEREF _Toc38444266 \h </w:instrText>
             </w:r>
             <w:r>
               <w:rPr>
@@ -2689,7 +2689,7 @@
               <w:sz w:val="21"/>
             </w:rPr>
           </w:pPr>
-          <w:hyperlink w:anchor="_Toc38396985" w:history="1">
+          <w:hyperlink w:anchor="_Toc38444267" w:history="1">
             <w:r>
               <w:rPr>
                 <w:rStyle w:val="af6"/>
@@ -2716,7 +2716,7 @@
                 <w:noProof/>
                 <w:webHidden/>
               </w:rPr>
-              <w:instrText xml:space="preserve"> PAGEREF _Toc38396985 \h </w:instrText>
+              <w:instrText xml:space="preserve"> PAGEREF _Toc38444267 \h </w:instrText>
             </w:r>
             <w:r>
               <w:rPr>
@@ -2756,7 +2756,7 @@
               <w:sz w:val="21"/>
             </w:rPr>
           </w:pPr>
-          <w:hyperlink w:anchor="_Toc38396986" w:history="1">
+          <w:hyperlink w:anchor="_Toc38444268" w:history="1">
             <w:r>
               <w:rPr>
                 <w:rStyle w:val="af6"/>
@@ -2784,7 +2784,7 @@
                 <w:noProof/>
                 <w:webHidden/>
               </w:rPr>
-              <w:instrText xml:space="preserve"> PAGEREF _Toc38396986 \h </w:instrText>
+              <w:instrText xml:space="preserve"> PAGEREF _Toc38444268 \h </w:instrText>
             </w:r>
             <w:r>
               <w:rPr>
@@ -2828,7 +2828,7 @@
               <w:sz w:val="21"/>
             </w:rPr>
           </w:pPr>
-          <w:hyperlink w:anchor="_Toc38396987" w:history="1">
+          <w:hyperlink w:anchor="_Toc38444269" w:history="1">
             <w:r>
               <w:rPr>
                 <w:rStyle w:val="af6"/>
@@ -2855,7 +2855,7 @@
                 <w:noProof/>
                 <w:webHidden/>
               </w:rPr>
-              <w:instrText xml:space="preserve"> PAGEREF _Toc38396987 \h </w:instrText>
+              <w:instrText xml:space="preserve"> PAGEREF _Toc38444269 \h </w:instrText>
             </w:r>
             <w:r>
               <w:rPr>
@@ -2899,7 +2899,7 @@
               <w:sz w:val="21"/>
             </w:rPr>
           </w:pPr>
-          <w:hyperlink w:anchor="_Toc38396988" w:history="1">
+          <w:hyperlink w:anchor="_Toc38444270" w:history="1">
             <w:r>
               <w:rPr>
                 <w:rStyle w:val="af6"/>
@@ -2926,7 +2926,7 @@
                 <w:noProof/>
                 <w:webHidden/>
               </w:rPr>
-              <w:instrText xml:space="preserve"> PAGEREF _Toc38396988 \h </w:instrText>
+              <w:instrText xml:space="preserve"> PAGEREF _Toc38444270 \h </w:instrText>
             </w:r>
             <w:r>
               <w:rPr>
@@ -2970,7 +2970,7 @@
               <w:sz w:val="21"/>
             </w:rPr>
           </w:pPr>
-          <w:hyperlink w:anchor="_Toc38396989" w:history="1">
+          <w:hyperlink w:anchor="_Toc38444271" w:history="1">
             <w:r>
               <w:rPr>
                 <w:rStyle w:val="af6"/>
@@ -2997,7 +2997,7 @@
                 <w:noProof/>
                 <w:webHidden/>
               </w:rPr>
-              <w:instrText xml:space="preserve"> PAGEREF _Toc38396989 \h </w:instrText>
+              <w:instrText xml:space="preserve"> PAGEREF _Toc38444271 \h </w:instrText>
             </w:r>
             <w:r>
               <w:rPr>
@@ -3041,7 +3041,7 @@
               <w:sz w:val="21"/>
             </w:rPr>
           </w:pPr>
-          <w:hyperlink w:anchor="_Toc38396990" w:history="1">
+          <w:hyperlink w:anchor="_Toc38444272" w:history="1">
             <w:r>
               <w:rPr>
                 <w:rStyle w:val="af6"/>
@@ -3068,7 +3068,7 @@
                 <w:noProof/>
                 <w:webHidden/>
               </w:rPr>
-              <w:instrText xml:space="preserve"> PAGEREF _Toc38396990 \h </w:instrText>
+              <w:instrText xml:space="preserve"> PAGEREF _Toc38444272 \h </w:instrText>
             </w:r>
             <w:r>
               <w:rPr>
@@ -3112,7 +3112,7 @@
               <w:sz w:val="21"/>
             </w:rPr>
           </w:pPr>
-          <w:hyperlink w:anchor="_Toc38396991" w:history="1">
+          <w:hyperlink w:anchor="_Toc38444273" w:history="1">
             <w:r>
               <w:rPr>
                 <w:rStyle w:val="af6"/>
@@ -3139,7 +3139,7 @@
                 <w:noProof/>
                 <w:webHidden/>
               </w:rPr>
-              <w:instrText xml:space="preserve"> PAGEREF _Toc38396991 \h </w:instrText>
+              <w:instrText xml:space="preserve"> PAGEREF _Toc38444273 \h </w:instrText>
             </w:r>
             <w:r>
               <w:rPr>
@@ -3179,7 +3179,7 @@
               <w:sz w:val="21"/>
             </w:rPr>
           </w:pPr>
-          <w:hyperlink w:anchor="_Toc38396992" w:history="1">
+          <w:hyperlink w:anchor="_Toc38444274" w:history="1">
             <w:r>
               <w:rPr>
                 <w:rStyle w:val="af6"/>
@@ -3207,7 +3207,7 @@
                 <w:noProof/>
                 <w:webHidden/>
               </w:rPr>
-              <w:instrText xml:space="preserve"> PAGEREF _Toc38396992 \h </w:instrText>
+              <w:instrText xml:space="preserve"> PAGEREF _Toc38444274 \h </w:instrText>
             </w:r>
             <w:r>
               <w:rPr>
@@ -3251,7 +3251,7 @@
               <w:sz w:val="21"/>
             </w:rPr>
           </w:pPr>
-          <w:hyperlink w:anchor="_Toc38396993" w:history="1">
+          <w:hyperlink w:anchor="_Toc38444275" w:history="1">
             <w:r>
               <w:rPr>
                 <w:rStyle w:val="af6"/>
@@ -3278,7 +3278,7 @@
                 <w:noProof/>
                 <w:webHidden/>
               </w:rPr>
-              <w:instrText xml:space="preserve"> PAGEREF _Toc38396993 \h </w:instrText>
+              <w:instrText xml:space="preserve"> PAGEREF _Toc38444275 \h </w:instrText>
             </w:r>
             <w:r>
               <w:rPr>
@@ -3322,7 +3322,7 @@
               <w:sz w:val="21"/>
             </w:rPr>
           </w:pPr>
-          <w:hyperlink w:anchor="_Toc38396994" w:history="1">
+          <w:hyperlink w:anchor="_Toc38444276" w:history="1">
             <w:r>
               <w:rPr>
                 <w:rStyle w:val="af6"/>
@@ -3349,7 +3349,7 @@
                 <w:noProof/>
                 <w:webHidden/>
               </w:rPr>
-              <w:instrText xml:space="preserve"> PAGEREF _Toc38396994 \h </w:instrText>
+              <w:instrText xml:space="preserve"> PAGEREF _Toc38444276 \h </w:instrText>
             </w:r>
             <w:r>
               <w:rPr>
@@ -3393,7 +3393,7 @@
               <w:sz w:val="21"/>
             </w:rPr>
           </w:pPr>
-          <w:hyperlink w:anchor="_Toc38396995" w:history="1">
+          <w:hyperlink w:anchor="_Toc38444277" w:history="1">
             <w:r>
               <w:rPr>
                 <w:rStyle w:val="af6"/>
@@ -3420,7 +3420,7 @@
                 <w:noProof/>
                 <w:webHidden/>
               </w:rPr>
-              <w:instrText xml:space="preserve"> PAGEREF _Toc38396995 \h </w:instrText>
+              <w:instrText xml:space="preserve"> PAGEREF _Toc38444277 \h </w:instrText>
             </w:r>
             <w:r>
               <w:rPr>
@@ -3460,7 +3460,7 @@
               <w:sz w:val="21"/>
             </w:rPr>
           </w:pPr>
-          <w:hyperlink w:anchor="_Toc38396996" w:history="1">
+          <w:hyperlink w:anchor="_Toc38444278" w:history="1">
             <w:r>
               <w:rPr>
                 <w:rStyle w:val="af6"/>
@@ -3488,75 +3488,7 @@
                 <w:noProof/>
                 <w:webHidden/>
               </w:rPr>
-              <w:instrText xml:space="preserve"> PAGEREF _Toc38396996 \h </w:instrText>
-            </w:r>
-            <w:r>
-              <w:rPr>
-                <w:noProof/>
-                <w:webHidden/>
-              </w:rPr>
-            </w:r>
-            <w:r>
-              <w:rPr>
-                <w:noProof/>
-                <w:webHidden/>
-              </w:rPr>
-              <w:fldChar w:fldCharType="separate"/>
-            </w:r>
-            <w:r>
-              <w:rPr>
-                <w:noProof/>
-                <w:webHidden/>
-              </w:rPr>
-              <w:t>31</w:t>
-            </w:r>
-            <w:r>
-              <w:rPr>
-                <w:noProof/>
-                <w:webHidden/>
-              </w:rPr>
-              <w:fldChar w:fldCharType="end"/>
-            </w:r>
-          </w:hyperlink>
-        </w:p>
-        <w:p>
-          <w:pPr>
-            <w:pStyle w:val="TOC1"/>
-            <w:rPr>
-              <w:rFonts w:asciiTheme="minorHAnsi" w:eastAsiaTheme="minorEastAsia" w:hAnsiTheme="minorHAnsi"/>
-              <w:noProof/>
-              <w:sz w:val="21"/>
-            </w:rPr>
-          </w:pPr>
-          <w:hyperlink w:anchor="_Toc38396997" w:history="1">
-            <w:r>
-              <w:rPr>
-                <w:rStyle w:val="af6"/>
-                <w:rFonts w:ascii="黑体" w:eastAsia="黑体"/>
-                <w:noProof/>
-              </w:rPr>
-              <w:t>结　论</w:t>
-            </w:r>
-            <w:r>
-              <w:rPr>
-                <w:noProof/>
-                <w:webHidden/>
-              </w:rPr>
-              <w:tab/>
-            </w:r>
-            <w:r>
-              <w:rPr>
-                <w:noProof/>
-                <w:webHidden/>
-              </w:rPr>
-              <w:fldChar w:fldCharType="begin"/>
-            </w:r>
-            <w:r>
-              <w:rPr>
-                <w:noProof/>
-                <w:webHidden/>
-              </w:rPr>
-              <w:instrText xml:space="preserve"> PAGEREF _Toc38396997 \h </w:instrText>
+              <w:instrText xml:space="preserve"> PAGEREF _Toc38444278 \h </w:instrText>
             </w:r>
             <w:r>
               <w:rPr>
@@ -3600,14 +3532,13 @@
               <w:sz w:val="21"/>
             </w:rPr>
           </w:pPr>
-          <w:hyperlink w:anchor="_Toc38396998" w:history="1">
+          <w:hyperlink w:anchor="_Toc38444279" w:history="1">
             <w:r>
               <w:rPr>
                 <w:rStyle w:val="af6"/>
-                <w:rFonts w:ascii="黑体" w:eastAsia="黑体" w:hAnsi="黑体"/>
-                <w:noProof/>
-              </w:rPr>
-              <w:t>总结</w:t>
+                <w:noProof/>
+              </w:rPr>
+              <w:t>5.1 测试环境</w:t>
             </w:r>
             <w:r>
               <w:rPr>
@@ -3628,7 +3559,7 @@
                 <w:noProof/>
                 <w:webHidden/>
               </w:rPr>
-              <w:instrText xml:space="preserve"> PAGEREF _Toc38396998 \h </w:instrText>
+              <w:instrText xml:space="preserve"> PAGEREF _Toc38444279 \h </w:instrText>
             </w:r>
             <w:r>
               <w:rPr>
@@ -3672,14 +3603,13 @@
               <w:sz w:val="21"/>
             </w:rPr>
           </w:pPr>
-          <w:hyperlink w:anchor="_Toc38396999" w:history="1">
+          <w:hyperlink w:anchor="_Toc38444280" w:history="1">
             <w:r>
               <w:rPr>
                 <w:rStyle w:val="af6"/>
-                <w:rFonts w:ascii="黑体" w:eastAsia="黑体" w:hAnsi="黑体"/>
-                <w:noProof/>
-              </w:rPr>
-              <w:t>展望</w:t>
+                <w:noProof/>
+              </w:rPr>
+              <w:t>5.2 测试方案及结果</w:t>
             </w:r>
             <w:r>
               <w:rPr>
@@ -3700,7 +3630,78 @@
                 <w:noProof/>
                 <w:webHidden/>
               </w:rPr>
-              <w:instrText xml:space="preserve"> PAGEREF _Toc38396999 \h </w:instrText>
+              <w:instrText xml:space="preserve"> PAGEREF _Toc38444280 \h </w:instrText>
+            </w:r>
+            <w:r>
+              <w:rPr>
+                <w:noProof/>
+                <w:webHidden/>
+              </w:rPr>
+            </w:r>
+            <w:r>
+              <w:rPr>
+                <w:noProof/>
+                <w:webHidden/>
+              </w:rPr>
+              <w:fldChar w:fldCharType="separate"/>
+            </w:r>
+            <w:r>
+              <w:rPr>
+                <w:noProof/>
+                <w:webHidden/>
+              </w:rPr>
+              <w:t>32</w:t>
+            </w:r>
+            <w:r>
+              <w:rPr>
+                <w:noProof/>
+                <w:webHidden/>
+              </w:rPr>
+              <w:fldChar w:fldCharType="end"/>
+            </w:r>
+          </w:hyperlink>
+        </w:p>
+        <w:p>
+          <w:pPr>
+            <w:pStyle w:val="TOC2"/>
+            <w:tabs>
+              <w:tab w:val="right" w:leader="dot" w:pos="8721"/>
+            </w:tabs>
+            <w:ind w:left="480"/>
+            <w:rPr>
+              <w:rFonts w:asciiTheme="minorHAnsi" w:eastAsiaTheme="minorEastAsia" w:hAnsiTheme="minorHAnsi"/>
+              <w:noProof/>
+              <w:sz w:val="21"/>
+            </w:rPr>
+          </w:pPr>
+          <w:hyperlink w:anchor="_Toc38444281" w:history="1">
+            <w:r>
+              <w:rPr>
+                <w:rStyle w:val="af6"/>
+                <w:noProof/>
+              </w:rPr>
+              <w:t>5.3 测试结果分析</w:t>
+            </w:r>
+            <w:r>
+              <w:rPr>
+                <w:noProof/>
+                <w:webHidden/>
+              </w:rPr>
+              <w:tab/>
+            </w:r>
+            <w:r>
+              <w:rPr>
+                <w:noProof/>
+                <w:webHidden/>
+              </w:rPr>
+              <w:fldChar w:fldCharType="begin"/>
+            </w:r>
+            <w:r>
+              <w:rPr>
+                <w:noProof/>
+                <w:webHidden/>
+              </w:rPr>
+              <w:instrText xml:space="preserve"> PAGEREF _Toc38444281 \h </w:instrText>
             </w:r>
             <w:r>
               <w:rPr>
@@ -3740,14 +3741,14 @@
               <w:sz w:val="21"/>
             </w:rPr>
           </w:pPr>
-          <w:hyperlink w:anchor="_Toc38397000" w:history="1">
+          <w:hyperlink w:anchor="_Toc38444282" w:history="1">
             <w:r>
               <w:rPr>
                 <w:rStyle w:val="af6"/>
-                <w:noProof/>
-                <w:spacing w:val="10"/>
-              </w:rPr>
-              <w:t>致谢</w:t>
+                <w:rFonts w:ascii="黑体" w:eastAsia="黑体"/>
+                <w:noProof/>
+              </w:rPr>
+              <w:t>结　论</w:t>
             </w:r>
             <w:r>
               <w:rPr>
@@ -3768,7 +3769,151 @@
                 <w:noProof/>
                 <w:webHidden/>
               </w:rPr>
-              <w:instrText xml:space="preserve"> PAGEREF _Toc38397000 \h </w:instrText>
+              <w:instrText xml:space="preserve"> PAGEREF _Toc38444282 \h </w:instrText>
+            </w:r>
+            <w:r>
+              <w:rPr>
+                <w:noProof/>
+                <w:webHidden/>
+              </w:rPr>
+            </w:r>
+            <w:r>
+              <w:rPr>
+                <w:noProof/>
+                <w:webHidden/>
+              </w:rPr>
+              <w:fldChar w:fldCharType="separate"/>
+            </w:r>
+            <w:r>
+              <w:rPr>
+                <w:noProof/>
+                <w:webHidden/>
+              </w:rPr>
+              <w:t>33</w:t>
+            </w:r>
+            <w:r>
+              <w:rPr>
+                <w:noProof/>
+                <w:webHidden/>
+              </w:rPr>
+              <w:fldChar w:fldCharType="end"/>
+            </w:r>
+          </w:hyperlink>
+        </w:p>
+        <w:p>
+          <w:pPr>
+            <w:pStyle w:val="TOC2"/>
+            <w:tabs>
+              <w:tab w:val="right" w:leader="dot" w:pos="8721"/>
+            </w:tabs>
+            <w:ind w:left="480"/>
+            <w:rPr>
+              <w:rFonts w:asciiTheme="minorHAnsi" w:eastAsiaTheme="minorEastAsia" w:hAnsiTheme="minorHAnsi"/>
+              <w:noProof/>
+              <w:sz w:val="21"/>
+            </w:rPr>
+          </w:pPr>
+          <w:hyperlink w:anchor="_Toc38444283" w:history="1">
+            <w:r>
+              <w:rPr>
+                <w:rStyle w:val="af6"/>
+                <w:rFonts w:ascii="黑体" w:eastAsia="黑体" w:hAnsi="黑体"/>
+                <w:noProof/>
+              </w:rPr>
+              <w:t>总结</w:t>
+            </w:r>
+            <w:r>
+              <w:rPr>
+                <w:noProof/>
+                <w:webHidden/>
+              </w:rPr>
+              <w:tab/>
+            </w:r>
+            <w:r>
+              <w:rPr>
+                <w:noProof/>
+                <w:webHidden/>
+              </w:rPr>
+              <w:fldChar w:fldCharType="begin"/>
+            </w:r>
+            <w:r>
+              <w:rPr>
+                <w:noProof/>
+                <w:webHidden/>
+              </w:rPr>
+              <w:instrText xml:space="preserve"> PAGEREF _Toc38444283 \h </w:instrText>
+            </w:r>
+            <w:r>
+              <w:rPr>
+                <w:noProof/>
+                <w:webHidden/>
+              </w:rPr>
+            </w:r>
+            <w:r>
+              <w:rPr>
+                <w:noProof/>
+                <w:webHidden/>
+              </w:rPr>
+              <w:fldChar w:fldCharType="separate"/>
+            </w:r>
+            <w:r>
+              <w:rPr>
+                <w:noProof/>
+                <w:webHidden/>
+              </w:rPr>
+              <w:t>33</w:t>
+            </w:r>
+            <w:r>
+              <w:rPr>
+                <w:noProof/>
+                <w:webHidden/>
+              </w:rPr>
+              <w:fldChar w:fldCharType="end"/>
+            </w:r>
+          </w:hyperlink>
+        </w:p>
+        <w:p>
+          <w:pPr>
+            <w:pStyle w:val="TOC2"/>
+            <w:tabs>
+              <w:tab w:val="right" w:leader="dot" w:pos="8721"/>
+            </w:tabs>
+            <w:ind w:left="480"/>
+            <w:rPr>
+              <w:rFonts w:asciiTheme="minorHAnsi" w:eastAsiaTheme="minorEastAsia" w:hAnsiTheme="minorHAnsi"/>
+              <w:noProof/>
+              <w:sz w:val="21"/>
+            </w:rPr>
+          </w:pPr>
+          <w:hyperlink w:anchor="_Toc38444284" w:history="1">
+            <w:r>
+              <w:rPr>
+                <w:rStyle w:val="af6"/>
+                <w:rFonts w:ascii="黑体" w:eastAsia="黑体" w:hAnsi="黑体"/>
+                <w:noProof/>
+              </w:rPr>
+              <w:t>展望</w:t>
+            </w:r>
+            <w:r>
+              <w:rPr>
+                <w:noProof/>
+                <w:webHidden/>
+              </w:rPr>
+              <w:tab/>
+            </w:r>
+            <w:r>
+              <w:rPr>
+                <w:noProof/>
+                <w:webHidden/>
+              </w:rPr>
+              <w:fldChar w:fldCharType="begin"/>
+            </w:r>
+            <w:r>
+              <w:rPr>
+                <w:noProof/>
+                <w:webHidden/>
+              </w:rPr>
+              <w:instrText xml:space="preserve"> PAGEREF _Toc38444284 \h </w:instrText>
             </w:r>
             <w:r>
               <w:rPr>
@@ -3808,11 +3953,79 @@
               <w:sz w:val="21"/>
             </w:rPr>
           </w:pPr>
-          <w:hyperlink w:anchor="_Toc38397001" w:history="1">
+          <w:hyperlink w:anchor="_Toc38444285" w:history="1">
             <w:r>
               <w:rPr>
                 <w:rStyle w:val="af6"/>
                 <w:noProof/>
+                <w:spacing w:val="10"/>
+              </w:rPr>
+              <w:t>致谢</w:t>
+            </w:r>
+            <w:r>
+              <w:rPr>
+                <w:noProof/>
+                <w:webHidden/>
+              </w:rPr>
+              <w:tab/>
+            </w:r>
+            <w:r>
+              <w:rPr>
+                <w:noProof/>
+                <w:webHidden/>
+              </w:rPr>
+              <w:fldChar w:fldCharType="begin"/>
+            </w:r>
+            <w:r>
+              <w:rPr>
+                <w:noProof/>
+                <w:webHidden/>
+              </w:rPr>
+              <w:instrText xml:space="preserve"> PAGEREF _Toc38444285 \h </w:instrText>
+            </w:r>
+            <w:r>
+              <w:rPr>
+                <w:noProof/>
+                <w:webHidden/>
+              </w:rPr>
+            </w:r>
+            <w:r>
+              <w:rPr>
+                <w:noProof/>
+                <w:webHidden/>
+              </w:rPr>
+              <w:fldChar w:fldCharType="separate"/>
+            </w:r>
+            <w:r>
+              <w:rPr>
+                <w:noProof/>
+                <w:webHidden/>
+              </w:rPr>
+              <w:t>34</w:t>
+            </w:r>
+            <w:r>
+              <w:rPr>
+                <w:noProof/>
+                <w:webHidden/>
+              </w:rPr>
+              <w:fldChar w:fldCharType="end"/>
+            </w:r>
+          </w:hyperlink>
+        </w:p>
+        <w:p>
+          <w:pPr>
+            <w:pStyle w:val="TOC1"/>
+            <w:rPr>
+              <w:rFonts w:asciiTheme="minorHAnsi" w:eastAsiaTheme="minorEastAsia" w:hAnsiTheme="minorHAnsi"/>
+              <w:noProof/>
+              <w:sz w:val="21"/>
+            </w:rPr>
+          </w:pPr>
+          <w:hyperlink w:anchor="_Toc38444286" w:history="1">
+            <w:r>
+              <w:rPr>
+                <w:rStyle w:val="af6"/>
+                <w:noProof/>
               </w:rPr>
               <w:t>参考文献</w:t>
             </w:r>
@@ -3835,7 +4048,7 @@
                 <w:noProof/>
                 <w:webHidden/>
               </w:rPr>
-              <w:instrText xml:space="preserve"> PAGEREF _Toc38397001 \h </w:instrText>
+              <w:instrText xml:space="preserve"> PAGEREF _Toc38444286 \h </w:instrText>
             </w:r>
             <w:r>
               <w:rPr>
@@ -3855,7 +4068,7 @@
                 <w:noProof/>
                 <w:webHidden/>
               </w:rPr>
-              <w:t>34</w:t>
+              <w:t>35</w:t>
             </w:r>
             <w:r>
               <w:rPr>
@@ -3898,7 +4111,7 @@
       <w:bookmarkStart w:id="11" w:name="_Toc10469840"/>
       <w:bookmarkStart w:id="12" w:name="_Toc9719848"/>
       <w:bookmarkStart w:id="13" w:name="_Toc9780764"/>
-      <w:bookmarkStart w:id="14" w:name="_Toc38396972"/>
+      <w:bookmarkStart w:id="14" w:name="_Toc38444254"/>
       <w:bookmarkEnd w:id="8"/>
       <w:r>
         <w:rPr>
@@ -3939,7 +4152,7 @@
       <w:bookmarkStart w:id="17" w:name="_Toc9782605"/>
       <w:bookmarkStart w:id="18" w:name="_Toc9719849"/>
       <w:bookmarkStart w:id="19" w:name="_Toc9780765"/>
-      <w:bookmarkStart w:id="20" w:name="_Toc38396973"/>
+      <w:bookmarkStart w:id="20" w:name="_Toc38444255"/>
       <w:r>
         <w:rPr>
           <w:rFonts w:hint="eastAsia"/>
@@ -4423,7 +4636,7 @@
       <w:pPr>
         <w:pStyle w:val="22"/>
       </w:pPr>
-      <w:bookmarkStart w:id="22" w:name="_Toc38396974"/>
+      <w:bookmarkStart w:id="22" w:name="_Toc38444256"/>
       <w:r>
         <w:rPr>
           <w:rFonts w:hint="eastAsia"/>
@@ -4461,7 +4674,7 @@
       <w:pPr>
         <w:pStyle w:val="33"/>
       </w:pPr>
-      <w:bookmarkStart w:id="24" w:name="_Toc38396975"/>
+      <w:bookmarkStart w:id="24" w:name="_Toc38444257"/>
       <w:r>
         <w:rPr>
           <w:rFonts w:hint="eastAsia"/>
@@ -4860,7 +5073,7 @@
       <w:pPr>
         <w:pStyle w:val="33"/>
       </w:pPr>
-      <w:bookmarkStart w:id="26" w:name="_Toc38396976"/>
+      <w:bookmarkStart w:id="26" w:name="_Toc38444258"/>
       <w:r>
         <w:rPr>
           <w:rFonts w:hint="eastAsia"/>
@@ -5056,7 +5269,7 @@
       <w:pPr>
         <w:pStyle w:val="22"/>
       </w:pPr>
-      <w:bookmarkStart w:id="28" w:name="_Toc38396977"/>
+      <w:bookmarkStart w:id="28" w:name="_Toc38444259"/>
       <w:r>
         <w:rPr>
           <w:rFonts w:hint="eastAsia"/>
@@ -5148,7 +5361,7 @@
       <w:pPr>
         <w:pStyle w:val="22"/>
       </w:pPr>
-      <w:bookmarkStart w:id="30" w:name="_Toc38396978"/>
+      <w:bookmarkStart w:id="30" w:name="_Toc38444260"/>
       <w:r>
         <w:rPr>
           <w:rFonts w:hint="eastAsia"/>
@@ -5227,6 +5440,12 @@
         </w:rPr>
         <w:t>第四章：基于二次汇编的ROP攻击防御方法实现。</w:t>
       </w:r>
+      <w:r>
+        <w:rPr>
+          <w:rFonts w:hint="eastAsia"/>
+        </w:rPr>
+        <w:t>本章详细介绍了基于二次汇编的ROP攻击防御实现方法，包括指令替换、静态插桩和重编译的主要功能、使用的技术以及实现细节。</w:t>
+      </w:r>
     </w:p>
     <w:p>
       <w:r>
@@ -5269,7 +5488,7 @@
       <w:pPr>
         <w:pStyle w:val="111"/>
       </w:pPr>
-      <w:bookmarkStart w:id="32" w:name="_Toc38396979"/>
+      <w:bookmarkStart w:id="32" w:name="_Toc38444261"/>
       <w:r>
         <w:rPr>
           <w:rFonts w:hint="eastAsia"/>
@@ -5300,7 +5519,7 @@
       <w:pPr>
         <w:pStyle w:val="22"/>
       </w:pPr>
-      <w:bookmarkStart w:id="34" w:name="_Toc38396980"/>
+      <w:bookmarkStart w:id="34" w:name="_Toc38444262"/>
       <w:r>
         <w:rPr>
           <w:rFonts w:hint="eastAsia"/>
@@ -5338,7 +5557,7 @@
       <w:pPr>
         <w:pStyle w:val="33"/>
       </w:pPr>
-      <w:bookmarkStart w:id="36" w:name="_Toc38396981"/>
+      <w:bookmarkStart w:id="36" w:name="_Toc38444263"/>
       <w:r>
         <w:rPr>
           <w:rFonts w:hint="eastAsia"/>
@@ -6159,7 +6378,7 @@
       <w:pPr>
         <w:pStyle w:val="33"/>
       </w:pPr>
-      <w:bookmarkStart w:id="37" w:name="_Toc38396982"/>
+      <w:bookmarkStart w:id="37" w:name="_Toc38444264"/>
       <w:r>
         <w:rPr>
           <w:rFonts w:hint="eastAsia"/>
@@ -6754,7 +6973,7 @@
       <w:pPr>
         <w:pStyle w:val="22"/>
       </w:pPr>
-      <w:bookmarkStart w:id="38" w:name="_Toc38396983"/>
+      <w:bookmarkStart w:id="38" w:name="_Toc38444265"/>
       <w:r>
         <w:rPr>
           <w:rFonts w:hint="eastAsia"/>
@@ -6792,7 +7011,7 @@
       <w:pPr>
         <w:pStyle w:val="33"/>
       </w:pPr>
-      <w:bookmarkStart w:id="40" w:name="_Toc38396984"/>
+      <w:bookmarkStart w:id="40" w:name="_Toc38444266"/>
       <w:r>
         <w:rPr>
           <w:rFonts w:hint="eastAsia"/>
@@ -7000,7 +7219,7 @@
       <w:pPr>
         <w:pStyle w:val="33"/>
       </w:pPr>
-      <w:bookmarkStart w:id="41" w:name="_Toc38396985"/>
+      <w:bookmarkStart w:id="41" w:name="_Toc38444267"/>
       <w:r>
         <w:rPr>
           <w:rFonts w:hint="eastAsia"/>
@@ -7211,7 +7430,7 @@
           <w:szCs w:val="32"/>
         </w:rPr>
       </w:pPr>
-      <w:bookmarkStart w:id="42" w:name="_Toc38396986"/>
+      <w:bookmarkStart w:id="42" w:name="_Toc38444268"/>
       <w:r>
         <w:rPr>
           <w:rFonts w:hint="eastAsia"/>
@@ -7261,7 +7480,7 @@
       <w:pPr>
         <w:pStyle w:val="22"/>
       </w:pPr>
-      <w:bookmarkStart w:id="44" w:name="_Toc38396987"/>
+      <w:bookmarkStart w:id="44" w:name="_Toc38444269"/>
       <w:r>
         <w:rPr>
           <w:rFonts w:hint="eastAsia"/>
@@ -7397,7 +7616,7 @@
       <w:pPr>
         <w:pStyle w:val="22"/>
       </w:pPr>
-      <w:bookmarkStart w:id="45" w:name="_Toc38396988"/>
+      <w:bookmarkStart w:id="45" w:name="_Toc38444270"/>
       <w:r>
         <w:rPr>
           <w:rFonts w:hint="eastAsia"/>
@@ -7522,7 +7741,7 @@
       <w:pPr>
         <w:pStyle w:val="33"/>
       </w:pPr>
-      <w:bookmarkStart w:id="46" w:name="_Toc38396989"/>
+      <w:bookmarkStart w:id="46" w:name="_Toc38444271"/>
       <w:r>
         <w:rPr>
           <w:rFonts w:hint="eastAsia"/>
@@ -8123,7 +8342,7 @@
       <w:pPr>
         <w:pStyle w:val="33"/>
       </w:pPr>
-      <w:bookmarkStart w:id="47" w:name="_Toc38396990"/>
+      <w:bookmarkStart w:id="47" w:name="_Toc38444272"/>
       <w:r>
         <w:rPr>
           <w:rFonts w:hint="eastAsia"/>
@@ -8409,7 +8628,7 @@
       <w:pPr>
         <w:pStyle w:val="33"/>
       </w:pPr>
-      <w:bookmarkStart w:id="50" w:name="_Toc38396991"/>
+      <w:bookmarkStart w:id="50" w:name="_Toc38444273"/>
       <w:r>
         <w:rPr>
           <w:rFonts w:hint="eastAsia"/>
@@ -8584,7 +8803,7 @@
           <w:szCs w:val="32"/>
         </w:rPr>
       </w:pPr>
-      <w:bookmarkStart w:id="51" w:name="_Toc38396992"/>
+      <w:bookmarkStart w:id="51" w:name="_Toc38444274"/>
       <w:r>
         <w:rPr>
           <w:rFonts w:hint="eastAsia"/>
@@ -8606,9 +8825,28 @@
           <w:spacing w:val="10"/>
           <w:szCs w:val="32"/>
         </w:rPr>
-        <w:t>章 基于二次汇编的ROP攻击防御实现</w:t>
+        <w:t>章 基于二次汇编的ROP攻击防御</w:t>
+      </w:r>
+      <w:commentRangeStart w:id="52"/>
+      <w:r>
+        <w:rPr>
+          <w:rFonts w:hint="eastAsia"/>
+          <w:spacing w:val="10"/>
+          <w:szCs w:val="32"/>
+        </w:rPr>
+        <w:t>实现</w:t>
       </w:r>
       <w:bookmarkEnd w:id="51"/>
+      <w:commentRangeEnd w:id="52"/>
+      <w:r>
+        <w:rPr>
+          <w:rStyle w:val="af7"/>
+          <w:b w:val="0"/>
+          <w:bCs w:val="0"/>
+          <w:kern w:val="2"/>
+        </w:rPr>
+        <w:commentReference w:id="52"/>
+      </w:r>
     </w:p>
     <w:p>
       <w:r>
@@ -8625,7 +8863,7 @@
       <w:pPr>
         <w:pStyle w:val="22"/>
       </w:pPr>
-      <w:bookmarkStart w:id="52" w:name="_Toc38396993"/>
+      <w:bookmarkStart w:id="53" w:name="_Toc38444275"/>
       <w:r>
         <w:rPr>
           <w:rFonts w:hint="eastAsia"/>
@@ -8641,23 +8879,23 @@
         </w:rPr>
         <w:t>指令</w:t>
       </w:r>
-      <w:commentRangeStart w:id="53"/>
+      <w:commentRangeStart w:id="54"/>
       <w:r>
         <w:rPr>
           <w:rFonts w:hint="eastAsia"/>
         </w:rPr>
         <w:t>替换</w:t>
       </w:r>
-      <w:commentRangeEnd w:id="53"/>
+      <w:commentRangeEnd w:id="54"/>
       <w:r>
         <w:rPr>
           <w:rStyle w:val="af7"/>
           <w:rFonts w:ascii="宋体" w:eastAsia="宋体" w:hAnsi="宋体" w:cstheme="minorBidi"/>
           <w:bCs w:val="0"/>
         </w:rPr>
-        <w:commentReference w:id="53"/>
-      </w:r>
-      <w:bookmarkEnd w:id="52"/>
+        <w:commentReference w:id="54"/>
+      </w:r>
+      <w:bookmarkEnd w:id="53"/>
     </w:p>
     <w:p>
       <w:r>
@@ -9335,7 +9573,7 @@
       <w:pPr>
         <w:pStyle w:val="22"/>
       </w:pPr>
-      <w:bookmarkStart w:id="54" w:name="_Toc38396994"/>
+      <w:bookmarkStart w:id="55" w:name="_Toc38444276"/>
       <w:r>
         <w:rPr>
           <w:rFonts w:hint="eastAsia"/>
@@ -9351,23 +9589,23 @@
         </w:rPr>
         <w:t>静态插</w:t>
       </w:r>
-      <w:commentRangeStart w:id="55"/>
+      <w:commentRangeStart w:id="56"/>
       <w:r>
         <w:rPr>
           <w:rFonts w:hint="eastAsia"/>
         </w:rPr>
         <w:t>桩</w:t>
       </w:r>
-      <w:commentRangeEnd w:id="55"/>
+      <w:commentRangeEnd w:id="56"/>
       <w:r>
         <w:rPr>
           <w:rStyle w:val="af7"/>
           <w:rFonts w:ascii="宋体" w:eastAsia="宋体" w:hAnsi="宋体" w:cstheme="minorBidi"/>
           <w:bCs w:val="0"/>
         </w:rPr>
-        <w:commentReference w:id="55"/>
-      </w:r>
-      <w:bookmarkEnd w:id="54"/>
+        <w:commentReference w:id="56"/>
+      </w:r>
+      <w:bookmarkEnd w:id="55"/>
     </w:p>
     <w:p>
       <w:r>
@@ -10531,7 +10769,7 @@
       <w:pPr>
         <w:pStyle w:val="22"/>
       </w:pPr>
-      <w:bookmarkStart w:id="56" w:name="_Toc38396995"/>
+      <w:bookmarkStart w:id="57" w:name="_Toc38444277"/>
       <w:r>
         <w:rPr>
           <w:rFonts w:hint="eastAsia"/>
@@ -10547,7 +10785,7 @@
         </w:rPr>
         <w:t>重编译</w:t>
       </w:r>
-      <w:bookmarkEnd w:id="56"/>
+      <w:bookmarkEnd w:id="57"/>
     </w:p>
     <w:p>
       <w:r>
@@ -10936,7 +11174,7 @@
           <w:szCs w:val="32"/>
         </w:rPr>
       </w:pPr>
-      <w:bookmarkStart w:id="57" w:name="_Toc38396996"/>
+      <w:bookmarkStart w:id="58" w:name="_Toc38444278"/>
       <w:r>
         <w:rPr>
           <w:rFonts w:hint="eastAsia"/>
@@ -10946,7 +11184,7 @@
         <w:lastRenderedPageBreak/>
         <w:t>第5章 测试及结果分析</w:t>
       </w:r>
-      <w:bookmarkEnd w:id="57"/>
+      <w:bookmarkEnd w:id="58"/>
       <w:r>
         <w:rPr>
           <w:rFonts w:hint="eastAsia"/>
@@ -10957,7 +11195,147 @@
       </w:r>
       <w:bookmarkEnd w:id="31"/>
     </w:p>
-    <w:p/>
+    <w:p>
+      <w:pPr>
+        <w:rPr>
+          <w:rFonts w:hint="eastAsia"/>
+        </w:rPr>
+      </w:pPr>
+      <w:bookmarkStart w:id="59" w:name="_Toc38444279"/>
+      <w:r>
+        <w:tab/>
+      </w:r>
+      <w:r>
+        <w:rPr>
+          <w:rFonts w:hint="eastAsia"/>
+        </w:rPr>
+        <w:t>本文在前两章中介绍了基于二次汇编的ROP攻击</w:t>
+      </w:r>
+      <w:r>
+        <w:rPr>
+          <w:rFonts w:hint="eastAsia"/>
+        </w:rPr>
+        <w:t>防御方法的设计方案以及实现细节，本章通过在Linux系统中使用coreutils工具包作为测试用例，来测试上述方法的实际</w:t>
+      </w:r>
+    </w:p>
+    <w:p>
+      <w:pPr>
+        <w:pStyle w:val="22"/>
+      </w:pPr>
+      <w:r>
+        <w:rPr>
+          <w:rFonts w:hint="eastAsia"/>
+        </w:rPr>
+        <w:t>5</w:t>
+      </w:r>
+      <w:r>
+        <w:t xml:space="preserve">.1 </w:t>
+      </w:r>
+      <w:r>
+        <w:rPr>
+          <w:rFonts w:hint="eastAsia"/>
+        </w:rPr>
+        <w:t>测试环境</w:t>
+      </w:r>
+      <w:bookmarkEnd w:id="59"/>
+    </w:p>
+    <w:p>
+      <w:pPr>
+        <w:rPr>
+          <w:rFonts w:hint="eastAsia"/>
+        </w:rPr>
+      </w:pPr>
+      <w:r>
+        <w:tab/>
+      </w:r>
+      <w:r>
+        <w:rPr>
+          <w:rFonts w:hint="eastAsia"/>
+        </w:rPr>
+        <w:t>本文测试使用的操作系统是deepin系统，版本为</w:t>
+      </w:r>
+      <w:r>
+        <w:t>15.9</w:t>
+      </w:r>
+      <w:r>
+        <w:rPr>
+          <w:rFonts w:hint="eastAsia"/>
+        </w:rPr>
+        <w:t>，</w:t>
+      </w:r>
+      <w:r>
+        <w:rPr>
+          <w:rFonts w:hint="eastAsia"/>
+        </w:rPr>
+        <w:t>语言环境为python</w:t>
+      </w:r>
+      <w:r>
+        <w:t xml:space="preserve"> 3.6</w:t>
+      </w:r>
+      <w:r>
+        <w:rPr>
+          <w:rFonts w:hint="eastAsia"/>
+        </w:rPr>
+        <w:t>。使用的二次汇编框架为Ramblr，它已经集成于开源工具angr中。</w:t>
+      </w:r>
+    </w:p>
+    <w:p>
+      <w:pPr>
+        <w:pStyle w:val="22"/>
+      </w:pPr>
+      <w:bookmarkStart w:id="60" w:name="_Toc38444280"/>
+      <w:r>
+        <w:rPr>
+          <w:rFonts w:hint="eastAsia"/>
+        </w:rPr>
+        <w:t>5</w:t>
+      </w:r>
+      <w:r>
+        <w:t xml:space="preserve">.2 </w:t>
+      </w:r>
+      <w:r>
+        <w:rPr>
+          <w:rFonts w:hint="eastAsia"/>
+        </w:rPr>
+        <w:t>测试方案</w:t>
+      </w:r>
+      <w:bookmarkEnd w:id="60"/>
+    </w:p>
+    <w:p>
+      <w:pPr>
+        <w:pStyle w:val="22"/>
+      </w:pPr>
+      <w:bookmarkStart w:id="61" w:name="_Toc38444281"/>
+      <w:r>
+        <w:rPr>
+          <w:rFonts w:hint="eastAsia"/>
+        </w:rPr>
+        <w:t>5</w:t>
+      </w:r>
+      <w:r>
+        <w:t xml:space="preserve">.3 </w:t>
+      </w:r>
+      <w:r>
+        <w:rPr>
+          <w:rFonts w:hint="eastAsia"/>
+        </w:rPr>
+        <w:t>测试</w:t>
+      </w:r>
+      <w:r>
+        <w:rPr>
+          <w:rFonts w:hint="eastAsia"/>
+        </w:rPr>
+        <w:t>结果分析</w:t>
+      </w:r>
+      <w:bookmarkEnd w:id="61"/>
+    </w:p>
+    <w:p>
+      <w:pPr>
+        <w:rPr>
+          <w:rFonts w:hint="eastAsia"/>
+        </w:rPr>
+      </w:pPr>
+    </w:p>
     <w:p>
       <w:pPr>
         <w:pStyle w:val="1"/>
@@ -10965,7 +11343,7 @@
           <w:spacing w:val="10"/>
         </w:rPr>
       </w:pPr>
-      <w:bookmarkStart w:id="58" w:name="_Toc515558029"/>
+      <w:bookmarkStart w:id="62" w:name="_Toc515558029"/>
       <w:r>
         <w:rPr>
           <w:spacing w:val="10"/>
@@ -10985,8 +11363,8 @@
           <w:szCs w:val="32"/>
         </w:rPr>
       </w:pPr>
-      <w:bookmarkStart w:id="59" w:name="_Toc10469893"/>
-      <w:bookmarkStart w:id="60" w:name="_Toc38396997"/>
+      <w:bookmarkStart w:id="63" w:name="_Toc10469893"/>
+      <w:bookmarkStart w:id="64" w:name="_Toc38444282"/>
       <w:r>
         <w:rPr>
           <w:rFonts w:ascii="黑体" w:eastAsia="黑体" w:hint="eastAsia"/>
@@ -10996,8 +11374,8 @@
         <w:lastRenderedPageBreak/>
         <w:t>结　论</w:t>
       </w:r>
-      <w:bookmarkEnd w:id="59"/>
-      <w:bookmarkEnd w:id="60"/>
+      <w:bookmarkEnd w:id="63"/>
+      <w:bookmarkEnd w:id="64"/>
     </w:p>
     <w:p>
       <w:pPr>
@@ -11009,11 +11387,11 @@
           <w:szCs w:val="28"/>
         </w:rPr>
       </w:pPr>
-      <w:bookmarkStart w:id="61" w:name="_Toc9719897"/>
-      <w:bookmarkStart w:id="62" w:name="_Toc9780813"/>
-      <w:bookmarkStart w:id="63" w:name="_Toc10469894"/>
-      <w:bookmarkStart w:id="64" w:name="_Toc9782652"/>
-      <w:bookmarkStart w:id="65" w:name="_Toc38396998"/>
+      <w:bookmarkStart w:id="65" w:name="_Toc9719897"/>
+      <w:bookmarkStart w:id="66" w:name="_Toc9780813"/>
+      <w:bookmarkStart w:id="67" w:name="_Toc10469894"/>
+      <w:bookmarkStart w:id="68" w:name="_Toc9782652"/>
+      <w:bookmarkStart w:id="69" w:name="_Toc38444283"/>
       <w:r>
         <w:rPr>
           <w:rFonts w:ascii="黑体" w:eastAsia="黑体" w:hAnsi="黑体"/>
@@ -11022,45 +11400,45 @@
         </w:rPr>
         <w:t>总结</w:t>
       </w:r>
-      <w:bookmarkEnd w:id="61"/>
-      <w:bookmarkEnd w:id="62"/>
-      <w:bookmarkEnd w:id="63"/>
-      <w:bookmarkEnd w:id="64"/>
       <w:bookmarkEnd w:id="65"/>
-    </w:p>
-    <w:p>
-      <w:pPr>
-        <w:ind w:firstLineChars="200" w:firstLine="480"/>
-      </w:pPr>
-    </w:p>
-    <w:p>
-      <w:pPr>
-        <w:pStyle w:val="2"/>
-        <w:spacing w:beforeLines="50" w:before="163" w:line="440" w:lineRule="atLeast"/>
-        <w:rPr>
-          <w:rFonts w:ascii="黑体" w:eastAsia="黑体" w:hAnsi="黑体"/>
-          <w:b w:val="0"/>
-          <w:szCs w:val="28"/>
-        </w:rPr>
-      </w:pPr>
-      <w:bookmarkStart w:id="66" w:name="_Toc9780814"/>
-      <w:bookmarkStart w:id="67" w:name="_Toc9782653"/>
-      <w:bookmarkStart w:id="68" w:name="_Toc9719898"/>
-      <w:bookmarkStart w:id="69" w:name="_Toc10469895"/>
-      <w:bookmarkStart w:id="70" w:name="_Toc38396999"/>
-      <w:r>
-        <w:rPr>
-          <w:rFonts w:ascii="黑体" w:eastAsia="黑体" w:hAnsi="黑体"/>
-          <w:b w:val="0"/>
-          <w:szCs w:val="28"/>
-        </w:rPr>
-        <w:t>展望</w:t>
-      </w:r>
       <w:bookmarkEnd w:id="66"/>
       <w:bookmarkEnd w:id="67"/>
       <w:bookmarkEnd w:id="68"/>
       <w:bookmarkEnd w:id="69"/>
+    </w:p>
+    <w:p>
+      <w:pPr>
+        <w:ind w:firstLineChars="200" w:firstLine="480"/>
+      </w:pPr>
+    </w:p>
+    <w:p>
+      <w:pPr>
+        <w:pStyle w:val="2"/>
+        <w:spacing w:beforeLines="50" w:before="163" w:line="440" w:lineRule="atLeast"/>
+        <w:rPr>
+          <w:rFonts w:ascii="黑体" w:eastAsia="黑体" w:hAnsi="黑体"/>
+          <w:b w:val="0"/>
+          <w:szCs w:val="28"/>
+        </w:rPr>
+      </w:pPr>
+      <w:bookmarkStart w:id="70" w:name="_Toc9780814"/>
+      <w:bookmarkStart w:id="71" w:name="_Toc9782653"/>
+      <w:bookmarkStart w:id="72" w:name="_Toc9719898"/>
+      <w:bookmarkStart w:id="73" w:name="_Toc10469895"/>
+      <w:bookmarkStart w:id="74" w:name="_Toc38444284"/>
+      <w:r>
+        <w:rPr>
+          <w:rFonts w:ascii="黑体" w:eastAsia="黑体" w:hAnsi="黑体"/>
+          <w:b w:val="0"/>
+          <w:szCs w:val="28"/>
+        </w:rPr>
+        <w:t>展望</w:t>
+      </w:r>
       <w:bookmarkEnd w:id="70"/>
+      <w:bookmarkEnd w:id="71"/>
+      <w:bookmarkEnd w:id="72"/>
+      <w:bookmarkEnd w:id="73"/>
+      <w:bookmarkEnd w:id="74"/>
     </w:p>
     <w:p>
       <w:pPr>
@@ -11088,7 +11466,7 @@
           <w:spacing w:val="10"/>
         </w:rPr>
       </w:pPr>
-      <w:bookmarkStart w:id="71" w:name="_Toc38397000"/>
+      <w:bookmarkStart w:id="75" w:name="_Toc38444285"/>
       <w:r>
         <w:rPr>
           <w:rFonts w:hint="eastAsia"/>
@@ -11097,8 +11475,8 @@
         <w:lastRenderedPageBreak/>
         <w:t>致谢</w:t>
       </w:r>
-      <w:bookmarkEnd w:id="58"/>
-      <w:bookmarkEnd w:id="71"/>
+      <w:bookmarkEnd w:id="62"/>
+      <w:bookmarkEnd w:id="75"/>
     </w:p>
     <w:p>
       <w:pPr>
@@ -11112,7 +11490,7 @@
           <w:spacing w:val="10"/>
         </w:rPr>
       </w:pPr>
-      <w:bookmarkStart w:id="72" w:name="_Toc515558030"/>
+      <w:bookmarkStart w:id="76" w:name="_Toc515558030"/>
     </w:p>
     <w:p>
       <w:pPr>
@@ -11275,7 +11653,7 @@
       <w:pPr>
         <w:pStyle w:val="111"/>
       </w:pPr>
-      <w:bookmarkStart w:id="73" w:name="_Toc38397001"/>
+      <w:bookmarkStart w:id="77" w:name="_Toc38444286"/>
       <w:r>
         <w:rPr>
           <w:rFonts w:hint="eastAsia"/>
@@ -11283,8 +11661,8 @@
         <w:lastRenderedPageBreak/>
         <w:t>参考文献</w:t>
       </w:r>
-      <w:bookmarkEnd w:id="72"/>
-      <w:bookmarkEnd w:id="73"/>
+      <w:bookmarkEnd w:id="76"/>
+      <w:bookmarkEnd w:id="77"/>
     </w:p>
     <w:p>
       <w:pPr>
@@ -11301,22 +11679,22 @@
           <w:kern w:val="0"/>
         </w:rPr>
       </w:pPr>
-      <w:bookmarkStart w:id="74" w:name="_Ref36925469"/>
-      <w:bookmarkStart w:id="75" w:name="_Ref37326862"/>
+      <w:bookmarkStart w:id="78" w:name="_Ref36925469"/>
+      <w:bookmarkStart w:id="79" w:name="_Ref37326862"/>
       <w:r>
         <w:rPr>
           <w:spacing w:val="10"/>
         </w:rPr>
         <w:t>H. Shacham, “The Geometry of Innocent Flesh on the Bone: Returninto-libc Without Function Calls (on the x86),” in Proceedings of the 14th ACM Conference on Computer and Communications Security, 2007</w:t>
       </w:r>
-      <w:bookmarkEnd w:id="74"/>
+      <w:bookmarkEnd w:id="78"/>
       <w:r>
         <w:rPr>
           <w:spacing w:val="10"/>
         </w:rPr>
         <w:t>.</w:t>
       </w:r>
-      <w:bookmarkEnd w:id="75"/>
+      <w:bookmarkEnd w:id="79"/>
     </w:p>
     <w:p>
       <w:pPr>
@@ -11333,7 +11711,7 @@
           <w:kern w:val="0"/>
         </w:rPr>
       </w:pPr>
-      <w:bookmarkStart w:id="76" w:name="_Ref37062896"/>
+      <w:bookmarkStart w:id="80" w:name="_Ref37062896"/>
       <w:r>
         <w:rPr>
           <w:rFonts w:hint="eastAsia"/>
@@ -11349,7 +11727,7 @@
           <w:t>http://www.cnnvd.org.cn/</w:t>
         </w:r>
       </w:hyperlink>
-      <w:bookmarkEnd w:id="76"/>
+      <w:bookmarkEnd w:id="80"/>
     </w:p>
     <w:p>
       <w:pPr>
@@ -11366,14 +11744,14 @@
           <w:kern w:val="0"/>
         </w:rPr>
       </w:pPr>
-      <w:bookmarkStart w:id="77" w:name="_Ref36925700"/>
+      <w:bookmarkStart w:id="81" w:name="_Ref36925700"/>
       <w:r>
         <w:rPr>
           <w:shd w:val="clear" w:color="auto" w:fill="FFFFFF"/>
         </w:rPr>
         <w:t>Onarlioglu K, Bilge L, Lanzi A, et al. G-Free: defeating return-oriented programming through gadget-less binaries[C]//Proceedings of the 26th Annual Computer Security Applications Conference. 2010: 49-58.</w:t>
       </w:r>
-      <w:bookmarkEnd w:id="77"/>
+      <w:bookmarkEnd w:id="81"/>
     </w:p>
     <w:p>
       <w:pPr>
@@ -11387,14 +11765,14 @@
           <w:spacing w:val="10"/>
         </w:rPr>
       </w:pPr>
-      <w:bookmarkStart w:id="78" w:name="_Ref36928917"/>
+      <w:bookmarkStart w:id="82" w:name="_Ref36928917"/>
       <w:r>
         <w:rPr>
           <w:shd w:val="clear" w:color="auto" w:fill="FFFFFF"/>
         </w:rPr>
         <w:t>Bletsch T, Jiang X, Freeh V. Mitigating code-reuse attacks with control-flow locking[C]//Proceedings of the 27th Annual Computer Security Applications Conference. 2011: 353-362.</w:t>
       </w:r>
-      <w:bookmarkEnd w:id="78"/>
+      <w:bookmarkEnd w:id="82"/>
     </w:p>
     <w:p>
       <w:pPr>
@@ -11408,14 +11786,14 @@
           <w:spacing w:val="10"/>
         </w:rPr>
       </w:pPr>
-      <w:bookmarkStart w:id="79" w:name="_Ref36928191"/>
+      <w:bookmarkStart w:id="83" w:name="_Ref36928191"/>
       <w:r>
         <w:rPr>
           <w:shd w:val="clear" w:color="auto" w:fill="FFFFFF"/>
         </w:rPr>
         <w:t>Davi L, Sadeghi A R, Winandy M. ROPdefender: A detection tool to defend against return-oriented programming attacks[C]//Proceedings of the 6th ACM Symposium on Information, Computer and Communications Security. 2011: 40-51.</w:t>
       </w:r>
-      <w:bookmarkEnd w:id="79"/>
+      <w:bookmarkEnd w:id="83"/>
     </w:p>
     <w:p>
       <w:pPr>
@@ -11429,14 +11807,14 @@
           <w:spacing w:val="10"/>
         </w:rPr>
       </w:pPr>
-      <w:bookmarkStart w:id="80" w:name="_Ref36975704"/>
+      <w:bookmarkStart w:id="84" w:name="_Ref36975704"/>
       <w:r>
         <w:rPr>
           <w:shd w:val="clear" w:color="auto" w:fill="FFFFFF"/>
         </w:rPr>
         <w:t>Pappas V. kBouncer: Efficient and transparent ROP mitigation[J]. Apr, 2012, 1: 1-2.</w:t>
       </w:r>
-      <w:bookmarkEnd w:id="80"/>
+      <w:bookmarkEnd w:id="84"/>
     </w:p>
     <w:p>
       <w:pPr>
@@ -11450,7 +11828,7 @@
           <w:spacing w:val="10"/>
         </w:rPr>
       </w:pPr>
-      <w:bookmarkStart w:id="81" w:name="_Ref36977057"/>
+      <w:bookmarkStart w:id="85" w:name="_Ref36977057"/>
       <w:r>
         <w:rPr>
           <w:shd w:val="clear" w:color="auto" w:fill="FFFFFF"/>
@@ -11470,7 +11848,7 @@
         </w:rPr>
         <w:t xml:space="preserve"> I. ROPGuard: Runtime prevention of return-oriented programming attacks[R]. Technical report, 2012.</w:t>
       </w:r>
-      <w:bookmarkEnd w:id="81"/>
+      <w:bookmarkEnd w:id="85"/>
     </w:p>
     <w:p>
       <w:pPr>
@@ -11484,14 +11862,14 @@
           <w:spacing w:val="10"/>
         </w:rPr>
       </w:pPr>
-      <w:bookmarkStart w:id="82" w:name="_Ref36978332"/>
+      <w:bookmarkStart w:id="86" w:name="_Ref36978332"/>
       <w:r>
         <w:rPr>
           <w:shd w:val="clear" w:color="auto" w:fill="FFFFFF"/>
         </w:rPr>
         <w:t>Cheng, Yueqiang, et al. "ROPecker: A generic and practical approach for defending against ROP attack." (2014): 1.</w:t>
       </w:r>
-      <w:bookmarkEnd w:id="82"/>
+      <w:bookmarkEnd w:id="86"/>
     </w:p>
     <w:p>
       <w:pPr>
@@ -11538,7 +11916,7 @@
           <w:spacing w:val="10"/>
         </w:rPr>
       </w:pPr>
-      <w:bookmarkStart w:id="83" w:name="_Ref36995801"/>
+      <w:bookmarkStart w:id="87" w:name="_Ref36995801"/>
       <w:r>
         <w:rPr>
           <w:shd w:val="clear" w:color="auto" w:fill="FFFFFF"/>
@@ -11568,7 +11946,7 @@
         </w:rPr>
         <w:t>. Vol. 1. IEEE, 2016.</w:t>
       </w:r>
-      <w:bookmarkEnd w:id="83"/>
+      <w:bookmarkEnd w:id="87"/>
     </w:p>
     <w:p>
       <w:pPr>
@@ -11582,7 +11960,7 @@
           <w:spacing w:val="10"/>
         </w:rPr>
       </w:pPr>
-      <w:bookmarkStart w:id="84" w:name="_Ref37012990"/>
+      <w:bookmarkStart w:id="88" w:name="_Ref37012990"/>
       <w:r>
         <w:rPr>
           <w:shd w:val="clear" w:color="auto" w:fill="FFFFFF"/>
@@ -11603,7 +11981,7 @@
         </w:rPr>
         <w:t>. 2017.</w:t>
       </w:r>
-      <w:bookmarkEnd w:id="84"/>
+      <w:bookmarkEnd w:id="88"/>
     </w:p>
     <w:p>
       <w:pPr>
@@ -11617,7 +11995,7 @@
           <w:spacing w:val="10"/>
         </w:rPr>
       </w:pPr>
-      <w:bookmarkStart w:id="85" w:name="_Ref37187271"/>
+      <w:bookmarkStart w:id="89" w:name="_Ref37187271"/>
       <w:r>
         <w:rPr>
           <w:spacing w:val="10"/>
@@ -11645,8 +12023,8 @@
           <w:spacing w:val="10"/>
         </w:rPr>
       </w:pPr>
-      <w:bookmarkStart w:id="86" w:name="_Ref37186157"/>
-      <w:bookmarkEnd w:id="85"/>
+      <w:bookmarkStart w:id="90" w:name="_Ref37186157"/>
+      <w:bookmarkEnd w:id="89"/>
       <w:r>
         <w:rPr>
           <w:shd w:val="clear" w:color="auto" w:fill="FFFFFF"/>
@@ -11667,7 +12045,7 @@
         </w:rPr>
         <w:t> (2007).</w:t>
       </w:r>
-      <w:bookmarkEnd w:id="86"/>
+      <w:bookmarkEnd w:id="90"/>
     </w:p>
     <w:p>
       <w:pPr>
@@ -11681,7 +12059,7 @@
           <w:spacing w:val="10"/>
         </w:rPr>
       </w:pPr>
-      <w:bookmarkStart w:id="87" w:name="_Ref37237773"/>
+      <w:bookmarkStart w:id="91" w:name="_Ref37237773"/>
       <w:r>
         <w:rPr>
           <w:shd w:val="clear" w:color="auto" w:fill="FFFFFF"/>
@@ -11702,7 +12080,7 @@
         </w:rPr>
         <w:t> (1997).</w:t>
       </w:r>
-      <w:bookmarkEnd w:id="87"/>
+      <w:bookmarkEnd w:id="91"/>
     </w:p>
     <w:p>
       <w:pPr>
@@ -11716,11 +12094,11 @@
           <w:spacing w:val="10"/>
         </w:rPr>
       </w:pPr>
-      <w:bookmarkStart w:id="88" w:name="_Ref37409889"/>
+      <w:bookmarkStart w:id="92" w:name="_Ref37409889"/>
       <w:r>
         <w:t>J. Kinder, “Static Analysis of x86 Executables,” Ph.D. dissertation, 2010.</w:t>
       </w:r>
-      <w:bookmarkEnd w:id="88"/>
+      <w:bookmarkEnd w:id="92"/>
     </w:p>
     <w:sectPr>
       <w:pgSz w:w="11906" w:h="16838"/>
@@ -12009,7 +12387,7 @@
       </w:r>
     </w:p>
   </w:comment>
-  <w:comment w:id="53" w:author="bit_l1b0@163.com" w:date="2020-04-19T15:36:00Z" w:initials="李博">
+  <w:comment w:id="52" w:author="bit_l1b0@163.com [2]" w:date="2020-04-22T11:18:00Z" w:initials="李博">
     <w:p>
       <w:pPr>
         <w:pStyle w:val="a4"/>
@@ -12024,6 +12402,34 @@
         <w:rPr>
           <w:rFonts w:hint="eastAsia"/>
         </w:rPr>
+        <w:t>4</w:t>
+      </w:r>
+      <w:r>
+        <w:t>407</w:t>
+      </w:r>
+      <w:r>
+        <w:rPr>
+          <w:rFonts w:hint="eastAsia"/>
+        </w:rPr>
+        <w:t>字</w:t>
+      </w:r>
+    </w:p>
+  </w:comment>
+  <w:comment w:id="54" w:author="bit_l1b0@163.com" w:date="2020-04-19T15:36:00Z" w:initials="李博">
+    <w:p>
+      <w:pPr>
+        <w:pStyle w:val="a4"/>
+      </w:pPr>
+      <w:r>
+        <w:rPr>
+          <w:rStyle w:val="af7"/>
+        </w:rPr>
+        <w:annotationRef/>
+      </w:r>
+      <w:r>
+        <w:rPr>
+          <w:rFonts w:hint="eastAsia"/>
+        </w:rPr>
         <w:t>1</w:t>
       </w:r>
       <w:r>
@@ -12031,7 +12437,7 @@
       </w:r>
     </w:p>
   </w:comment>
-  <w:comment w:id="55" w:author="bit_l1b0@163.com" w:date="2020-04-20T21:46:00Z" w:initials="李博">
+  <w:comment w:id="56" w:author="bit_l1b0@163.com" w:date="2020-04-20T21:46:00Z" w:initials="李博">
     <w:p>
       <w:pPr>
         <w:pStyle w:val="a4"/>
@@ -12076,6 +12482,7 @@
   <w15:commentEx w15:paraId="73FF4180" w15:done="0"/>
   <w15:commentEx w15:paraId="5FBF8AFE" w15:done="0"/>
   <w15:commentEx w15:paraId="4FBF741E" w15:done="0"/>
+  <w15:commentEx w15:paraId="7E536C81" w15:done="0"/>
   <w15:commentEx w15:paraId="50D0453E" w15:done="0"/>
   <w15:commentEx w15:paraId="6DDBE0D7" w15:done="0"/>
 </w15:commentsEx>
@@ -12083,6 +12490,7 @@
 
 <file path=word/commentsExtensible.xml><?xml version="1.0" encoding="utf-8"?>
 <w16cex:commentsExtensible xmlns:wpc="http://schemas.microsoft.com/office/word/2010/wordprocessingCanvas" xmlns:cx="http://schemas.microsoft.com/office/drawing/2014/chartex" xmlns:cx1="http://schemas.microsoft.com/office/drawing/2015/9/8/chartex" xmlns:cx2="http://schemas.microsoft.com/office/drawing/2015/10/21/chartex" xmlns:cx3="http://schemas.microsoft.com/office/drawing/2016/5/9/chartex" xmlns:cx4="http://schemas.microsoft.com/office/drawing/2016/5/10/chartex" xmlns:cx5="http://schemas.microsoft.com/office/drawing/2016/5/11/chartex" xmlns:cx6="http://schemas.microsoft.com/office/drawing/2016/5/12/chartex" xmlns:cx7="http://schemas.microsoft.com/office/drawing/2016/5/13/chartex" xmlns:cx8="http://schemas.microsoft.com/office/drawing/2016/5/14/chartex" xmlns:mc="http://schemas.openxmlformats.org/markup-compatibility/2006" xmlns:aink="http://schemas.microsoft.com/office/drawing/2016/ink" xmlns:am3d="http://schemas.microsoft.com/office/drawing/2017/model3d" xmlns:o="urn:schemas-microsoft-com:office:office" xmlns:r="http://schemas.openxmlformats.org/officeDocument/2006/relationships" xmlns:m="http://schemas.openxmlformats.org/officeDocument/2006/math" xmlns:v="urn:schemas-microsoft-com:vml" xmlns:wp14="http://schemas.microsoft.com/office/word/2010/wordprocessingDrawing" xmlns:wp="http://schemas.openxmlformats.org/drawingml/2006/wordprocessingDrawing" xmlns:w10="urn:schemas-microsoft-com:office:word" xmlns:w="http://schemas.openxmlformats.org/wordprocessingml/2006/main" xmlns:w14="http://schemas.microsoft.com/office/word/2010/wordml" xmlns:w15="http://schemas.microsoft.com/office/word/2012/wordml" xmlns:w16cex="http://schemas.microsoft.com/office/word/2018/wordml/cex" xmlns:w16cid="http://schemas.microsoft.com/office/word/2016/wordml/cid" xmlns:w16="http://schemas.microsoft.com/office/word/2018/wordml" xmlns:w16se="http://schemas.microsoft.com/office/word/2015/wordml/symex" xmlns:wpg="http://schemas.microsoft.com/office/word/2010/wordprocessingGroup" xmlns:wpi="http://schemas.microsoft.com/office/word/2010/wordprocessingInk" xmlns:wne="http://schemas.microsoft.com/office/word/2006/wordml" xmlns:wps="http://schemas.microsoft.com/office/word/2010/wordprocessingShape" mc:Ignorable="w14 w15 w16se w16cid w16 w16cex wp14">
+  <w16cex:commentExtensible w16cex:durableId="224AA672" w16cex:dateUtc="2020-04-22T03:18:00Z"/>
   <w16cex:commentExtensible w16cex:durableId="2246EE91" w16cex:dateUtc="2020-04-19T07:36:00Z"/>
   <w16cex:commentExtensible w16cex:durableId="224896BF" w16cex:dateUtc="2020-04-20T13:46:00Z"/>
 </w16cex:commentsExtensible>
@@ -12102,6 +12510,7 @@
   <w16cid:commentId w16cid:paraId="73FF4180" w16cid:durableId="2245E51F"/>
   <w16cid:commentId w16cid:paraId="5FBF8AFE" w16cid:durableId="2245E520"/>
   <w16cid:commentId w16cid:paraId="4FBF741E" w16cid:durableId="2245E521"/>
+  <w16cid:commentId w16cid:paraId="7E536C81" w16cid:durableId="224AA672"/>
   <w16cid:commentId w16cid:paraId="50D0453E" w16cid:durableId="2246EE91"/>
   <w16cid:commentId w16cid:paraId="6DDBE0D7" w16cid:durableId="224896BF"/>
 </w16cid:commentsIds>
@@ -12149,6 +12558,7 @@
     <w:sdtPr>
       <w:id w:val="12489569"/>
     </w:sdtPr>
+    <w:sdtEndPr/>
     <w:sdtContent>
       <w:p>
         <w:pPr>
@@ -12456,6 +12866,9 @@
 <file path=word/people.xml><?xml version="1.0" encoding="utf-8"?>
 <w15:people xmlns:wpc="http://schemas.microsoft.com/office/word/2010/wordprocessingCanvas" xmlns:cx="http://schemas.microsoft.com/office/drawing/2014/chartex" xmlns:cx1="http://schemas.microsoft.com/office/drawing/2015/9/8/chartex" xmlns:cx2="http://schemas.microsoft.com/office/drawing/2015/10/21/chartex" xmlns:cx3="http://schemas.microsoft.com/office/drawing/2016/5/9/chartex" xmlns:cx4="http://schemas.microsoft.com/office/drawing/2016/5/10/chartex" xmlns:cx5="http://schemas.microsoft.com/office/drawing/2016/5/11/chartex" xmlns:cx6="http://schemas.microsoft.com/office/drawing/2016/5/12/chartex" xmlns:cx7="http://schemas.microsoft.com/office/drawing/2016/5/13/chartex" xmlns:cx8="http://schemas.microsoft.com/office/drawing/2016/5/14/chartex" xmlns:mc="http://schemas.openxmlformats.org/markup-compatibility/2006" xmlns:aink="http://schemas.microsoft.com/office/drawing/2016/ink" xmlns:am3d="http://schemas.microsoft.com/office/drawing/2017/model3d" xmlns:o="urn:schemas-microsoft-com:office:office" xmlns:r="http://schemas.openxmlformats.org/officeDocument/2006/relationships" xmlns:m="http://schemas.openxmlformats.org/officeDocument/2006/math" xmlns:v="urn:schemas-microsoft-com:vml" xmlns:wp14="http://schemas.microsoft.com/office/word/2010/wordprocessingDrawing" xmlns:wp="http://schemas.openxmlformats.org/drawingml/2006/wordprocessingDrawing" xmlns:w10="urn:schemas-microsoft-com:office:word" xmlns:w="http://schemas.openxmlformats.org/wordprocessingml/2006/main" xmlns:w14="http://schemas.microsoft.com/office/word/2010/wordml" xmlns:w15="http://schemas.microsoft.com/office/word/2012/wordml" xmlns:w16cex="http://schemas.microsoft.com/office/word/2018/wordml/cex" xmlns:w16cid="http://schemas.microsoft.com/office/word/2016/wordml/cid" xmlns:w16="http://schemas.microsoft.com/office/word/2018/wordml" xmlns:w16se="http://schemas.microsoft.com/office/word/2015/wordml/symex" xmlns:wpg="http://schemas.microsoft.com/office/word/2010/wordprocessingGroup" xmlns:wpi="http://schemas.microsoft.com/office/word/2010/wordprocessingInk" xmlns:wne="http://schemas.microsoft.com/office/word/2006/wordml" xmlns:wps="http://schemas.microsoft.com/office/word/2010/wordprocessingShape" mc:Ignorable="w14 w15 w16se w16cid w16 w16cex wp14">
   <w15:person w15:author="bit_l1b0@163.com">
+    <w15:presenceInfo w15:providerId="Windows Live" w15:userId="990764f9903f68ad"/>
+  </w15:person>
+  <w15:person w15:author="bit_l1b0@163.com [2]">
     <w15:presenceInfo w15:providerId="Windows Live" w15:userId="990764f9903f68ad"/>
   </w15:person>
 </w15:people>
@@ -12948,6 +13361,7 @@
   <w:style w:type="character" w:default="1" w:styleId="a0">
     <w:name w:val="Default Paragraph Font"/>
     <w:uiPriority w:val="1"/>
+    <w:semiHidden/>
     <w:unhideWhenUsed/>
   </w:style>
   <w:style w:type="table" w:default="1" w:styleId="a1">

</xml_diff>

<commit_message>
Update: arrived 19000 words!
</commit_message>
<xml_diff>
--- a/李博_1120162015_基于二次汇编的ROP攻击防御技术研究与实现 (2).docx
+++ b/李博_1120162015_基于二次汇编的ROP攻击防御技术研究与实现 (2).docx
@@ -1230,7 +1230,7 @@
       <w:bookmarkStart w:id="0" w:name="_Toc9782602"/>
       <w:bookmarkStart w:id="1" w:name="_Toc10469838"/>
       <w:bookmarkStart w:id="2" w:name="_Toc9780762"/>
-      <w:bookmarkStart w:id="3" w:name="_Toc38444252"/>
+      <w:bookmarkStart w:id="3" w:name="_Toc38704180"/>
       <w:r>
         <w:rPr>
           <w:rFonts w:ascii="黑体" w:eastAsia="黑体" w:hint="eastAsia"/>
@@ -1478,7 +1478,7 @@
       <w:bookmarkStart w:id="4" w:name="_Toc9782603"/>
       <w:bookmarkStart w:id="5" w:name="_Toc10469839"/>
       <w:bookmarkStart w:id="6" w:name="_Toc9780763"/>
-      <w:bookmarkStart w:id="7" w:name="_Toc38444253"/>
+      <w:bookmarkStart w:id="7" w:name="_Toc38704181"/>
       <w:r>
         <w:rPr>
           <w:rFonts w:eastAsia="黑体"/>
@@ -1634,7 +1634,7 @@
           <w:r>
             <w:fldChar w:fldCharType="separate"/>
           </w:r>
-          <w:hyperlink w:anchor="_Toc38444252" w:history="1">
+          <w:hyperlink w:anchor="_Toc38704180" w:history="1">
             <w:r>
               <w:rPr>
                 <w:rStyle w:val="af6"/>
@@ -1662,7 +1662,7 @@
                 <w:noProof/>
                 <w:webHidden/>
               </w:rPr>
-              <w:instrText xml:space="preserve"> PAGEREF _Toc38444252 \h </w:instrText>
+              <w:instrText xml:space="preserve"> PAGEREF _Toc38704180 \h </w:instrText>
             </w:r>
             <w:r>
               <w:rPr>
@@ -1702,7 +1702,7 @@
               <w:sz w:val="21"/>
             </w:rPr>
           </w:pPr>
-          <w:hyperlink w:anchor="_Toc38444253" w:history="1">
+          <w:hyperlink w:anchor="_Toc38704181" w:history="1">
             <w:r>
               <w:rPr>
                 <w:rStyle w:val="af6"/>
@@ -1730,7 +1730,7 @@
                 <w:noProof/>
                 <w:webHidden/>
               </w:rPr>
-              <w:instrText xml:space="preserve"> PAGEREF _Toc38444253 \h </w:instrText>
+              <w:instrText xml:space="preserve"> PAGEREF _Toc38704181 \h </w:instrText>
             </w:r>
             <w:r>
               <w:rPr>
@@ -1770,7 +1770,7 @@
               <w:sz w:val="21"/>
             </w:rPr>
           </w:pPr>
-          <w:hyperlink w:anchor="_Toc38444254" w:history="1">
+          <w:hyperlink w:anchor="_Toc38704182" w:history="1">
             <w:r>
               <w:rPr>
                 <w:rStyle w:val="af6"/>
@@ -1797,7 +1797,7 @@
                 <w:noProof/>
                 <w:webHidden/>
               </w:rPr>
-              <w:instrText xml:space="preserve"> PAGEREF _Toc38444254 \h </w:instrText>
+              <w:instrText xml:space="preserve"> PAGEREF _Toc38704182 \h </w:instrText>
             </w:r>
             <w:r>
               <w:rPr>
@@ -1841,7 +1841,7 @@
               <w:sz w:val="21"/>
             </w:rPr>
           </w:pPr>
-          <w:hyperlink w:anchor="_Toc38444255" w:history="1">
+          <w:hyperlink w:anchor="_Toc38704183" w:history="1">
             <w:r>
               <w:rPr>
                 <w:rStyle w:val="af6"/>
@@ -1868,7 +1868,7 @@
                 <w:noProof/>
                 <w:webHidden/>
               </w:rPr>
-              <w:instrText xml:space="preserve"> PAGEREF _Toc38444255 \h </w:instrText>
+              <w:instrText xml:space="preserve"> PAGEREF _Toc38704183 \h </w:instrText>
             </w:r>
             <w:r>
               <w:rPr>
@@ -1912,7 +1912,7 @@
               <w:sz w:val="21"/>
             </w:rPr>
           </w:pPr>
-          <w:hyperlink w:anchor="_Toc38444256" w:history="1">
+          <w:hyperlink w:anchor="_Toc38704184" w:history="1">
             <w:r>
               <w:rPr>
                 <w:rStyle w:val="af6"/>
@@ -1939,7 +1939,7 @@
                 <w:noProof/>
                 <w:webHidden/>
               </w:rPr>
-              <w:instrText xml:space="preserve"> PAGEREF _Toc38444256 \h </w:instrText>
+              <w:instrText xml:space="preserve"> PAGEREF _Toc38704184 \h </w:instrText>
             </w:r>
             <w:r>
               <w:rPr>
@@ -1983,7 +1983,7 @@
               <w:sz w:val="21"/>
             </w:rPr>
           </w:pPr>
-          <w:hyperlink w:anchor="_Toc38444257" w:history="1">
+          <w:hyperlink w:anchor="_Toc38704185" w:history="1">
             <w:r>
               <w:rPr>
                 <w:rStyle w:val="af6"/>
@@ -2010,7 +2010,7 @@
                 <w:noProof/>
                 <w:webHidden/>
               </w:rPr>
-              <w:instrText xml:space="preserve"> PAGEREF _Toc38444257 \h </w:instrText>
+              <w:instrText xml:space="preserve"> PAGEREF _Toc38704185 \h </w:instrText>
             </w:r>
             <w:r>
               <w:rPr>
@@ -2054,7 +2054,7 @@
               <w:sz w:val="21"/>
             </w:rPr>
           </w:pPr>
-          <w:hyperlink w:anchor="_Toc38444258" w:history="1">
+          <w:hyperlink w:anchor="_Toc38704186" w:history="1">
             <w:r>
               <w:rPr>
                 <w:rStyle w:val="af6"/>
@@ -2081,7 +2081,7 @@
                 <w:noProof/>
                 <w:webHidden/>
               </w:rPr>
-              <w:instrText xml:space="preserve"> PAGEREF _Toc38444258 \h </w:instrText>
+              <w:instrText xml:space="preserve"> PAGEREF _Toc38704186 \h </w:instrText>
             </w:r>
             <w:r>
               <w:rPr>
@@ -2125,7 +2125,7 @@
               <w:sz w:val="21"/>
             </w:rPr>
           </w:pPr>
-          <w:hyperlink w:anchor="_Toc38444259" w:history="1">
+          <w:hyperlink w:anchor="_Toc38704187" w:history="1">
             <w:r>
               <w:rPr>
                 <w:rStyle w:val="af6"/>
@@ -2152,7 +2152,7 @@
                 <w:noProof/>
                 <w:webHidden/>
               </w:rPr>
-              <w:instrText xml:space="preserve"> PAGEREF _Toc38444259 \h </w:instrText>
+              <w:instrText xml:space="preserve"> PAGEREF _Toc38704187 \h </w:instrText>
             </w:r>
             <w:r>
               <w:rPr>
@@ -2196,7 +2196,7 @@
               <w:sz w:val="21"/>
             </w:rPr>
           </w:pPr>
-          <w:hyperlink w:anchor="_Toc38444260" w:history="1">
+          <w:hyperlink w:anchor="_Toc38704188" w:history="1">
             <w:r>
               <w:rPr>
                 <w:rStyle w:val="af6"/>
@@ -2223,7 +2223,7 @@
                 <w:noProof/>
                 <w:webHidden/>
               </w:rPr>
-              <w:instrText xml:space="preserve"> PAGEREF _Toc38444260 \h </w:instrText>
+              <w:instrText xml:space="preserve"> PAGEREF _Toc38704188 \h </w:instrText>
             </w:r>
             <w:r>
               <w:rPr>
@@ -2263,7 +2263,7 @@
               <w:sz w:val="21"/>
             </w:rPr>
           </w:pPr>
-          <w:hyperlink w:anchor="_Toc38444261" w:history="1">
+          <w:hyperlink w:anchor="_Toc38704189" w:history="1">
             <w:r>
               <w:rPr>
                 <w:rStyle w:val="af6"/>
@@ -2290,7 +2290,7 @@
                 <w:noProof/>
                 <w:webHidden/>
               </w:rPr>
-              <w:instrText xml:space="preserve"> PAGEREF _Toc38444261 \h </w:instrText>
+              <w:instrText xml:space="preserve"> PAGEREF _Toc38704189 \h </w:instrText>
             </w:r>
             <w:r>
               <w:rPr>
@@ -2334,7 +2334,7 @@
               <w:sz w:val="21"/>
             </w:rPr>
           </w:pPr>
-          <w:hyperlink w:anchor="_Toc38444262" w:history="1">
+          <w:hyperlink w:anchor="_Toc38704190" w:history="1">
             <w:r>
               <w:rPr>
                 <w:rStyle w:val="af6"/>
@@ -2361,7 +2361,7 @@
                 <w:noProof/>
                 <w:webHidden/>
               </w:rPr>
-              <w:instrText xml:space="preserve"> PAGEREF _Toc38444262 \h </w:instrText>
+              <w:instrText xml:space="preserve"> PAGEREF _Toc38704190 \h </w:instrText>
             </w:r>
             <w:r>
               <w:rPr>
@@ -2405,7 +2405,7 @@
               <w:sz w:val="21"/>
             </w:rPr>
           </w:pPr>
-          <w:hyperlink w:anchor="_Toc38444263" w:history="1">
+          <w:hyperlink w:anchor="_Toc38704191" w:history="1">
             <w:r>
               <w:rPr>
                 <w:rStyle w:val="af6"/>
@@ -2432,7 +2432,7 @@
                 <w:noProof/>
                 <w:webHidden/>
               </w:rPr>
-              <w:instrText xml:space="preserve"> PAGEREF _Toc38444263 \h </w:instrText>
+              <w:instrText xml:space="preserve"> PAGEREF _Toc38704191 \h </w:instrText>
             </w:r>
             <w:r>
               <w:rPr>
@@ -2476,7 +2476,7 @@
               <w:sz w:val="21"/>
             </w:rPr>
           </w:pPr>
-          <w:hyperlink w:anchor="_Toc38444264" w:history="1">
+          <w:hyperlink w:anchor="_Toc38704192" w:history="1">
             <w:r>
               <w:rPr>
                 <w:rStyle w:val="af6"/>
@@ -2503,7 +2503,7 @@
                 <w:noProof/>
                 <w:webHidden/>
               </w:rPr>
-              <w:instrText xml:space="preserve"> PAGEREF _Toc38444264 \h </w:instrText>
+              <w:instrText xml:space="preserve"> PAGEREF _Toc38704192 \h </w:instrText>
             </w:r>
             <w:r>
               <w:rPr>
@@ -2547,7 +2547,7 @@
               <w:sz w:val="21"/>
             </w:rPr>
           </w:pPr>
-          <w:hyperlink w:anchor="_Toc38444265" w:history="1">
+          <w:hyperlink w:anchor="_Toc38704193" w:history="1">
             <w:r>
               <w:rPr>
                 <w:rStyle w:val="af6"/>
@@ -2574,7 +2574,7 @@
                 <w:noProof/>
                 <w:webHidden/>
               </w:rPr>
-              <w:instrText xml:space="preserve"> PAGEREF _Toc38444265 \h </w:instrText>
+              <w:instrText xml:space="preserve"> PAGEREF _Toc38704193 \h </w:instrText>
             </w:r>
             <w:r>
               <w:rPr>
@@ -2618,7 +2618,7 @@
               <w:sz w:val="21"/>
             </w:rPr>
           </w:pPr>
-          <w:hyperlink w:anchor="_Toc38444266" w:history="1">
+          <w:hyperlink w:anchor="_Toc38704194" w:history="1">
             <w:r>
               <w:rPr>
                 <w:rStyle w:val="af6"/>
@@ -2645,7 +2645,7 @@
                 <w:noProof/>
                 <w:webHidden/>
               </w:rPr>
-              <w:instrText xml:space="preserve"> PAGEREF _Toc38444266 \h </w:instrText>
+              <w:instrText xml:space="preserve"> PAGEREF _Toc38704194 \h </w:instrText>
             </w:r>
             <w:r>
               <w:rPr>
@@ -2689,7 +2689,7 @@
               <w:sz w:val="21"/>
             </w:rPr>
           </w:pPr>
-          <w:hyperlink w:anchor="_Toc38444267" w:history="1">
+          <w:hyperlink w:anchor="_Toc38704195" w:history="1">
             <w:r>
               <w:rPr>
                 <w:rStyle w:val="af6"/>
@@ -2716,7 +2716,7 @@
                 <w:noProof/>
                 <w:webHidden/>
               </w:rPr>
-              <w:instrText xml:space="preserve"> PAGEREF _Toc38444267 \h </w:instrText>
+              <w:instrText xml:space="preserve"> PAGEREF _Toc38704195 \h </w:instrText>
             </w:r>
             <w:r>
               <w:rPr>
@@ -2756,7 +2756,7 @@
               <w:sz w:val="21"/>
             </w:rPr>
           </w:pPr>
-          <w:hyperlink w:anchor="_Toc38444268" w:history="1">
+          <w:hyperlink w:anchor="_Toc38704196" w:history="1">
             <w:r>
               <w:rPr>
                 <w:rStyle w:val="af6"/>
@@ -2784,7 +2784,7 @@
                 <w:noProof/>
                 <w:webHidden/>
               </w:rPr>
-              <w:instrText xml:space="preserve"> PAGEREF _Toc38444268 \h </w:instrText>
+              <w:instrText xml:space="preserve"> PAGEREF _Toc38704196 \h </w:instrText>
             </w:r>
             <w:r>
               <w:rPr>
@@ -2828,7 +2828,7 @@
               <w:sz w:val="21"/>
             </w:rPr>
           </w:pPr>
-          <w:hyperlink w:anchor="_Toc38444269" w:history="1">
+          <w:hyperlink w:anchor="_Toc38704197" w:history="1">
             <w:r>
               <w:rPr>
                 <w:rStyle w:val="af6"/>
@@ -2855,7 +2855,7 @@
                 <w:noProof/>
                 <w:webHidden/>
               </w:rPr>
-              <w:instrText xml:space="preserve"> PAGEREF _Toc38444269 \h </w:instrText>
+              <w:instrText xml:space="preserve"> PAGEREF _Toc38704197 \h </w:instrText>
             </w:r>
             <w:r>
               <w:rPr>
@@ -2899,7 +2899,7 @@
               <w:sz w:val="21"/>
             </w:rPr>
           </w:pPr>
-          <w:hyperlink w:anchor="_Toc38444270" w:history="1">
+          <w:hyperlink w:anchor="_Toc38704198" w:history="1">
             <w:r>
               <w:rPr>
                 <w:rStyle w:val="af6"/>
@@ -2926,7 +2926,7 @@
                 <w:noProof/>
                 <w:webHidden/>
               </w:rPr>
-              <w:instrText xml:space="preserve"> PAGEREF _Toc38444270 \h </w:instrText>
+              <w:instrText xml:space="preserve"> PAGEREF _Toc38704198 \h </w:instrText>
             </w:r>
             <w:r>
               <w:rPr>
@@ -2970,7 +2970,7 @@
               <w:sz w:val="21"/>
             </w:rPr>
           </w:pPr>
-          <w:hyperlink w:anchor="_Toc38444271" w:history="1">
+          <w:hyperlink w:anchor="_Toc38704199" w:history="1">
             <w:r>
               <w:rPr>
                 <w:rStyle w:val="af6"/>
@@ -2997,7 +2997,7 @@
                 <w:noProof/>
                 <w:webHidden/>
               </w:rPr>
-              <w:instrText xml:space="preserve"> PAGEREF _Toc38444271 \h </w:instrText>
+              <w:instrText xml:space="preserve"> PAGEREF _Toc38704199 \h </w:instrText>
             </w:r>
             <w:r>
               <w:rPr>
@@ -3041,7 +3041,7 @@
               <w:sz w:val="21"/>
             </w:rPr>
           </w:pPr>
-          <w:hyperlink w:anchor="_Toc38444272" w:history="1">
+          <w:hyperlink w:anchor="_Toc38704200" w:history="1">
             <w:r>
               <w:rPr>
                 <w:rStyle w:val="af6"/>
@@ -3068,7 +3068,7 @@
                 <w:noProof/>
                 <w:webHidden/>
               </w:rPr>
-              <w:instrText xml:space="preserve"> PAGEREF _Toc38444272 \h </w:instrText>
+              <w:instrText xml:space="preserve"> PAGEREF _Toc38704200 \h </w:instrText>
             </w:r>
             <w:r>
               <w:rPr>
@@ -3112,7 +3112,7 @@
               <w:sz w:val="21"/>
             </w:rPr>
           </w:pPr>
-          <w:hyperlink w:anchor="_Toc38444273" w:history="1">
+          <w:hyperlink w:anchor="_Toc38704201" w:history="1">
             <w:r>
               <w:rPr>
                 <w:rStyle w:val="af6"/>
@@ -3139,7 +3139,7 @@
                 <w:noProof/>
                 <w:webHidden/>
               </w:rPr>
-              <w:instrText xml:space="preserve"> PAGEREF _Toc38444273 \h </w:instrText>
+              <w:instrText xml:space="preserve"> PAGEREF _Toc38704201 \h </w:instrText>
             </w:r>
             <w:r>
               <w:rPr>
@@ -3179,7 +3179,7 @@
               <w:sz w:val="21"/>
             </w:rPr>
           </w:pPr>
-          <w:hyperlink w:anchor="_Toc38444274" w:history="1">
+          <w:hyperlink w:anchor="_Toc38704202" w:history="1">
             <w:r>
               <w:rPr>
                 <w:rStyle w:val="af6"/>
@@ -3207,7 +3207,7 @@
                 <w:noProof/>
                 <w:webHidden/>
               </w:rPr>
-              <w:instrText xml:space="preserve"> PAGEREF _Toc38444274 \h </w:instrText>
+              <w:instrText xml:space="preserve"> PAGEREF _Toc38704202 \h </w:instrText>
             </w:r>
             <w:r>
               <w:rPr>
@@ -3251,7 +3251,7 @@
               <w:sz w:val="21"/>
             </w:rPr>
           </w:pPr>
-          <w:hyperlink w:anchor="_Toc38444275" w:history="1">
+          <w:hyperlink w:anchor="_Toc38704203" w:history="1">
             <w:r>
               <w:rPr>
                 <w:rStyle w:val="af6"/>
@@ -3278,7 +3278,7 @@
                 <w:noProof/>
                 <w:webHidden/>
               </w:rPr>
-              <w:instrText xml:space="preserve"> PAGEREF _Toc38444275 \h </w:instrText>
+              <w:instrText xml:space="preserve"> PAGEREF _Toc38704203 \h </w:instrText>
             </w:r>
             <w:r>
               <w:rPr>
@@ -3322,7 +3322,7 @@
               <w:sz w:val="21"/>
             </w:rPr>
           </w:pPr>
-          <w:hyperlink w:anchor="_Toc38444276" w:history="1">
+          <w:hyperlink w:anchor="_Toc38704204" w:history="1">
             <w:r>
               <w:rPr>
                 <w:rStyle w:val="af6"/>
@@ -3349,7 +3349,7 @@
                 <w:noProof/>
                 <w:webHidden/>
               </w:rPr>
-              <w:instrText xml:space="preserve"> PAGEREF _Toc38444276 \h </w:instrText>
+              <w:instrText xml:space="preserve"> PAGEREF _Toc38704204 \h </w:instrText>
             </w:r>
             <w:r>
               <w:rPr>
@@ -3393,7 +3393,7 @@
               <w:sz w:val="21"/>
             </w:rPr>
           </w:pPr>
-          <w:hyperlink w:anchor="_Toc38444277" w:history="1">
+          <w:hyperlink w:anchor="_Toc38704205" w:history="1">
             <w:r>
               <w:rPr>
                 <w:rStyle w:val="af6"/>
@@ -3420,7 +3420,7 @@
                 <w:noProof/>
                 <w:webHidden/>
               </w:rPr>
-              <w:instrText xml:space="preserve"> PAGEREF _Toc38444277 \h </w:instrText>
+              <w:instrText xml:space="preserve"> PAGEREF _Toc38704205 \h </w:instrText>
             </w:r>
             <w:r>
               <w:rPr>
@@ -3460,7 +3460,7 @@
               <w:sz w:val="21"/>
             </w:rPr>
           </w:pPr>
-          <w:hyperlink w:anchor="_Toc38444278" w:history="1">
+          <w:hyperlink w:anchor="_Toc38704206" w:history="1">
             <w:r>
               <w:rPr>
                 <w:rStyle w:val="af6"/>
@@ -3488,7 +3488,7 @@
                 <w:noProof/>
                 <w:webHidden/>
               </w:rPr>
-              <w:instrText xml:space="preserve"> PAGEREF _Toc38444278 \h </w:instrText>
+              <w:instrText xml:space="preserve"> PAGEREF _Toc38704206 \h </w:instrText>
             </w:r>
             <w:r>
               <w:rPr>
@@ -3532,7 +3532,7 @@
               <w:sz w:val="21"/>
             </w:rPr>
           </w:pPr>
-          <w:hyperlink w:anchor="_Toc38444279" w:history="1">
+          <w:hyperlink w:anchor="_Toc38704207" w:history="1">
             <w:r>
               <w:rPr>
                 <w:rStyle w:val="af6"/>
@@ -3559,7 +3559,7 @@
                 <w:noProof/>
                 <w:webHidden/>
               </w:rPr>
-              <w:instrText xml:space="preserve"> PAGEREF _Toc38444279 \h </w:instrText>
+              <w:instrText xml:space="preserve"> PAGEREF _Toc38704207 \h </w:instrText>
             </w:r>
             <w:r>
               <w:rPr>
@@ -3603,13 +3603,13 @@
               <w:sz w:val="21"/>
             </w:rPr>
           </w:pPr>
-          <w:hyperlink w:anchor="_Toc38444280" w:history="1">
+          <w:hyperlink w:anchor="_Toc38704208" w:history="1">
             <w:r>
               <w:rPr>
                 <w:rStyle w:val="af6"/>
                 <w:noProof/>
               </w:rPr>
-              <w:t>5.2 测试方案及结果</w:t>
+              <w:t>5.2 测试方案</w:t>
             </w:r>
             <w:r>
               <w:rPr>
@@ -3630,7 +3630,220 @@
                 <w:noProof/>
                 <w:webHidden/>
               </w:rPr>
-              <w:instrText xml:space="preserve"> PAGEREF _Toc38444280 \h </w:instrText>
+              <w:instrText xml:space="preserve"> PAGEREF _Toc38704208 \h </w:instrText>
+            </w:r>
+            <w:r>
+              <w:rPr>
+                <w:noProof/>
+                <w:webHidden/>
+              </w:rPr>
+            </w:r>
+            <w:r>
+              <w:rPr>
+                <w:noProof/>
+                <w:webHidden/>
+              </w:rPr>
+              <w:fldChar w:fldCharType="separate"/>
+            </w:r>
+            <w:r>
+              <w:rPr>
+                <w:noProof/>
+                <w:webHidden/>
+              </w:rPr>
+              <w:t>32</w:t>
+            </w:r>
+            <w:r>
+              <w:rPr>
+                <w:noProof/>
+                <w:webHidden/>
+              </w:rPr>
+              <w:fldChar w:fldCharType="end"/>
+            </w:r>
+          </w:hyperlink>
+        </w:p>
+        <w:p>
+          <w:pPr>
+            <w:pStyle w:val="TOC3"/>
+            <w:tabs>
+              <w:tab w:val="right" w:leader="dot" w:pos="8721"/>
+            </w:tabs>
+            <w:ind w:left="960"/>
+            <w:rPr>
+              <w:rFonts w:asciiTheme="minorHAnsi" w:eastAsiaTheme="minorEastAsia" w:hAnsiTheme="minorHAnsi"/>
+              <w:noProof/>
+              <w:sz w:val="21"/>
+            </w:rPr>
+          </w:pPr>
+          <w:hyperlink w:anchor="_Toc38704209" w:history="1">
+            <w:r>
+              <w:rPr>
+                <w:rStyle w:val="af6"/>
+                <w:noProof/>
+              </w:rPr>
+              <w:t>5.2.1 性能</w:t>
+            </w:r>
+            <w:r>
+              <w:rPr>
+                <w:noProof/>
+                <w:webHidden/>
+              </w:rPr>
+              <w:tab/>
+            </w:r>
+            <w:r>
+              <w:rPr>
+                <w:noProof/>
+                <w:webHidden/>
+              </w:rPr>
+              <w:fldChar w:fldCharType="begin"/>
+            </w:r>
+            <w:r>
+              <w:rPr>
+                <w:noProof/>
+                <w:webHidden/>
+              </w:rPr>
+              <w:instrText xml:space="preserve"> PAGEREF _Toc38704209 \h </w:instrText>
+            </w:r>
+            <w:r>
+              <w:rPr>
+                <w:noProof/>
+                <w:webHidden/>
+              </w:rPr>
+            </w:r>
+            <w:r>
+              <w:rPr>
+                <w:noProof/>
+                <w:webHidden/>
+              </w:rPr>
+              <w:fldChar w:fldCharType="separate"/>
+            </w:r>
+            <w:r>
+              <w:rPr>
+                <w:noProof/>
+                <w:webHidden/>
+              </w:rPr>
+              <w:t>32</w:t>
+            </w:r>
+            <w:r>
+              <w:rPr>
+                <w:noProof/>
+                <w:webHidden/>
+              </w:rPr>
+              <w:fldChar w:fldCharType="end"/>
+            </w:r>
+          </w:hyperlink>
+        </w:p>
+        <w:p>
+          <w:pPr>
+            <w:pStyle w:val="TOC3"/>
+            <w:tabs>
+              <w:tab w:val="right" w:leader="dot" w:pos="8721"/>
+            </w:tabs>
+            <w:ind w:left="960"/>
+            <w:rPr>
+              <w:rFonts w:asciiTheme="minorHAnsi" w:eastAsiaTheme="minorEastAsia" w:hAnsiTheme="minorHAnsi"/>
+              <w:noProof/>
+              <w:sz w:val="21"/>
+            </w:rPr>
+          </w:pPr>
+          <w:hyperlink w:anchor="_Toc38704210" w:history="1">
+            <w:r>
+              <w:rPr>
+                <w:rStyle w:val="af6"/>
+                <w:noProof/>
+              </w:rPr>
+              <w:t>5.2.2 gadgets数量</w:t>
+            </w:r>
+            <w:r>
+              <w:rPr>
+                <w:noProof/>
+                <w:webHidden/>
+              </w:rPr>
+              <w:tab/>
+            </w:r>
+            <w:r>
+              <w:rPr>
+                <w:noProof/>
+                <w:webHidden/>
+              </w:rPr>
+              <w:fldChar w:fldCharType="begin"/>
+            </w:r>
+            <w:r>
+              <w:rPr>
+                <w:noProof/>
+                <w:webHidden/>
+              </w:rPr>
+              <w:instrText xml:space="preserve"> PAGEREF _Toc38704210 \h </w:instrText>
+            </w:r>
+            <w:r>
+              <w:rPr>
+                <w:noProof/>
+                <w:webHidden/>
+              </w:rPr>
+            </w:r>
+            <w:r>
+              <w:rPr>
+                <w:noProof/>
+                <w:webHidden/>
+              </w:rPr>
+              <w:fldChar w:fldCharType="separate"/>
+            </w:r>
+            <w:r>
+              <w:rPr>
+                <w:noProof/>
+                <w:webHidden/>
+              </w:rPr>
+              <w:t>32</w:t>
+            </w:r>
+            <w:r>
+              <w:rPr>
+                <w:noProof/>
+                <w:webHidden/>
+              </w:rPr>
+              <w:fldChar w:fldCharType="end"/>
+            </w:r>
+          </w:hyperlink>
+        </w:p>
+        <w:p>
+          <w:pPr>
+            <w:pStyle w:val="TOC3"/>
+            <w:tabs>
+              <w:tab w:val="right" w:leader="dot" w:pos="8721"/>
+            </w:tabs>
+            <w:ind w:left="960"/>
+            <w:rPr>
+              <w:rFonts w:asciiTheme="minorHAnsi" w:eastAsiaTheme="minorEastAsia" w:hAnsiTheme="minorHAnsi"/>
+              <w:noProof/>
+              <w:sz w:val="21"/>
+            </w:rPr>
+          </w:pPr>
+          <w:hyperlink w:anchor="_Toc38704211" w:history="1">
+            <w:r>
+              <w:rPr>
+                <w:rStyle w:val="af6"/>
+                <w:noProof/>
+              </w:rPr>
+              <w:t>5.2.3 ROP防御效果</w:t>
+            </w:r>
+            <w:r>
+              <w:rPr>
+                <w:noProof/>
+                <w:webHidden/>
+              </w:rPr>
+              <w:tab/>
+            </w:r>
+            <w:r>
+              <w:rPr>
+                <w:noProof/>
+                <w:webHidden/>
+              </w:rPr>
+              <w:fldChar w:fldCharType="begin"/>
+            </w:r>
+            <w:r>
+              <w:rPr>
+                <w:noProof/>
+                <w:webHidden/>
+              </w:rPr>
+              <w:instrText xml:space="preserve"> PAGEREF _Toc38704211 \h </w:instrText>
             </w:r>
             <w:r>
               <w:rPr>
@@ -3674,7 +3887,7 @@
               <w:sz w:val="21"/>
             </w:rPr>
           </w:pPr>
-          <w:hyperlink w:anchor="_Toc38444281" w:history="1">
+          <w:hyperlink w:anchor="_Toc38704212" w:history="1">
             <w:r>
               <w:rPr>
                 <w:rStyle w:val="af6"/>
@@ -3701,7 +3914,7 @@
                 <w:noProof/>
                 <w:webHidden/>
               </w:rPr>
-              <w:instrText xml:space="preserve"> PAGEREF _Toc38444281 \h </w:instrText>
+              <w:instrText xml:space="preserve"> PAGEREF _Toc38704212 \h </w:instrText>
             </w:r>
             <w:r>
               <w:rPr>
@@ -3741,7 +3954,7 @@
               <w:sz w:val="21"/>
             </w:rPr>
           </w:pPr>
-          <w:hyperlink w:anchor="_Toc38444282" w:history="1">
+          <w:hyperlink w:anchor="_Toc38704213" w:history="1">
             <w:r>
               <w:rPr>
                 <w:rStyle w:val="af6"/>
@@ -3769,7 +3982,7 @@
                 <w:noProof/>
                 <w:webHidden/>
               </w:rPr>
-              <w:instrText xml:space="preserve"> PAGEREF _Toc38444282 \h </w:instrText>
+              <w:instrText xml:space="preserve"> PAGEREF _Toc38704213 \h </w:instrText>
             </w:r>
             <w:r>
               <w:rPr>
@@ -3813,7 +4026,7 @@
               <w:sz w:val="21"/>
             </w:rPr>
           </w:pPr>
-          <w:hyperlink w:anchor="_Toc38444283" w:history="1">
+          <w:hyperlink w:anchor="_Toc38704214" w:history="1">
             <w:r>
               <w:rPr>
                 <w:rStyle w:val="af6"/>
@@ -3841,7 +4054,7 @@
                 <w:noProof/>
                 <w:webHidden/>
               </w:rPr>
-              <w:instrText xml:space="preserve"> PAGEREF _Toc38444283 \h </w:instrText>
+              <w:instrText xml:space="preserve"> PAGEREF _Toc38704214 \h </w:instrText>
             </w:r>
             <w:r>
               <w:rPr>
@@ -3885,7 +4098,7 @@
               <w:sz w:val="21"/>
             </w:rPr>
           </w:pPr>
-          <w:hyperlink w:anchor="_Toc38444284" w:history="1">
+          <w:hyperlink w:anchor="_Toc38704215" w:history="1">
             <w:r>
               <w:rPr>
                 <w:rStyle w:val="af6"/>
@@ -3913,7 +4126,7 @@
                 <w:noProof/>
                 <w:webHidden/>
               </w:rPr>
-              <w:instrText xml:space="preserve"> PAGEREF _Toc38444284 \h </w:instrText>
+              <w:instrText xml:space="preserve"> PAGEREF _Toc38704215 \h </w:instrText>
             </w:r>
             <w:r>
               <w:rPr>
@@ -3953,7 +4166,7 @@
               <w:sz w:val="21"/>
             </w:rPr>
           </w:pPr>
-          <w:hyperlink w:anchor="_Toc38444285" w:history="1">
+          <w:hyperlink w:anchor="_Toc38704216" w:history="1">
             <w:r>
               <w:rPr>
                 <w:rStyle w:val="af6"/>
@@ -3981,7 +4194,7 @@
                 <w:noProof/>
                 <w:webHidden/>
               </w:rPr>
-              <w:instrText xml:space="preserve"> PAGEREF _Toc38444285 \h </w:instrText>
+              <w:instrText xml:space="preserve"> PAGEREF _Toc38704216 \h </w:instrText>
             </w:r>
             <w:r>
               <w:rPr>
@@ -4021,7 +4234,7 @@
               <w:sz w:val="21"/>
             </w:rPr>
           </w:pPr>
-          <w:hyperlink w:anchor="_Toc38444286" w:history="1">
+          <w:hyperlink w:anchor="_Toc38704217" w:history="1">
             <w:r>
               <w:rPr>
                 <w:rStyle w:val="af6"/>
@@ -4048,7 +4261,7 @@
                 <w:noProof/>
                 <w:webHidden/>
               </w:rPr>
-              <w:instrText xml:space="preserve"> PAGEREF _Toc38444286 \h </w:instrText>
+              <w:instrText xml:space="preserve"> PAGEREF _Toc38704217 \h </w:instrText>
             </w:r>
             <w:r>
               <w:rPr>
@@ -4111,7 +4324,7 @@
       <w:bookmarkStart w:id="11" w:name="_Toc10469840"/>
       <w:bookmarkStart w:id="12" w:name="_Toc9719848"/>
       <w:bookmarkStart w:id="13" w:name="_Toc9780764"/>
-      <w:bookmarkStart w:id="14" w:name="_Toc38444254"/>
+      <w:bookmarkStart w:id="14" w:name="_Toc38704182"/>
       <w:bookmarkEnd w:id="8"/>
       <w:r>
         <w:rPr>
@@ -4152,7 +4365,7 @@
       <w:bookmarkStart w:id="17" w:name="_Toc9782605"/>
       <w:bookmarkStart w:id="18" w:name="_Toc9719849"/>
       <w:bookmarkStart w:id="19" w:name="_Toc9780765"/>
-      <w:bookmarkStart w:id="20" w:name="_Toc38444255"/>
+      <w:bookmarkStart w:id="20" w:name="_Toc38704183"/>
       <w:r>
         <w:rPr>
           <w:rFonts w:hint="eastAsia"/>
@@ -4636,7 +4849,7 @@
       <w:pPr>
         <w:pStyle w:val="22"/>
       </w:pPr>
-      <w:bookmarkStart w:id="22" w:name="_Toc38444256"/>
+      <w:bookmarkStart w:id="22" w:name="_Toc38704184"/>
       <w:r>
         <w:rPr>
           <w:rFonts w:hint="eastAsia"/>
@@ -4674,7 +4887,7 @@
       <w:pPr>
         <w:pStyle w:val="33"/>
       </w:pPr>
-      <w:bookmarkStart w:id="24" w:name="_Toc38444257"/>
+      <w:bookmarkStart w:id="24" w:name="_Toc38704185"/>
       <w:r>
         <w:rPr>
           <w:rFonts w:hint="eastAsia"/>
@@ -5073,7 +5286,7 @@
       <w:pPr>
         <w:pStyle w:val="33"/>
       </w:pPr>
-      <w:bookmarkStart w:id="26" w:name="_Toc38444258"/>
+      <w:bookmarkStart w:id="26" w:name="_Toc38704186"/>
       <w:r>
         <w:rPr>
           <w:rFonts w:hint="eastAsia"/>
@@ -5269,7 +5482,7 @@
       <w:pPr>
         <w:pStyle w:val="22"/>
       </w:pPr>
-      <w:bookmarkStart w:id="28" w:name="_Toc38444259"/>
+      <w:bookmarkStart w:id="28" w:name="_Toc38704187"/>
       <w:r>
         <w:rPr>
           <w:rFonts w:hint="eastAsia"/>
@@ -5361,7 +5574,7 @@
       <w:pPr>
         <w:pStyle w:val="22"/>
       </w:pPr>
-      <w:bookmarkStart w:id="30" w:name="_Toc38444260"/>
+      <w:bookmarkStart w:id="30" w:name="_Toc38704188"/>
       <w:r>
         <w:rPr>
           <w:rFonts w:hint="eastAsia"/>
@@ -5488,7 +5701,7 @@
       <w:pPr>
         <w:pStyle w:val="111"/>
       </w:pPr>
-      <w:bookmarkStart w:id="32" w:name="_Toc38444261"/>
+      <w:bookmarkStart w:id="32" w:name="_Toc38704189"/>
       <w:r>
         <w:rPr>
           <w:rFonts w:hint="eastAsia"/>
@@ -5519,7 +5732,7 @@
       <w:pPr>
         <w:pStyle w:val="22"/>
       </w:pPr>
-      <w:bookmarkStart w:id="34" w:name="_Toc38444262"/>
+      <w:bookmarkStart w:id="34" w:name="_Toc38704190"/>
       <w:r>
         <w:rPr>
           <w:rFonts w:hint="eastAsia"/>
@@ -5557,7 +5770,7 @@
       <w:pPr>
         <w:pStyle w:val="33"/>
       </w:pPr>
-      <w:bookmarkStart w:id="36" w:name="_Toc38444263"/>
+      <w:bookmarkStart w:id="36" w:name="_Toc38704191"/>
       <w:r>
         <w:rPr>
           <w:rFonts w:hint="eastAsia"/>
@@ -6378,7 +6591,7 @@
       <w:pPr>
         <w:pStyle w:val="33"/>
       </w:pPr>
-      <w:bookmarkStart w:id="37" w:name="_Toc38444264"/>
+      <w:bookmarkStart w:id="37" w:name="_Toc38704192"/>
       <w:r>
         <w:rPr>
           <w:rFonts w:hint="eastAsia"/>
@@ -6973,7 +7186,7 @@
       <w:pPr>
         <w:pStyle w:val="22"/>
       </w:pPr>
-      <w:bookmarkStart w:id="38" w:name="_Toc38444265"/>
+      <w:bookmarkStart w:id="38" w:name="_Toc38704193"/>
       <w:r>
         <w:rPr>
           <w:rFonts w:hint="eastAsia"/>
@@ -7011,7 +7224,7 @@
       <w:pPr>
         <w:pStyle w:val="33"/>
       </w:pPr>
-      <w:bookmarkStart w:id="40" w:name="_Toc38444266"/>
+      <w:bookmarkStart w:id="40" w:name="_Toc38704194"/>
       <w:r>
         <w:rPr>
           <w:rFonts w:hint="eastAsia"/>
@@ -7219,7 +7432,7 @@
       <w:pPr>
         <w:pStyle w:val="33"/>
       </w:pPr>
-      <w:bookmarkStart w:id="41" w:name="_Toc38444267"/>
+      <w:bookmarkStart w:id="41" w:name="_Toc38704195"/>
       <w:r>
         <w:rPr>
           <w:rFonts w:hint="eastAsia"/>
@@ -7430,7 +7643,7 @@
           <w:szCs w:val="32"/>
         </w:rPr>
       </w:pPr>
-      <w:bookmarkStart w:id="42" w:name="_Toc38444268"/>
+      <w:bookmarkStart w:id="42" w:name="_Toc38704196"/>
       <w:r>
         <w:rPr>
           <w:rFonts w:hint="eastAsia"/>
@@ -7480,7 +7693,7 @@
       <w:pPr>
         <w:pStyle w:val="22"/>
       </w:pPr>
-      <w:bookmarkStart w:id="44" w:name="_Toc38444269"/>
+      <w:bookmarkStart w:id="44" w:name="_Toc38704197"/>
       <w:r>
         <w:rPr>
           <w:rFonts w:hint="eastAsia"/>
@@ -7616,7 +7829,7 @@
       <w:pPr>
         <w:pStyle w:val="22"/>
       </w:pPr>
-      <w:bookmarkStart w:id="45" w:name="_Toc38444270"/>
+      <w:bookmarkStart w:id="45" w:name="_Toc38704198"/>
       <w:r>
         <w:rPr>
           <w:rFonts w:hint="eastAsia"/>
@@ -7741,7 +7954,7 @@
       <w:pPr>
         <w:pStyle w:val="33"/>
       </w:pPr>
-      <w:bookmarkStart w:id="46" w:name="_Toc38444271"/>
+      <w:bookmarkStart w:id="46" w:name="_Toc38704199"/>
       <w:r>
         <w:rPr>
           <w:rFonts w:hint="eastAsia"/>
@@ -8342,7 +8555,7 @@
       <w:pPr>
         <w:pStyle w:val="33"/>
       </w:pPr>
-      <w:bookmarkStart w:id="47" w:name="_Toc38444272"/>
+      <w:bookmarkStart w:id="47" w:name="_Toc38704200"/>
       <w:r>
         <w:rPr>
           <w:rFonts w:hint="eastAsia"/>
@@ -8628,7 +8841,7 @@
       <w:pPr>
         <w:pStyle w:val="33"/>
       </w:pPr>
-      <w:bookmarkStart w:id="50" w:name="_Toc38444273"/>
+      <w:bookmarkStart w:id="50" w:name="_Toc38704201"/>
       <w:r>
         <w:rPr>
           <w:rFonts w:hint="eastAsia"/>
@@ -8803,7 +9016,7 @@
           <w:szCs w:val="32"/>
         </w:rPr>
       </w:pPr>
-      <w:bookmarkStart w:id="51" w:name="_Toc38444274"/>
+      <w:bookmarkStart w:id="51" w:name="_Toc38704202"/>
       <w:r>
         <w:rPr>
           <w:rFonts w:hint="eastAsia"/>
@@ -8836,7 +9049,6 @@
         </w:rPr>
         <w:t>实现</w:t>
       </w:r>
-      <w:bookmarkEnd w:id="51"/>
       <w:commentRangeEnd w:id="52"/>
       <w:r>
         <w:rPr>
@@ -8847,6 +9059,7 @@
         </w:rPr>
         <w:commentReference w:id="52"/>
       </w:r>
+      <w:bookmarkEnd w:id="51"/>
     </w:p>
     <w:p>
       <w:r>
@@ -8863,7 +9076,7 @@
       <w:pPr>
         <w:pStyle w:val="22"/>
       </w:pPr>
-      <w:bookmarkStart w:id="53" w:name="_Toc38444275"/>
+      <w:bookmarkStart w:id="53" w:name="_Toc38704203"/>
       <w:r>
         <w:rPr>
           <w:rFonts w:hint="eastAsia"/>
@@ -9573,7 +9786,7 @@
       <w:pPr>
         <w:pStyle w:val="22"/>
       </w:pPr>
-      <w:bookmarkStart w:id="55" w:name="_Toc38444276"/>
+      <w:bookmarkStart w:id="55" w:name="_Toc38704204"/>
       <w:r>
         <w:rPr>
           <w:rFonts w:hint="eastAsia"/>
@@ -10769,7 +10982,7 @@
       <w:pPr>
         <w:pStyle w:val="22"/>
       </w:pPr>
-      <w:bookmarkStart w:id="57" w:name="_Toc38444277"/>
+      <w:bookmarkStart w:id="57" w:name="_Toc38704205"/>
       <w:r>
         <w:rPr>
           <w:rFonts w:hint="eastAsia"/>
@@ -11174,7 +11387,7 @@
           <w:szCs w:val="32"/>
         </w:rPr>
       </w:pPr>
-      <w:bookmarkStart w:id="58" w:name="_Toc38444278"/>
+      <w:bookmarkStart w:id="58" w:name="_Toc38704206"/>
       <w:r>
         <w:rPr>
           <w:rFonts w:hint="eastAsia"/>
@@ -11196,12 +11409,6 @@
       <w:bookmarkEnd w:id="31"/>
     </w:p>
     <w:p>
-      <w:pPr>
-        <w:rPr>
-          <w:rFonts w:hint="eastAsia"/>
-        </w:rPr>
-      </w:pPr>
-      <w:bookmarkStart w:id="59" w:name="_Toc38444279"/>
       <w:r>
         <w:tab/>
       </w:r>
@@ -11222,6 +11429,7 @@
       <w:pPr>
         <w:pStyle w:val="22"/>
       </w:pPr>
+      <w:bookmarkStart w:id="59" w:name="_Toc38704207"/>
       <w:r>
         <w:rPr>
           <w:rFonts w:hint="eastAsia"/>
@@ -11240,11 +11448,6 @@
       <w:bookmarkEnd w:id="59"/>
     </w:p>
     <w:p>
-      <w:pPr>
-        <w:rPr>
-          <w:rFonts w:hint="eastAsia"/>
-        </w:rPr>
-      </w:pPr>
       <w:r>
         <w:tab/>
       </w:r>
@@ -11252,7 +11455,19 @@
         <w:rPr>
           <w:rFonts w:hint="eastAsia"/>
         </w:rPr>
-        <w:t>本文测试使用的操作系统是deepin系统，版本为</w:t>
+        <w:t>测试</w:t>
+      </w:r>
+      <w:r>
+        <w:rPr>
+          <w:rFonts w:hint="eastAsia"/>
+        </w:rPr>
+        <w:t>过程</w:t>
+      </w:r>
+      <w:r>
+        <w:rPr>
+          <w:rFonts w:hint="eastAsia"/>
+        </w:rPr>
+        <w:t>使用的操作系统是deepin系统，版本为</w:t>
       </w:r>
       <w:r>
         <w:t>15.9</w:t>
@@ -11267,7 +11482,25 @@
         <w:rPr>
           <w:rFonts w:hint="eastAsia"/>
         </w:rPr>
-        <w:t>语言环境为python</w:t>
+        <w:t>编程</w:t>
+      </w:r>
+      <w:r>
+        <w:rPr>
+          <w:rFonts w:hint="eastAsia"/>
+        </w:rPr>
+        <w:t>语言</w:t>
+      </w:r>
+      <w:r>
+        <w:rPr>
+          <w:rFonts w:hint="eastAsia"/>
+        </w:rPr>
+        <w:t>的</w:t>
+      </w:r>
+      <w:r>
+        <w:rPr>
+          <w:rFonts w:hint="eastAsia"/>
+        </w:rPr>
+        <w:t>环境为python</w:t>
       </w:r>
       <w:r>
         <w:t xml:space="preserve"> 3.6</w:t>
@@ -11283,7 +11516,7 @@
       <w:pPr>
         <w:pStyle w:val="22"/>
       </w:pPr>
-      <w:bookmarkStart w:id="60" w:name="_Toc38444280"/>
+      <w:bookmarkStart w:id="60" w:name="_Toc38704208"/>
       <w:r>
         <w:rPr>
           <w:rFonts w:hint="eastAsia"/>
@@ -11303,9 +11536,198 @@
     </w:p>
     <w:p>
       <w:pPr>
+        <w:rPr>
+          <w:rFonts w:hint="eastAsia"/>
+        </w:rPr>
+      </w:pPr>
+      <w:r>
+        <w:tab/>
+      </w:r>
+      <w:r>
+        <w:rPr>
+          <w:rFonts w:hint="eastAsia"/>
+        </w:rPr>
+        <w:t>本文的测试从可执行文件的性能、gadgets数量以及ROP防御效果三个维度进行，</w:t>
+      </w:r>
+      <w:r>
+        <w:rPr>
+          <w:rFonts w:hint="eastAsia"/>
+        </w:rPr>
+        <w:t>对二次汇编处理前后</w:t>
+      </w:r>
+      <w:r>
+        <w:rPr>
+          <w:rFonts w:hint="eastAsia"/>
+        </w:rPr>
+        <w:t>以及经ROP防御</w:t>
+      </w:r>
+      <w:r>
+        <w:rPr>
+          <w:rFonts w:hint="eastAsia"/>
+        </w:rPr>
+        <w:t>的二进制文件进行分析对比</w:t>
+      </w:r>
+      <w:r>
+        <w:rPr>
+          <w:rFonts w:hint="eastAsia"/>
+        </w:rPr>
+        <w:t>。</w:t>
+      </w:r>
+    </w:p>
+    <w:p>
+      <w:pPr>
+        <w:pStyle w:val="33"/>
+      </w:pPr>
+      <w:bookmarkStart w:id="61" w:name="_Toc38704209"/>
+      <w:r>
+        <w:rPr>
+          <w:rFonts w:hint="eastAsia"/>
+        </w:rPr>
+        <w:t>5</w:t>
+      </w:r>
+      <w:r>
+        <w:t>.2.1</w:t>
+      </w:r>
+      <w:r>
+        <w:t xml:space="preserve"> </w:t>
+      </w:r>
+      <w:r>
+        <w:rPr>
+          <w:rFonts w:hint="eastAsia"/>
+        </w:rPr>
+        <w:t>性能</w:t>
+      </w:r>
+      <w:bookmarkEnd w:id="61"/>
+    </w:p>
+    <w:p>
+      <w:r>
+        <w:tab/>
+      </w:r>
+      <w:r>
+        <w:rPr>
+          <w:rFonts w:hint="eastAsia"/>
+        </w:rPr>
+        <w:t>二进制文件的性能测试包括文件的大小、执行特定任务所需的时间</w:t>
+      </w:r>
+      <w:r>
+        <w:rPr>
+          <w:rFonts w:hint="eastAsia"/>
+        </w:rPr>
+        <w:t>两部分。目的是对比经二次汇编处理前后的二进制文件的大小变化，以及经ROP防御前后二进制文件在执行同一任务所花费的时间开销的变化。</w:t>
+      </w:r>
+    </w:p>
+    <w:p>
+      <w:pPr>
+        <w:rPr>
+          <w:rFonts w:hint="eastAsia"/>
+        </w:rPr>
+      </w:pPr>
+      <w:r>
+        <w:tab/>
+      </w:r>
+    </w:p>
+    <w:p>
+      <w:pPr>
+        <w:pStyle w:val="33"/>
+      </w:pPr>
+      <w:bookmarkStart w:id="62" w:name="_Toc38704210"/>
+      <w:r>
+        <w:rPr>
+          <w:rFonts w:hint="eastAsia"/>
+        </w:rPr>
+        <w:t>5</w:t>
+      </w:r>
+      <w:r>
+        <w:t>.2.2</w:t>
+      </w:r>
+      <w:r>
+        <w:t xml:space="preserve"> </w:t>
+      </w:r>
+      <w:r>
+        <w:rPr>
+          <w:rFonts w:hint="eastAsia"/>
+        </w:rPr>
+        <w:t>gadgets数量</w:t>
+      </w:r>
+      <w:bookmarkEnd w:id="62"/>
+    </w:p>
+    <w:p>
+      <w:pPr>
+        <w:rPr>
+          <w:rFonts w:hint="eastAsia"/>
+        </w:rPr>
+      </w:pPr>
+      <w:r>
+        <w:tab/>
+      </w:r>
+      <w:r>
+        <w:t>gadgets</w:t>
+      </w:r>
+      <w:r>
+        <w:rPr>
+          <w:rFonts w:hint="eastAsia"/>
+        </w:rPr>
+        <w:t>数量的测试是为了对ROP防御处理前后的二进制文件中含有的gadgets数量进行分析对比，以测试</w:t>
+      </w:r>
+      <w:r>
+        <w:rPr>
+          <w:rFonts w:hint="eastAsia"/>
+        </w:rPr>
+        <w:t>指令替换</w:t>
+      </w:r>
+      <w:r>
+        <w:rPr>
+          <w:rFonts w:hint="eastAsia"/>
+        </w:rPr>
+        <w:t>对gadgets数量的影响。</w:t>
+      </w:r>
+    </w:p>
+    <w:p>
+      <w:pPr>
+        <w:pStyle w:val="33"/>
+      </w:pPr>
+      <w:bookmarkStart w:id="63" w:name="_Toc38704211"/>
+      <w:r>
+        <w:rPr>
+          <w:rFonts w:hint="eastAsia"/>
+        </w:rPr>
+        <w:t>5</w:t>
+      </w:r>
+      <w:r>
+        <w:t>.2.3</w:t>
+      </w:r>
+      <w:r>
+        <w:t xml:space="preserve"> </w:t>
+      </w:r>
+      <w:r>
+        <w:rPr>
+          <w:rFonts w:hint="eastAsia"/>
+        </w:rPr>
+        <w:t>ROP防御效果</w:t>
+      </w:r>
+      <w:bookmarkEnd w:id="63"/>
+    </w:p>
+    <w:p>
+      <w:pPr>
+        <w:rPr>
+          <w:rFonts w:hint="eastAsia"/>
+        </w:rPr>
+      </w:pPr>
+      <w:r>
+        <w:tab/>
+      </w:r>
+      <w:r>
+        <w:rPr>
+          <w:rFonts w:hint="eastAsia"/>
+        </w:rPr>
+        <w:t>ROP防御效果方面的测试是通过</w:t>
+      </w:r>
+    </w:p>
+    <w:p>
+      <w:pPr>
         <w:pStyle w:val="22"/>
       </w:pPr>
-      <w:bookmarkStart w:id="61" w:name="_Toc38444281"/>
+      <w:bookmarkStart w:id="64" w:name="_Toc38704212"/>
       <w:r>
         <w:rPr>
           <w:rFonts w:hint="eastAsia"/>
@@ -11327,15 +11749,9 @@
         </w:rPr>
         <w:t>结果分析</w:t>
       </w:r>
-      <w:bookmarkEnd w:id="61"/>
-    </w:p>
-    <w:p>
-      <w:pPr>
-        <w:rPr>
-          <w:rFonts w:hint="eastAsia"/>
-        </w:rPr>
-      </w:pPr>
-    </w:p>
+      <w:bookmarkEnd w:id="64"/>
+    </w:p>
+    <w:p/>
     <w:p>
       <w:pPr>
         <w:pStyle w:val="1"/>
@@ -11343,7 +11759,7 @@
           <w:spacing w:val="10"/>
         </w:rPr>
       </w:pPr>
-      <w:bookmarkStart w:id="62" w:name="_Toc515558029"/>
+      <w:bookmarkStart w:id="65" w:name="_Toc515558029"/>
       <w:r>
         <w:rPr>
           <w:spacing w:val="10"/>
@@ -11363,8 +11779,8 @@
           <w:szCs w:val="32"/>
         </w:rPr>
       </w:pPr>
-      <w:bookmarkStart w:id="63" w:name="_Toc10469893"/>
-      <w:bookmarkStart w:id="64" w:name="_Toc38444282"/>
+      <w:bookmarkStart w:id="66" w:name="_Toc10469893"/>
+      <w:bookmarkStart w:id="67" w:name="_Toc38704213"/>
       <w:r>
         <w:rPr>
           <w:rFonts w:ascii="黑体" w:eastAsia="黑体" w:hint="eastAsia"/>
@@ -11374,8 +11790,8 @@
         <w:lastRenderedPageBreak/>
         <w:t>结　论</w:t>
       </w:r>
-      <w:bookmarkEnd w:id="63"/>
-      <w:bookmarkEnd w:id="64"/>
+      <w:bookmarkEnd w:id="66"/>
+      <w:bookmarkEnd w:id="67"/>
     </w:p>
     <w:p>
       <w:pPr>
@@ -11387,11 +11803,11 @@
           <w:szCs w:val="28"/>
         </w:rPr>
       </w:pPr>
-      <w:bookmarkStart w:id="65" w:name="_Toc9719897"/>
-      <w:bookmarkStart w:id="66" w:name="_Toc9780813"/>
-      <w:bookmarkStart w:id="67" w:name="_Toc10469894"/>
-      <w:bookmarkStart w:id="68" w:name="_Toc9782652"/>
-      <w:bookmarkStart w:id="69" w:name="_Toc38444283"/>
+      <w:bookmarkStart w:id="68" w:name="_Toc9719897"/>
+      <w:bookmarkStart w:id="69" w:name="_Toc9780813"/>
+      <w:bookmarkStart w:id="70" w:name="_Toc10469894"/>
+      <w:bookmarkStart w:id="71" w:name="_Toc9782652"/>
+      <w:bookmarkStart w:id="72" w:name="_Toc38704214"/>
       <w:r>
         <w:rPr>
           <w:rFonts w:ascii="黑体" w:eastAsia="黑体" w:hAnsi="黑体"/>
@@ -11400,11 +11816,11 @@
         </w:rPr>
         <w:t>总结</w:t>
       </w:r>
-      <w:bookmarkEnd w:id="65"/>
-      <w:bookmarkEnd w:id="66"/>
-      <w:bookmarkEnd w:id="67"/>
       <w:bookmarkEnd w:id="68"/>
       <w:bookmarkEnd w:id="69"/>
+      <w:bookmarkEnd w:id="70"/>
+      <w:bookmarkEnd w:id="71"/>
+      <w:bookmarkEnd w:id="72"/>
     </w:p>
     <w:p>
       <w:pPr>
@@ -11421,11 +11837,11 @@
           <w:szCs w:val="28"/>
         </w:rPr>
       </w:pPr>
-      <w:bookmarkStart w:id="70" w:name="_Toc9780814"/>
-      <w:bookmarkStart w:id="71" w:name="_Toc9782653"/>
-      <w:bookmarkStart w:id="72" w:name="_Toc9719898"/>
-      <w:bookmarkStart w:id="73" w:name="_Toc10469895"/>
-      <w:bookmarkStart w:id="74" w:name="_Toc38444284"/>
+      <w:bookmarkStart w:id="73" w:name="_Toc9780814"/>
+      <w:bookmarkStart w:id="74" w:name="_Toc9782653"/>
+      <w:bookmarkStart w:id="75" w:name="_Toc9719898"/>
+      <w:bookmarkStart w:id="76" w:name="_Toc10469895"/>
+      <w:bookmarkStart w:id="77" w:name="_Toc38704215"/>
       <w:r>
         <w:rPr>
           <w:rFonts w:ascii="黑体" w:eastAsia="黑体" w:hAnsi="黑体"/>
@@ -11434,11 +11850,11 @@
         </w:rPr>
         <w:t>展望</w:t>
       </w:r>
-      <w:bookmarkEnd w:id="70"/>
-      <w:bookmarkEnd w:id="71"/>
-      <w:bookmarkEnd w:id="72"/>
       <w:bookmarkEnd w:id="73"/>
       <w:bookmarkEnd w:id="74"/>
+      <w:bookmarkEnd w:id="75"/>
+      <w:bookmarkEnd w:id="76"/>
+      <w:bookmarkEnd w:id="77"/>
     </w:p>
     <w:p>
       <w:pPr>
@@ -11466,7 +11882,7 @@
           <w:spacing w:val="10"/>
         </w:rPr>
       </w:pPr>
-      <w:bookmarkStart w:id="75" w:name="_Toc38444285"/>
+      <w:bookmarkStart w:id="78" w:name="_Toc38704216"/>
       <w:r>
         <w:rPr>
           <w:rFonts w:hint="eastAsia"/>
@@ -11475,8 +11891,8 @@
         <w:lastRenderedPageBreak/>
         <w:t>致谢</w:t>
       </w:r>
-      <w:bookmarkEnd w:id="62"/>
-      <w:bookmarkEnd w:id="75"/>
+      <w:bookmarkEnd w:id="65"/>
+      <w:bookmarkEnd w:id="78"/>
     </w:p>
     <w:p>
       <w:pPr>
@@ -11490,7 +11906,7 @@
           <w:spacing w:val="10"/>
         </w:rPr>
       </w:pPr>
-      <w:bookmarkStart w:id="76" w:name="_Toc515558030"/>
+      <w:bookmarkStart w:id="79" w:name="_Toc515558030"/>
     </w:p>
     <w:p>
       <w:pPr>
@@ -11653,7 +12069,7 @@
       <w:pPr>
         <w:pStyle w:val="111"/>
       </w:pPr>
-      <w:bookmarkStart w:id="77" w:name="_Toc38444286"/>
+      <w:bookmarkStart w:id="80" w:name="_Toc38704217"/>
       <w:r>
         <w:rPr>
           <w:rFonts w:hint="eastAsia"/>
@@ -11661,8 +12077,8 @@
         <w:lastRenderedPageBreak/>
         <w:t>参考文献</w:t>
       </w:r>
-      <w:bookmarkEnd w:id="76"/>
-      <w:bookmarkEnd w:id="77"/>
+      <w:bookmarkEnd w:id="79"/>
+      <w:bookmarkEnd w:id="80"/>
     </w:p>
     <w:p>
       <w:pPr>
@@ -11679,22 +12095,22 @@
           <w:kern w:val="0"/>
         </w:rPr>
       </w:pPr>
-      <w:bookmarkStart w:id="78" w:name="_Ref36925469"/>
-      <w:bookmarkStart w:id="79" w:name="_Ref37326862"/>
+      <w:bookmarkStart w:id="81" w:name="_Ref36925469"/>
+      <w:bookmarkStart w:id="82" w:name="_Ref37326862"/>
       <w:r>
         <w:rPr>
           <w:spacing w:val="10"/>
         </w:rPr>
         <w:t>H. Shacham, “The Geometry of Innocent Flesh on the Bone: Returninto-libc Without Function Calls (on the x86),” in Proceedings of the 14th ACM Conference on Computer and Communications Security, 2007</w:t>
       </w:r>
-      <w:bookmarkEnd w:id="78"/>
+      <w:bookmarkEnd w:id="81"/>
       <w:r>
         <w:rPr>
           <w:spacing w:val="10"/>
         </w:rPr>
         <w:t>.</w:t>
       </w:r>
-      <w:bookmarkEnd w:id="79"/>
+      <w:bookmarkEnd w:id="82"/>
     </w:p>
     <w:p>
       <w:pPr>
@@ -11711,7 +12127,7 @@
           <w:kern w:val="0"/>
         </w:rPr>
       </w:pPr>
-      <w:bookmarkStart w:id="80" w:name="_Ref37062896"/>
+      <w:bookmarkStart w:id="83" w:name="_Ref37062896"/>
       <w:r>
         <w:rPr>
           <w:rFonts w:hint="eastAsia"/>
@@ -11727,7 +12143,7 @@
           <w:t>http://www.cnnvd.org.cn/</w:t>
         </w:r>
       </w:hyperlink>
-      <w:bookmarkEnd w:id="80"/>
+      <w:bookmarkEnd w:id="83"/>
     </w:p>
     <w:p>
       <w:pPr>
@@ -11744,14 +12160,14 @@
           <w:kern w:val="0"/>
         </w:rPr>
       </w:pPr>
-      <w:bookmarkStart w:id="81" w:name="_Ref36925700"/>
+      <w:bookmarkStart w:id="84" w:name="_Ref36925700"/>
       <w:r>
         <w:rPr>
           <w:shd w:val="clear" w:color="auto" w:fill="FFFFFF"/>
         </w:rPr>
         <w:t>Onarlioglu K, Bilge L, Lanzi A, et al. G-Free: defeating return-oriented programming through gadget-less binaries[C]//Proceedings of the 26th Annual Computer Security Applications Conference. 2010: 49-58.</w:t>
       </w:r>
-      <w:bookmarkEnd w:id="81"/>
+      <w:bookmarkEnd w:id="84"/>
     </w:p>
     <w:p>
       <w:pPr>
@@ -11765,14 +12181,14 @@
           <w:spacing w:val="10"/>
         </w:rPr>
       </w:pPr>
-      <w:bookmarkStart w:id="82" w:name="_Ref36928917"/>
+      <w:bookmarkStart w:id="85" w:name="_Ref36928917"/>
       <w:r>
         <w:rPr>
           <w:shd w:val="clear" w:color="auto" w:fill="FFFFFF"/>
         </w:rPr>
         <w:t>Bletsch T, Jiang X, Freeh V. Mitigating code-reuse attacks with control-flow locking[C]//Proceedings of the 27th Annual Computer Security Applications Conference. 2011: 353-362.</w:t>
       </w:r>
-      <w:bookmarkEnd w:id="82"/>
+      <w:bookmarkEnd w:id="85"/>
     </w:p>
     <w:p>
       <w:pPr>
@@ -11786,14 +12202,14 @@
           <w:spacing w:val="10"/>
         </w:rPr>
       </w:pPr>
-      <w:bookmarkStart w:id="83" w:name="_Ref36928191"/>
+      <w:bookmarkStart w:id="86" w:name="_Ref36928191"/>
       <w:r>
         <w:rPr>
           <w:shd w:val="clear" w:color="auto" w:fill="FFFFFF"/>
         </w:rPr>
         <w:t>Davi L, Sadeghi A R, Winandy M. ROPdefender: A detection tool to defend against return-oriented programming attacks[C]//Proceedings of the 6th ACM Symposium on Information, Computer and Communications Security. 2011: 40-51.</w:t>
       </w:r>
-      <w:bookmarkEnd w:id="83"/>
+      <w:bookmarkEnd w:id="86"/>
     </w:p>
     <w:p>
       <w:pPr>
@@ -11807,14 +12223,14 @@
           <w:spacing w:val="10"/>
         </w:rPr>
       </w:pPr>
-      <w:bookmarkStart w:id="84" w:name="_Ref36975704"/>
+      <w:bookmarkStart w:id="87" w:name="_Ref36975704"/>
       <w:r>
         <w:rPr>
           <w:shd w:val="clear" w:color="auto" w:fill="FFFFFF"/>
         </w:rPr>
         <w:t>Pappas V. kBouncer: Efficient and transparent ROP mitigation[J]. Apr, 2012, 1: 1-2.</w:t>
       </w:r>
-      <w:bookmarkEnd w:id="84"/>
+      <w:bookmarkEnd w:id="87"/>
     </w:p>
     <w:p>
       <w:pPr>
@@ -11828,7 +12244,7 @@
           <w:spacing w:val="10"/>
         </w:rPr>
       </w:pPr>
-      <w:bookmarkStart w:id="85" w:name="_Ref36977057"/>
+      <w:bookmarkStart w:id="88" w:name="_Ref36977057"/>
       <w:r>
         <w:rPr>
           <w:shd w:val="clear" w:color="auto" w:fill="FFFFFF"/>
@@ -11848,7 +12264,7 @@
         </w:rPr>
         <w:t xml:space="preserve"> I. ROPGuard: Runtime prevention of return-oriented programming attacks[R]. Technical report, 2012.</w:t>
       </w:r>
-      <w:bookmarkEnd w:id="85"/>
+      <w:bookmarkEnd w:id="88"/>
     </w:p>
     <w:p>
       <w:pPr>
@@ -11862,14 +12278,14 @@
           <w:spacing w:val="10"/>
         </w:rPr>
       </w:pPr>
-      <w:bookmarkStart w:id="86" w:name="_Ref36978332"/>
+      <w:bookmarkStart w:id="89" w:name="_Ref36978332"/>
       <w:r>
         <w:rPr>
           <w:shd w:val="clear" w:color="auto" w:fill="FFFFFF"/>
         </w:rPr>
         <w:t>Cheng, Yueqiang, et al. "ROPecker: A generic and practical approach for defending against ROP attack." (2014): 1.</w:t>
       </w:r>
-      <w:bookmarkEnd w:id="86"/>
+      <w:bookmarkEnd w:id="89"/>
     </w:p>
     <w:p>
       <w:pPr>
@@ -11916,7 +12332,7 @@
           <w:spacing w:val="10"/>
         </w:rPr>
       </w:pPr>
-      <w:bookmarkStart w:id="87" w:name="_Ref36995801"/>
+      <w:bookmarkStart w:id="90" w:name="_Ref36995801"/>
       <w:r>
         <w:rPr>
           <w:shd w:val="clear" w:color="auto" w:fill="FFFFFF"/>
@@ -11946,7 +12362,7 @@
         </w:rPr>
         <w:t>. Vol. 1. IEEE, 2016.</w:t>
       </w:r>
-      <w:bookmarkEnd w:id="87"/>
+      <w:bookmarkEnd w:id="90"/>
     </w:p>
     <w:p>
       <w:pPr>
@@ -11960,7 +12376,7 @@
           <w:spacing w:val="10"/>
         </w:rPr>
       </w:pPr>
-      <w:bookmarkStart w:id="88" w:name="_Ref37012990"/>
+      <w:bookmarkStart w:id="91" w:name="_Ref37012990"/>
       <w:r>
         <w:rPr>
           <w:shd w:val="clear" w:color="auto" w:fill="FFFFFF"/>
@@ -11981,7 +12397,7 @@
         </w:rPr>
         <w:t>. 2017.</w:t>
       </w:r>
-      <w:bookmarkEnd w:id="88"/>
+      <w:bookmarkEnd w:id="91"/>
     </w:p>
     <w:p>
       <w:pPr>
@@ -11995,7 +12411,7 @@
           <w:spacing w:val="10"/>
         </w:rPr>
       </w:pPr>
-      <w:bookmarkStart w:id="89" w:name="_Ref37187271"/>
+      <w:bookmarkStart w:id="92" w:name="_Ref37187271"/>
       <w:r>
         <w:rPr>
           <w:spacing w:val="10"/>
@@ -12023,8 +12439,8 @@
           <w:spacing w:val="10"/>
         </w:rPr>
       </w:pPr>
-      <w:bookmarkStart w:id="90" w:name="_Ref37186157"/>
-      <w:bookmarkEnd w:id="89"/>
+      <w:bookmarkStart w:id="93" w:name="_Ref37186157"/>
+      <w:bookmarkEnd w:id="92"/>
       <w:r>
         <w:rPr>
           <w:shd w:val="clear" w:color="auto" w:fill="FFFFFF"/>
@@ -12045,7 +12461,7 @@
         </w:rPr>
         <w:t> (2007).</w:t>
       </w:r>
-      <w:bookmarkEnd w:id="90"/>
+      <w:bookmarkEnd w:id="93"/>
     </w:p>
     <w:p>
       <w:pPr>
@@ -12059,7 +12475,7 @@
           <w:spacing w:val="10"/>
         </w:rPr>
       </w:pPr>
-      <w:bookmarkStart w:id="91" w:name="_Ref37237773"/>
+      <w:bookmarkStart w:id="94" w:name="_Ref37237773"/>
       <w:r>
         <w:rPr>
           <w:shd w:val="clear" w:color="auto" w:fill="FFFFFF"/>
@@ -12080,7 +12496,7 @@
         </w:rPr>
         <w:t> (1997).</w:t>
       </w:r>
-      <w:bookmarkEnd w:id="91"/>
+      <w:bookmarkEnd w:id="94"/>
     </w:p>
     <w:p>
       <w:pPr>
@@ -12094,11 +12510,11 @@
           <w:spacing w:val="10"/>
         </w:rPr>
       </w:pPr>
-      <w:bookmarkStart w:id="92" w:name="_Ref37409889"/>
+      <w:bookmarkStart w:id="95" w:name="_Ref37409889"/>
       <w:r>
         <w:t>J. Kinder, “Static Analysis of x86 Executables,” Ph.D. dissertation, 2010.</w:t>
       </w:r>
-      <w:bookmarkEnd w:id="92"/>
+      <w:bookmarkEnd w:id="95"/>
     </w:p>
     <w:sectPr>
       <w:pgSz w:w="11906" w:h="16838"/>
@@ -12387,7 +12803,7 @@
       </w:r>
     </w:p>
   </w:comment>
-  <w:comment w:id="52" w:author="bit_l1b0@163.com [2]" w:date="2020-04-22T11:18:00Z" w:initials="李博">
+  <w:comment w:id="52" w:author="bit_l1b0@163.com" w:date="2020-04-22T11:18:00Z" w:initials="李博">
     <w:p>
       <w:pPr>
         <w:pStyle w:val="a4"/>
@@ -12558,7 +12974,6 @@
     <w:sdtPr>
       <w:id w:val="12489569"/>
     </w:sdtPr>
-    <w:sdtEndPr/>
     <w:sdtContent>
       <w:p>
         <w:pPr>
@@ -12866,9 +13281,6 @@
 <file path=word/people.xml><?xml version="1.0" encoding="utf-8"?>
 <w15:people xmlns:wpc="http://schemas.microsoft.com/office/word/2010/wordprocessingCanvas" xmlns:cx="http://schemas.microsoft.com/office/drawing/2014/chartex" xmlns:cx1="http://schemas.microsoft.com/office/drawing/2015/9/8/chartex" xmlns:cx2="http://schemas.microsoft.com/office/drawing/2015/10/21/chartex" xmlns:cx3="http://schemas.microsoft.com/office/drawing/2016/5/9/chartex" xmlns:cx4="http://schemas.microsoft.com/office/drawing/2016/5/10/chartex" xmlns:cx5="http://schemas.microsoft.com/office/drawing/2016/5/11/chartex" xmlns:cx6="http://schemas.microsoft.com/office/drawing/2016/5/12/chartex" xmlns:cx7="http://schemas.microsoft.com/office/drawing/2016/5/13/chartex" xmlns:cx8="http://schemas.microsoft.com/office/drawing/2016/5/14/chartex" xmlns:mc="http://schemas.openxmlformats.org/markup-compatibility/2006" xmlns:aink="http://schemas.microsoft.com/office/drawing/2016/ink" xmlns:am3d="http://schemas.microsoft.com/office/drawing/2017/model3d" xmlns:o="urn:schemas-microsoft-com:office:office" xmlns:r="http://schemas.openxmlformats.org/officeDocument/2006/relationships" xmlns:m="http://schemas.openxmlformats.org/officeDocument/2006/math" xmlns:v="urn:schemas-microsoft-com:vml" xmlns:wp14="http://schemas.microsoft.com/office/word/2010/wordprocessingDrawing" xmlns:wp="http://schemas.openxmlformats.org/drawingml/2006/wordprocessingDrawing" xmlns:w10="urn:schemas-microsoft-com:office:word" xmlns:w="http://schemas.openxmlformats.org/wordprocessingml/2006/main" xmlns:w14="http://schemas.microsoft.com/office/word/2010/wordml" xmlns:w15="http://schemas.microsoft.com/office/word/2012/wordml" xmlns:w16cex="http://schemas.microsoft.com/office/word/2018/wordml/cex" xmlns:w16cid="http://schemas.microsoft.com/office/word/2016/wordml/cid" xmlns:w16="http://schemas.microsoft.com/office/word/2018/wordml" xmlns:w16se="http://schemas.microsoft.com/office/word/2015/wordml/symex" xmlns:wpg="http://schemas.microsoft.com/office/word/2010/wordprocessingGroup" xmlns:wpi="http://schemas.microsoft.com/office/word/2010/wordprocessingInk" xmlns:wne="http://schemas.microsoft.com/office/word/2006/wordml" xmlns:wps="http://schemas.microsoft.com/office/word/2010/wordprocessingShape" mc:Ignorable="w14 w15 w16se w16cid w16 w16cex wp14">
   <w15:person w15:author="bit_l1b0@163.com">
-    <w15:presenceInfo w15:providerId="Windows Live" w15:userId="990764f9903f68ad"/>
-  </w15:person>
-  <w15:person w15:author="bit_l1b0@163.com [2]">
     <w15:presenceInfo w15:providerId="Windows Live" w15:userId="990764f9903f68ad"/>
   </w15:person>
 </w15:people>

</xml_diff>